<commit_message>
Circle Language Spec Revamp: Git migration extracting Circle-Language-Spec-Plan from JJs-Planning-Docs: Final migration and checks.
</commit_message>
<xml_diff>
--- a/1. Current/2019-08 Circle Language Spec Revamp/2019-08 Circle Language Spec Revamp Notes.docx
+++ b/1. Current/2019-08 Circle Language Spec Revamp/2019-08 Circle Language Spec Revamp Notes.docx
@@ -12922,107 +12922,95 @@
         <w:rPr>
           <w:color w:val="BFBFBF" w:themeColor="background1" w:themeShade="BF"/>
         </w:rPr>
+        <w:t>[x] ~~</w:t>
+      </w:r>
+      <w:r>
+        <w:rPr>
+          <w:strike/>
+          <w:color w:val="BFBFBF" w:themeColor="background1" w:themeShade="BF"/>
+        </w:rPr>
+        <w:t>Is it really such a good plan to open source it? Am I really not just throwing away money? Maybe it is better to wait with that decision, after I know where things are heading with work and income?</w:t>
+      </w:r>
+      <w:r>
+        <w:rPr>
+          <w:strike/>
+          <w:color w:val="BFBFBF" w:themeColor="background1" w:themeShade="BF"/>
+        </w:rPr>
+        <w:t xml:space="preserve"> &gt; Think I will do it anyway.</w:t>
+      </w:r>
+      <w:r>
+        <w:rPr>
+          <w:strike/>
+          <w:color w:val="BFBFBF" w:themeColor="background1" w:themeShade="BF"/>
+        </w:rPr>
+        <w:t>~~</w:t>
+      </w:r>
+    </w:p>
+    <w:p>
+      <w:pPr>
+        <w:pStyle w:val="ListParagraph"/>
+        <w:numPr>
+          <w:ilvl w:val="0"/>
+          <w:numId w:val="25"/>
+        </w:numPr>
+        <w:rPr>
+          <w:color w:val="BFBFBF" w:themeColor="background1" w:themeShade="BF"/>
+        </w:rPr>
+      </w:pPr>
+      <w:r>
+        <w:rPr>
+          <w:color w:val="BFBFBF" w:themeColor="background1" w:themeShade="BF"/>
+        </w:rPr>
         <w:t xml:space="preserve">[x] </w:t>
       </w:r>
       <w:r>
         <w:rPr>
           <w:color w:val="BFBFBF" w:themeColor="background1" w:themeShade="BF"/>
         </w:rPr>
-        <w:t>~~</w:t>
-      </w:r>
-      <w:r>
+        <w:t>There is an '… IPC Parse.doc' text in the source control history. It should be deleted. I guess I have to search for intellectual property problems. This in docs that are so intellectual property sensitive. Before open sourcing it, you need to do this intellectual property check.</w:t>
+      </w:r>
+    </w:p>
+    <w:p>
+      <w:pPr>
+        <w:pStyle w:val="ListParagraph"/>
+        <w:numPr>
+          <w:ilvl w:val="0"/>
+          <w:numId w:val="25"/>
+        </w:numPr>
+        <w:rPr>
+          <w:color w:val="BFBFBF"/>
+        </w:rPr>
+      </w:pPr>
+      <w:r>
+        <w:rPr>
+          <w:color w:val="BFBFBF" w:themeColor="background1" w:themeShade="BF"/>
+        </w:rPr>
+        <w:t xml:space="preserve">[x] </w:t>
+      </w:r>
+      <w:r>
+        <w:rPr>
+          <w:color w:val="BFBFBF"/>
+        </w:rPr>
+        <w:t>2004-00-00 XX  Symbol Language\Symbol Pictures (Keep Packed, Paths Too Long).zip has intellectual property problems in Pictures\Diagram Examples.</w:t>
+      </w:r>
+    </w:p>
+    <w:p>
+      <w:pPr>
+        <w:pStyle w:val="ListParagraph"/>
+        <w:numPr>
+          <w:ilvl w:val="0"/>
+          <w:numId w:val="25"/>
+        </w:numPr>
         <w:rPr>
           <w:strike/>
           <w:color w:val="BFBFBF" w:themeColor="background1" w:themeShade="BF"/>
         </w:rPr>
-        <w:t>Is it really such a good plan to open source it? Am I really not just throwing away money? Maybe it is better to wait with that decision, after I know where things are heading with work and income?</w:t>
-      </w:r>
-      <w:r>
-        <w:rPr>
-          <w:strike/>
-          <w:color w:val="BFBFBF" w:themeColor="background1" w:themeShade="BF"/>
-        </w:rPr>
-        <w:t xml:space="preserve"> &gt; Think I will do it anyway.</w:t>
-      </w:r>
-      <w:r>
-        <w:rPr>
-          <w:strike/>
-          <w:color w:val="BFBFBF" w:themeColor="background1" w:themeShade="BF"/>
-        </w:rPr>
-        <w:t>~~</w:t>
-      </w:r>
-    </w:p>
-    <w:p>
-      <w:pPr>
-        <w:pStyle w:val="ListParagraph"/>
-        <w:numPr>
-          <w:ilvl w:val="0"/>
-          <w:numId w:val="25"/>
-        </w:numPr>
-        <w:rPr>
-          <w:color w:val="BFBFBF" w:themeColor="background1" w:themeShade="BF"/>
-        </w:rPr>
-      </w:pPr>
-      <w:r>
-        <w:rPr>
-          <w:color w:val="BFBFBF" w:themeColor="background1" w:themeShade="BF"/>
-        </w:rPr>
-        <w:t xml:space="preserve">[x] </w:t>
-      </w:r>
-      <w:r>
-        <w:rPr>
-          <w:color w:val="BFBFBF" w:themeColor="background1" w:themeShade="BF"/>
-        </w:rPr>
-        <w:t>There is an '… IPC Parse.doc' text in the source control history. It should be deleted. I guess I have to search for intellectual property problems. This in docs that are so intellectual property sensitive. Before open sourcing it, you need to do this intellectual property check.</w:t>
-      </w:r>
-    </w:p>
-    <w:p>
-      <w:pPr>
-        <w:pStyle w:val="ListParagraph"/>
-        <w:numPr>
-          <w:ilvl w:val="0"/>
-          <w:numId w:val="25"/>
-        </w:numPr>
-        <w:rPr>
-          <w:color w:val="BFBFBF"/>
-        </w:rPr>
-      </w:pPr>
-      <w:r>
-        <w:rPr>
-          <w:color w:val="BFBFBF" w:themeColor="background1" w:themeShade="BF"/>
-        </w:rPr>
-        <w:t xml:space="preserve">[x] </w:t>
-      </w:r>
-      <w:r>
-        <w:rPr>
-          <w:color w:val="BFBFBF"/>
-        </w:rPr>
-        <w:t>2004-00-00 XX  Symbol Language\Symbol Pictures (Keep Packed, Paths Too Long).zip has intellectual property problems in Pictures\Diagram Examples.</w:t>
-      </w:r>
-    </w:p>
-    <w:p>
-      <w:pPr>
-        <w:pStyle w:val="ListParagraph"/>
-        <w:numPr>
-          <w:ilvl w:val="0"/>
-          <w:numId w:val="25"/>
-        </w:numPr>
-        <w:rPr>
-          <w:strike/>
-          <w:color w:val="BFBFBF" w:themeColor="background1" w:themeShade="BF"/>
-        </w:rPr>
-      </w:pPr>
-      <w:r>
-        <w:rPr>
-          <w:color w:val="BFBFBF" w:themeColor="background1" w:themeShade="BF"/>
-        </w:rPr>
-        <w:t xml:space="preserve">[x] </w:t>
-      </w:r>
-      <w:r>
-        <w:rPr>
-          <w:color w:val="BFBFBF" w:themeColor="background1" w:themeShade="BF"/>
-        </w:rPr>
-        <w:t>~~</w:t>
+      </w:pPr>
+      <w:r>
+        <w:rPr>
+          <w:color w:val="BFBFBF" w:themeColor="background1" w:themeShade="BF"/>
+        </w:rPr>
+        <w:t>[x] ~~</w:t>
       </w:r>
       <w:r>
         <w:rPr>
@@ -13196,7 +13184,7 @@
         <w:t xml:space="preserve">2020-02-03 </w:t>
       </w:r>
       <w:r>
-        <w:t>TODO</w:t>
+        <w:t>Done</w:t>
       </w:r>
       <w:r>
         <w:t xml:space="preserve"> Notes Planning Docs Git Migration</w:t>
@@ -13209,33 +13197,177 @@
           <w:ilvl w:val="0"/>
           <w:numId w:val="25"/>
         </w:numPr>
-      </w:pPr>
-      <w:r>
-        <w:t>Isolating a git repository with just the Circle Docs planning out of a git repository with planning docs of misc subjects.</w:t>
-      </w:r>
-    </w:p>
-    <w:p>
-      <w:pPr>
-        <w:pStyle w:val="ListParagraph"/>
-        <w:numPr>
-          <w:ilvl w:val="0"/>
-          <w:numId w:val="25"/>
-        </w:numPr>
-      </w:pPr>
-      <w:r>
-        <w:t>[ ] Rerunning scripts on the very latest version.</w:t>
-      </w:r>
-    </w:p>
-    <w:p>
-      <w:pPr>
-        <w:pStyle w:val="ListParagraph"/>
-        <w:numPr>
-          <w:ilvl w:val="0"/>
-          <w:numId w:val="25"/>
-        </w:numPr>
-      </w:pPr>
-      <w:r>
-        <w:t>[ ] Do checks by sampling.</w:t>
+        <w:rPr>
+          <w:color w:val="BFBFBF" w:themeColor="background1" w:themeShade="BF"/>
+        </w:rPr>
+      </w:pPr>
+      <w:r>
+        <w:rPr>
+          <w:color w:val="BFBFBF" w:themeColor="background1" w:themeShade="BF"/>
+        </w:rPr>
+        <w:t>[x] Isolating a git repository with just the Circle Docs planning out of a git repository with planning docs of misc subjects.</w:t>
+      </w:r>
+    </w:p>
+    <w:p>
+      <w:pPr>
+        <w:pStyle w:val="ListParagraph"/>
+        <w:numPr>
+          <w:ilvl w:val="0"/>
+          <w:numId w:val="25"/>
+        </w:numPr>
+        <w:rPr>
+          <w:color w:val="BFBFBF" w:themeColor="background1" w:themeShade="BF"/>
+        </w:rPr>
+      </w:pPr>
+      <w:r>
+        <w:rPr>
+          <w:color w:val="BFBFBF" w:themeColor="background1" w:themeShade="BF"/>
+        </w:rPr>
+        <w:t>[x] Combining parts into 1 script,</w:t>
+      </w:r>
+    </w:p>
+    <w:p>
+      <w:pPr>
+        <w:pStyle w:val="ListParagraph"/>
+        <w:numPr>
+          <w:ilvl w:val="0"/>
+          <w:numId w:val="25"/>
+        </w:numPr>
+        <w:rPr>
+          <w:color w:val="BFBFBF" w:themeColor="background1" w:themeShade="BF"/>
+        </w:rPr>
+      </w:pPr>
+      <w:r>
+        <w:rPr>
+          <w:color w:val="BFBFBF" w:themeColor="background1" w:themeShade="BF"/>
+        </w:rPr>
+        <w:t>[x] Rerunning scripts on the very latest version.</w:t>
+      </w:r>
+    </w:p>
+    <w:p>
+      <w:pPr>
+        <w:pStyle w:val="ListParagraph"/>
+        <w:numPr>
+          <w:ilvl w:val="0"/>
+          <w:numId w:val="25"/>
+        </w:numPr>
+        <w:rPr>
+          <w:color w:val="BFBFBF" w:themeColor="background1" w:themeShade="BF"/>
+        </w:rPr>
+      </w:pPr>
+      <w:r>
+        <w:rPr>
+          <w:color w:val="BFBFBF" w:themeColor="background1" w:themeShade="BF"/>
+        </w:rPr>
+        <w:t>[x] Do checks by sampling.</w:t>
+      </w:r>
+    </w:p>
+    <w:p>
+      <w:pPr>
+        <w:pStyle w:val="ListParagraph"/>
+        <w:numPr>
+          <w:ilvl w:val="1"/>
+          <w:numId w:val="25"/>
+        </w:numPr>
+        <w:rPr>
+          <w:color w:val="BFBFBF" w:themeColor="background1" w:themeShade="BF"/>
+        </w:rPr>
+      </w:pPr>
+      <w:r>
+        <w:rPr>
+          <w:color w:val="BFBFBF" w:themeColor="background1" w:themeShade="BF"/>
+        </w:rPr>
+        <w:t>[x] KDiff lists of files in history of previous and new run.</w:t>
+      </w:r>
+    </w:p>
+    <w:p>
+      <w:pPr>
+        <w:pStyle w:val="ListParagraph"/>
+        <w:numPr>
+          <w:ilvl w:val="2"/>
+          <w:numId w:val="25"/>
+        </w:numPr>
+        <w:rPr>
+          <w:color w:val="BFBFBF" w:themeColor="background1" w:themeShade="BF"/>
+        </w:rPr>
+      </w:pPr>
+      <w:r>
+        <w:rPr>
+          <w:color w:val="BFBFBF" w:themeColor="background1" w:themeShade="BF"/>
+        </w:rPr>
+        <w:t>[x] I see newer files appear in the new list.</w:t>
+      </w:r>
+    </w:p>
+    <w:p>
+      <w:pPr>
+        <w:pStyle w:val="ListParagraph"/>
+        <w:numPr>
+          <w:ilvl w:val="1"/>
+          <w:numId w:val="25"/>
+        </w:numPr>
+        <w:rPr>
+          <w:color w:val="BFBFBF" w:themeColor="background1" w:themeShade="BF"/>
+        </w:rPr>
+      </w:pPr>
+      <w:r>
+        <w:rPr>
+          <w:color w:val="BFBFBF" w:themeColor="background1" w:themeShade="BF"/>
+        </w:rPr>
+        <w:t>[x] Checking out some commits and KDiff working folder of Circle-Language-Spec-Plan and JJs-Planning-Docs.</w:t>
+      </w:r>
+    </w:p>
+    <w:p>
+      <w:pPr>
+        <w:pStyle w:val="ListParagraph"/>
+        <w:numPr>
+          <w:ilvl w:val="1"/>
+          <w:numId w:val="25"/>
+        </w:numPr>
+        <w:rPr>
+          <w:color w:val="BFBFBF" w:themeColor="background1" w:themeShade="BF"/>
+        </w:rPr>
+      </w:pPr>
+      <w:r>
+        <w:rPr>
+          <w:color w:val="BFBFBF" w:themeColor="background1" w:themeShade="BF"/>
+        </w:rPr>
+        <w:t>[x] Use Visual Studio checking 'by hand' the histories of some files compared between Circle-Language-Spec-Plan and JJs-Planning-Docs.</w:t>
+      </w:r>
+    </w:p>
+    <w:p>
+      <w:pPr>
+        <w:pStyle w:val="ListParagraph"/>
+        <w:numPr>
+          <w:ilvl w:val="0"/>
+          <w:numId w:val="25"/>
+        </w:numPr>
+        <w:rPr>
+          <w:color w:val="BFBFBF" w:themeColor="background1" w:themeShade="BF"/>
+        </w:rPr>
+      </w:pPr>
+      <w:r>
+        <w:rPr>
+          <w:color w:val="BFBFBF" w:themeColor="background1" w:themeShade="BF"/>
+        </w:rPr>
+        <w:t>[x] Archived things in JJs-Planning-Doc.</w:t>
+      </w:r>
+    </w:p>
+    <w:p>
+      <w:pPr>
+        <w:pStyle w:val="ListParagraph"/>
+        <w:numPr>
+          <w:ilvl w:val="0"/>
+          <w:numId w:val="25"/>
+        </w:numPr>
+        <w:rPr>
+          <w:color w:val="BFBFBF" w:themeColor="background1" w:themeShade="BF"/>
+        </w:rPr>
+      </w:pPr>
+      <w:r>
+        <w:rPr>
+          <w:color w:val="BFBFBF" w:themeColor="background1" w:themeShade="BF"/>
+        </w:rPr>
+        <w:t>[x] Organizing Circle-Language-Spec-Plan (e.g. moving lost topics to an appropriate spot).</w:t>
       </w:r>
     </w:p>
     <w:p>
@@ -13479,19 +13611,11 @@
         </w:rPr>
         <w:t xml:space="preserve">Checking: </w:t>
       </w:r>
-      <w:proofErr w:type="spellStart"/>
-      <w:r>
-        <w:rPr>
-          <w:color w:val="BFBFBF" w:themeColor="background1" w:themeShade="BF"/>
-        </w:rPr>
-        <w:t>KDiff</w:t>
-      </w:r>
-      <w:proofErr w:type="spellEnd"/>
-      <w:r>
-        <w:rPr>
-          <w:color w:val="BFBFBF" w:themeColor="background1" w:themeShade="BF"/>
-        </w:rPr>
-        <w:t xml:space="preserve"> full lists of files in history of before and after.</w:t>
+      <w:r>
+        <w:rPr>
+          <w:color w:val="BFBFBF" w:themeColor="background1" w:themeShade="BF"/>
+        </w:rPr>
+        <w:t>KDiff full lists of files in history of before and after.</w:t>
       </w:r>
     </w:p>
     <w:p>
@@ -13563,21 +13687,7 @@
         <w:rPr>
           <w:color w:val="BFBFBF" w:themeColor="background1" w:themeShade="BF"/>
         </w:rPr>
-        <w:t xml:space="preserve">[x] </w:t>
-      </w:r>
-      <w:proofErr w:type="spellStart"/>
-      <w:r>
-        <w:rPr>
-          <w:color w:val="BFBFBF" w:themeColor="background1" w:themeShade="BF"/>
-        </w:rPr>
-        <w:t>KDiff</w:t>
-      </w:r>
-      <w:proofErr w:type="spellEnd"/>
-      <w:r>
-        <w:rPr>
-          <w:color w:val="BFBFBF" w:themeColor="background1" w:themeShade="BF"/>
-        </w:rPr>
-        <w:t xml:space="preserve"> lists of files in history of previous and new run.</w:t>
+        <w:t>[x] KDiff lists of files in history of previous and new run.</w:t>
       </w:r>
     </w:p>
     <w:p>
@@ -13613,21 +13723,7 @@
         <w:rPr>
           <w:color w:val="BFBFBF" w:themeColor="background1" w:themeShade="BF"/>
         </w:rPr>
-        <w:t xml:space="preserve">[x] Checking out some commits and </w:t>
-      </w:r>
-      <w:proofErr w:type="spellStart"/>
-      <w:r>
-        <w:rPr>
-          <w:color w:val="BFBFBF" w:themeColor="background1" w:themeShade="BF"/>
-        </w:rPr>
-        <w:t>KDiff</w:t>
-      </w:r>
-      <w:proofErr w:type="spellEnd"/>
-      <w:r>
-        <w:rPr>
-          <w:color w:val="BFBFBF" w:themeColor="background1" w:themeShade="BF"/>
-        </w:rPr>
-        <w:t xml:space="preserve"> working folder of Circle-Language-Spec-Plan and JJs-Planning-Docs.</w:t>
+        <w:t>[x] Checking out some commits and KDiff working folder of Circle-Language-Spec-Plan and JJs-Planning-Docs.</w:t>
       </w:r>
     </w:p>
     <w:p>
@@ -14022,21 +14118,7 @@
         <w:rPr>
           <w:color w:val="BFBFBF" w:themeColor="background1" w:themeShade="BF"/>
         </w:rPr>
-        <w:t xml:space="preserve">[x] Checkout a more recent commit and compare in </w:t>
-      </w:r>
-      <w:proofErr w:type="spellStart"/>
-      <w:r>
-        <w:rPr>
-          <w:color w:val="BFBFBF" w:themeColor="background1" w:themeShade="BF"/>
-        </w:rPr>
-        <w:t>KDiff</w:t>
-      </w:r>
-      <w:proofErr w:type="spellEnd"/>
-      <w:r>
-        <w:rPr>
-          <w:color w:val="BFBFBF" w:themeColor="background1" w:themeShade="BF"/>
-        </w:rPr>
-        <w:t xml:space="preserve"> the whole folder of Circle-Docs and Software-System-Docs.</w:t>
+        <w:t>[x] Checkout a more recent commit and compare in KDiff the whole folder of Circle-Docs and Software-System-Docs.</w:t>
       </w:r>
     </w:p>
     <w:p>
@@ -14159,21 +14241,7 @@
         <w:rPr>
           <w:color w:val="BFBFBF" w:themeColor="background1" w:themeShade="BF"/>
         </w:rPr>
-        <w:t xml:space="preserve">- [x] Using </w:t>
-      </w:r>
-      <w:proofErr w:type="spellStart"/>
-      <w:r>
-        <w:rPr>
-          <w:color w:val="BFBFBF" w:themeColor="background1" w:themeShade="BF"/>
-        </w:rPr>
-        <w:t>KDiff</w:t>
-      </w:r>
-      <w:proofErr w:type="spellEnd"/>
-      <w:r>
-        <w:rPr>
-          <w:color w:val="BFBFBF" w:themeColor="background1" w:themeShade="BF"/>
-        </w:rPr>
-        <w:t xml:space="preserve"> to compare this run and previous run's lists of all files in history.</w:t>
+        <w:t>- [x] Using KDiff to compare this run and previous run's lists of all files in history.</w:t>
       </w:r>
     </w:p>
     <w:p>
@@ -14267,21 +14335,7 @@
         <w:rPr>
           <w:color w:val="BFBFBF" w:themeColor="background1" w:themeShade="BF"/>
         </w:rPr>
-        <w:t xml:space="preserve">(using </w:t>
-      </w:r>
-      <w:proofErr w:type="spellStart"/>
-      <w:r>
-        <w:rPr>
-          <w:color w:val="BFBFBF" w:themeColor="background1" w:themeShade="BF"/>
-        </w:rPr>
-        <w:t>KDiff</w:t>
-      </w:r>
-      <w:proofErr w:type="spellEnd"/>
-      <w:r>
-        <w:rPr>
-          <w:color w:val="BFBFBF" w:themeColor="background1" w:themeShade="BF"/>
-        </w:rPr>
-        <w:t xml:space="preserve"> and/or JJ Utilities)</w:t>
+        <w:t>(using KDiff and/or JJ Utilities)</w:t>
       </w:r>
     </w:p>
     <w:p>
@@ -16287,21 +16341,7 @@
         <w:rPr>
           <w:color w:val="BFBFBF" w:themeColor="background1" w:themeShade="BF"/>
         </w:rPr>
-        <w:t xml:space="preserve">- [x] "01. Code/5. Data Concepts/6.0. </w:t>
-      </w:r>
-      <w:proofErr w:type="spellStart"/>
-      <w:r>
-        <w:rPr>
-          <w:color w:val="BFBFBF" w:themeColor="background1" w:themeShade="BF"/>
-        </w:rPr>
-        <w:t>Persistance</w:t>
-      </w:r>
-      <w:proofErr w:type="spellEnd"/>
-      <w:r>
-        <w:rPr>
-          <w:color w:val="BFBFBF" w:themeColor="background1" w:themeShade="BF"/>
-        </w:rPr>
-        <w:t xml:space="preserve"> Delay/6.1. Locking/Locking.doc"</w:t>
+        <w:t>- [x] "01. Code/5. Data Concepts/6.0. Persistance Delay/6.1. Locking/Locking.doc"</w:t>
       </w:r>
     </w:p>
     <w:p>
@@ -16315,21 +16355,7 @@
         <w:rPr>
           <w:color w:val="BFBFBF" w:themeColor="background1" w:themeShade="BF"/>
         </w:rPr>
-        <w:t xml:space="preserve">- [x] "01. Code/5. Data Concepts/6.0. </w:t>
-      </w:r>
-      <w:proofErr w:type="spellStart"/>
-      <w:r>
-        <w:rPr>
-          <w:color w:val="BFBFBF" w:themeColor="background1" w:themeShade="BF"/>
-        </w:rPr>
-        <w:t>Persistance</w:t>
-      </w:r>
-      <w:proofErr w:type="spellEnd"/>
-      <w:r>
-        <w:rPr>
-          <w:color w:val="BFBFBF" w:themeColor="background1" w:themeShade="BF"/>
-        </w:rPr>
-        <w:t xml:space="preserve"> Delay/6.2. Transactions/Transactions.doc"</w:t>
+        <w:t>- [x] "01. Code/5. Data Concepts/6.0. Persistance Delay/6.2. Transactions/Transactions.doc"</w:t>
       </w:r>
     </w:p>
     <w:p>
@@ -16343,21 +16369,7 @@
         <w:rPr>
           <w:color w:val="BFBFBF" w:themeColor="background1" w:themeShade="BF"/>
         </w:rPr>
-        <w:t xml:space="preserve">- [x] "02. Code/3. Data Concepts/6.0. </w:t>
-      </w:r>
-      <w:proofErr w:type="spellStart"/>
-      <w:r>
-        <w:rPr>
-          <w:color w:val="BFBFBF" w:themeColor="background1" w:themeShade="BF"/>
-        </w:rPr>
-        <w:t>Persistance</w:t>
-      </w:r>
-      <w:proofErr w:type="spellEnd"/>
-      <w:r>
-        <w:rPr>
-          <w:color w:val="BFBFBF" w:themeColor="background1" w:themeShade="BF"/>
-        </w:rPr>
-        <w:t xml:space="preserve"> Delay/6.1. Locking/Locking.doc"</w:t>
+        <w:t>- [x] "02. Code/3. Data Concepts/6.0. Persistance Delay/6.1. Locking/Locking.doc"</w:t>
       </w:r>
     </w:p>
     <w:p>
@@ -16371,21 +16383,7 @@
         <w:rPr>
           <w:color w:val="BFBFBF" w:themeColor="background1" w:themeShade="BF"/>
         </w:rPr>
-        <w:t xml:space="preserve">- [x] "02. Code/3. Data Concepts/6.0. </w:t>
-      </w:r>
-      <w:proofErr w:type="spellStart"/>
-      <w:r>
-        <w:rPr>
-          <w:color w:val="BFBFBF" w:themeColor="background1" w:themeShade="BF"/>
-        </w:rPr>
-        <w:t>Persistance</w:t>
-      </w:r>
-      <w:proofErr w:type="spellEnd"/>
-      <w:r>
-        <w:rPr>
-          <w:color w:val="BFBFBF" w:themeColor="background1" w:themeShade="BF"/>
-        </w:rPr>
-        <w:t xml:space="preserve"> Delay/6.2. Transactions/Transactions.doc"</w:t>
+        <w:t>- [x] "02. Code/3. Data Concepts/6.0. Persistance Delay/6.2. Transactions/Transactions.doc"</w:t>
       </w:r>
     </w:p>
     <w:p>
@@ -16433,21 +16431,7 @@
         <w:rPr>
           <w:color w:val="BFBFBF" w:themeColor="background1" w:themeShade="BF"/>
         </w:rPr>
-        <w:t xml:space="preserve">0. </w:t>
-      </w:r>
-      <w:proofErr w:type="spellStart"/>
-      <w:r>
-        <w:rPr>
-          <w:color w:val="BFBFBF" w:themeColor="background1" w:themeShade="BF"/>
-        </w:rPr>
-        <w:t>Persistance</w:t>
-      </w:r>
-      <w:proofErr w:type="spellEnd"/>
-      <w:r>
-        <w:rPr>
-          <w:color w:val="BFBFBF" w:themeColor="background1" w:themeShade="BF"/>
-        </w:rPr>
-        <w:t xml:space="preserve"> Delay/6.1. Locking/empty.txt"</w:t>
+        <w:t>0. Persistance Delay/6.1. Locking/empty.txt"</w:t>
       </w:r>
     </w:p>
     <w:p>
@@ -16461,21 +16445,7 @@
         <w:rPr>
           <w:color w:val="BFBFBF" w:themeColor="background1" w:themeShade="BF"/>
         </w:rPr>
-        <w:t xml:space="preserve">- [x] "03. Code/04. Concepts/Data Concepts/6.0. </w:t>
-      </w:r>
-      <w:proofErr w:type="spellStart"/>
-      <w:r>
-        <w:rPr>
-          <w:color w:val="BFBFBF" w:themeColor="background1" w:themeShade="BF"/>
-        </w:rPr>
-        <w:t>Persistance</w:t>
-      </w:r>
-      <w:proofErr w:type="spellEnd"/>
-      <w:r>
-        <w:rPr>
-          <w:color w:val="BFBFBF" w:themeColor="background1" w:themeShade="BF"/>
-        </w:rPr>
-        <w:t xml:space="preserve"> Delay/6.2. Transactions/Transactions.doc"</w:t>
+        <w:t>- [x] "03. Code/04. Concepts/Data Concepts/6.0. Persistance Delay/6.2. Transactions/Transactions.doc"</w:t>
       </w:r>
     </w:p>
     <w:p>
@@ -17018,21 +16988,7 @@
         <w:rPr>
           <w:color w:val="BFBFBF" w:themeColor="background1" w:themeShade="BF"/>
         </w:rPr>
-        <w:t xml:space="preserve">01. Code/5. Data Concepts/6.0. </w:t>
-      </w:r>
-      <w:proofErr w:type="spellStart"/>
-      <w:r>
-        <w:rPr>
-          <w:color w:val="BFBFBF" w:themeColor="background1" w:themeShade="BF"/>
-        </w:rPr>
-        <w:t>Persistance</w:t>
-      </w:r>
-      <w:proofErr w:type="spellEnd"/>
-      <w:r>
-        <w:rPr>
-          <w:color w:val="BFBFBF" w:themeColor="background1" w:themeShade="BF"/>
-        </w:rPr>
-        <w:t xml:space="preserve"> Delay/6.1. Locking/Locking.doc</w:t>
+        <w:t>01. Code/5. Data Concepts/6.0. Persistance Delay/6.1. Locking/Locking.doc</w:t>
       </w:r>
     </w:p>
     <w:p>
@@ -17052,21 +17008,7 @@
         <w:rPr>
           <w:color w:val="BFBFBF" w:themeColor="background1" w:themeShade="BF"/>
         </w:rPr>
-        <w:t xml:space="preserve">01. Code/5. Data Concepts/6.0. </w:t>
-      </w:r>
-      <w:proofErr w:type="spellStart"/>
-      <w:r>
-        <w:rPr>
-          <w:color w:val="BFBFBF" w:themeColor="background1" w:themeShade="BF"/>
-        </w:rPr>
-        <w:t>Persistance</w:t>
-      </w:r>
-      <w:proofErr w:type="spellEnd"/>
-      <w:r>
-        <w:rPr>
-          <w:color w:val="BFBFBF" w:themeColor="background1" w:themeShade="BF"/>
-        </w:rPr>
-        <w:t xml:space="preserve"> Delay/6.2. Transactions/Transactions.doc</w:t>
+        <w:t>01. Code/5. Data Concepts/6.0. Persistance Delay/6.2. Transactions/Transactions.doc</w:t>
       </w:r>
     </w:p>
     <w:p>
@@ -17086,21 +17028,7 @@
         <w:rPr>
           <w:color w:val="BFBFBF" w:themeColor="background1" w:themeShade="BF"/>
         </w:rPr>
-        <w:t xml:space="preserve">01. Code/5. Data Concepts/6.0. </w:t>
-      </w:r>
-      <w:proofErr w:type="spellStart"/>
-      <w:r>
-        <w:rPr>
-          <w:color w:val="BFBFBF" w:themeColor="background1" w:themeShade="BF"/>
-        </w:rPr>
-        <w:t>Persistance</w:t>
-      </w:r>
-      <w:proofErr w:type="spellEnd"/>
-      <w:r>
-        <w:rPr>
-          <w:color w:val="BFBFBF" w:themeColor="background1" w:themeShade="BF"/>
-        </w:rPr>
-        <w:t xml:space="preserve"> Delay/6.3. Apply, Ok, Cancel/Apply, Ok, Cancel.doc</w:t>
+        <w:t>01. Code/5. Data Concepts/6.0. Persistance Delay/6.3. Apply, Ok, Cancel/Apply, Ok, Cancel.doc</w:t>
       </w:r>
     </w:p>
     <w:p>
@@ -17120,21 +17048,7 @@
         <w:rPr>
           <w:color w:val="BFBFBF" w:themeColor="background1" w:themeShade="BF"/>
         </w:rPr>
-        <w:t xml:space="preserve">01. Code/5. Data Concepts/6.0. </w:t>
-      </w:r>
-      <w:proofErr w:type="spellStart"/>
-      <w:r>
-        <w:rPr>
-          <w:color w:val="BFBFBF" w:themeColor="background1" w:themeShade="BF"/>
-        </w:rPr>
-        <w:t>Persistance</w:t>
-      </w:r>
-      <w:proofErr w:type="spellEnd"/>
-      <w:r>
-        <w:rPr>
-          <w:color w:val="BFBFBF" w:themeColor="background1" w:themeShade="BF"/>
-        </w:rPr>
-        <w:t xml:space="preserve"> Delay/6.4. Streaming Access/Streaming Access.doc</w:t>
+        <w:t>01. Code/5. Data Concepts/6.0. Persistance Delay/6.4. Streaming Access/Streaming Access.doc</w:t>
       </w:r>
     </w:p>
     <w:p>
@@ -18368,21 +18282,7 @@
         <w:rPr>
           <w:color w:val="BFBFBF"/>
         </w:rPr>
-        <w:t xml:space="preserve">A bridge saying constructs might be derived </w:t>
-      </w:r>
-      <w:proofErr w:type="spellStart"/>
-      <w:r>
-        <w:rPr>
-          <w:color w:val="BFBFBF"/>
-        </w:rPr>
-        <w:t>fom</w:t>
-      </w:r>
-      <w:proofErr w:type="spellEnd"/>
-      <w:r>
-        <w:rPr>
-          <w:color w:val="BFBFBF"/>
-        </w:rPr>
-        <w:t xml:space="preserve"> these basic elements.</w:t>
+        <w:t>A bridge saying constructs might be derived fom these basic elements.</w:t>
       </w:r>
     </w:p>
     <w:p>
@@ -19582,21 +19482,7 @@
         <w:rPr>
           <w:color w:val="BFBFBF"/>
         </w:rPr>
-        <w:t xml:space="preserve">What went sort of wrong might be: Doubts about the systematics and their completeness and correctness seemed to have driven me into a brainstorm of unresolved details. I find there is not much wrong with that, if persistence leads to a </w:t>
-      </w:r>
-      <w:proofErr w:type="spellStart"/>
-      <w:r>
-        <w:rPr>
-          <w:color w:val="BFBFBF"/>
-        </w:rPr>
-        <w:t>well polished</w:t>
-      </w:r>
-      <w:proofErr w:type="spellEnd"/>
-      <w:r>
-        <w:rPr>
-          <w:color w:val="BFBFBF"/>
-        </w:rPr>
-        <w:t xml:space="preserve"> end-result, but some might also call it 'losing oneself in the details'. The effort that would come with that persistence is not estimated to be within my capacities right now. I sort of have to be gentle with myself.</w:t>
+        <w:t>What went sort of wrong might be: Doubts about the systematics and their completeness and correctness seemed to have driven me into a brainstorm of unresolved details. I find there is not much wrong with that, if persistence leads to a well polished end-result, but some might also call it 'losing oneself in the details'. The effort that would come with that persistence is not estimated to be within my capacities right now. I sort of have to be gentle with myself.</w:t>
       </w:r>
     </w:p>
     <w:p>
@@ -20671,21 +20557,7 @@
         <w:rPr>
           <w:color w:val="BFBFBF"/>
         </w:rPr>
-        <w:t xml:space="preserve">I actually feel uneasy about the notations introduced there at all. I want to try and avoid exaggeration, but this seems like </w:t>
-      </w:r>
-      <w:proofErr w:type="spellStart"/>
-      <w:r>
-        <w:rPr>
-          <w:color w:val="BFBFBF"/>
-        </w:rPr>
-        <w:t>a</w:t>
-      </w:r>
-      <w:proofErr w:type="spellEnd"/>
-      <w:r>
-        <w:rPr>
-          <w:color w:val="BFBFBF"/>
-        </w:rPr>
-        <w:t xml:space="preserve"> opening a flood gate to ambiguity. But that is not the question at hand.</w:t>
+        <w:t>I actually feel uneasy about the notations introduced there at all. I want to try and avoid exaggeration, but this seems like a opening a flood gate to ambiguity. But that is not the question at hand.</w:t>
       </w:r>
     </w:p>
     <w:p>
@@ -22321,21 +22193,7 @@
         <w:rPr>
           <w:color w:val="BFBFBF"/>
         </w:rPr>
-        <w:t xml:space="preserve">The Related Items and Related Lists collections inside the System Interface might be handy for reflective/aspect oriented/relational model logic. But in essence you might only need one collection of 'sub-objects' (that term might questionable). Possibly, certain characteristics that a sub-object might have could turn it into a Related Item, Related List or perhaps even an Attribute. And commands, etc. There may be one 'bag' of sub-items, while you may query for ones with certain characteristics. A set of those queries could be: Commands, Items, Lists or Attributes. But at least 2 times now I guess I changed my mind about the subdivision of those 'queries'. It looks like the .NET Type </w:t>
-      </w:r>
-      <w:proofErr w:type="spellStart"/>
-      <w:r>
-        <w:rPr>
-          <w:color w:val="BFBFBF"/>
-        </w:rPr>
-        <w:t>type</w:t>
-      </w:r>
-      <w:proofErr w:type="spellEnd"/>
-      <w:r>
-        <w:rPr>
-          <w:color w:val="BFBFBF"/>
-        </w:rPr>
-        <w:t xml:space="preserve"> with its members like Properties, Methods, etc.? That parallel feels nice. These might even be framework extensions. I wonder how to present this. Presenting alternatives. Leaving in this design choice or changing it? It should maybe be one of the use cases of the system interfaces. I think those might deserve mentioning. That this reflective data might be used for software design based on a relational model if you just see it as Related Lists and Related Items, that might be nice. But due to the detailed construct subdivisions that commands might cause, the view on the relational design might be lost if you do not put some sort of filter over it, that excludes maybe anything going on inside a command. These are just options. I would like to explore them. I am not sure if this would make the text unnecessarily long. Let's just see.</w:t>
+        <w:t>The Related Items and Related Lists collections inside the System Interface might be handy for reflective/aspect oriented/relational model logic. But in essence you might only need one collection of 'sub-objects' (that term might questionable). Possibly, certain characteristics that a sub-object might have could turn it into a Related Item, Related List or perhaps even an Attribute. And commands, etc. There may be one 'bag' of sub-items, while you may query for ones with certain characteristics. A set of those queries could be: Commands, Items, Lists or Attributes. But at least 2 times now I guess I changed my mind about the subdivision of those 'queries'. It looks like the .NET Type type with its members like Properties, Methods, etc.? That parallel feels nice. These might even be framework extensions. I wonder how to present this. Presenting alternatives. Leaving in this design choice or changing it? It should maybe be one of the use cases of the system interfaces. I think those might deserve mentioning. That this reflective data might be used for software design based on a relational model if you just see it as Related Lists and Related Items, that might be nice. But due to the detailed construct subdivisions that commands might cause, the view on the relational design might be lost if you do not put some sort of filter over it, that excludes maybe anything going on inside a command. These are just options. I would like to explore them. I am not sure if this would make the text unnecessarily long. Let's just see.</w:t>
       </w:r>
     </w:p>
     <w:p>
@@ -22491,21 +22349,7 @@
         <w:rPr>
           <w:color w:val="BFBFBF"/>
         </w:rPr>
-        <w:t>Clone (2) seems a practical variation on the value aspect, because the case where there is a parent object, whose child objects are values or reference and those elements together might need a copy ('</w:t>
-      </w:r>
-      <w:proofErr w:type="spellStart"/>
-      <w:r>
-        <w:rPr>
-          <w:color w:val="BFBFBF"/>
-        </w:rPr>
-        <w:t>MemberwiseClone</w:t>
-      </w:r>
-      <w:proofErr w:type="spellEnd"/>
-      <w:r>
-        <w:rPr>
-          <w:color w:val="BFBFBF"/>
-        </w:rPr>
-        <w:t>'). The value aspect might only copy a parent object's value, which it might not even have, just through its sub-objects/child value objects. But the depth parameter might be a bit creative. I think expressing this use case (maybe a bit more concisely than above), might help appreciate that the idea is proposed.</w:t>
+        <w:t>Clone (2) seems a practical variation on the value aspect, because the case where there is a parent object, whose child objects are values or reference and those elements together might need a copy ('MemberwiseClone'). The value aspect might only copy a parent object's value, which it might not even have, just through its sub-objects/child value objects. But the depth parameter might be a bit creative. I think expressing this use case (maybe a bit more concisely than above), might help appreciate that the idea is proposed.</w:t>
       </w:r>
     </w:p>
     <w:p>
@@ -23036,21 +22880,7 @@
         <w:rPr>
           <w:color w:val="BFBFBF"/>
         </w:rPr>
-        <w:t>Up next might be the System Objects chapter. That one is rather large: 67 pages. I wonder if I am up for it. Maybe I would want to skip it and do another one first? Commands is larger 79 pages. Hmmm… and its content seems if-and-or-</w:t>
-      </w:r>
-      <w:proofErr w:type="spellStart"/>
-      <w:r>
-        <w:rPr>
-          <w:color w:val="BFBFBF"/>
-        </w:rPr>
-        <w:t>but'y</w:t>
-      </w:r>
-      <w:proofErr w:type="spellEnd"/>
-      <w:r>
-        <w:rPr>
-          <w:color w:val="BFBFBF"/>
-        </w:rPr>
-        <w:t>. Parameters is 18 pages, some of which is material I think I want to change the idea of. At one point I would like to go from one topic to the next more sequentially. I think maybe just accept that there's quite some content. I think I am just going to start with the first article of the System Objects chapter.</w:t>
+        <w:t>Up next might be the System Objects chapter. That one is rather large: 67 pages. I wonder if I am up for it. Maybe I would want to skip it and do another one first? Commands is larger 79 pages. Hmmm… and its content seems if-and-or-but'y. Parameters is 18 pages, some of which is material I think I want to change the idea of. At one point I would like to go from one topic to the next more sequentially. I think maybe just accept that there's quite some content. I think I am just going to start with the first article of the System Objects chapter.</w:t>
       </w:r>
     </w:p>
     <w:p>
@@ -23452,21 +23282,7 @@
         <w:rPr>
           <w:color w:val="BFBFBF"/>
         </w:rPr>
-        <w:t xml:space="preserve">I have some difficulty dealing with the following: I do not seem to have much hope anymore for the double-dashed bordered ring notation that would be proposed in the current text. I tend to like the explicit two line notation with a relational ring around it. I now 'fail' to see how that would be more convoluted. The double-bordered ring seems a tiny bit </w:t>
-      </w:r>
-      <w:proofErr w:type="spellStart"/>
-      <w:r>
-        <w:rPr>
-          <w:color w:val="BFBFBF"/>
-        </w:rPr>
-        <w:t>far fetched</w:t>
-      </w:r>
-      <w:proofErr w:type="spellEnd"/>
-      <w:r>
-        <w:rPr>
-          <w:color w:val="BFBFBF"/>
-        </w:rPr>
-        <w:t xml:space="preserve"> in its being derived from </w:t>
+        <w:t xml:space="preserve">I have some difficulty dealing with the following: I do not seem to have much hope anymore for the double-dashed bordered ring notation that would be proposed in the current text. I tend to like the explicit two line notation with a relational ring around it. I now 'fail' to see how that would be more convoluted. The double-bordered ring seems a tiny bit far fetched in its being derived from </w:t>
       </w:r>
       <w:r>
         <w:rPr>
@@ -23717,21 +23533,7 @@
         <w:rPr>
           <w:color w:val="BFBFBF"/>
         </w:rPr>
-        <w:t>I might solve it more easily. In the Relationships chapter I might switch over to the relational ring notation. Then when other chapters might use the double dashed ring notation, the arguments are already given: the Relationships chapter no longer would mention it, the Basic Diagram Elements chapter would express the preference of relational ring notation. Then any piece left that still might use the 'old' notation might be excused. This may be a side-effect of stating things more '</w:t>
-      </w:r>
-      <w:proofErr w:type="spellStart"/>
-      <w:r>
-        <w:rPr>
-          <w:color w:val="BFBFBF"/>
-        </w:rPr>
-        <w:t>humby</w:t>
-      </w:r>
-      <w:proofErr w:type="spellEnd"/>
-      <w:r>
-        <w:rPr>
-          <w:color w:val="BFBFBF"/>
-        </w:rPr>
-        <w:t>' instead and being honest where there is doubt.</w:t>
+        <w:t>I might solve it more easily. In the Relationships chapter I might switch over to the relational ring notation. Then when other chapters might use the double dashed ring notation, the arguments are already given: the Relationships chapter no longer would mention it, the Basic Diagram Elements chapter would express the preference of relational ring notation. Then any piece left that still might use the 'old' notation might be excused. This may be a side-effect of stating things more 'humby' instead and being honest where there is doubt.</w:t>
       </w:r>
     </w:p>
     <w:p>
@@ -23871,21 +23673,7 @@
         <w:rPr>
           <w:color w:val="BFBFBF"/>
         </w:rPr>
-        <w:t xml:space="preserve">Maybe I can leave it with adding maybe's and </w:t>
-      </w:r>
-      <w:proofErr w:type="spellStart"/>
-      <w:r>
-        <w:rPr>
-          <w:color w:val="BFBFBF"/>
-        </w:rPr>
-        <w:t>perhapses</w:t>
-      </w:r>
-      <w:proofErr w:type="spellEnd"/>
-      <w:r>
-        <w:rPr>
-          <w:color w:val="BFBFBF"/>
-        </w:rPr>
-        <w:t xml:space="preserve"> and leave words that seem to express it strongly, in there.</w:t>
+        <w:t>Maybe I can leave it with adding maybe's and perhapses and leave words that seem to express it strongly, in there.</w:t>
       </w:r>
     </w:p>
     <w:p>
@@ -23979,21 +23767,7 @@
         <w:rPr>
           <w:color w:val="BFBFBF"/>
         </w:rPr>
-        <w:t xml:space="preserve">I used to aim to be concise. In doing so, </w:t>
-      </w:r>
-      <w:proofErr w:type="spellStart"/>
-      <w:r>
-        <w:rPr>
-          <w:color w:val="BFBFBF"/>
-        </w:rPr>
-        <w:t>some thing</w:t>
-      </w:r>
-      <w:proofErr w:type="spellEnd"/>
-      <w:r>
-        <w:rPr>
-          <w:color w:val="BFBFBF"/>
-        </w:rPr>
-        <w:t xml:space="preserve"> might start to seem a bit commanding or something. But I did do my best then to make the text clear. Maybe this is not such a bad thing and maybe I was not doing that badly at it after all. Maybe just adding some wiggle words is enough, so that I might form an intermediate writing style. Perhaps that will be concise, strong, but leaving room for other options.</w:t>
+        <w:t>I used to aim to be concise. In doing so, some thing might start to seem a bit commanding or something. But I did do my best then to make the text clear. Maybe this is not such a bad thing and maybe I was not doing that badly at it after all. Maybe just adding some wiggle words is enough, so that I might form an intermediate writing style. Perhaps that will be concise, strong, but leaving room for other options.</w:t>
       </w:r>
     </w:p>
     <w:p>
@@ -24080,21 +23854,7 @@
         <w:rPr>
           <w:color w:val="BFBFBF"/>
         </w:rPr>
-        <w:t xml:space="preserve">The idea of one reference forward creates one reference back may not be universal. In one implementation it might. But I have made implementations of bidirectional relationship management code, where this does not seem to be the case. I think the notation might be more neutral or keep more options open, to perhaps accommodate a more honest, open and </w:t>
-      </w:r>
-      <w:proofErr w:type="spellStart"/>
-      <w:r>
-        <w:rPr>
-          <w:color w:val="BFBFBF"/>
-        </w:rPr>
-        <w:t>inclusional</w:t>
-      </w:r>
-      <w:proofErr w:type="spellEnd"/>
-      <w:r>
-        <w:rPr>
-          <w:color w:val="BFBFBF"/>
-        </w:rPr>
-        <w:t xml:space="preserve"> view on the topic. Perhaps the framework dependence matters. Perhaps an admission of framework dependence is enough. / But I also would like to explore how bidirectional relationships between objects might look in more possible implementation situations.</w:t>
+        <w:t>The idea of one reference forward creates one reference back may not be universal. In one implementation it might. But I have made implementations of bidirectional relationship management code, where this does not seem to be the case. I think the notation might be more neutral or keep more options open, to perhaps accommodate a more honest, open and inclusional view on the topic. Perhaps the framework dependence matters. Perhaps an admission of framework dependence is enough. / But I also would like to explore how bidirectional relationships between objects might look in more possible implementation situations.</w:t>
       </w:r>
     </w:p>
     <w:p>
@@ -24130,21 +23890,7 @@
         <w:rPr>
           <w:color w:val="BFBFBF"/>
         </w:rPr>
-        <w:t xml:space="preserve">For </w:t>
-      </w:r>
-      <w:proofErr w:type="spellStart"/>
-      <w:r>
-        <w:rPr>
-          <w:color w:val="BFBFBF"/>
-        </w:rPr>
-        <w:t>bidirecitonal</w:t>
-      </w:r>
-      <w:proofErr w:type="spellEnd"/>
-      <w:r>
-        <w:rPr>
-          <w:color w:val="BFBFBF"/>
-        </w:rPr>
-        <w:t xml:space="preserve"> relationships between objects might be different implementations of synchronized bidirectional relationships, that might invite other notational subtleties. This is just one idea of a way object relations might be subtly different from class relationships. Bidirectional relationships might be managed certain ways by certain software frameworks, and the way things are kept in sync on both ends of the relationship, might inspire slightly different ways to notate it.</w:t>
+        <w:t>For bidirecitonal relationships between objects might be different implementations of synchronized bidirectional relationships, that might invite other notational subtleties. This is just one idea of a way object relations might be subtly different from class relationships. Bidirectional relationships might be managed certain ways by certain software frameworks, and the way things are kept in sync on both ends of the relationship, might inspire slightly different ways to notate it.</w:t>
       </w:r>
     </w:p>
     <w:p>
@@ -24304,21 +24050,7 @@
         <w:rPr>
           <w:color w:val="BFBFBF"/>
         </w:rPr>
-        <w:t xml:space="preserve">I feel that the relationships chapter could introduce the notation, maybe descriptions of the concept, what it is about, what it is for. Maybe how it could be applied. Something about a relationship being bidirectional and the </w:t>
-      </w:r>
-      <w:proofErr w:type="spellStart"/>
-      <w:r>
-        <w:rPr>
-          <w:color w:val="BFBFBF"/>
-        </w:rPr>
-        <w:t>the</w:t>
-      </w:r>
-      <w:proofErr w:type="spellEnd"/>
-      <w:r>
-        <w:rPr>
-          <w:color w:val="BFBFBF"/>
-        </w:rPr>
-        <w:t xml:space="preserve"> two ends of the relationship can be kept in sync.</w:t>
+        <w:t>I feel that the relationships chapter could introduce the notation, maybe descriptions of the concept, what it is about, what it is for. Maybe how it could be applied. Something about a relationship being bidirectional and the the two ends of the relationship can be kept in sync.</w:t>
       </w:r>
     </w:p>
     <w:p>
@@ -24426,21 +24158,7 @@
         <w:rPr>
           <w:color w:val="BFBFBF"/>
         </w:rPr>
-        <w:t xml:space="preserve">It seems, that explaining it with pictures with explicit notation may help explain the concept more precisely. And 'might </w:t>
-      </w:r>
-      <w:proofErr w:type="spellStart"/>
-      <w:r>
-        <w:rPr>
-          <w:color w:val="BFBFBF"/>
-        </w:rPr>
-        <w:t>be's</w:t>
-      </w:r>
-      <w:proofErr w:type="spellEnd"/>
-      <w:r>
-        <w:rPr>
-          <w:color w:val="BFBFBF"/>
-        </w:rPr>
-        <w:t xml:space="preserve"> may loosen things up a bit.</w:t>
+        <w:t>It seems, that explaining it with pictures with explicit notation may help explain the concept more precisely. And 'might be's may loosen things up a bit.</w:t>
       </w:r>
     </w:p>
     <w:p>
@@ -25294,21 +25012,7 @@
         <w:rPr>
           <w:color w:val="BFBFBF"/>
         </w:rPr>
-        <w:t xml:space="preserve">I propose to leave this 'problem' unsolved: move the 'Counterpart of </w:t>
-      </w:r>
-      <w:proofErr w:type="spellStart"/>
-      <w:r>
-        <w:rPr>
-          <w:color w:val="BFBFBF"/>
-        </w:rPr>
-        <w:t>of</w:t>
-      </w:r>
-      <w:proofErr w:type="spellEnd"/>
-      <w:r>
-        <w:rPr>
-          <w:color w:val="BFBFBF"/>
-        </w:rPr>
-        <w:t xml:space="preserve"> Sight' to Circle Construct Drafts. The argument "something out of sight' is out of sight" seems to make sense enough for this 'problem' not to be considered a problem at all.</w:t>
+        <w:t>I propose to leave this 'problem' unsolved: move the 'Counterpart of of Sight' to Circle Construct Drafts. The argument "something out of sight' is out of sight" seems to make sense enough for this 'problem' not to be considered a problem at all.</w:t>
       </w:r>
     </w:p>
     <w:p>
@@ -26173,21 +25877,7 @@
         <w:rPr>
           <w:color w:val="BFBFBF"/>
         </w:rPr>
-        <w:t xml:space="preserve">It seems to be used as the main idea, this exchangeability. But that seems </w:t>
-      </w:r>
-      <w:proofErr w:type="spellStart"/>
-      <w:r>
-        <w:rPr>
-          <w:color w:val="BFBFBF"/>
-        </w:rPr>
-        <w:t>demotable</w:t>
-      </w:r>
-      <w:proofErr w:type="spellEnd"/>
-      <w:r>
-        <w:rPr>
-          <w:color w:val="BFBFBF"/>
-        </w:rPr>
-        <w:t xml:space="preserve"> to Circle Broader View perhaps or maybe even Circle Construct Drafts.</w:t>
+        <w:t>It seems to be used as the main idea, this exchangeability. But that seems demotable to Circle Broader View perhaps or maybe even Circle Construct Drafts.</w:t>
       </w:r>
     </w:p>
     <w:p>
@@ -26437,21 +26127,7 @@
         <w:rPr>
           <w:color w:val="BFBFBF"/>
         </w:rPr>
-        <w:t xml:space="preserve">I get anxiety if something seems </w:t>
-      </w:r>
-      <w:proofErr w:type="spellStart"/>
-      <w:r>
-        <w:rPr>
-          <w:color w:val="BFBFBF"/>
-        </w:rPr>
-        <w:t>unuseful</w:t>
-      </w:r>
-      <w:proofErr w:type="spellEnd"/>
-      <w:r>
-        <w:rPr>
-          <w:color w:val="BFBFBF"/>
-        </w:rPr>
-        <w:t xml:space="preserve"> to me. It's a thing.</w:t>
+        <w:t>I get anxiety if something seems unuseful to me. It's a thing.</w:t>
       </w:r>
     </w:p>
     <w:p>
@@ -26719,21 +26395,7 @@
         <w:rPr>
           <w:color w:val="BFBFBF"/>
         </w:rPr>
-        <w:t xml:space="preserve">Object Reference section may start with a more basic image of the concept, / </w:t>
-      </w:r>
-      <w:proofErr w:type="spellStart"/>
-      <w:r>
-        <w:rPr>
-          <w:color w:val="BFBFBF"/>
-        </w:rPr>
-        <w:t>along side</w:t>
-      </w:r>
-      <w:proofErr w:type="spellEnd"/>
-      <w:r>
-        <w:rPr>
-          <w:color w:val="BFBFBF"/>
-        </w:rPr>
-        <w:t xml:space="preserve"> the more composite picture it might display now.</w:t>
+        <w:t>Object Reference section may start with a more basic image of the concept, / along side the more composite picture it might display now.</w:t>
       </w:r>
     </w:p>
     <w:p>
@@ -27227,21 +26889,7 @@
         <w:rPr>
           <w:color w:val="BFBFBF"/>
         </w:rPr>
-        <w:t xml:space="preserve">At one point it means not the external references. At another it includes the external references. It might be more about the notation, rather than the terminology. I think I might tend to make terminology leading. I seems to explain synonyms of things in separate headings. I have </w:t>
-      </w:r>
-      <w:proofErr w:type="spellStart"/>
-      <w:r>
-        <w:rPr>
-          <w:color w:val="BFBFBF"/>
-        </w:rPr>
-        <w:t>doubs</w:t>
-      </w:r>
-      <w:proofErr w:type="spellEnd"/>
-      <w:r>
-        <w:rPr>
-          <w:color w:val="BFBFBF"/>
-        </w:rPr>
-        <w:t xml:space="preserve"> about the usefulness of that. Maybe thinking more of the concepts rather than the terms, might clean up the text? My goal is not to tech terminology or something, or make one up and then teach that. My goal might be to convey an idea. The term 'sub-objects' might not be a term often heard in IT. I think I just use it, because it makes the explanations work better. Maybe, since it does not seem a well adopted, perhaps therefor not well defined, term in IT, I might mention it briefly for the flow of the story, then maybe adopt common IT terminology or at least something I seem to assign a clear, non-ambiguous definition. It might be a subtle effect in the text, this ambiguity around the term 'sub-object', but it might clean things up if I do something with it. But how? </w:t>
+        <w:t xml:space="preserve">At one point it means not the external references. At another it includes the external references. It might be more about the notation, rather than the terminology. I think I might tend to make terminology leading. I seems to explain synonyms of things in separate headings. I have doubs about the usefulness of that. Maybe thinking more of the concepts rather than the terms, might clean up the text? My goal is not to tech terminology or something, or make one up and then teach that. My goal might be to convey an idea. The term 'sub-objects' might not be a term often heard in IT. I think I just use it, because it makes the explanations work better. Maybe, since it does not seem a well adopted, perhaps therefor not well defined, term in IT, I might mention it briefly for the flow of the story, then maybe adopt common IT terminology or at least something I seem to assign a clear, non-ambiguous definition. It might be a subtle effect in the text, this ambiguity around the term 'sub-object', but it might clean things up if I do something with it. But how? </w:t>
       </w:r>
     </w:p>
     <w:p>
@@ -27331,21 +26979,7 @@
         <w:rPr>
           <w:color w:val="BFBFBF"/>
         </w:rPr>
-        <w:t xml:space="preserve">Object references are a bit </w:t>
-      </w:r>
-      <w:proofErr w:type="spellStart"/>
-      <w:r>
-        <w:rPr>
-          <w:color w:val="BFBFBF"/>
-        </w:rPr>
-        <w:t>amgibuous</w:t>
-      </w:r>
-      <w:proofErr w:type="spellEnd"/>
-      <w:r>
-        <w:rPr>
-          <w:color w:val="BFBFBF"/>
-        </w:rPr>
-        <w:t xml:space="preserve"> here. The notation suggests an external link. But other interpretations of pointer suggest otherwise (denoted in the Pointers chapter).</w:t>
+        <w:t>Object references are a bit amgibuous here. The notation suggests an external link. But other interpretations of pointer suggest otherwise (denoted in the Pointers chapter).</w:t>
       </w:r>
     </w:p>
     <w:p>
@@ -27707,21 +27341,7 @@
         <w:rPr>
           <w:color w:val="BFBFBF"/>
         </w:rPr>
-        <w:t xml:space="preserve">I think the dashed square with the big red cross </w:t>
-      </w:r>
-      <w:proofErr w:type="spellStart"/>
-      <w:r>
-        <w:rPr>
-          <w:color w:val="BFBFBF"/>
-        </w:rPr>
-        <w:t>throught</w:t>
-      </w:r>
-      <w:proofErr w:type="spellEnd"/>
-      <w:r>
-        <w:rPr>
-          <w:color w:val="BFBFBF"/>
-        </w:rPr>
-        <w:t xml:space="preserve"> it, might be a bit harshly expressed. Maybe the </w:t>
+        <w:t xml:space="preserve">I think the dashed square with the big red cross throught it, might be a bit harshly expressed. Maybe the </w:t>
       </w:r>
       <w:r>
         <w:rPr>
@@ -27956,21 +27576,7 @@
         <w:rPr>
           <w:color w:val="BFBFBF"/>
         </w:rPr>
-        <w:t xml:space="preserve">For </w:t>
-      </w:r>
-      <w:proofErr w:type="spellStart"/>
-      <w:r>
-        <w:rPr>
-          <w:color w:val="BFBFBF"/>
-        </w:rPr>
-        <w:t>Ponters</w:t>
-      </w:r>
-      <w:proofErr w:type="spellEnd"/>
-      <w:r>
-        <w:rPr>
-          <w:color w:val="BFBFBF"/>
-        </w:rPr>
-        <w:t>: Current picture lies a little. This may be how you might express it with abused/abstracted notation, but this might not be a pointer in Circle, if I look at it from a puritan perspective. It might be supposed to point 'inward'? I am not even sure.</w:t>
+        <w:t>For Ponters: Current picture lies a little. This may be how you might express it with abused/abstracted notation, but this might not be a pointer in Circle, if I look at it from a puritan perspective. It might be supposed to point 'inward'? I am not even sure.</w:t>
       </w:r>
     </w:p>
     <w:p>
@@ -28357,21 +27963,7 @@
         <w:rPr>
           <w:color w:val="BFBFBF"/>
         </w:rPr>
-        <w:t xml:space="preserve">At first there is no type control at all. Anything can reference anything and this results in all sorts of possibilities, that things will go wrong in a program. Type control only enforces restrictions. When type controls is implemented inside the new computer language, it is like nothing extra is offered, but only the ability to impose more restrictions to the </w:t>
-      </w:r>
-      <w:proofErr w:type="spellStart"/>
-      <w:r>
-        <w:rPr>
-          <w:color w:val="BFBFBF"/>
-        </w:rPr>
-        <w:t>possiblities</w:t>
-      </w:r>
-      <w:proofErr w:type="spellEnd"/>
-      <w:r>
-        <w:rPr>
-          <w:color w:val="BFBFBF"/>
-        </w:rPr>
-        <w:t xml:space="preserve"> already offered.</w:t>
+        <w:t>At first there is no type control at all. Anything can reference anything and this results in all sorts of possibilities, that things will go wrong in a program. Type control only enforces restrictions. When type controls is implemented inside the new computer language, it is like nothing extra is offered, but only the ability to impose more restrictions to the possiblities already offered.</w:t>
       </w:r>
     </w:p>
     <w:p>
@@ -28837,21 +28429,7 @@
         <w:rPr>
           <w:color w:val="BFBFBF"/>
         </w:rPr>
-        <w:t xml:space="preserve">&gt; One alternative seems to need energy. The other </w:t>
-      </w:r>
-      <w:proofErr w:type="spellStart"/>
-      <w:r>
-        <w:rPr>
-          <w:color w:val="BFBFBF"/>
-        </w:rPr>
-        <w:t>altenative</w:t>
-      </w:r>
-      <w:proofErr w:type="spellEnd"/>
-      <w:r>
-        <w:rPr>
-          <w:color w:val="BFBFBF"/>
-        </w:rPr>
-        <w:t xml:space="preserve"> seems to need focus. Neither is aplenty.</w:t>
+        <w:t>&gt; One alternative seems to need energy. The other altenative seems to need focus. Neither is aplenty.</w:t>
       </w:r>
     </w:p>
     <w:p>
@@ -29597,66 +29175,24 @@
         <w:rPr>
           <w:color w:val="BFBFBF"/>
         </w:rPr>
-        <w:t xml:space="preserve">/ The work might be modularized. I am not </w:t>
-      </w:r>
-      <w:proofErr w:type="spellStart"/>
-      <w:r>
-        <w:rPr>
-          <w:color w:val="BFBFBF"/>
-        </w:rPr>
-        <w:t>attacted</w:t>
-      </w:r>
-      <w:proofErr w:type="spellEnd"/>
-      <w:r>
-        <w:rPr>
-          <w:color w:val="BFBFBF"/>
-        </w:rPr>
-        <w:t xml:space="preserve"> to how CSS3 is modularized, each piece of specs with a different state of being finished up. It seems messy. But I can employ the same organization to accept certain concepts are just more crystalized out than others, making it easier to share, even in an unfinished state, and stimulating keeping things separated and separately usable even when other parts are just really still messy. &gt; Scoped things more sharply instead, so more is finished up better </w:t>
-      </w:r>
-      <w:proofErr w:type="spellStart"/>
-      <w:r>
-        <w:rPr>
-          <w:color w:val="BFBFBF"/>
-        </w:rPr>
-        <w:t>percentually</w:t>
-      </w:r>
-      <w:proofErr w:type="spellEnd"/>
-      <w:r>
-        <w:rPr>
-          <w:color w:val="BFBFBF"/>
-        </w:rPr>
-        <w:t>.</w:t>
-      </w:r>
-    </w:p>
-    <w:p>
-      <w:pPr>
-        <w:numPr>
-          <w:ilvl w:val="0"/>
-          <w:numId w:val="25"/>
-        </w:numPr>
-        <w:rPr>
-          <w:color w:val="BFBFBF"/>
-        </w:rPr>
-      </w:pPr>
-      <w:r>
-        <w:rPr>
-          <w:color w:val="BFBFBF"/>
-        </w:rPr>
-        <w:t xml:space="preserve">/ I took a look at some of the postponed work. I worry about the messiness of the content. And if the loose ends will make the idea fall apart. And whether this makes it even fit for publishing. I just don't know. But I think I should come back to it later. Because I had strategies for this. And I might be too hard on myself. A clear 'flag' [Preliminary documentation] in red somewhere at the top usually does the trick. Might </w:t>
-      </w:r>
-      <w:proofErr w:type="spellStart"/>
-      <w:r>
-        <w:rPr>
-          <w:color w:val="BFBFBF"/>
-        </w:rPr>
-        <w:t>tells</w:t>
-      </w:r>
-      <w:proofErr w:type="spellEnd"/>
-      <w:r>
-        <w:rPr>
-          <w:color w:val="BFBFBF"/>
-        </w:rPr>
-        <w:t xml:space="preserve"> people clearly not to not too much from the text that follows. Just being clear about that might be enough.</w:t>
+        <w:t>/ The work might be modularized. I am not attacted to how CSS3 is modularized, each piece of specs with a different state of being finished up. It seems messy. But I can employ the same organization to accept certain concepts are just more crystalized out than others, making it easier to share, even in an unfinished state, and stimulating keeping things separated and separately usable even when other parts are just really still messy. &gt; Scoped things more sharply instead, so more is finished up better percentually.</w:t>
+      </w:r>
+    </w:p>
+    <w:p>
+      <w:pPr>
+        <w:numPr>
+          <w:ilvl w:val="0"/>
+          <w:numId w:val="25"/>
+        </w:numPr>
+        <w:rPr>
+          <w:color w:val="BFBFBF"/>
+        </w:rPr>
+      </w:pPr>
+      <w:r>
+        <w:rPr>
+          <w:color w:val="BFBFBF"/>
+        </w:rPr>
+        <w:t>/ I took a look at some of the postponed work. I worry about the messiness of the content. And if the loose ends will make the idea fall apart. And whether this makes it even fit for publishing. I just don't know. But I think I should come back to it later. Because I had strategies for this. And I might be too hard on myself. A clear 'flag' [Preliminary documentation] in red somewhere at the top usually does the trick. Might tells people clearly not to not too much from the text that follows. Just being clear about that might be enough.</w:t>
       </w:r>
     </w:p>
     <w:p>
@@ -29706,21 +29242,7 @@
         <w:rPr>
           <w:color w:val="BFBFBF"/>
         </w:rPr>
-        <w:t xml:space="preserve">I notice I talk a lot about implementation rather than notation. For instance: Does a dashed circle mean it is used as a class, enforced to be a class, static inside its container, how does it work in the system interfaces? What if it is just the notation that is the main idea, what if the implementation isn't. That might even make system interfaces' precise definition not important or maybe just subjected to diagrams drawn out to represent things from another language, like C#. C# getters and setters might be in a system interface notation. But setting an object reference's interface dynamically in runtime… may be too much of an implementation detail. I think it is a language definition / runtime implementation separation. In think the engineers at Microsoft might be right about developing language spec / runtime / framework / compiler quasi-independently. Maybe I can be inspired by that and make my language definition a </w:t>
-      </w:r>
-      <w:proofErr w:type="spellStart"/>
-      <w:r>
-        <w:rPr>
-          <w:color w:val="BFBFBF"/>
-        </w:rPr>
-        <w:t>litte</w:t>
-      </w:r>
-      <w:proofErr w:type="spellEnd"/>
-      <w:r>
-        <w:rPr>
-          <w:color w:val="BFBFBF"/>
-        </w:rPr>
-        <w:t xml:space="preserve"> simpler. I am subjected to the pitfall of wanting to cover every little minor edge-case, of which I have a fear that it may make the whole system fall to pieces. I already warned myself about that in the Circle Language Spec Strategy document. But now I think other people might actually read this, I start to think: maybe limit the scope. Somehow define the diagram notation and what it represents and not want to work out how things would work in a runtime. Runtime would be a system where the diagrams and actually the data that internally describes the diagram, to be loaded and run as computer programs. I think I wanted to check the usability of the notation by shining light on any little aspect of it, I could find. But I think some details are not that important. Maybe those are to be demoted to possible implementation details, to keep the main part of the story clean. I am OK with apologizing in the documentation, that this might not be usable or something. The description in the Strategy document is pretty much spot on, I think.</w:t>
+        <w:t>I notice I talk a lot about implementation rather than notation. For instance: Does a dashed circle mean it is used as a class, enforced to be a class, static inside its container, how does it work in the system interfaces? What if it is just the notation that is the main idea, what if the implementation isn't. That might even make system interfaces' precise definition not important or maybe just subjected to diagrams drawn out to represent things from another language, like C#. C# getters and setters might be in a system interface notation. But setting an object reference's interface dynamically in runtime… may be too much of an implementation detail. I think it is a language definition / runtime implementation separation. In think the engineers at Microsoft might be right about developing language spec / runtime / framework / compiler quasi-independently. Maybe I can be inspired by that and make my language definition a litte simpler. I am subjected to the pitfall of wanting to cover every little minor edge-case, of which I have a fear that it may make the whole system fall to pieces. I already warned myself about that in the Circle Language Spec Strategy document. But now I think other people might actually read this, I start to think: maybe limit the scope. Somehow define the diagram notation and what it represents and not want to work out how things would work in a runtime. Runtime would be a system where the diagrams and actually the data that internally describes the diagram, to be loaded and run as computer programs. I think I wanted to check the usability of the notation by shining light on any little aspect of it, I could find. But I think some details are not that important. Maybe those are to be demoted to possible implementation details, to keep the main part of the story clean. I am OK with apologizing in the documentation, that this might not be usable or something. The description in the Strategy document is pretty much spot on, I think.</w:t>
       </w:r>
     </w:p>
     <w:p>
@@ -30206,16 +29728,8 @@
         <w:rPr>
           <w:color w:val="BFBFBF"/>
         </w:rPr>
-        <w:t>03. Parent Controls Its Sub-Executions &gt; Medium sized &gt; Misc-</w:t>
-      </w:r>
-      <w:proofErr w:type="spellStart"/>
-      <w:r>
-        <w:rPr>
-          <w:color w:val="BFBFBF"/>
-        </w:rPr>
-        <w:t>ish</w:t>
-      </w:r>
-      <w:proofErr w:type="spellEnd"/>
+        <w:t>03. Parent Controls Its Sub-Executions &gt; Medium sized &gt; Misc-ish</w:t>
+      </w:r>
     </w:p>
     <w:p>
       <w:pPr>
@@ -30304,16 +29818,8 @@
         <w:rPr>
           <w:color w:val="BFBFBF"/>
         </w:rPr>
-        <w:t>08. Command Referrers &gt; Smaller &gt; Misc-</w:t>
-      </w:r>
-      <w:proofErr w:type="spellStart"/>
-      <w:r>
-        <w:rPr>
-          <w:color w:val="BFBFBF"/>
-        </w:rPr>
-        <w:t>ish</w:t>
-      </w:r>
-      <w:proofErr w:type="spellEnd"/>
+        <w:t>08. Command Referrers &gt; Smaller &gt; Misc-ish</w:t>
+      </w:r>
     </w:p>
     <w:p>
       <w:pPr>
@@ -30366,16 +29872,8 @@
         <w:rPr>
           <w:color w:val="BFBFBF"/>
         </w:rPr>
-        <w:t>11. This (unfinished) &gt; Smaller &gt; Misc-</w:t>
-      </w:r>
-      <w:proofErr w:type="spellStart"/>
-      <w:r>
-        <w:rPr>
-          <w:color w:val="BFBFBF"/>
-        </w:rPr>
-        <w:t>ish</w:t>
-      </w:r>
-      <w:proofErr w:type="spellEnd"/>
+        <w:t>11. This (unfinished) &gt; Smaller &gt; Misc-ish</w:t>
+      </w:r>
     </w:p>
     <w:p>
       <w:pPr>
@@ -31967,21 +31465,7 @@
         <w:rPr>
           <w:color w:val="BFBFBF"/>
         </w:rPr>
-        <w:t xml:space="preserve">I think I already had a place in mind for that, to move this article to a different main topic. I think </w:t>
-      </w:r>
-      <w:proofErr w:type="spellStart"/>
-      <w:r>
-        <w:rPr>
-          <w:color w:val="BFBFBF"/>
-        </w:rPr>
-        <w:t>tso</w:t>
-      </w:r>
-      <w:proofErr w:type="spellEnd"/>
-      <w:r>
-        <w:rPr>
-          <w:color w:val="BFBFBF"/>
-        </w:rPr>
-        <w:t xml:space="preserve"> Commands, but I think I put that down in the planning doc Circle Language Spec Product List.</w:t>
+        <w:t>I think I already had a place in mind for that, to move this article to a different main topic. I think tso Commands, but I think I put that down in the planning doc Circle Language Spec Product List.</w:t>
       </w:r>
     </w:p>
     <w:p>
@@ -35694,21 +35178,7 @@
         <w:rPr>
           <w:color w:val="BFBFBF"/>
         </w:rPr>
-        <w:t xml:space="preserve">Even if I do not know how I could group together many of the articles logically, if I can find a few groups, that would already benefit the </w:t>
-      </w:r>
-      <w:proofErr w:type="spellStart"/>
-      <w:r>
-        <w:rPr>
-          <w:color w:val="BFBFBF"/>
-        </w:rPr>
-        <w:t>overviewability</w:t>
-      </w:r>
-      <w:proofErr w:type="spellEnd"/>
-      <w:r>
-        <w:rPr>
-          <w:color w:val="BFBFBF"/>
-        </w:rPr>
-        <w:t xml:space="preserve"> of the topic list.</w:t>
+        <w:t>Even if I do not know how I could group together many of the articles logically, if I can find a few groups, that would already benefit the overviewability of the topic list.</w:t>
       </w:r>
     </w:p>
     <w:p>
@@ -36248,35 +35718,7 @@
         <w:rPr>
           <w:color w:val="BFBFBF"/>
         </w:rPr>
-        <w:t xml:space="preserve">Maybe if </w:t>
-      </w:r>
-      <w:proofErr w:type="spellStart"/>
-      <w:r>
-        <w:rPr>
-          <w:color w:val="BFBFBF"/>
-        </w:rPr>
-        <w:t>ut</w:t>
-      </w:r>
-      <w:proofErr w:type="spellEnd"/>
-      <w:r>
-        <w:rPr>
-          <w:color w:val="BFBFBF"/>
-        </w:rPr>
-        <w:t xml:space="preserve"> </w:t>
-      </w:r>
-      <w:proofErr w:type="spellStart"/>
-      <w:r>
-        <w:rPr>
-          <w:color w:val="BFBFBF"/>
-        </w:rPr>
-        <w:t>were'd</w:t>
-      </w:r>
-      <w:proofErr w:type="spellEnd"/>
-      <w:r>
-        <w:rPr>
-          <w:color w:val="BFBFBF"/>
-        </w:rPr>
-        <w:t xml:space="preserve"> for the Start and Stop article in between I would just move more to Commands Main Concepts.</w:t>
+        <w:t>Maybe if ut were'd for the Start and Stop article in between I would just move more to Commands Main Concepts.</w:t>
       </w:r>
     </w:p>
     <w:p>
@@ -37024,21 +36466,7 @@
         <w:rPr>
           <w:color w:val="BFBFBF"/>
         </w:rPr>
-        <w:t xml:space="preserve">Actually, just reading it over, I think it may be still </w:t>
-      </w:r>
-      <w:proofErr w:type="spellStart"/>
-      <w:r>
-        <w:rPr>
-          <w:color w:val="BFBFBF"/>
-        </w:rPr>
-        <w:t>to</w:t>
-      </w:r>
-      <w:proofErr w:type="spellEnd"/>
-      <w:r>
-        <w:rPr>
-          <w:color w:val="BFBFBF"/>
-        </w:rPr>
-        <w:t xml:space="preserve"> rough of a text, that I want to make a bit more neutral, before making it the main thing to start with.</w:t>
+        <w:t>Actually, just reading it over, I think it may be still to rough of a text, that I want to make a bit more neutral, before making it the main thing to start with.</w:t>
       </w:r>
     </w:p>
     <w:p>
@@ -37629,21 +37057,7 @@
         <w:rPr>
           <w:color w:val="BFBFBF"/>
         </w:rPr>
-        <w:t xml:space="preserve">Result of diff: 2x </w:t>
-      </w:r>
-      <w:proofErr w:type="spellStart"/>
-      <w:r>
-        <w:rPr>
-          <w:color w:val="BFBFBF"/>
-        </w:rPr>
-        <w:t>Thumbs.db</w:t>
-      </w:r>
-      <w:proofErr w:type="spellEnd"/>
-      <w:r>
-        <w:rPr>
-          <w:color w:val="BFBFBF"/>
-        </w:rPr>
-        <w:t>. 4x a file that is not in 'Previous Version', but is in 'Other Diagram Topics\Example Diagrams'</w:t>
+        <w:t>Result of diff: 2x Thumbs.db. 4x a file that is not in 'Previous Version', but is in 'Other Diagram Topics\Example Diagrams'</w:t>
       </w:r>
     </w:p>
     <w:p>
@@ -37947,53 +37361,25 @@
         <w:rPr>
           <w:color w:val="BFBFBF"/>
         </w:rPr>
-        <w:t xml:space="preserve">Renaming </w:t>
-      </w:r>
-      <w:proofErr w:type="spellStart"/>
-      <w:r>
-        <w:rPr>
-          <w:color w:val="BFBFBF"/>
-        </w:rPr>
-        <w:t>git</w:t>
-      </w:r>
-      <w:proofErr w:type="spellEnd"/>
-      <w:r>
-        <w:rPr>
-          <w:color w:val="BFBFBF"/>
-        </w:rPr>
-        <w:t xml:space="preserve"> repo Circle Docs to Software System Docs.</w:t>
-      </w:r>
-    </w:p>
-    <w:p>
-      <w:pPr>
-        <w:pStyle w:val="ListParagraph"/>
-        <w:numPr>
-          <w:ilvl w:val="0"/>
-          <w:numId w:val="25"/>
-        </w:numPr>
-        <w:rPr>
-          <w:color w:val="BFBFBF"/>
-        </w:rPr>
-      </w:pPr>
-      <w:r>
-        <w:rPr>
-          <w:color w:val="BFBFBF"/>
-        </w:rPr>
-        <w:t xml:space="preserve">Renaming </w:t>
-      </w:r>
-      <w:proofErr w:type="spellStart"/>
-      <w:r>
-        <w:rPr>
-          <w:color w:val="BFBFBF"/>
-        </w:rPr>
-        <w:t>git</w:t>
-      </w:r>
-      <w:proofErr w:type="spellEnd"/>
-      <w:r>
-        <w:rPr>
-          <w:color w:val="BFBFBF"/>
-        </w:rPr>
-        <w:t xml:space="preserve"> repo Project Docs to Planning Docs.</w:t>
+        <w:t>Renaming git repo Circle Docs to Software System Docs.</w:t>
+      </w:r>
+    </w:p>
+    <w:p>
+      <w:pPr>
+        <w:pStyle w:val="ListParagraph"/>
+        <w:numPr>
+          <w:ilvl w:val="0"/>
+          <w:numId w:val="25"/>
+        </w:numPr>
+        <w:rPr>
+          <w:color w:val="BFBFBF"/>
+        </w:rPr>
+      </w:pPr>
+      <w:r>
+        <w:rPr>
+          <w:color w:val="BFBFBF"/>
+        </w:rPr>
+        <w:t>Renaming git repo Project Docs to Planning Docs.</w:t>
       </w:r>
     </w:p>
     <w:p>
@@ -38467,35 +37853,7 @@
         <w:rPr>
           <w:color w:val="BFBFBF"/>
         </w:rPr>
-        <w:t xml:space="preserve"> seems </w:t>
-      </w:r>
-      <w:proofErr w:type="spellStart"/>
-      <w:r>
-        <w:rPr>
-          <w:color w:val="BFBFBF"/>
-        </w:rPr>
-        <w:t>to</w:t>
-      </w:r>
-      <w:proofErr w:type="spellEnd"/>
-      <w:r>
-        <w:rPr>
-          <w:color w:val="BFBFBF"/>
-        </w:rPr>
-        <w:t xml:space="preserve"> harsh." I think maybe that won't work. Because I tend to evaluate the harshness, and this evaluation is 'jittery': sometimes it seems to be 'on', sometimes 'off', sometimes too on tightly, sometimes maybe too weakly. Perhaps I am better off dropping the whole goal of rewording it. I like learning to use language with more air in it, for my personal life for communication to others, or to prevent holding on too tightly to an idea. But this hobby project may need some air in it. Paradoxically, by not loosening up the language. I feel that writing new texts, I already seem to adopt a </w:t>
-      </w:r>
-      <w:proofErr w:type="spellStart"/>
-      <w:r>
-        <w:rPr>
-          <w:color w:val="BFBFBF"/>
-        </w:rPr>
-        <w:t>ligher</w:t>
-      </w:r>
-      <w:proofErr w:type="spellEnd"/>
-      <w:r>
-        <w:rPr>
-          <w:color w:val="BFBFBF"/>
-        </w:rPr>
-        <w:t xml:space="preserve"> way of conveying ideas. Evaluating existing texts seems harder.</w:t>
+        <w:t xml:space="preserve"> seems to harsh." I think maybe that won't work. Because I tend to evaluate the harshness, and this evaluation is 'jittery': sometimes it seems to be 'on', sometimes 'off', sometimes too on tightly, sometimes maybe too weakly. Perhaps I am better off dropping the whole goal of rewording it. I like learning to use language with more air in it, for my personal life for communication to others, or to prevent holding on too tightly to an idea. But this hobby project may need some air in it. Paradoxically, by not loosening up the language. I feel that writing new texts, I already seem to adopt a ligher way of conveying ideas. Evaluating existing texts seems harder.</w:t>
       </w:r>
     </w:p>
     <w:p>
@@ -38900,21 +38258,7 @@
         <w:rPr>
           <w:color w:val="BFBFBF"/>
         </w:rPr>
-        <w:t xml:space="preserve">Some things especially in evaluations may seem cocky when I call my own successes very, very good. I don't know if I need to change that. I also use I and you </w:t>
-      </w:r>
-      <w:proofErr w:type="spellStart"/>
-      <w:r>
-        <w:rPr>
-          <w:color w:val="BFBFBF"/>
-        </w:rPr>
-        <w:t>interchangedly</w:t>
-      </w:r>
-      <w:proofErr w:type="spellEnd"/>
-      <w:r>
-        <w:rPr>
-          <w:color w:val="BFBFBF"/>
-        </w:rPr>
-        <w:t xml:space="preserve"> when I talk about myself. Not sure if I have to change that. The plans sometimes talk in definites. Maybe openness is better language, I mean more wiggle room in the wording. Not sure if that's a problem.</w:t>
+        <w:t>Some things especially in evaluations may seem cocky when I call my own successes very, very good. I don't know if I need to change that. I also use I and you interchangedly when I talk about myself. Not sure if I have to change that. The plans sometimes talk in definites. Maybe openness is better language, I mean more wiggle room in the wording. Not sure if that's a problem.</w:t>
       </w:r>
     </w:p>
     <w:p>
@@ -39097,21 +38441,7 @@
         <w:rPr>
           <w:color w:val="BFBFBF"/>
         </w:rPr>
-        <w:t xml:space="preserve">This changes things. This puts even more out of scope of Language Spec. Earlier on I thought anything that has to do with language spec could be in scope of this project, but part of its postponed parts. Yeah this seems arbitrary terminology, that seems to mean the same, but I am going with it. Earlier anything language </w:t>
-      </w:r>
-      <w:proofErr w:type="spellStart"/>
-      <w:r>
-        <w:rPr>
-          <w:color w:val="BFBFBF"/>
-        </w:rPr>
-        <w:t>speccy</w:t>
-      </w:r>
-      <w:proofErr w:type="spellEnd"/>
-      <w:r>
-        <w:rPr>
-          <w:color w:val="BFBFBF"/>
-        </w:rPr>
-        <w:t xml:space="preserve"> would be still in the project definition, but deemed optional. This split up was by feeling it is part of the language or not part of the language. Now I actually have in mind 3 categories of things that kind of fall under that umbrella 'part of the language': Language Spec / Broader Perspective / Construct Proposals.</w:t>
+        <w:t>This changes things. This puts even more out of scope of Language Spec. Earlier on I thought anything that has to do with language spec could be in scope of this project, but part of its postponed parts. Yeah this seems arbitrary terminology, that seems to mean the same, but I am going with it. Earlier anything language speccy would be still in the project definition, but deemed optional. This split up was by feeling it is part of the language or not part of the language. Now I actually have in mind 3 categories of things that kind of fall under that umbrella 'part of the language': Language Spec / Broader Perspective / Construct Proposals.</w:t>
       </w:r>
     </w:p>
     <w:p/>
@@ -39369,21 +38699,7 @@
         <w:rPr>
           <w:color w:val="BFBFBF"/>
         </w:rPr>
-        <w:t xml:space="preserve">I do like </w:t>
-      </w:r>
-      <w:proofErr w:type="spellStart"/>
-      <w:r>
-        <w:rPr>
-          <w:color w:val="BFBFBF"/>
-        </w:rPr>
-        <w:t>too</w:t>
-      </w:r>
-      <w:proofErr w:type="spellEnd"/>
-      <w:r>
-        <w:rPr>
-          <w:color w:val="BFBFBF"/>
-        </w:rPr>
-        <w:t xml:space="preserve"> see it reworded it to nothing being a strict rule anymore and you can always make up your own mind. It seems this does not harm the integrity of the idea.</w:t>
+        <w:t>I do like too see it reworded it to nothing being a strict rule anymore and you can always make up your own mind. It seems this does not harm the integrity of the idea.</w:t>
       </w:r>
     </w:p>
     <w:p>
@@ -39627,21 +38943,7 @@
         <w:rPr>
           <w:color w:val="BFBFBF"/>
         </w:rPr>
-        <w:t xml:space="preserve">The other Circle Language Spec Plan </w:t>
-      </w:r>
-      <w:proofErr w:type="spellStart"/>
-      <w:r>
-        <w:rPr>
-          <w:color w:val="BFBFBF"/>
-        </w:rPr>
-        <w:t>docs</w:t>
-      </w:r>
-      <w:proofErr w:type="spellEnd"/>
-      <w:r>
-        <w:rPr>
-          <w:color w:val="BFBFBF"/>
-        </w:rPr>
-        <w:t xml:space="preserve"> seem fine regarding scoping for now.</w:t>
+        <w:t>The other Circle Language Spec Plan docs seem fine regarding scoping for now.</w:t>
       </w:r>
     </w:p>
     <w:p>
@@ -39821,21 +39123,7 @@
         <w:rPr>
           <w:color w:val="BFBFBF"/>
         </w:rPr>
-        <w:t xml:space="preserve">I do not think I can even formulate just a few sentences 'this and that' has been done regarding Circle Language Spec in this project, while the project was also about larger parts. It's just that </w:t>
-      </w:r>
-      <w:proofErr w:type="spellStart"/>
-      <w:r>
-        <w:rPr>
-          <w:color w:val="BFBFBF"/>
-        </w:rPr>
-        <w:t>inconcrete</w:t>
-      </w:r>
-      <w:proofErr w:type="spellEnd"/>
-      <w:r>
-        <w:rPr>
-          <w:color w:val="BFBFBF"/>
-        </w:rPr>
-        <w:t>.</w:t>
+        <w:t>I do not think I can even formulate just a few sentences 'this and that' has been done regarding Circle Language Spec in this project, while the project was also about larger parts. It's just that inconcrete.</w:t>
       </w:r>
     </w:p>
     <w:p>
@@ -40249,21 +39537,7 @@
         <w:rPr>
           <w:color w:val="BFBFBF"/>
         </w:rPr>
-        <w:t xml:space="preserve">/ "2003 - 2009 Software System Documentation" is sort of the prequel to Circle Language Spec. </w:t>
-      </w:r>
-      <w:proofErr w:type="spellStart"/>
-      <w:r>
-        <w:rPr>
-          <w:color w:val="BFBFBF"/>
-        </w:rPr>
-        <w:t>Haha</w:t>
-      </w:r>
-      <w:proofErr w:type="spellEnd"/>
-      <w:r>
-        <w:rPr>
-          <w:color w:val="BFBFBF"/>
-        </w:rPr>
-        <w:t>.</w:t>
+        <w:t>/ "2003 - 2009 Software System Documentation" is sort of the prequel to Circle Language Spec. Haha.</w:t>
       </w:r>
     </w:p>
     <w:p>
@@ -40721,21 +39995,7 @@
         <w:rPr>
           <w:color w:val="BFBFBF"/>
         </w:rPr>
-        <w:t xml:space="preserve">Adding maybe's and </w:t>
-      </w:r>
-      <w:proofErr w:type="spellStart"/>
-      <w:r>
-        <w:rPr>
-          <w:color w:val="BFBFBF"/>
-        </w:rPr>
-        <w:t>perhapses</w:t>
-      </w:r>
-      <w:proofErr w:type="spellEnd"/>
-      <w:r>
-        <w:rPr>
-          <w:color w:val="BFBFBF"/>
-        </w:rPr>
-        <w:t>.</w:t>
+        <w:t>Adding maybe's and perhapses.</w:t>
       </w:r>
     </w:p>
     <w:p>
@@ -41004,21 +40264,7 @@
         <w:rPr>
           <w:color w:val="BFBFBF"/>
         </w:rPr>
-        <w:t xml:space="preserve">There seem to be maybe's and </w:t>
-      </w:r>
-      <w:proofErr w:type="spellStart"/>
-      <w:r>
-        <w:rPr>
-          <w:color w:val="BFBFBF"/>
-        </w:rPr>
-        <w:t>perhapses</w:t>
-      </w:r>
-      <w:proofErr w:type="spellEnd"/>
-      <w:r>
-        <w:rPr>
-          <w:color w:val="BFBFBF"/>
-        </w:rPr>
-        <w:t xml:space="preserve"> missing, but it does not seem to sound too blunt.</w:t>
+        <w:t>There seem to be maybe's and perhapses missing, but it does not seem to sound too blunt.</w:t>
       </w:r>
     </w:p>
     <w:p>
@@ -41506,21 +40752,7 @@
         <w:rPr>
           <w:color w:val="BFBFBF"/>
         </w:rPr>
-        <w:t xml:space="preserve">As I read the first sentences of the sub-project planning doc, I tend to want to redescribe it, now I can put it into context. As I explain that context, the integrity of the planning doc seems </w:t>
-      </w:r>
-      <w:proofErr w:type="spellStart"/>
-      <w:r>
-        <w:rPr>
-          <w:color w:val="BFBFBF"/>
-        </w:rPr>
-        <w:t>in tact</w:t>
-      </w:r>
-      <w:proofErr w:type="spellEnd"/>
-      <w:r>
-        <w:rPr>
-          <w:color w:val="BFBFBF"/>
-        </w:rPr>
-        <w:t xml:space="preserve"> again.</w:t>
+        <w:t>As I read the first sentences of the sub-project planning doc, I tend to want to redescribe it, now I can put it into context. As I explain that context, the integrity of the planning doc seems in tact again.</w:t>
       </w:r>
     </w:p>
     <w:p>
@@ -41597,21 +40829,7 @@
         <w:rPr>
           <w:color w:val="BFBFBF"/>
         </w:rPr>
-        <w:t xml:space="preserve">Ideas document: ISNSE = Internet as a Single Computer &gt; But why? Internet </w:t>
-      </w:r>
-      <w:proofErr w:type="spellStart"/>
-      <w:r>
-        <w:rPr>
-          <w:color w:val="BFBFBF"/>
-        </w:rPr>
-        <w:t>aS</w:t>
-      </w:r>
-      <w:proofErr w:type="spellEnd"/>
-      <w:r>
-        <w:rPr>
-          <w:color w:val="BFBFBF"/>
-        </w:rPr>
-        <w:t xml:space="preserve"> a[N] Single Entity?</w:t>
+        <w:t>Ideas document: ISNSE = Internet as a Single Computer &gt; But why? Internet aS a[N] Single Entity?</w:t>
       </w:r>
     </w:p>
     <w:p>
@@ -42035,21 +41253,7 @@
         <w:rPr>
           <w:color w:val="BFBFBF"/>
         </w:rPr>
-        <w:t>/ Limitation: I choose to not reorganize/</w:t>
-      </w:r>
-      <w:proofErr w:type="spellStart"/>
-      <w:r>
-        <w:rPr>
-          <w:color w:val="BFBFBF"/>
-        </w:rPr>
-        <w:t>resubdivide</w:t>
-      </w:r>
-      <w:proofErr w:type="spellEnd"/>
-      <w:r>
-        <w:rPr>
-          <w:color w:val="BFBFBF"/>
-        </w:rPr>
-        <w:t xml:space="preserve"> the sub projects. I choose to just change the wording.</w:t>
+        <w:t>/ Limitation: I choose to not reorganize/resubdivide the sub projects. I choose to just change the wording.</w:t>
       </w:r>
     </w:p>
     <w:p>
@@ -43130,19 +42334,11 @@
           <w:color w:val="BFBFBF"/>
         </w:rPr>
       </w:pPr>
-      <w:proofErr w:type="spellStart"/>
-      <w:r>
-        <w:rPr>
-          <w:color w:val="BFBFBF"/>
-        </w:rPr>
-        <w:t>Americanish</w:t>
-      </w:r>
-      <w:proofErr w:type="spellEnd"/>
-      <w:r>
-        <w:rPr>
-          <w:color w:val="BFBFBF"/>
-        </w:rPr>
-        <w:t xml:space="preserve"> heading case usage</w:t>
+      <w:r>
+        <w:rPr>
+          <w:color w:val="BFBFBF"/>
+        </w:rPr>
+        <w:t>Americanish heading case usage</w:t>
       </w:r>
     </w:p>
     <w:p>
@@ -43376,21 +42572,7 @@
         <w:rPr>
           <w:color w:val="BFBFBF"/>
         </w:rPr>
-        <w:t xml:space="preserve">&gt; They use different templates, so this formatting and making </w:t>
-      </w:r>
-      <w:proofErr w:type="spellStart"/>
-      <w:r>
-        <w:rPr>
-          <w:color w:val="BFBFBF"/>
-        </w:rPr>
-        <w:t>consisntent</w:t>
-      </w:r>
-      <w:proofErr w:type="spellEnd"/>
-      <w:r>
-        <w:rPr>
-          <w:color w:val="BFBFBF"/>
-        </w:rPr>
-        <w:t>, probably does not apply to those.</w:t>
+        <w:t>&gt; They use different templates, so this formatting and making consisntent, probably does not apply to those.</w:t>
       </w:r>
     </w:p>
     <w:p>
@@ -44134,19 +43316,11 @@
           <w:color w:val="BFBFBF"/>
         </w:rPr>
       </w:pPr>
-      <w:proofErr w:type="spellStart"/>
-      <w:r>
-        <w:rPr>
-          <w:color w:val="BFBFBF"/>
-        </w:rPr>
-        <w:t>Obs</w:t>
-      </w:r>
-      <w:proofErr w:type="spellEnd"/>
-      <w:r>
-        <w:rPr>
-          <w:color w:val="BFBFBF"/>
-        </w:rPr>
-        <w:t>~ Some paths are too long…</w:t>
+      <w:r>
+        <w:rPr>
+          <w:color w:val="BFBFBF"/>
+        </w:rPr>
+        <w:t>Obs~ Some paths are too long…</w:t>
       </w:r>
     </w:p>
     <w:p>
@@ -44193,19 +43367,11 @@
           <w:color w:val="BFBFBF"/>
         </w:rPr>
       </w:pPr>
-      <w:proofErr w:type="spellStart"/>
-      <w:r>
-        <w:rPr>
-          <w:color w:val="BFBFBF"/>
-        </w:rPr>
-        <w:t>Obs</w:t>
-      </w:r>
-      <w:proofErr w:type="spellEnd"/>
-      <w:r>
-        <w:rPr>
-          <w:color w:val="BFBFBF"/>
-        </w:rPr>
-        <w:t>~ Error is gone.</w:t>
+      <w:r>
+        <w:rPr>
+          <w:color w:val="BFBFBF"/>
+        </w:rPr>
+        <w:t>Obs~ Error is gone.</w:t>
       </w:r>
     </w:p>
     <w:p>
@@ -44235,19 +43401,11 @@
           <w:color w:val="BFBFBF"/>
         </w:rPr>
       </w:pPr>
-      <w:proofErr w:type="spellStart"/>
-      <w:r>
-        <w:rPr>
-          <w:color w:val="BFBFBF"/>
-        </w:rPr>
-        <w:t>Obs</w:t>
-      </w:r>
-      <w:proofErr w:type="spellEnd"/>
-      <w:r>
-        <w:rPr>
-          <w:color w:val="BFBFBF"/>
-        </w:rPr>
-        <w:t>~ Visual Studio Find in Files will not search doc contents.</w:t>
+      <w:r>
+        <w:rPr>
+          <w:color w:val="BFBFBF"/>
+        </w:rPr>
+        <w:t>Obs~ Visual Studio Find in Files will not search doc contents.</w:t>
       </w:r>
     </w:p>
     <w:p>
@@ -44294,19 +43452,11 @@
           <w:color w:val="BFBFBF"/>
         </w:rPr>
       </w:pPr>
-      <w:proofErr w:type="spellStart"/>
-      <w:r>
-        <w:rPr>
-          <w:color w:val="BFBFBF"/>
-        </w:rPr>
-        <w:t>Obs</w:t>
-      </w:r>
-      <w:proofErr w:type="spellEnd"/>
-      <w:r>
-        <w:rPr>
-          <w:color w:val="BFBFBF"/>
-        </w:rPr>
-        <w:t>: Now it does not match "*.docx".</w:t>
+      <w:r>
+        <w:rPr>
+          <w:color w:val="BFBFBF"/>
+        </w:rPr>
+        <w:t>Obs: Now it does not match "*.docx".</w:t>
       </w:r>
     </w:p>
     <w:p>
@@ -44340,46 +43490,24 @@
         <w:rPr>
           <w:color w:val="BFBFBF"/>
         </w:rPr>
-        <w:t>Exp: Windows 7 File Explorer. "D:\Source\JJs Software\Project Docs\Circle Language Spec Plan". Search "</w:t>
-      </w:r>
-      <w:proofErr w:type="spellStart"/>
-      <w:r>
-        <w:rPr>
-          <w:color w:val="BFBFBF"/>
-        </w:rPr>
-        <w:t>content:Joost</w:t>
-      </w:r>
-      <w:proofErr w:type="spellEnd"/>
-      <w:r>
-        <w:rPr>
-          <w:color w:val="BFBFBF"/>
-        </w:rPr>
-        <w:t>".</w:t>
-      </w:r>
-    </w:p>
-    <w:p>
-      <w:pPr>
-        <w:numPr>
-          <w:ilvl w:val="0"/>
-          <w:numId w:val="25"/>
-        </w:numPr>
-        <w:rPr>
-          <w:color w:val="BFBFBF"/>
-        </w:rPr>
-      </w:pPr>
-      <w:proofErr w:type="spellStart"/>
-      <w:r>
-        <w:rPr>
-          <w:color w:val="BFBFBF"/>
-        </w:rPr>
-        <w:t>Obs</w:t>
-      </w:r>
-      <w:proofErr w:type="spellEnd"/>
-      <w:r>
-        <w:rPr>
-          <w:color w:val="BFBFBF"/>
-        </w:rPr>
-        <w:t>~ It shows 2 files, if I open them (docx's) and search for Joost in Microsoft Word, I get no result. Odd.</w:t>
+        <w:t>Exp: Windows 7 File Explorer. "D:\Source\JJs Software\Project Docs\Circle Language Spec Plan". Search "content:Joost".</w:t>
+      </w:r>
+    </w:p>
+    <w:p>
+      <w:pPr>
+        <w:numPr>
+          <w:ilvl w:val="0"/>
+          <w:numId w:val="25"/>
+        </w:numPr>
+        <w:rPr>
+          <w:color w:val="BFBFBF"/>
+        </w:rPr>
+      </w:pPr>
+      <w:r>
+        <w:rPr>
+          <w:color w:val="BFBFBF"/>
+        </w:rPr>
+        <w:t>Obs~ It shows 2 files, if I open them (docx's) and search for Joost in Microsoft Word, I get no result. Odd.</w:t>
       </w:r>
     </w:p>
     <w:p>
@@ -44689,35 +43817,7 @@
         <w:rPr>
           <w:color w:val="BFBFBF"/>
         </w:rPr>
-        <w:t xml:space="preserve">The 'Out-of-Scope' document </w:t>
-      </w:r>
-      <w:proofErr w:type="spellStart"/>
-      <w:r>
-        <w:rPr>
-          <w:color w:val="BFBFBF"/>
-        </w:rPr>
-        <w:t>os</w:t>
-      </w:r>
-      <w:proofErr w:type="spellEnd"/>
-      <w:r>
-        <w:rPr>
-          <w:color w:val="BFBFBF"/>
-        </w:rPr>
-        <w:t xml:space="preserve"> currently not just postponed items of the Circle Language Spec, but more than that: not even considered part of the Circle Language Spec </w:t>
-      </w:r>
-      <w:proofErr w:type="spellStart"/>
-      <w:r>
-        <w:rPr>
-          <w:color w:val="BFBFBF"/>
-        </w:rPr>
-        <w:t>proect</w:t>
-      </w:r>
-      <w:proofErr w:type="spellEnd"/>
-      <w:r>
-        <w:rPr>
-          <w:color w:val="BFBFBF"/>
-        </w:rPr>
-        <w:t xml:space="preserve"> at all anymore.</w:t>
+        <w:t>The 'Out-of-Scope' document os currently not just postponed items of the Circle Language Spec, but more than that: not even considered part of the Circle Language Spec proect at all anymore.</w:t>
       </w:r>
     </w:p>
     <w:p>
@@ -46287,21 +45387,7 @@
         <w:rPr>
           <w:color w:val="BFBFBF"/>
         </w:rPr>
-        <w:t xml:space="preserve">The reason for calling it that, is to make it clearer what the project </w:t>
-      </w:r>
-      <w:proofErr w:type="spellStart"/>
-      <w:r>
-        <w:rPr>
-          <w:color w:val="BFBFBF"/>
-        </w:rPr>
-        <w:t>entains</w:t>
-      </w:r>
-      <w:proofErr w:type="spellEnd"/>
-      <w:r>
-        <w:rPr>
-          <w:color w:val="BFBFBF"/>
-        </w:rPr>
-        <w:t>, separating it better from the super-project with the name 'Circle Docs', so that there is a clear distinction that one is about programming and the other is about documentation.</w:t>
+        <w:t>The reason for calling it that, is to make it clearer what the project entains, separating it better from the super-project with the name 'Circle Docs', so that there is a clear distinction that one is about programming and the other is about documentation.</w:t>
       </w:r>
     </w:p>
     <w:p>
@@ -46504,21 +45590,7 @@
         <w:rPr>
           <w:color w:val="BFBFBF"/>
         </w:rPr>
-        <w:t xml:space="preserve">Circle Language Design is also an option. 'Specification' may raise expectations about </w:t>
-      </w:r>
-      <w:proofErr w:type="spellStart"/>
-      <w:r>
-        <w:rPr>
-          <w:color w:val="BFBFBF"/>
-        </w:rPr>
-        <w:t>finishedness</w:t>
-      </w:r>
-      <w:proofErr w:type="spellEnd"/>
-      <w:r>
-        <w:rPr>
-          <w:color w:val="BFBFBF"/>
-        </w:rPr>
-        <w:t>.</w:t>
+        <w:t>Circle Language Design is also an option. 'Specification' may raise expectations about finishedness.</w:t>
       </w:r>
     </w:p>
     <w:p>
@@ -46569,21 +45641,7 @@
         <w:rPr>
           <w:color w:val="BFBFBF"/>
         </w:rPr>
-        <w:t xml:space="preserve">'Specification': suggests </w:t>
-      </w:r>
-      <w:proofErr w:type="spellStart"/>
-      <w:r>
-        <w:rPr>
-          <w:color w:val="BFBFBF"/>
-        </w:rPr>
-        <w:t>finishedness</w:t>
-      </w:r>
-      <w:proofErr w:type="spellEnd"/>
-      <w:r>
-        <w:rPr>
-          <w:color w:val="BFBFBF"/>
-        </w:rPr>
-        <w:t>, but does it? CSS is all sorts unfinished modules.</w:t>
+        <w:t>'Specification': suggests finishedness, but does it? CSS is all sorts unfinished modules.</w:t>
       </w:r>
     </w:p>
     <w:p>
@@ -46957,21 +46015,7 @@
         <w:rPr>
           <w:color w:val="BFBFBF"/>
         </w:rPr>
-        <w:t xml:space="preserve">Then it is basically just loose ideas, that might have been given a too prominent place. Maybe put it elsewhere, if it is just unhelpful for visual overview, perhaps. &gt; Some are more than that. I keep </w:t>
-      </w:r>
-      <w:proofErr w:type="spellStart"/>
-      <w:r>
-        <w:rPr>
-          <w:color w:val="BFBFBF"/>
-        </w:rPr>
-        <w:t>em</w:t>
-      </w:r>
-      <w:proofErr w:type="spellEnd"/>
-      <w:r>
-        <w:rPr>
-          <w:color w:val="BFBFBF"/>
-        </w:rPr>
-        <w:t xml:space="preserve"> this way.</w:t>
+        <w:t>Then it is basically just loose ideas, that might have been given a too prominent place. Maybe put it elsewhere, if it is just unhelpful for visual overview, perhaps. &gt; Some are more than that. I keep em this way.</w:t>
       </w:r>
     </w:p>
     <w:p>
@@ -47319,21 +46363,7 @@
         <w:rPr>
           <w:color w:val="BFBFBF"/>
         </w:rPr>
-        <w:t xml:space="preserve">That does not take away I want to split topics in these planning docs between language design one </w:t>
-      </w:r>
-      <w:proofErr w:type="spellStart"/>
-      <w:r>
-        <w:rPr>
-          <w:color w:val="BFBFBF"/>
-        </w:rPr>
-        <w:t>one</w:t>
-      </w:r>
-      <w:proofErr w:type="spellEnd"/>
-      <w:r>
-        <w:rPr>
-          <w:color w:val="BFBFBF"/>
-        </w:rPr>
-        <w:t xml:space="preserve"> end and programming at the other.</w:t>
+        <w:t>That does not take away I want to split topics in these planning docs between language design one one end and programming at the other.</w:t>
       </w:r>
     </w:p>
     <w:p>
@@ -47719,21 +46749,7 @@
         <w:rPr>
           <w:color w:val="BFBFBF"/>
         </w:rPr>
-        <w:t xml:space="preserve"> the product. I have a </w:t>
-      </w:r>
-      <w:proofErr w:type="spellStart"/>
-      <w:r>
-        <w:rPr>
-          <w:color w:val="BFBFBF"/>
-        </w:rPr>
-        <w:t>canundrum</w:t>
-      </w:r>
-      <w:proofErr w:type="spellEnd"/>
-      <w:r>
-        <w:rPr>
-          <w:color w:val="BFBFBF"/>
-        </w:rPr>
-        <w:t>. I cannot describe the product without making the product, because the description is the product.</w:t>
+        <w:t xml:space="preserve"> the product. I have a canundrum. I cannot describe the product without making the product, because the description is the product.</w:t>
       </w:r>
     </w:p>
     <w:p>
@@ -48017,21 +47033,7 @@
         <w:rPr>
           <w:color w:val="BFBFBF"/>
         </w:rPr>
-        <w:t xml:space="preserve">Proposals seems more community-based, not single </w:t>
-      </w:r>
-      <w:proofErr w:type="spellStart"/>
-      <w:r>
-        <w:rPr>
-          <w:color w:val="BFBFBF"/>
-        </w:rPr>
-        <w:t>authorish</w:t>
-      </w:r>
-      <w:proofErr w:type="spellEnd"/>
-      <w:r>
-        <w:rPr>
-          <w:color w:val="BFBFBF"/>
-        </w:rPr>
-        <w:t>.</w:t>
+        <w:t>Proposals seems more community-based, not single authorish.</w:t>
       </w:r>
     </w:p>
     <w:p>
@@ -48551,21 +47553,7 @@
         <w:rPr>
           <w:color w:val="BFBFBF"/>
         </w:rPr>
-        <w:t xml:space="preserve">Maybe I should just make 2 project folders eventually in the Project Docs repository: one for the new computer language and one for the rest, that are much like </w:t>
-      </w:r>
-      <w:proofErr w:type="spellStart"/>
-      <w:r>
-        <w:rPr>
-          <w:color w:val="BFBFBF"/>
-        </w:rPr>
-        <w:t>eachother</w:t>
-      </w:r>
-      <w:proofErr w:type="spellEnd"/>
-      <w:r>
-        <w:rPr>
-          <w:color w:val="BFBFBF"/>
-        </w:rPr>
-        <w:t>, but one stripped down to computer language functional design topics, and the other in which to dump the rest: anything deemed out-of-scope of the entire new computer language topic. Those are different than topics out-of-scope because postponed, but still much to do with the new computer language. Maybe at first, even 'worse', I make 2 documents in each folder: One with topics that belong to the new computer language, and another document much like it, in which the rest is put, that I would want to leave out of it.</w:t>
+        <w:t>Maybe I should just make 2 project folders eventually in the Project Docs repository: one for the new computer language and one for the rest, that are much like eachother, but one stripped down to computer language functional design topics, and the other in which to dump the rest: anything deemed out-of-scope of the entire new computer language topic. Those are different than topics out-of-scope because postponed, but still much to do with the new computer language. Maybe at first, even 'worse', I make 2 documents in each folder: One with topics that belong to the new computer language, and another document much like it, in which the rest is put, that I would want to leave out of it.</w:t>
       </w:r>
     </w:p>
     <w:p>
@@ -48616,21 +47604,7 @@
         <w:rPr>
           <w:color w:val="BFBFBF"/>
         </w:rPr>
-        <w:t xml:space="preserve">And lose the 'programming it out' part. And loose 'it is also a framework and an OS and any commonly used application'. It is actually quite hard for me to let go of that idea. I liked my playground back then. I wanted proof, that this could be used to realize software quicker, so one man can do what would have taken an army of programmers to do before. But I don't have that ambition anymore. Right now I just want to </w:t>
-      </w:r>
-      <w:proofErr w:type="spellStart"/>
-      <w:r>
-        <w:rPr>
-          <w:color w:val="BFBFBF"/>
-        </w:rPr>
-        <w:t>publically</w:t>
-      </w:r>
-      <w:proofErr w:type="spellEnd"/>
-      <w:r>
-        <w:rPr>
-          <w:color w:val="BFBFBF"/>
-        </w:rPr>
-        <w:t xml:space="preserve"> give away the programming language idea. I think I notice a lot of insecurities about people thinking it is a good idea or not. Maybe because I was trying to sell the idea, rather than just give it away? I get that I wanted a framework into which all of my ideas fit. I like some of the modularization of the concepts. But I do want to just cut away a few things. I think I am still trying to sell an idea, but then in a different way. I do not have the intention to sell it for cash, but I do want to not make it too ambitious, cover too much, so large in scope, that no one would pick it up anymore.</w:t>
+        <w:t>And lose the 'programming it out' part. And loose 'it is also a framework and an OS and any commonly used application'. It is actually quite hard for me to let go of that idea. I liked my playground back then. I wanted proof, that this could be used to realize software quicker, so one man can do what would have taken an army of programmers to do before. But I don't have that ambition anymore. Right now I just want to publically give away the programming language idea. I think I notice a lot of insecurities about people thinking it is a good idea or not. Maybe because I was trying to sell the idea, rather than just give it away? I get that I wanted a framework into which all of my ideas fit. I like some of the modularization of the concepts. But I do want to just cut away a few things. I think I am still trying to sell an idea, but then in a different way. I do not have the intention to sell it for cash, but I do want to not make it too ambitious, cover too much, so large in scope, that no one would pick it up anymore.</w:t>
       </w:r>
       <w:r>
         <w:t xml:space="preserve"> </w:t>
@@ -48795,21 +47769,7 @@
         <w:rPr>
           <w:color w:val="BFBFBF"/>
         </w:rPr>
-        <w:t xml:space="preserve">topics is limited to just one (24. Creation Behavior Of Calls). </w:t>
-      </w:r>
-      <w:proofErr w:type="spellStart"/>
-      <w:r>
-        <w:rPr>
-          <w:color w:val="BFBFBF"/>
-        </w:rPr>
-        <w:t>Its</w:t>
-      </w:r>
-      <w:proofErr w:type="spellEnd"/>
-      <w:r>
-        <w:rPr>
-          <w:color w:val="BFBFBF"/>
-        </w:rPr>
-        <w:t xml:space="preserve"> about the </w:t>
+        <w:t xml:space="preserve">topics is limited to just one (24. Creation Behavior Of Calls). Its about the </w:t>
       </w:r>
       <w:r>
         <w:rPr>
@@ -48963,21 +47923,7 @@
         <w:rPr>
           <w:color w:val="BFBFBF"/>
         </w:rPr>
-        <w:t xml:space="preserve">* </w:t>
-      </w:r>
-      <w:proofErr w:type="spellStart"/>
-      <w:r>
-        <w:rPr>
-          <w:color w:val="BFBFBF"/>
-        </w:rPr>
-        <w:t>JMath</w:t>
-      </w:r>
-      <w:proofErr w:type="spellEnd"/>
-      <w:r>
-        <w:rPr>
-          <w:color w:val="BFBFBF"/>
-        </w:rPr>
-        <w:t xml:space="preserve"> 0.9 docs in Dutch</w:t>
+        <w:t>* JMath 0.9 docs in Dutch</w:t>
       </w:r>
     </w:p>
     <w:p>
@@ -49147,35 +48093,7 @@
         <w:rPr>
           <w:color w:val="BFBFBF"/>
         </w:rPr>
-        <w:t xml:space="preserve">The math as objects does have a link to how math can be made not intrinsic to the language, but an extension library, which can still be compiled to good old CPU instructions. That concept is interesting for the idea of the new computer </w:t>
-      </w:r>
-      <w:proofErr w:type="spellStart"/>
-      <w:r>
-        <w:rPr>
-          <w:color w:val="BFBFBF"/>
-        </w:rPr>
-        <w:t>langauge</w:t>
-      </w:r>
-      <w:proofErr w:type="spellEnd"/>
-      <w:r>
-        <w:rPr>
-          <w:color w:val="BFBFBF"/>
-        </w:rPr>
-        <w:t xml:space="preserve">. But... none of this documentation is well worded to </w:t>
-      </w:r>
-      <w:proofErr w:type="spellStart"/>
-      <w:r>
-        <w:rPr>
-          <w:color w:val="BFBFBF"/>
-        </w:rPr>
-        <w:t>suppord</w:t>
-      </w:r>
-      <w:proofErr w:type="spellEnd"/>
-      <w:r>
-        <w:rPr>
-          <w:color w:val="BFBFBF"/>
-        </w:rPr>
-        <w:t xml:space="preserve"> that concept...</w:t>
+        <w:t>The math as objects does have a link to how math can be made not intrinsic to the language, but an extension library, which can still be compiled to good old CPU instructions. That concept is interesting for the idea of the new computer langauge. But... none of this documentation is well worded to suppord that concept...</w:t>
       </w:r>
     </w:p>
     <w:p>
@@ -49433,19 +48351,11 @@
           <w:color w:val="BFBFBF"/>
         </w:rPr>
       </w:pPr>
-      <w:proofErr w:type="spellStart"/>
-      <w:r>
-        <w:rPr>
-          <w:color w:val="BFBFBF"/>
-        </w:rPr>
-        <w:t>Obs</w:t>
-      </w:r>
-      <w:proofErr w:type="spellEnd"/>
-      <w:r>
-        <w:rPr>
-          <w:color w:val="BFBFBF"/>
-        </w:rPr>
-        <w:t>: 54 matches.</w:t>
+      <w:r>
+        <w:rPr>
+          <w:color w:val="BFBFBF"/>
+        </w:rPr>
+        <w:t>Obs: 54 matches.</w:t>
       </w:r>
     </w:p>
     <w:p>
@@ -50018,21 +48928,7 @@
         <w:rPr>
           <w:color w:val="FFC000"/>
         </w:rPr>
-        <w:t>Seems quite Circle Broader View-</w:t>
-      </w:r>
-      <w:proofErr w:type="spellStart"/>
-      <w:r>
-        <w:rPr>
-          <w:color w:val="FFC000"/>
-        </w:rPr>
-        <w:t>ish</w:t>
-      </w:r>
-      <w:proofErr w:type="spellEnd"/>
-      <w:r>
-        <w:rPr>
-          <w:color w:val="FFC000"/>
-        </w:rPr>
-        <w:t>. Use-cases of how you might use it in a less conventional setting. What it might be like if the internet was a single computer that everyone was programming and using at the same time, with more parts changeable and accessible to multiple people at the same time.</w:t>
+        <w:t>Seems quite Circle Broader View-ish. Use-cases of how you might use it in a less conventional setting. What it might be like if the internet was a single computer that everyone was programming and using at the same time, with more parts changeable and accessible to multiple people at the same time.</w:t>
       </w:r>
     </w:p>
     <w:p>
@@ -51017,21 +49913,7 @@
         <w:rPr>
           <w:color w:val="FFC000"/>
         </w:rPr>
-        <w:t xml:space="preserve">Casual </w:t>
-      </w:r>
-      <w:proofErr w:type="spellStart"/>
-      <w:r>
-        <w:rPr>
-          <w:color w:val="FFC000"/>
-        </w:rPr>
-        <w:t>mentionings</w:t>
-      </w:r>
-      <w:proofErr w:type="spellEnd"/>
-      <w:r>
-        <w:rPr>
-          <w:color w:val="FFC000"/>
-        </w:rPr>
-        <w:t xml:space="preserve"> of article titles are also fragile. They break quite easily.</w:t>
+        <w:t>Casual mentionings of article titles are also fragile. They break quite easily.</w:t>
       </w:r>
     </w:p>
     <w:p>
@@ -52497,21 +51379,7 @@
         <w:rPr>
           <w:color w:val="FFC000"/>
         </w:rPr>
-        <w:t xml:space="preserve">Maybe it's just that this UI will have its place </w:t>
-      </w:r>
-      <w:proofErr w:type="spellStart"/>
-      <w:r>
-        <w:rPr>
-          <w:color w:val="FFC000"/>
-        </w:rPr>
-        <w:t>along side</w:t>
-      </w:r>
-      <w:proofErr w:type="spellEnd"/>
-      <w:r>
-        <w:rPr>
-          <w:color w:val="FFC000"/>
-        </w:rPr>
-        <w:t xml:space="preserve"> other techniques.</w:t>
+        <w:t>Maybe it's just that this UI will have its place along side other techniques.</w:t>
       </w:r>
     </w:p>
     <w:p>
@@ -53275,21 +52143,7 @@
         <w:rPr>
           <w:color w:val="FFC000"/>
         </w:rPr>
-        <w:t xml:space="preserve">The line merge and symbol merge notations may be let go of. (See Basic Diagram Elements.) But maybe later it was let go of already, I cannot remember that clearly anymore. Those notations look quite ambiguous with more basic notation ideas. I think I introduced those, because my idea was to make bidirectional </w:t>
-      </w:r>
-      <w:proofErr w:type="spellStart"/>
-      <w:r>
-        <w:rPr>
-          <w:color w:val="FFC000"/>
-        </w:rPr>
-        <w:t>relatioships</w:t>
-      </w:r>
-      <w:proofErr w:type="spellEnd"/>
-      <w:r>
-        <w:rPr>
-          <w:color w:val="FFC000"/>
-        </w:rPr>
-        <w:t xml:space="preserve"> more common, and I perhaps disliked how many symbols and lines you might use to express bidirectional relationships, because in my view they would be used everywhere. I let go of that idea of bidirectional relationships everywhere. Only in use case ideas I might have for aspect oriented programming ideas it may become handy. In general it may be handy: bidirectional relationships, but they do not seem to be used ubiquitously in technology, so... So long story, but just leaving the explicit 'forward' and 'backward' relationship references drawn out explicitly, might be a good idea. And I believe that I already came up with something somewhere, where I put a 'relational ring' around the two lines of a bidirectional relationship, to indicate they would be kept in sync automatically.</w:t>
+        <w:t>The line merge and symbol merge notations may be let go of. (See Basic Diagram Elements.) But maybe later it was let go of already, I cannot remember that clearly anymore. Those notations look quite ambiguous with more basic notation ideas. I think I introduced those, because my idea was to make bidirectional relatioships more common, and I perhaps disliked how many symbols and lines you might use to express bidirectional relationships, because in my view they would be used everywhere. I let go of that idea of bidirectional relationships everywhere. Only in use case ideas I might have for aspect oriented programming ideas it may become handy. In general it may be handy: bidirectional relationships, but they do not seem to be used ubiquitously in technology, so... So long story, but just leaving the explicit 'forward' and 'backward' relationship references drawn out explicitly, might be a good idea. And I believe that I already came up with something somewhere, where I put a 'relational ring' around the two lines of a bidirectional relationship, to indicate they would be kept in sync automatically.</w:t>
       </w:r>
     </w:p>
     <w:p>
@@ -53568,21 +52422,7 @@
         <w:rPr>
           <w:color w:val="FFC000"/>
         </w:rPr>
-        <w:t xml:space="preserve">I also tend to go into when circles are displayed dashed. There I imply that symbols are dashed if they are used as a class, and if they are not, they are not. So members of classes would be drawn with a solid border. This seems to be, because the rule was: dashed borders was optional, if used, then it would imply the symbol is a class, or used as a class. But in other places in the docs, I already introduce variations on usages of dashed borders. Not describing it as a hard rule may help, a lot possibly. But the splinter in my brain is: I might have specific plans for the dashed borders. It might imply something is static. But I have not worked that out yet. And as I think about it, I think it might not work. If something's object aspect is not static, but something's class aspect is, a dashed border would not disambiguate. I like the idea of being able to configure each aspect of each symbol or member as static or not. I like the idea of expressing a symbol's being static as it being drawn with a dashed line. But as I think of it, it may not work unambiguously. I remember times where if I explore the idea, I might come up with a solution, for something initially seeming full of road blocks and perceived impossibilities. It's like a puzzle that I formulated myself. It is something I like about doing software. I think my idea about expressing the concept of static by having a symbol drawn in </w:t>
-      </w:r>
-      <w:proofErr w:type="spellStart"/>
-      <w:r>
-        <w:rPr>
-          <w:color w:val="FFC000"/>
-        </w:rPr>
-        <w:t>dasehed</w:t>
-      </w:r>
-      <w:proofErr w:type="spellEnd"/>
-      <w:r>
-        <w:rPr>
-          <w:color w:val="FFC000"/>
-        </w:rPr>
-        <w:t xml:space="preserve"> borders, was when the </w:t>
+        <w:t xml:space="preserve">I also tend to go into when circles are displayed dashed. There I imply that symbols are dashed if they are used as a class, and if they are not, they are not. So members of classes would be drawn with a solid border. This seems to be, because the rule was: dashed borders was optional, if used, then it would imply the symbol is a class, or used as a class. But in other places in the docs, I already introduce variations on usages of dashed borders. Not describing it as a hard rule may help, a lot possibly. But the splinter in my brain is: I might have specific plans for the dashed borders. It might imply something is static. But I have not worked that out yet. And as I think about it, I think it might not work. If something's object aspect is not static, but something's class aspect is, a dashed border would not disambiguate. I like the idea of being able to configure each aspect of each symbol or member as static or not. I like the idea of expressing a symbol's being static as it being drawn with a dashed line. But as I think of it, it may not work unambiguously. I remember times where if I explore the idea, I might come up with a solution, for something initially seeming full of road blocks and perceived impossibilities. It's like a puzzle that I formulated myself. It is something I like about doing software. I think my idea about expressing the concept of static by having a symbol drawn in dasehed borders, was when the </w:t>
       </w:r>
       <w:r>
         <w:rPr>
@@ -54631,21 +53471,7 @@
         <w:rPr>
           <w:color w:val="FFC000"/>
         </w:rPr>
-        <w:t xml:space="preserve">Is there a more </w:t>
-      </w:r>
-      <w:proofErr w:type="spellStart"/>
-      <w:r>
-        <w:rPr>
-          <w:color w:val="FFC000"/>
-        </w:rPr>
-        <w:t>containerish</w:t>
-      </w:r>
-      <w:proofErr w:type="spellEnd"/>
-      <w:r>
-        <w:rPr>
-          <w:color w:val="FFC000"/>
-        </w:rPr>
-        <w:t xml:space="preserve"> way to express things. For instance the 'Example': could I place documents inside Application with a sort of reference to parent notation?</w:t>
+        <w:t>Is there a more containerish way to express things. For instance the 'Example': could I place documents inside Application with a sort of reference to parent notation?</w:t>
       </w:r>
     </w:p>
     <w:p>
@@ -54976,21 +53802,7 @@
         <w:rPr>
           <w:color w:val="FFC000"/>
         </w:rPr>
-        <w:t xml:space="preserve">lied. A method contained by a </w:t>
-      </w:r>
-      <w:proofErr w:type="spellStart"/>
-      <w:r>
-        <w:rPr>
-          <w:color w:val="FFC000"/>
-        </w:rPr>
-        <w:t>a</w:t>
-      </w:r>
-      <w:proofErr w:type="spellEnd"/>
-      <w:r>
-        <w:rPr>
-          <w:color w:val="FFC000"/>
-        </w:rPr>
-        <w:t xml:space="preserve"> class can access all the other private members of that class. In my efforts to generalize and make things interchangeable, this 'had to be' explicitly denoted…</w:t>
+        <w:t>lied. A method contained by a a class can access all the other private members of that class. In my efforts to generalize and make things interchangeable, this 'had to be' explicitly denoted…</w:t>
       </w:r>
     </w:p>
     <w:p>
@@ -55037,19 +53849,11 @@
           <w:color w:val="FFC000"/>
         </w:rPr>
       </w:pPr>
-      <w:proofErr w:type="spellStart"/>
-      <w:r>
-        <w:rPr>
-          <w:color w:val="FFC000"/>
-        </w:rPr>
-        <w:t>Obs</w:t>
-      </w:r>
-      <w:proofErr w:type="spellEnd"/>
-      <w:r>
-        <w:rPr>
-          <w:color w:val="FFC000"/>
-        </w:rPr>
-        <w:t>: One of the first few headings is that 'friends' idea in the</w:t>
+      <w:r>
+        <w:rPr>
+          <w:color w:val="FFC000"/>
+        </w:rPr>
+        <w:t>Obs: One of the first few headings is that 'friends' idea in the</w:t>
       </w:r>
       <w:r>
         <w:rPr>
@@ -55741,21 +54545,7 @@
         <w:rPr>
           <w:color w:val="FFC000"/>
         </w:rPr>
-        <w:t xml:space="preserve">It seems to sort of get out of hand quickly when I do that rename. Instead of reformulating, I start thinking about changing the whole </w:t>
-      </w:r>
-      <w:proofErr w:type="spellStart"/>
-      <w:r>
-        <w:rPr>
-          <w:color w:val="FFC000"/>
-        </w:rPr>
-        <w:t>build up</w:t>
-      </w:r>
-      <w:proofErr w:type="spellEnd"/>
-      <w:r>
-        <w:rPr>
-          <w:color w:val="FFC000"/>
-        </w:rPr>
-        <w:t xml:space="preserve"> of things, which may be too much for now.</w:t>
+        <w:t>It seems to sort of get out of hand quickly when I do that rename. Instead of reformulating, I start thinking about changing the whole build up of things, which may be too much for now.</w:t>
       </w:r>
     </w:p>
     <w:p>
@@ -55881,21 +54671,7 @@
         <w:rPr>
           <w:color w:val="FFC000"/>
         </w:rPr>
-        <w:t xml:space="preserve">Having </w:t>
-      </w:r>
-      <w:proofErr w:type="spellStart"/>
-      <w:r>
-        <w:rPr>
-          <w:color w:val="FFC000"/>
-        </w:rPr>
-        <w:t>full fledged</w:t>
-      </w:r>
-      <w:proofErr w:type="spellEnd"/>
-      <w:r>
-        <w:rPr>
-          <w:color w:val="FFC000"/>
-        </w:rPr>
-        <w:t xml:space="preserve"> self-reflective object live in a run-time </w:t>
+        <w:t xml:space="preserve">Having full fledged self-reflective object live in a run-time </w:t>
       </w:r>
       <w:r>
         <w:rPr>
@@ -56475,21 +55251,7 @@
         <w:rPr>
           <w:color w:val="FFC000"/>
         </w:rPr>
-        <w:t xml:space="preserve"> possible e.g. </w:t>
-      </w:r>
-      <w:proofErr w:type="spellStart"/>
-      <w:r>
-        <w:rPr>
-          <w:color w:val="FFC000"/>
-        </w:rPr>
-        <w:t>Object.MemberA.MemberB</w:t>
-      </w:r>
-      <w:proofErr w:type="spellEnd"/>
-      <w:r>
-        <w:rPr>
-          <w:color w:val="FFC000"/>
-        </w:rPr>
-        <w:t xml:space="preserve"> might triggers 2 or 3 getters, while not necessarily causing any setters to go off. Those might be the only 2 cases that cause getters other than explicit calling. It may seem that every time I assume a set of options is complete, I may be mistaken. If I assume the set is incomplete and relax the story so that it might not be a problem, could often be the solution for conveying these ideas. But once aware of a different case, it seems to gain importance in my mind and I would like to be a bit more specific about it. 'A bit' might not only be polite talking here. A bit would do perhaps, just being honest (to myself) that I might not have it all worked out could be enough. It may not make this idea any more or less relevant.</w:t>
+        <w:t xml:space="preserve"> possible e.g. Object.MemberA.MemberB might triggers 2 or 3 getters, while not necessarily causing any setters to go off. Those might be the only 2 cases that cause getters other than explicit calling. It may seem that every time I assume a set of options is complete, I may be mistaken. If I assume the set is incomplete and relax the story so that it might not be a problem, could often be the solution for conveying these ideas. But once aware of a different case, it seems to gain importance in my mind and I would like to be a bit more specific about it. 'A bit' might not only be polite talking here. A bit would do perhaps, just being honest (to myself) that I might not have it all worked out could be enough. It may not make this idea any more or less relevant.</w:t>
       </w:r>
     </w:p>
     <w:p>
@@ -57386,77 +56148,7 @@
         <w:rPr>
           <w:color w:val="FFC000"/>
         </w:rPr>
-        <w:t xml:space="preserve">I thought MD would be the way to go with this project compared to docx. But I have doubts if MD is the better way to go. I keep getting stressed out about those doubts. It makes my decisions on what to do with the documents (formatting) harder, because I just am so unsure about this. What I would like is to have a good MD editor. I just hope some of the difficulties editing MD compared to docx can be taken away by a good tool. Also: I think MD will be </w:t>
-      </w:r>
-      <w:proofErr w:type="spellStart"/>
-      <w:r>
-        <w:rPr>
-          <w:color w:val="FFC000"/>
-        </w:rPr>
-        <w:t>vieweable</w:t>
-      </w:r>
-      <w:proofErr w:type="spellEnd"/>
-      <w:r>
-        <w:rPr>
-          <w:color w:val="FFC000"/>
-        </w:rPr>
-        <w:t xml:space="preserve"> and better </w:t>
-      </w:r>
-      <w:proofErr w:type="spellStart"/>
-      <w:r>
-        <w:rPr>
-          <w:color w:val="FFC000"/>
-        </w:rPr>
-        <w:t>indexeable</w:t>
-      </w:r>
-      <w:proofErr w:type="spellEnd"/>
-      <w:r>
-        <w:rPr>
-          <w:color w:val="FFC000"/>
-        </w:rPr>
-        <w:t xml:space="preserve"> on the internet, but I have not really thoroughly seen that confirmed. The main problems with MD editing I have is navigating headings and sections around and viewing the outcome of my </w:t>
-      </w:r>
-      <w:proofErr w:type="spellStart"/>
-      <w:r>
-        <w:rPr>
-          <w:color w:val="FFC000"/>
-        </w:rPr>
-        <w:t>formattings</w:t>
-      </w:r>
-      <w:proofErr w:type="spellEnd"/>
-      <w:r>
-        <w:rPr>
-          <w:color w:val="FFC000"/>
-        </w:rPr>
-        <w:t xml:space="preserve"> better as I type the MD in. The doubts about indexing: I know GitHub can show the MD in nice formatting, but will a lot of MD's actually be nicely </w:t>
-      </w:r>
-      <w:proofErr w:type="spellStart"/>
-      <w:r>
-        <w:rPr>
-          <w:color w:val="FFC000"/>
-        </w:rPr>
-        <w:t>navigatable</w:t>
-      </w:r>
-      <w:proofErr w:type="spellEnd"/>
-      <w:r>
-        <w:rPr>
-          <w:color w:val="FFC000"/>
-        </w:rPr>
-        <w:t xml:space="preserve">? Will those MD's actually be indexed, or does that only count for e.g. the REAME.MD in the root </w:t>
-      </w:r>
-      <w:proofErr w:type="spellStart"/>
-      <w:r>
-        <w:rPr>
-          <w:color w:val="FFC000"/>
-        </w:rPr>
-        <w:t>dir</w:t>
-      </w:r>
-      <w:proofErr w:type="spellEnd"/>
-      <w:r>
-        <w:rPr>
-          <w:color w:val="FFC000"/>
-        </w:rPr>
-        <w:t xml:space="preserve"> of a git repository? another doubt about MD is: can I be satisfied with some of the tools that convert docx to MD? Will that all be doable? It's so many articles. Can I do it in bulk? Will I merge more articles into one making converting one by one by hand better. How does it work with links but especially with images? All those doubts made me postpone decisions about converting things to MD, but that makes me burdened with formatting docx's making them look nice, which is not that useful if I am going to convert all of that to MD anyway. That last argument does not seem very strong to me. If I know that MD indexes well, that might already make some decisions to go for MD easier, when I decide e.g. about small documents.</w:t>
+        <w:t>I thought MD would be the way to go with this project compared to docx. But I have doubts if MD is the better way to go. I keep getting stressed out about those doubts. It makes my decisions on what to do with the documents (formatting) harder, because I just am so unsure about this. What I would like is to have a good MD editor. I just hope some of the difficulties editing MD compared to docx can be taken away by a good tool. Also: I think MD will be vieweable and better indexeable on the internet, but I have not really thoroughly seen that confirmed. The main problems with MD editing I have is navigating headings and sections around and viewing the outcome of my formattings better as I type the MD in. The doubts about indexing: I know GitHub can show the MD in nice formatting, but will a lot of MD's actually be nicely navigatable? Will those MD's actually be indexed, or does that only count for e.g. the REAME.MD in the root dir of a git repository? another doubt about MD is: can I be satisfied with some of the tools that convert docx to MD? Will that all be doable? It's so many articles. Can I do it in bulk? Will I merge more articles into one making converting one by one by hand better. How does it work with links but especially with images? All those doubts made me postpone decisions about converting things to MD, but that makes me burdened with formatting docx's making them look nice, which is not that useful if I am going to convert all of that to MD anyway. That last argument does not seem very strong to me. If I know that MD indexes well, that might already make some decisions to go for MD easier, when I decide e.g. about small documents.</w:t>
       </w:r>
     </w:p>
     <w:p>
@@ -57582,21 +56274,7 @@
         <w:rPr>
           <w:color w:val="FFC000"/>
         </w:rPr>
-        <w:t xml:space="preserve">I found out relative links to images work nicely in MD on </w:t>
-      </w:r>
-      <w:proofErr w:type="spellStart"/>
-      <w:r>
-        <w:rPr>
-          <w:color w:val="FFC000"/>
-        </w:rPr>
-        <w:t>github</w:t>
-      </w:r>
-      <w:proofErr w:type="spellEnd"/>
-      <w:r>
-        <w:rPr>
-          <w:color w:val="FFC000"/>
-        </w:rPr>
-        <w:t>.</w:t>
+        <w:t>I found out relative links to images work nicely in MD on github.</w:t>
       </w:r>
     </w:p>
     <w:p>
@@ -57958,53 +56636,12 @@
         </w:rPr>
         <w:t>[x] ~~</w:t>
       </w:r>
-      <w:proofErr w:type="spellStart"/>
       <w:r>
         <w:rPr>
           <w:strike/>
           <w:color w:val="AEAAAA" w:themeColor="background2" w:themeShade="BF"/>
         </w:rPr>
-        <w:t>Pandoc</w:t>
-      </w:r>
-      <w:proofErr w:type="spellEnd"/>
-      <w:r>
-        <w:rPr>
-          <w:strike/>
-          <w:color w:val="AEAAAA" w:themeColor="background2" w:themeShade="BF"/>
-        </w:rPr>
-        <w:t xml:space="preserve">: I did not like it. It was expecting a user interface, but I got a command line interface. Also, the output from docx to MD is not what I expected. I got quote markup &gt; for just indentation and a dashed bulleted list got the dashes escaped or something \-. The check list style for GitHub that's kind a </w:t>
-      </w:r>
-      <w:proofErr w:type="spellStart"/>
-      <w:r>
-        <w:rPr>
-          <w:strike/>
-          <w:color w:val="AEAAAA" w:themeColor="background2" w:themeShade="BF"/>
-        </w:rPr>
-        <w:t>sorta</w:t>
-      </w:r>
-      <w:proofErr w:type="spellEnd"/>
-      <w:r>
-        <w:rPr>
-          <w:strike/>
-          <w:color w:val="AEAAAA" w:themeColor="background2" w:themeShade="BF"/>
-        </w:rPr>
-        <w:t xml:space="preserve"> already MD format, got escaped it seemed. I get not everything is unambiguously translatable, but this was too far removed of what I would type in myself. So sorry, </w:t>
-      </w:r>
-      <w:proofErr w:type="spellStart"/>
-      <w:r>
-        <w:rPr>
-          <w:strike/>
-          <w:color w:val="AEAAAA" w:themeColor="background2" w:themeShade="BF"/>
-        </w:rPr>
-        <w:t>pandoc</w:t>
-      </w:r>
-      <w:proofErr w:type="spellEnd"/>
-      <w:r>
-        <w:rPr>
-          <w:strike/>
-          <w:color w:val="AEAAAA" w:themeColor="background2" w:themeShade="BF"/>
-        </w:rPr>
-        <w:t>. Moving on.</w:t>
+        <w:t>Pandoc: I did not like it. It was expecting a user interface, but I got a command line interface. Also, the output from docx to MD is not what I expected. I got quote markup &gt; for just indentation and a dashed bulleted list got the dashes escaped or something \-. The check list style for GitHub that's kind a sorta already MD format, got escaped it seemed. I get not everything is unambiguously translatable, but this was too far removed of what I would type in myself. So sorry, pandoc. Moving on.</w:t>
       </w:r>
       <w:r>
         <w:rPr>

</xml_diff>

<commit_message>
Circle Language Spec Revamp: Folder renames.
</commit_message>
<xml_diff>
--- a/1. Current/2019-08 Circle Language Spec Revamp/2019-08 Circle Language Spec Revamp Notes.docx
+++ b/1. Current/2019-08 Circle Language Spec Revamp/2019-08 Circle Language Spec Revamp Notes.docx
@@ -12897,6 +12897,105 @@
     </w:p>
     <w:p>
       <w:pPr>
+        <w:pStyle w:val="Heading3"/>
+      </w:pPr>
+      <w:r>
+        <w:t>2021-02-09 TODO Open Source</w:t>
+      </w:r>
+    </w:p>
+    <w:p>
+      <w:pPr>
+        <w:pStyle w:val="ListParagraph"/>
+        <w:numPr>
+          <w:ilvl w:val="0"/>
+          <w:numId w:val="25"/>
+        </w:numPr>
+        <w:rPr>
+          <w:b/>
+          <w:bCs/>
+        </w:rPr>
+      </w:pPr>
+      <w:r>
+        <w:rPr>
+          <w:b/>
+          <w:bCs/>
+        </w:rPr>
+        <w:t xml:space="preserve">[ ] </w:t>
+      </w:r>
+      <w:r>
+        <w:rPr>
+          <w:b/>
+          <w:bCs/>
+        </w:rPr>
+        <w:t>__</w:t>
+      </w:r>
+      <w:r>
+        <w:rPr>
+          <w:b/>
+          <w:bCs/>
+        </w:rPr>
+        <w:t>Reorganizing Broader View and Construct Drafts knowing they would also be published?</w:t>
+      </w:r>
+      <w:r>
+        <w:rPr>
+          <w:b/>
+          <w:bCs/>
+        </w:rPr>
+        <w:t>__</w:t>
+      </w:r>
+    </w:p>
+    <w:p>
+      <w:pPr>
+        <w:pStyle w:val="ListParagraph"/>
+        <w:numPr>
+          <w:ilvl w:val="0"/>
+          <w:numId w:val="25"/>
+        </w:numPr>
+      </w:pPr>
+      <w:r>
+        <w:t xml:space="preserve">[ ] Converting things to </w:t>
+      </w:r>
+      <w:proofErr w:type="spellStart"/>
+      <w:r>
+        <w:t>MarkDown</w:t>
+      </w:r>
+      <w:proofErr w:type="spellEnd"/>
+      <w:r>
+        <w:t>?</w:t>
+      </w:r>
+    </w:p>
+    <w:p>
+      <w:pPr>
+        <w:pStyle w:val="ListParagraph"/>
+        <w:numPr>
+          <w:ilvl w:val="0"/>
+          <w:numId w:val="25"/>
+        </w:numPr>
+      </w:pPr>
+      <w:r>
+        <w:t>[ ] Just publish</w:t>
+      </w:r>
+      <w:r>
+        <w:t>ing</w:t>
+      </w:r>
+      <w:r>
+        <w:t xml:space="preserve"> it?</w:t>
+      </w:r>
+    </w:p>
+    <w:p>
+      <w:pPr>
+        <w:pStyle w:val="ListParagraph"/>
+        <w:numPr>
+          <w:ilvl w:val="0"/>
+          <w:numId w:val="25"/>
+        </w:numPr>
+      </w:pPr>
+      <w:r>
+        <w:t>[ ] Renaming Circle-Language-Spec-Plan to Circle-Language-Spec-Plans (plural)?</w:t>
+      </w:r>
+    </w:p>
+    <w:p>
+      <w:pPr>
         <w:pStyle w:val="Heading2"/>
         <w:rPr>
           <w:color w:val="BFBFBF"/>
@@ -13322,7 +13421,21 @@
         <w:rPr>
           <w:color w:val="BFBFBF" w:themeColor="background1" w:themeShade="BF"/>
         </w:rPr>
-        <w:t>[x] KDiff lists of files in history of previous and new run.</w:t>
+        <w:t xml:space="preserve">[x] </w:t>
+      </w:r>
+      <w:proofErr w:type="spellStart"/>
+      <w:r>
+        <w:rPr>
+          <w:color w:val="BFBFBF" w:themeColor="background1" w:themeShade="BF"/>
+        </w:rPr>
+        <w:t>KDiff</w:t>
+      </w:r>
+      <w:proofErr w:type="spellEnd"/>
+      <w:r>
+        <w:rPr>
+          <w:color w:val="BFBFBF" w:themeColor="background1" w:themeShade="BF"/>
+        </w:rPr>
+        <w:t xml:space="preserve"> lists of files in history of previous and new run.</w:t>
       </w:r>
     </w:p>
     <w:p>
@@ -13358,7 +13471,21 @@
         <w:rPr>
           <w:color w:val="BFBFBF" w:themeColor="background1" w:themeShade="BF"/>
         </w:rPr>
-        <w:t>[x] Checking out some commits and KDiff working folder of Circle-Language-Spec-Plan and JJs-Planning-Docs.</w:t>
+        <w:t xml:space="preserve">[x] Checking out some commits and </w:t>
+      </w:r>
+      <w:proofErr w:type="spellStart"/>
+      <w:r>
+        <w:rPr>
+          <w:color w:val="BFBFBF" w:themeColor="background1" w:themeShade="BF"/>
+        </w:rPr>
+        <w:t>KDiff</w:t>
+      </w:r>
+      <w:proofErr w:type="spellEnd"/>
+      <w:r>
+        <w:rPr>
+          <w:color w:val="BFBFBF" w:themeColor="background1" w:themeShade="BF"/>
+        </w:rPr>
+        <w:t xml:space="preserve"> working folder of Circle-Language-Spec-Plan and JJs-Planning-Docs.</w:t>
       </w:r>
     </w:p>
     <w:p>
@@ -13638,11 +13765,19 @@
         </w:rPr>
         <w:t xml:space="preserve">Checking: </w:t>
       </w:r>
-      <w:r>
-        <w:rPr>
-          <w:color w:val="BFBFBF" w:themeColor="background1" w:themeShade="BF"/>
-        </w:rPr>
-        <w:t>KDiff full lists of files in history of before and after.</w:t>
+      <w:proofErr w:type="spellStart"/>
+      <w:r>
+        <w:rPr>
+          <w:color w:val="BFBFBF" w:themeColor="background1" w:themeShade="BF"/>
+        </w:rPr>
+        <w:t>KDiff</w:t>
+      </w:r>
+      <w:proofErr w:type="spellEnd"/>
+      <w:r>
+        <w:rPr>
+          <w:color w:val="BFBFBF" w:themeColor="background1" w:themeShade="BF"/>
+        </w:rPr>
+        <w:t xml:space="preserve"> full lists of files in history of before and after.</w:t>
       </w:r>
     </w:p>
     <w:p>
@@ -13714,7 +13849,21 @@
         <w:rPr>
           <w:color w:val="BFBFBF" w:themeColor="background1" w:themeShade="BF"/>
         </w:rPr>
-        <w:t>[x] KDiff lists of files in history of previous and new run.</w:t>
+        <w:t xml:space="preserve">[x] </w:t>
+      </w:r>
+      <w:proofErr w:type="spellStart"/>
+      <w:r>
+        <w:rPr>
+          <w:color w:val="BFBFBF" w:themeColor="background1" w:themeShade="BF"/>
+        </w:rPr>
+        <w:t>KDiff</w:t>
+      </w:r>
+      <w:proofErr w:type="spellEnd"/>
+      <w:r>
+        <w:rPr>
+          <w:color w:val="BFBFBF" w:themeColor="background1" w:themeShade="BF"/>
+        </w:rPr>
+        <w:t xml:space="preserve"> lists of files in history of previous and new run.</w:t>
       </w:r>
     </w:p>
     <w:p>
@@ -13750,7 +13899,21 @@
         <w:rPr>
           <w:color w:val="BFBFBF" w:themeColor="background1" w:themeShade="BF"/>
         </w:rPr>
-        <w:t>[x] Checking out some commits and KDiff working folder of Circle-Language-Spec-Plan and JJs-Planning-Docs.</w:t>
+        <w:t xml:space="preserve">[x] Checking out some commits and </w:t>
+      </w:r>
+      <w:proofErr w:type="spellStart"/>
+      <w:r>
+        <w:rPr>
+          <w:color w:val="BFBFBF" w:themeColor="background1" w:themeShade="BF"/>
+        </w:rPr>
+        <w:t>KDiff</w:t>
+      </w:r>
+      <w:proofErr w:type="spellEnd"/>
+      <w:r>
+        <w:rPr>
+          <w:color w:val="BFBFBF" w:themeColor="background1" w:themeShade="BF"/>
+        </w:rPr>
+        <w:t xml:space="preserve"> working folder of Circle-Language-Spec-Plan and JJs-Planning-Docs.</w:t>
       </w:r>
     </w:p>
     <w:p>
@@ -14145,7 +14308,21 @@
         <w:rPr>
           <w:color w:val="BFBFBF" w:themeColor="background1" w:themeShade="BF"/>
         </w:rPr>
-        <w:t>[x] Checkout a more recent commit and compare in KDiff the whole folder of Circle-Docs and Software-System-Docs.</w:t>
+        <w:t xml:space="preserve">[x] Checkout a more recent commit and compare in </w:t>
+      </w:r>
+      <w:proofErr w:type="spellStart"/>
+      <w:r>
+        <w:rPr>
+          <w:color w:val="BFBFBF" w:themeColor="background1" w:themeShade="BF"/>
+        </w:rPr>
+        <w:t>KDiff</w:t>
+      </w:r>
+      <w:proofErr w:type="spellEnd"/>
+      <w:r>
+        <w:rPr>
+          <w:color w:val="BFBFBF" w:themeColor="background1" w:themeShade="BF"/>
+        </w:rPr>
+        <w:t xml:space="preserve"> the whole folder of Circle-Docs and Software-System-Docs.</w:t>
       </w:r>
     </w:p>
     <w:p>
@@ -14268,7 +14445,21 @@
         <w:rPr>
           <w:color w:val="BFBFBF" w:themeColor="background1" w:themeShade="BF"/>
         </w:rPr>
-        <w:t>- [x] Using KDiff to compare this run and previous run's lists of all files in history.</w:t>
+        <w:t xml:space="preserve">- [x] Using </w:t>
+      </w:r>
+      <w:proofErr w:type="spellStart"/>
+      <w:r>
+        <w:rPr>
+          <w:color w:val="BFBFBF" w:themeColor="background1" w:themeShade="BF"/>
+        </w:rPr>
+        <w:t>KDiff</w:t>
+      </w:r>
+      <w:proofErr w:type="spellEnd"/>
+      <w:r>
+        <w:rPr>
+          <w:color w:val="BFBFBF" w:themeColor="background1" w:themeShade="BF"/>
+        </w:rPr>
+        <w:t xml:space="preserve"> to compare this run and previous run's lists of all files in history.</w:t>
       </w:r>
     </w:p>
     <w:p>
@@ -14362,7 +14553,21 @@
         <w:rPr>
           <w:color w:val="BFBFBF" w:themeColor="background1" w:themeShade="BF"/>
         </w:rPr>
-        <w:t>(using KDiff and/or JJ Utilities)</w:t>
+        <w:t xml:space="preserve">(using </w:t>
+      </w:r>
+      <w:proofErr w:type="spellStart"/>
+      <w:r>
+        <w:rPr>
+          <w:color w:val="BFBFBF" w:themeColor="background1" w:themeShade="BF"/>
+        </w:rPr>
+        <w:t>KDiff</w:t>
+      </w:r>
+      <w:proofErr w:type="spellEnd"/>
+      <w:r>
+        <w:rPr>
+          <w:color w:val="BFBFBF" w:themeColor="background1" w:themeShade="BF"/>
+        </w:rPr>
+        <w:t xml:space="preserve"> and/or JJ Utilities)</w:t>
       </w:r>
     </w:p>
     <w:p>
@@ -16368,7 +16573,21 @@
         <w:rPr>
           <w:color w:val="BFBFBF" w:themeColor="background1" w:themeShade="BF"/>
         </w:rPr>
-        <w:t>- [x] "01. Code/5. Data Concepts/6.0. Persistance Delay/6.1. Locking/Locking.doc"</w:t>
+        <w:t xml:space="preserve">- [x] "01. Code/5. Data Concepts/6.0. </w:t>
+      </w:r>
+      <w:proofErr w:type="spellStart"/>
+      <w:r>
+        <w:rPr>
+          <w:color w:val="BFBFBF" w:themeColor="background1" w:themeShade="BF"/>
+        </w:rPr>
+        <w:t>Persistance</w:t>
+      </w:r>
+      <w:proofErr w:type="spellEnd"/>
+      <w:r>
+        <w:rPr>
+          <w:color w:val="BFBFBF" w:themeColor="background1" w:themeShade="BF"/>
+        </w:rPr>
+        <w:t xml:space="preserve"> Delay/6.1. Locking/Locking.doc"</w:t>
       </w:r>
     </w:p>
     <w:p>
@@ -16382,7 +16601,21 @@
         <w:rPr>
           <w:color w:val="BFBFBF" w:themeColor="background1" w:themeShade="BF"/>
         </w:rPr>
-        <w:t>- [x] "01. Code/5. Data Concepts/6.0. Persistance Delay/6.2. Transactions/Transactions.doc"</w:t>
+        <w:t xml:space="preserve">- [x] "01. Code/5. Data Concepts/6.0. </w:t>
+      </w:r>
+      <w:proofErr w:type="spellStart"/>
+      <w:r>
+        <w:rPr>
+          <w:color w:val="BFBFBF" w:themeColor="background1" w:themeShade="BF"/>
+        </w:rPr>
+        <w:t>Persistance</w:t>
+      </w:r>
+      <w:proofErr w:type="spellEnd"/>
+      <w:r>
+        <w:rPr>
+          <w:color w:val="BFBFBF" w:themeColor="background1" w:themeShade="BF"/>
+        </w:rPr>
+        <w:t xml:space="preserve"> Delay/6.2. Transactions/Transactions.doc"</w:t>
       </w:r>
     </w:p>
     <w:p>
@@ -16396,7 +16629,21 @@
         <w:rPr>
           <w:color w:val="BFBFBF" w:themeColor="background1" w:themeShade="BF"/>
         </w:rPr>
-        <w:t>- [x] "02. Code/3. Data Concepts/6.0. Persistance Delay/6.1. Locking/Locking.doc"</w:t>
+        <w:t xml:space="preserve">- [x] "02. Code/3. Data Concepts/6.0. </w:t>
+      </w:r>
+      <w:proofErr w:type="spellStart"/>
+      <w:r>
+        <w:rPr>
+          <w:color w:val="BFBFBF" w:themeColor="background1" w:themeShade="BF"/>
+        </w:rPr>
+        <w:t>Persistance</w:t>
+      </w:r>
+      <w:proofErr w:type="spellEnd"/>
+      <w:r>
+        <w:rPr>
+          <w:color w:val="BFBFBF" w:themeColor="background1" w:themeShade="BF"/>
+        </w:rPr>
+        <w:t xml:space="preserve"> Delay/6.1. Locking/Locking.doc"</w:t>
       </w:r>
     </w:p>
     <w:p>
@@ -16410,7 +16657,21 @@
         <w:rPr>
           <w:color w:val="BFBFBF" w:themeColor="background1" w:themeShade="BF"/>
         </w:rPr>
-        <w:t>- [x] "02. Code/3. Data Concepts/6.0. Persistance Delay/6.2. Transactions/Transactions.doc"</w:t>
+        <w:t xml:space="preserve">- [x] "02. Code/3. Data Concepts/6.0. </w:t>
+      </w:r>
+      <w:proofErr w:type="spellStart"/>
+      <w:r>
+        <w:rPr>
+          <w:color w:val="BFBFBF" w:themeColor="background1" w:themeShade="BF"/>
+        </w:rPr>
+        <w:t>Persistance</w:t>
+      </w:r>
+      <w:proofErr w:type="spellEnd"/>
+      <w:r>
+        <w:rPr>
+          <w:color w:val="BFBFBF" w:themeColor="background1" w:themeShade="BF"/>
+        </w:rPr>
+        <w:t xml:space="preserve"> Delay/6.2. Transactions/Transactions.doc"</w:t>
       </w:r>
     </w:p>
     <w:p>
@@ -16458,7 +16719,21 @@
         <w:rPr>
           <w:color w:val="BFBFBF" w:themeColor="background1" w:themeShade="BF"/>
         </w:rPr>
-        <w:t>0. Persistance Delay/6.1. Locking/empty.txt"</w:t>
+        <w:t xml:space="preserve">0. </w:t>
+      </w:r>
+      <w:proofErr w:type="spellStart"/>
+      <w:r>
+        <w:rPr>
+          <w:color w:val="BFBFBF" w:themeColor="background1" w:themeShade="BF"/>
+        </w:rPr>
+        <w:t>Persistance</w:t>
+      </w:r>
+      <w:proofErr w:type="spellEnd"/>
+      <w:r>
+        <w:rPr>
+          <w:color w:val="BFBFBF" w:themeColor="background1" w:themeShade="BF"/>
+        </w:rPr>
+        <w:t xml:space="preserve"> Delay/6.1. Locking/empty.txt"</w:t>
       </w:r>
     </w:p>
     <w:p>
@@ -16472,7 +16747,21 @@
         <w:rPr>
           <w:color w:val="BFBFBF" w:themeColor="background1" w:themeShade="BF"/>
         </w:rPr>
-        <w:t>- [x] "03. Code/04. Concepts/Data Concepts/6.0. Persistance Delay/6.2. Transactions/Transactions.doc"</w:t>
+        <w:t xml:space="preserve">- [x] "03. Code/04. Concepts/Data Concepts/6.0. </w:t>
+      </w:r>
+      <w:proofErr w:type="spellStart"/>
+      <w:r>
+        <w:rPr>
+          <w:color w:val="BFBFBF" w:themeColor="background1" w:themeShade="BF"/>
+        </w:rPr>
+        <w:t>Persistance</w:t>
+      </w:r>
+      <w:proofErr w:type="spellEnd"/>
+      <w:r>
+        <w:rPr>
+          <w:color w:val="BFBFBF" w:themeColor="background1" w:themeShade="BF"/>
+        </w:rPr>
+        <w:t xml:space="preserve"> Delay/6.2. Transactions/Transactions.doc"</w:t>
       </w:r>
     </w:p>
     <w:p>
@@ -17015,7 +17304,21 @@
         <w:rPr>
           <w:color w:val="BFBFBF" w:themeColor="background1" w:themeShade="BF"/>
         </w:rPr>
-        <w:t>01. Code/5. Data Concepts/6.0. Persistance Delay/6.1. Locking/Locking.doc</w:t>
+        <w:t xml:space="preserve">01. Code/5. Data Concepts/6.0. </w:t>
+      </w:r>
+      <w:proofErr w:type="spellStart"/>
+      <w:r>
+        <w:rPr>
+          <w:color w:val="BFBFBF" w:themeColor="background1" w:themeShade="BF"/>
+        </w:rPr>
+        <w:t>Persistance</w:t>
+      </w:r>
+      <w:proofErr w:type="spellEnd"/>
+      <w:r>
+        <w:rPr>
+          <w:color w:val="BFBFBF" w:themeColor="background1" w:themeShade="BF"/>
+        </w:rPr>
+        <w:t xml:space="preserve"> Delay/6.1. Locking/Locking.doc</w:t>
       </w:r>
     </w:p>
     <w:p>
@@ -17035,7 +17338,21 @@
         <w:rPr>
           <w:color w:val="BFBFBF" w:themeColor="background1" w:themeShade="BF"/>
         </w:rPr>
-        <w:t>01. Code/5. Data Concepts/6.0. Persistance Delay/6.2. Transactions/Transactions.doc</w:t>
+        <w:t xml:space="preserve">01. Code/5. Data Concepts/6.0. </w:t>
+      </w:r>
+      <w:proofErr w:type="spellStart"/>
+      <w:r>
+        <w:rPr>
+          <w:color w:val="BFBFBF" w:themeColor="background1" w:themeShade="BF"/>
+        </w:rPr>
+        <w:t>Persistance</w:t>
+      </w:r>
+      <w:proofErr w:type="spellEnd"/>
+      <w:r>
+        <w:rPr>
+          <w:color w:val="BFBFBF" w:themeColor="background1" w:themeShade="BF"/>
+        </w:rPr>
+        <w:t xml:space="preserve"> Delay/6.2. Transactions/Transactions.doc</w:t>
       </w:r>
     </w:p>
     <w:p>
@@ -17055,7 +17372,21 @@
         <w:rPr>
           <w:color w:val="BFBFBF" w:themeColor="background1" w:themeShade="BF"/>
         </w:rPr>
-        <w:t>01. Code/5. Data Concepts/6.0. Persistance Delay/6.3. Apply, Ok, Cancel/Apply, Ok, Cancel.doc</w:t>
+        <w:t xml:space="preserve">01. Code/5. Data Concepts/6.0. </w:t>
+      </w:r>
+      <w:proofErr w:type="spellStart"/>
+      <w:r>
+        <w:rPr>
+          <w:color w:val="BFBFBF" w:themeColor="background1" w:themeShade="BF"/>
+        </w:rPr>
+        <w:t>Persistance</w:t>
+      </w:r>
+      <w:proofErr w:type="spellEnd"/>
+      <w:r>
+        <w:rPr>
+          <w:color w:val="BFBFBF" w:themeColor="background1" w:themeShade="BF"/>
+        </w:rPr>
+        <w:t xml:space="preserve"> Delay/6.3. Apply, Ok, Cancel/Apply, Ok, Cancel.doc</w:t>
       </w:r>
     </w:p>
     <w:p>
@@ -17075,7 +17406,21 @@
         <w:rPr>
           <w:color w:val="BFBFBF" w:themeColor="background1" w:themeShade="BF"/>
         </w:rPr>
-        <w:t>01. Code/5. Data Concepts/6.0. Persistance Delay/6.4. Streaming Access/Streaming Access.doc</w:t>
+        <w:t xml:space="preserve">01. Code/5. Data Concepts/6.0. </w:t>
+      </w:r>
+      <w:proofErr w:type="spellStart"/>
+      <w:r>
+        <w:rPr>
+          <w:color w:val="BFBFBF" w:themeColor="background1" w:themeShade="BF"/>
+        </w:rPr>
+        <w:t>Persistance</w:t>
+      </w:r>
+      <w:proofErr w:type="spellEnd"/>
+      <w:r>
+        <w:rPr>
+          <w:color w:val="BFBFBF" w:themeColor="background1" w:themeShade="BF"/>
+        </w:rPr>
+        <w:t xml:space="preserve"> Delay/6.4. Streaming Access/Streaming Access.doc</w:t>
       </w:r>
     </w:p>
     <w:p>
@@ -18309,7 +18654,21 @@
         <w:rPr>
           <w:color w:val="BFBFBF"/>
         </w:rPr>
-        <w:t>A bridge saying constructs might be derived fom these basic elements.</w:t>
+        <w:t xml:space="preserve">A bridge saying constructs might be derived </w:t>
+      </w:r>
+      <w:proofErr w:type="spellStart"/>
+      <w:r>
+        <w:rPr>
+          <w:color w:val="BFBFBF"/>
+        </w:rPr>
+        <w:t>fom</w:t>
+      </w:r>
+      <w:proofErr w:type="spellEnd"/>
+      <w:r>
+        <w:rPr>
+          <w:color w:val="BFBFBF"/>
+        </w:rPr>
+        <w:t xml:space="preserve"> these basic elements.</w:t>
       </w:r>
     </w:p>
     <w:p>
@@ -19509,7 +19868,21 @@
         <w:rPr>
           <w:color w:val="BFBFBF"/>
         </w:rPr>
-        <w:t>What went sort of wrong might be: Doubts about the systematics and their completeness and correctness seemed to have driven me into a brainstorm of unresolved details. I find there is not much wrong with that, if persistence leads to a well polished end-result, but some might also call it 'losing oneself in the details'. The effort that would come with that persistence is not estimated to be within my capacities right now. I sort of have to be gentle with myself.</w:t>
+        <w:t xml:space="preserve">What went sort of wrong might be: Doubts about the systematics and their completeness and correctness seemed to have driven me into a brainstorm of unresolved details. I find there is not much wrong with that, if persistence leads to a </w:t>
+      </w:r>
+      <w:proofErr w:type="spellStart"/>
+      <w:r>
+        <w:rPr>
+          <w:color w:val="BFBFBF"/>
+        </w:rPr>
+        <w:t>well polished</w:t>
+      </w:r>
+      <w:proofErr w:type="spellEnd"/>
+      <w:r>
+        <w:rPr>
+          <w:color w:val="BFBFBF"/>
+        </w:rPr>
+        <w:t xml:space="preserve"> end-result, but some might also call it 'losing oneself in the details'. The effort that would come with that persistence is not estimated to be within my capacities right now. I sort of have to be gentle with myself.</w:t>
       </w:r>
     </w:p>
     <w:p>
@@ -20584,7 +20957,21 @@
         <w:rPr>
           <w:color w:val="BFBFBF"/>
         </w:rPr>
-        <w:t>I actually feel uneasy about the notations introduced there at all. I want to try and avoid exaggeration, but this seems like a opening a flood gate to ambiguity. But that is not the question at hand.</w:t>
+        <w:t xml:space="preserve">I actually feel uneasy about the notations introduced there at all. I want to try and avoid exaggeration, but this seems like </w:t>
+      </w:r>
+      <w:proofErr w:type="spellStart"/>
+      <w:r>
+        <w:rPr>
+          <w:color w:val="BFBFBF"/>
+        </w:rPr>
+        <w:t>a</w:t>
+      </w:r>
+      <w:proofErr w:type="spellEnd"/>
+      <w:r>
+        <w:rPr>
+          <w:color w:val="BFBFBF"/>
+        </w:rPr>
+        <w:t xml:space="preserve"> opening a flood gate to ambiguity. But that is not the question at hand.</w:t>
       </w:r>
     </w:p>
     <w:p>
@@ -22220,7 +22607,21 @@
         <w:rPr>
           <w:color w:val="BFBFBF"/>
         </w:rPr>
-        <w:t>The Related Items and Related Lists collections inside the System Interface might be handy for reflective/aspect oriented/relational model logic. But in essence you might only need one collection of 'sub-objects' (that term might questionable). Possibly, certain characteristics that a sub-object might have could turn it into a Related Item, Related List or perhaps even an Attribute. And commands, etc. There may be one 'bag' of sub-items, while you may query for ones with certain characteristics. A set of those queries could be: Commands, Items, Lists or Attributes. But at least 2 times now I guess I changed my mind about the subdivision of those 'queries'. It looks like the .NET Type type with its members like Properties, Methods, etc.? That parallel feels nice. These might even be framework extensions. I wonder how to present this. Presenting alternatives. Leaving in this design choice or changing it? It should maybe be one of the use cases of the system interfaces. I think those might deserve mentioning. That this reflective data might be used for software design based on a relational model if you just see it as Related Lists and Related Items, that might be nice. But due to the detailed construct subdivisions that commands might cause, the view on the relational design might be lost if you do not put some sort of filter over it, that excludes maybe anything going on inside a command. These are just options. I would like to explore them. I am not sure if this would make the text unnecessarily long. Let's just see.</w:t>
+        <w:t xml:space="preserve">The Related Items and Related Lists collections inside the System Interface might be handy for reflective/aspect oriented/relational model logic. But in essence you might only need one collection of 'sub-objects' (that term might questionable). Possibly, certain characteristics that a sub-object might have could turn it into a Related Item, Related List or perhaps even an Attribute. And commands, etc. There may be one 'bag' of sub-items, while you may query for ones with certain characteristics. A set of those queries could be: Commands, Items, Lists or Attributes. But at least 2 times now I guess I changed my mind about the subdivision of those 'queries'. It looks like the .NET Type </w:t>
+      </w:r>
+      <w:proofErr w:type="spellStart"/>
+      <w:r>
+        <w:rPr>
+          <w:color w:val="BFBFBF"/>
+        </w:rPr>
+        <w:t>type</w:t>
+      </w:r>
+      <w:proofErr w:type="spellEnd"/>
+      <w:r>
+        <w:rPr>
+          <w:color w:val="BFBFBF"/>
+        </w:rPr>
+        <w:t xml:space="preserve"> with its members like Properties, Methods, etc.? That parallel feels nice. These might even be framework extensions. I wonder how to present this. Presenting alternatives. Leaving in this design choice or changing it? It should maybe be one of the use cases of the system interfaces. I think those might deserve mentioning. That this reflective data might be used for software design based on a relational model if you just see it as Related Lists and Related Items, that might be nice. But due to the detailed construct subdivisions that commands might cause, the view on the relational design might be lost if you do not put some sort of filter over it, that excludes maybe anything going on inside a command. These are just options. I would like to explore them. I am not sure if this would make the text unnecessarily long. Let's just see.</w:t>
       </w:r>
     </w:p>
     <w:p>
@@ -22376,7 +22777,21 @@
         <w:rPr>
           <w:color w:val="BFBFBF"/>
         </w:rPr>
-        <w:t>Clone (2) seems a practical variation on the value aspect, because the case where there is a parent object, whose child objects are values or reference and those elements together might need a copy ('MemberwiseClone'). The value aspect might only copy a parent object's value, which it might not even have, just through its sub-objects/child value objects. But the depth parameter might be a bit creative. I think expressing this use case (maybe a bit more concisely than above), might help appreciate that the idea is proposed.</w:t>
+        <w:t>Clone (2) seems a practical variation on the value aspect, because the case where there is a parent object, whose child objects are values or reference and those elements together might need a copy ('</w:t>
+      </w:r>
+      <w:proofErr w:type="spellStart"/>
+      <w:r>
+        <w:rPr>
+          <w:color w:val="BFBFBF"/>
+        </w:rPr>
+        <w:t>MemberwiseClone</w:t>
+      </w:r>
+      <w:proofErr w:type="spellEnd"/>
+      <w:r>
+        <w:rPr>
+          <w:color w:val="BFBFBF"/>
+        </w:rPr>
+        <w:t>'). The value aspect might only copy a parent object's value, which it might not even have, just through its sub-objects/child value objects. But the depth parameter might be a bit creative. I think expressing this use case (maybe a bit more concisely than above), might help appreciate that the idea is proposed.</w:t>
       </w:r>
     </w:p>
     <w:p>
@@ -22788,43 +23203,79 @@
           <w:bCs/>
           <w:color w:val="BFBFBF" w:themeColor="background1" w:themeShade="BF"/>
         </w:rPr>
-        <w:t xml:space="preserve"> Get Object which is Another Related Item</w:t>
-      </w:r>
-    </w:p>
-    <w:p>
-      <w:pPr>
-        <w:pStyle w:val="ListParagraph"/>
-        <w:numPr>
-          <w:ilvl w:val="1"/>
-          <w:numId w:val="25"/>
-        </w:numPr>
+        <w:t xml:space="preserve"> </w:t>
+      </w:r>
+      <w:proofErr w:type="spellStart"/>
+      <w:r>
         <w:rPr>
           <w:b/>
           <w:bCs/>
           <w:color w:val="BFBFBF" w:themeColor="background1" w:themeShade="BF"/>
         </w:rPr>
-      </w:pPr>
+        <w:t>Get</w:t>
+      </w:r>
+      <w:proofErr w:type="spellEnd"/>
       <w:r>
         <w:rPr>
           <w:b/>
           <w:bCs/>
           <w:color w:val="BFBFBF" w:themeColor="background1" w:themeShade="BF"/>
         </w:rPr>
-        <w:t xml:space="preserve">Object Get </w:t>
-      </w:r>
-      <w:r>
-        <w:rPr>
-          <w:color w:val="BFBFBF"/>
-        </w:rPr>
-        <w:sym w:font="Wingdings" w:char="F0E0"/>
-      </w:r>
-      <w:r>
+        <w:t xml:space="preserve"> Object which is Another Related Item</w:t>
+      </w:r>
+    </w:p>
+    <w:p>
+      <w:pPr>
+        <w:pStyle w:val="ListParagraph"/>
+        <w:numPr>
+          <w:ilvl w:val="1"/>
+          <w:numId w:val="25"/>
+        </w:numPr>
         <w:rPr>
           <w:b/>
           <w:bCs/>
           <w:color w:val="BFBFBF" w:themeColor="background1" w:themeShade="BF"/>
         </w:rPr>
-        <w:t xml:space="preserve"> Get Object which is Another Related List Item</w:t>
+      </w:pPr>
+      <w:r>
+        <w:rPr>
+          <w:b/>
+          <w:bCs/>
+          <w:color w:val="BFBFBF" w:themeColor="background1" w:themeShade="BF"/>
+        </w:rPr>
+        <w:t xml:space="preserve">Object Get </w:t>
+      </w:r>
+      <w:r>
+        <w:rPr>
+          <w:color w:val="BFBFBF"/>
+        </w:rPr>
+        <w:sym w:font="Wingdings" w:char="F0E0"/>
+      </w:r>
+      <w:r>
+        <w:rPr>
+          <w:b/>
+          <w:bCs/>
+          <w:color w:val="BFBFBF" w:themeColor="background1" w:themeShade="BF"/>
+        </w:rPr>
+        <w:t xml:space="preserve"> </w:t>
+      </w:r>
+      <w:proofErr w:type="spellStart"/>
+      <w:r>
+        <w:rPr>
+          <w:b/>
+          <w:bCs/>
+          <w:color w:val="BFBFBF" w:themeColor="background1" w:themeShade="BF"/>
+        </w:rPr>
+        <w:t>Get</w:t>
+      </w:r>
+      <w:proofErr w:type="spellEnd"/>
+      <w:r>
+        <w:rPr>
+          <w:b/>
+          <w:bCs/>
+          <w:color w:val="BFBFBF" w:themeColor="background1" w:themeShade="BF"/>
+        </w:rPr>
+        <w:t xml:space="preserve"> Object which is Another Related List Item</w:t>
       </w:r>
     </w:p>
     <w:p>
@@ -22907,7 +23358,21 @@
         <w:rPr>
           <w:color w:val="BFBFBF"/>
         </w:rPr>
-        <w:t>Up next might be the System Objects chapter. That one is rather large: 67 pages. I wonder if I am up for it. Maybe I would want to skip it and do another one first? Commands is larger 79 pages. Hmmm… and its content seems if-and-or-but'y. Parameters is 18 pages, some of which is material I think I want to change the idea of. At one point I would like to go from one topic to the next more sequentially. I think maybe just accept that there's quite some content. I think I am just going to start with the first article of the System Objects chapter.</w:t>
+        <w:t>Up next might be the System Objects chapter. That one is rather large: 67 pages. I wonder if I am up for it. Maybe I would want to skip it and do another one first? Commands is larger 79 pages. Hmmm… and its content seems if-and-or-</w:t>
+      </w:r>
+      <w:proofErr w:type="spellStart"/>
+      <w:r>
+        <w:rPr>
+          <w:color w:val="BFBFBF"/>
+        </w:rPr>
+        <w:t>but'y</w:t>
+      </w:r>
+      <w:proofErr w:type="spellEnd"/>
+      <w:r>
+        <w:rPr>
+          <w:color w:val="BFBFBF"/>
+        </w:rPr>
+        <w:t>. Parameters is 18 pages, some of which is material I think I want to change the idea of. At one point I would like to go from one topic to the next more sequentially. I think maybe just accept that there's quite some content. I think I am just going to start with the first article of the System Objects chapter.</w:t>
       </w:r>
     </w:p>
     <w:p>
@@ -23309,7 +23774,21 @@
         <w:rPr>
           <w:color w:val="BFBFBF"/>
         </w:rPr>
-        <w:t xml:space="preserve">I have some difficulty dealing with the following: I do not seem to have much hope anymore for the double-dashed bordered ring notation that would be proposed in the current text. I tend to like the explicit two line notation with a relational ring around it. I now 'fail' to see how that would be more convoluted. The double-bordered ring seems a tiny bit far fetched in its being derived from </w:t>
+        <w:t xml:space="preserve">I have some difficulty dealing with the following: I do not seem to have much hope anymore for the double-dashed bordered ring notation that would be proposed in the current text. I tend to like the explicit two line notation with a relational ring around it. I now 'fail' to see how that would be more convoluted. The double-bordered ring seems a tiny bit </w:t>
+      </w:r>
+      <w:proofErr w:type="spellStart"/>
+      <w:r>
+        <w:rPr>
+          <w:color w:val="BFBFBF"/>
+        </w:rPr>
+        <w:t>far fetched</w:t>
+      </w:r>
+      <w:proofErr w:type="spellEnd"/>
+      <w:r>
+        <w:rPr>
+          <w:color w:val="BFBFBF"/>
+        </w:rPr>
+        <w:t xml:space="preserve"> in its being derived from </w:t>
       </w:r>
       <w:r>
         <w:rPr>
@@ -23560,7 +24039,21 @@
         <w:rPr>
           <w:color w:val="BFBFBF"/>
         </w:rPr>
-        <w:t>I might solve it more easily. In the Relationships chapter I might switch over to the relational ring notation. Then when other chapters might use the double dashed ring notation, the arguments are already given: the Relationships chapter no longer would mention it, the Basic Diagram Elements chapter would express the preference of relational ring notation. Then any piece left that still might use the 'old' notation might be excused. This may be a side-effect of stating things more 'humby' instead and being honest where there is doubt.</w:t>
+        <w:t>I might solve it more easily. In the Relationships chapter I might switch over to the relational ring notation. Then when other chapters might use the double dashed ring notation, the arguments are already given: the Relationships chapter no longer would mention it, the Basic Diagram Elements chapter would express the preference of relational ring notation. Then any piece left that still might use the 'old' notation might be excused. This may be a side-effect of stating things more '</w:t>
+      </w:r>
+      <w:proofErr w:type="spellStart"/>
+      <w:r>
+        <w:rPr>
+          <w:color w:val="BFBFBF"/>
+        </w:rPr>
+        <w:t>humby</w:t>
+      </w:r>
+      <w:proofErr w:type="spellEnd"/>
+      <w:r>
+        <w:rPr>
+          <w:color w:val="BFBFBF"/>
+        </w:rPr>
+        <w:t>' instead and being honest where there is doubt.</w:t>
       </w:r>
     </w:p>
     <w:p>
@@ -23700,7 +24193,21 @@
         <w:rPr>
           <w:color w:val="BFBFBF"/>
         </w:rPr>
-        <w:t>Maybe I can leave it with adding maybe's and perhapses and leave words that seem to express it strongly, in there.</w:t>
+        <w:t xml:space="preserve">Maybe I can leave it with adding maybe's and </w:t>
+      </w:r>
+      <w:proofErr w:type="spellStart"/>
+      <w:r>
+        <w:rPr>
+          <w:color w:val="BFBFBF"/>
+        </w:rPr>
+        <w:t>perhapses</w:t>
+      </w:r>
+      <w:proofErr w:type="spellEnd"/>
+      <w:r>
+        <w:rPr>
+          <w:color w:val="BFBFBF"/>
+        </w:rPr>
+        <w:t xml:space="preserve"> and leave words that seem to express it strongly, in there.</w:t>
       </w:r>
     </w:p>
     <w:p>
@@ -23794,7 +24301,21 @@
         <w:rPr>
           <w:color w:val="BFBFBF"/>
         </w:rPr>
-        <w:t>I used to aim to be concise. In doing so, some thing might start to seem a bit commanding or something. But I did do my best then to make the text clear. Maybe this is not such a bad thing and maybe I was not doing that badly at it after all. Maybe just adding some wiggle words is enough, so that I might form an intermediate writing style. Perhaps that will be concise, strong, but leaving room for other options.</w:t>
+        <w:t xml:space="preserve">I used to aim to be concise. In doing so, </w:t>
+      </w:r>
+      <w:proofErr w:type="spellStart"/>
+      <w:r>
+        <w:rPr>
+          <w:color w:val="BFBFBF"/>
+        </w:rPr>
+        <w:t>some thing</w:t>
+      </w:r>
+      <w:proofErr w:type="spellEnd"/>
+      <w:r>
+        <w:rPr>
+          <w:color w:val="BFBFBF"/>
+        </w:rPr>
+        <w:t xml:space="preserve"> might start to seem a bit commanding or something. But I did do my best then to make the text clear. Maybe this is not such a bad thing and maybe I was not doing that badly at it after all. Maybe just adding some wiggle words is enough, so that I might form an intermediate writing style. Perhaps that will be concise, strong, but leaving room for other options.</w:t>
       </w:r>
     </w:p>
     <w:p>
@@ -23881,7 +24402,21 @@
         <w:rPr>
           <w:color w:val="BFBFBF"/>
         </w:rPr>
-        <w:t>The idea of one reference forward creates one reference back may not be universal. In one implementation it might. But I have made implementations of bidirectional relationship management code, where this does not seem to be the case. I think the notation might be more neutral or keep more options open, to perhaps accommodate a more honest, open and inclusional view on the topic. Perhaps the framework dependence matters. Perhaps an admission of framework dependence is enough. / But I also would like to explore how bidirectional relationships between objects might look in more possible implementation situations.</w:t>
+        <w:t xml:space="preserve">The idea of one reference forward creates one reference back may not be universal. In one implementation it might. But I have made implementations of bidirectional relationship management code, where this does not seem to be the case. I think the notation might be more neutral or keep more options open, to perhaps accommodate a more honest, open and </w:t>
+      </w:r>
+      <w:proofErr w:type="spellStart"/>
+      <w:r>
+        <w:rPr>
+          <w:color w:val="BFBFBF"/>
+        </w:rPr>
+        <w:t>inclusional</w:t>
+      </w:r>
+      <w:proofErr w:type="spellEnd"/>
+      <w:r>
+        <w:rPr>
+          <w:color w:val="BFBFBF"/>
+        </w:rPr>
+        <w:t xml:space="preserve"> view on the topic. Perhaps the framework dependence matters. Perhaps an admission of framework dependence is enough. / But I also would like to explore how bidirectional relationships between objects might look in more possible implementation situations.</w:t>
       </w:r>
     </w:p>
     <w:p>
@@ -23917,7 +24452,21 @@
         <w:rPr>
           <w:color w:val="BFBFBF"/>
         </w:rPr>
-        <w:t>For bidirecitonal relationships between objects might be different implementations of synchronized bidirectional relationships, that might invite other notational subtleties. This is just one idea of a way object relations might be subtly different from class relationships. Bidirectional relationships might be managed certain ways by certain software frameworks, and the way things are kept in sync on both ends of the relationship, might inspire slightly different ways to notate it.</w:t>
+        <w:t xml:space="preserve">For </w:t>
+      </w:r>
+      <w:proofErr w:type="spellStart"/>
+      <w:r>
+        <w:rPr>
+          <w:color w:val="BFBFBF"/>
+        </w:rPr>
+        <w:t>bidirecitonal</w:t>
+      </w:r>
+      <w:proofErr w:type="spellEnd"/>
+      <w:r>
+        <w:rPr>
+          <w:color w:val="BFBFBF"/>
+        </w:rPr>
+        <w:t xml:space="preserve"> relationships between objects might be different implementations of synchronized bidirectional relationships, that might invite other notational subtleties. This is just one idea of a way object relations might be subtly different from class relationships. Bidirectional relationships might be managed certain ways by certain software frameworks, and the way things are kept in sync on both ends of the relationship, might inspire slightly different ways to notate it.</w:t>
       </w:r>
     </w:p>
     <w:p>
@@ -24077,7 +24626,21 @@
         <w:rPr>
           <w:color w:val="BFBFBF"/>
         </w:rPr>
-        <w:t>I feel that the relationships chapter could introduce the notation, maybe descriptions of the concept, what it is about, what it is for. Maybe how it could be applied. Something about a relationship being bidirectional and the the two ends of the relationship can be kept in sync.</w:t>
+        <w:t xml:space="preserve">I feel that the relationships chapter could introduce the notation, maybe descriptions of the concept, what it is about, what it is for. Maybe how it could be applied. Something about a relationship being bidirectional and the </w:t>
+      </w:r>
+      <w:proofErr w:type="spellStart"/>
+      <w:r>
+        <w:rPr>
+          <w:color w:val="BFBFBF"/>
+        </w:rPr>
+        <w:t>the</w:t>
+      </w:r>
+      <w:proofErr w:type="spellEnd"/>
+      <w:r>
+        <w:rPr>
+          <w:color w:val="BFBFBF"/>
+        </w:rPr>
+        <w:t xml:space="preserve"> two ends of the relationship can be kept in sync.</w:t>
       </w:r>
     </w:p>
     <w:p>
@@ -24185,7 +24748,21 @@
         <w:rPr>
           <w:color w:val="BFBFBF"/>
         </w:rPr>
-        <w:t>It seems, that explaining it with pictures with explicit notation may help explain the concept more precisely. And 'might be's may loosen things up a bit.</w:t>
+        <w:t xml:space="preserve">It seems, that explaining it with pictures with explicit notation may help explain the concept more precisely. And 'might </w:t>
+      </w:r>
+      <w:proofErr w:type="spellStart"/>
+      <w:r>
+        <w:rPr>
+          <w:color w:val="BFBFBF"/>
+        </w:rPr>
+        <w:t>be's</w:t>
+      </w:r>
+      <w:proofErr w:type="spellEnd"/>
+      <w:r>
+        <w:rPr>
+          <w:color w:val="BFBFBF"/>
+        </w:rPr>
+        <w:t xml:space="preserve"> may loosen things up a bit.</w:t>
       </w:r>
     </w:p>
     <w:p>
@@ -25039,7 +25616,21 @@
         <w:rPr>
           <w:color w:val="BFBFBF"/>
         </w:rPr>
-        <w:t>I propose to leave this 'problem' unsolved: move the 'Counterpart of of Sight' to Circle Construct Drafts. The argument "something out of sight' is out of sight" seems to make sense enough for this 'problem' not to be considered a problem at all.</w:t>
+        <w:t xml:space="preserve">I propose to leave this 'problem' unsolved: move the 'Counterpart of </w:t>
+      </w:r>
+      <w:proofErr w:type="spellStart"/>
+      <w:r>
+        <w:rPr>
+          <w:color w:val="BFBFBF"/>
+        </w:rPr>
+        <w:t>of</w:t>
+      </w:r>
+      <w:proofErr w:type="spellEnd"/>
+      <w:r>
+        <w:rPr>
+          <w:color w:val="BFBFBF"/>
+        </w:rPr>
+        <w:t xml:space="preserve"> Sight' to Circle Construct Drafts. The argument "something out of sight' is out of sight" seems to make sense enough for this 'problem' not to be considered a problem at all.</w:t>
       </w:r>
     </w:p>
     <w:p>
@@ -25904,7 +26495,21 @@
         <w:rPr>
           <w:color w:val="BFBFBF"/>
         </w:rPr>
-        <w:t>It seems to be used as the main idea, this exchangeability. But that seems demotable to Circle Broader View perhaps or maybe even Circle Construct Drafts.</w:t>
+        <w:t xml:space="preserve">It seems to be used as the main idea, this exchangeability. But that seems </w:t>
+      </w:r>
+      <w:proofErr w:type="spellStart"/>
+      <w:r>
+        <w:rPr>
+          <w:color w:val="BFBFBF"/>
+        </w:rPr>
+        <w:t>demotable</w:t>
+      </w:r>
+      <w:proofErr w:type="spellEnd"/>
+      <w:r>
+        <w:rPr>
+          <w:color w:val="BFBFBF"/>
+        </w:rPr>
+        <w:t xml:space="preserve"> to Circle Broader View perhaps or maybe even Circle Construct Drafts.</w:t>
       </w:r>
     </w:p>
     <w:p>
@@ -26154,7 +26759,21 @@
         <w:rPr>
           <w:color w:val="BFBFBF"/>
         </w:rPr>
-        <w:t>I get anxiety if something seems unuseful to me. It's a thing.</w:t>
+        <w:t xml:space="preserve">I get anxiety if something seems </w:t>
+      </w:r>
+      <w:proofErr w:type="spellStart"/>
+      <w:r>
+        <w:rPr>
+          <w:color w:val="BFBFBF"/>
+        </w:rPr>
+        <w:t>unuseful</w:t>
+      </w:r>
+      <w:proofErr w:type="spellEnd"/>
+      <w:r>
+        <w:rPr>
+          <w:color w:val="BFBFBF"/>
+        </w:rPr>
+        <w:t xml:space="preserve"> to me. It's a thing.</w:t>
       </w:r>
     </w:p>
     <w:p>
@@ -26422,7 +27041,21 @@
         <w:rPr>
           <w:color w:val="BFBFBF"/>
         </w:rPr>
-        <w:t>Object Reference section may start with a more basic image of the concept, / along side the more composite picture it might display now.</w:t>
+        <w:t xml:space="preserve">Object Reference section may start with a more basic image of the concept, / </w:t>
+      </w:r>
+      <w:proofErr w:type="spellStart"/>
+      <w:r>
+        <w:rPr>
+          <w:color w:val="BFBFBF"/>
+        </w:rPr>
+        <w:t>along side</w:t>
+      </w:r>
+      <w:proofErr w:type="spellEnd"/>
+      <w:r>
+        <w:rPr>
+          <w:color w:val="BFBFBF"/>
+        </w:rPr>
+        <w:t xml:space="preserve"> the more composite picture it might display now.</w:t>
       </w:r>
     </w:p>
     <w:p>
@@ -26916,7 +27549,21 @@
         <w:rPr>
           <w:color w:val="BFBFBF"/>
         </w:rPr>
-        <w:t xml:space="preserve">At one point it means not the external references. At another it includes the external references. It might be more about the notation, rather than the terminology. I think I might tend to make terminology leading. I seems to explain synonyms of things in separate headings. I have doubs about the usefulness of that. Maybe thinking more of the concepts rather than the terms, might clean up the text? My goal is not to tech terminology or something, or make one up and then teach that. My goal might be to convey an idea. The term 'sub-objects' might not be a term often heard in IT. I think I just use it, because it makes the explanations work better. Maybe, since it does not seem a well adopted, perhaps therefor not well defined, term in IT, I might mention it briefly for the flow of the story, then maybe adopt common IT terminology or at least something I seem to assign a clear, non-ambiguous definition. It might be a subtle effect in the text, this ambiguity around the term 'sub-object', but it might clean things up if I do something with it. But how? </w:t>
+        <w:t xml:space="preserve">At one point it means not the external references. At another it includes the external references. It might be more about the notation, rather than the terminology. I think I might tend to make terminology leading. I seems to explain synonyms of things in separate headings. I have </w:t>
+      </w:r>
+      <w:proofErr w:type="spellStart"/>
+      <w:r>
+        <w:rPr>
+          <w:color w:val="BFBFBF"/>
+        </w:rPr>
+        <w:t>doubs</w:t>
+      </w:r>
+      <w:proofErr w:type="spellEnd"/>
+      <w:r>
+        <w:rPr>
+          <w:color w:val="BFBFBF"/>
+        </w:rPr>
+        <w:t xml:space="preserve"> about the usefulness of that. Maybe thinking more of the concepts rather than the terms, might clean up the text? My goal is not to tech terminology or something, or make one up and then teach that. My goal might be to convey an idea. The term 'sub-objects' might not be a term often heard in IT. I think I just use it, because it makes the explanations work better. Maybe, since it does not seem a well adopted, perhaps therefor not well defined, term in IT, I might mention it briefly for the flow of the story, then maybe adopt common IT terminology or at least something I seem to assign a clear, non-ambiguous definition. It might be a subtle effect in the text, this ambiguity around the term 'sub-object', but it might clean things up if I do something with it. But how? </w:t>
       </w:r>
     </w:p>
     <w:p>
@@ -27006,7 +27653,21 @@
         <w:rPr>
           <w:color w:val="BFBFBF"/>
         </w:rPr>
-        <w:t>Object references are a bit amgibuous here. The notation suggests an external link. But other interpretations of pointer suggest otherwise (denoted in the Pointers chapter).</w:t>
+        <w:t xml:space="preserve">Object references are a bit </w:t>
+      </w:r>
+      <w:proofErr w:type="spellStart"/>
+      <w:r>
+        <w:rPr>
+          <w:color w:val="BFBFBF"/>
+        </w:rPr>
+        <w:t>amgibuous</w:t>
+      </w:r>
+      <w:proofErr w:type="spellEnd"/>
+      <w:r>
+        <w:rPr>
+          <w:color w:val="BFBFBF"/>
+        </w:rPr>
+        <w:t xml:space="preserve"> here. The notation suggests an external link. But other interpretations of pointer suggest otherwise (denoted in the Pointers chapter).</w:t>
       </w:r>
     </w:p>
     <w:p>
@@ -27368,7 +28029,21 @@
         <w:rPr>
           <w:color w:val="BFBFBF"/>
         </w:rPr>
-        <w:t xml:space="preserve">I think the dashed square with the big red cross throught it, might be a bit harshly expressed. Maybe the </w:t>
+        <w:t xml:space="preserve">I think the dashed square with the big red cross </w:t>
+      </w:r>
+      <w:proofErr w:type="spellStart"/>
+      <w:r>
+        <w:rPr>
+          <w:color w:val="BFBFBF"/>
+        </w:rPr>
+        <w:t>throught</w:t>
+      </w:r>
+      <w:proofErr w:type="spellEnd"/>
+      <w:r>
+        <w:rPr>
+          <w:color w:val="BFBFBF"/>
+        </w:rPr>
+        <w:t xml:space="preserve"> it, might be a bit harshly expressed. Maybe the </w:t>
       </w:r>
       <w:r>
         <w:rPr>
@@ -27603,7 +28278,21 @@
         <w:rPr>
           <w:color w:val="BFBFBF"/>
         </w:rPr>
-        <w:t>For Ponters: Current picture lies a little. This may be how you might express it with abused/abstracted notation, but this might not be a pointer in Circle, if I look at it from a puritan perspective. It might be supposed to point 'inward'? I am not even sure.</w:t>
+        <w:t xml:space="preserve">For </w:t>
+      </w:r>
+      <w:proofErr w:type="spellStart"/>
+      <w:r>
+        <w:rPr>
+          <w:color w:val="BFBFBF"/>
+        </w:rPr>
+        <w:t>Ponters</w:t>
+      </w:r>
+      <w:proofErr w:type="spellEnd"/>
+      <w:r>
+        <w:rPr>
+          <w:color w:val="BFBFBF"/>
+        </w:rPr>
+        <w:t>: Current picture lies a little. This may be how you might express it with abused/abstracted notation, but this might not be a pointer in Circle, if I look at it from a puritan perspective. It might be supposed to point 'inward'? I am not even sure.</w:t>
       </w:r>
     </w:p>
     <w:p>
@@ -27990,7 +28679,21 @@
         <w:rPr>
           <w:color w:val="BFBFBF"/>
         </w:rPr>
-        <w:t>At first there is no type control at all. Anything can reference anything and this results in all sorts of possibilities, that things will go wrong in a program. Type control only enforces restrictions. When type controls is implemented inside the new computer language, it is like nothing extra is offered, but only the ability to impose more restrictions to the possiblities already offered.</w:t>
+        <w:t xml:space="preserve">At first there is no type control at all. Anything can reference anything and this results in all sorts of possibilities, that things will go wrong in a program. Type control only enforces restrictions. When type controls is implemented inside the new computer language, it is like nothing extra is offered, but only the ability to impose more restrictions to the </w:t>
+      </w:r>
+      <w:proofErr w:type="spellStart"/>
+      <w:r>
+        <w:rPr>
+          <w:color w:val="BFBFBF"/>
+        </w:rPr>
+        <w:t>possiblities</w:t>
+      </w:r>
+      <w:proofErr w:type="spellEnd"/>
+      <w:r>
+        <w:rPr>
+          <w:color w:val="BFBFBF"/>
+        </w:rPr>
+        <w:t xml:space="preserve"> already offered.</w:t>
       </w:r>
     </w:p>
     <w:p>
@@ -28456,7 +29159,21 @@
         <w:rPr>
           <w:color w:val="BFBFBF"/>
         </w:rPr>
-        <w:t>&gt; One alternative seems to need energy. The other altenative seems to need focus. Neither is aplenty.</w:t>
+        <w:t xml:space="preserve">&gt; One alternative seems to need energy. The other </w:t>
+      </w:r>
+      <w:proofErr w:type="spellStart"/>
+      <w:r>
+        <w:rPr>
+          <w:color w:val="BFBFBF"/>
+        </w:rPr>
+        <w:t>altenative</w:t>
+      </w:r>
+      <w:proofErr w:type="spellEnd"/>
+      <w:r>
+        <w:rPr>
+          <w:color w:val="BFBFBF"/>
+        </w:rPr>
+        <w:t xml:space="preserve"> seems to need focus. Neither is aplenty.</w:t>
       </w:r>
     </w:p>
     <w:p>
@@ -29202,24 +29919,66 @@
         <w:rPr>
           <w:color w:val="BFBFBF"/>
         </w:rPr>
-        <w:t>/ The work might be modularized. I am not attacted to how CSS3 is modularized, each piece of specs with a different state of being finished up. It seems messy. But I can employ the same organization to accept certain concepts are just more crystalized out than others, making it easier to share, even in an unfinished state, and stimulating keeping things separated and separately usable even when other parts are just really still messy. &gt; Scoped things more sharply instead, so more is finished up better percentually.</w:t>
-      </w:r>
-    </w:p>
-    <w:p>
-      <w:pPr>
-        <w:numPr>
-          <w:ilvl w:val="0"/>
-          <w:numId w:val="25"/>
-        </w:numPr>
-        <w:rPr>
-          <w:color w:val="BFBFBF"/>
-        </w:rPr>
-      </w:pPr>
-      <w:r>
-        <w:rPr>
-          <w:color w:val="BFBFBF"/>
-        </w:rPr>
-        <w:t>/ I took a look at some of the postponed work. I worry about the messiness of the content. And if the loose ends will make the idea fall apart. And whether this makes it even fit for publishing. I just don't know. But I think I should come back to it later. Because I had strategies for this. And I might be too hard on myself. A clear 'flag' [Preliminary documentation] in red somewhere at the top usually does the trick. Might tells people clearly not to not too much from the text that follows. Just being clear about that might be enough.</w:t>
+        <w:t xml:space="preserve">/ The work might be modularized. I am not </w:t>
+      </w:r>
+      <w:proofErr w:type="spellStart"/>
+      <w:r>
+        <w:rPr>
+          <w:color w:val="BFBFBF"/>
+        </w:rPr>
+        <w:t>attacted</w:t>
+      </w:r>
+      <w:proofErr w:type="spellEnd"/>
+      <w:r>
+        <w:rPr>
+          <w:color w:val="BFBFBF"/>
+        </w:rPr>
+        <w:t xml:space="preserve"> to how CSS3 is modularized, each piece of specs with a different state of being finished up. It seems messy. But I can employ the same organization to accept certain concepts are just more crystalized out than others, making it easier to share, even in an unfinished state, and stimulating keeping things separated and separately usable even when other parts are just really still messy. &gt; Scoped things more sharply instead, so more is finished up better </w:t>
+      </w:r>
+      <w:proofErr w:type="spellStart"/>
+      <w:r>
+        <w:rPr>
+          <w:color w:val="BFBFBF"/>
+        </w:rPr>
+        <w:t>percentually</w:t>
+      </w:r>
+      <w:proofErr w:type="spellEnd"/>
+      <w:r>
+        <w:rPr>
+          <w:color w:val="BFBFBF"/>
+        </w:rPr>
+        <w:t>.</w:t>
+      </w:r>
+    </w:p>
+    <w:p>
+      <w:pPr>
+        <w:numPr>
+          <w:ilvl w:val="0"/>
+          <w:numId w:val="25"/>
+        </w:numPr>
+        <w:rPr>
+          <w:color w:val="BFBFBF"/>
+        </w:rPr>
+      </w:pPr>
+      <w:r>
+        <w:rPr>
+          <w:color w:val="BFBFBF"/>
+        </w:rPr>
+        <w:t xml:space="preserve">/ I took a look at some of the postponed work. I worry about the messiness of the content. And if the loose ends will make the idea fall apart. And whether this makes it even fit for publishing. I just don't know. But I think I should come back to it later. Because I had strategies for this. And I might be too hard on myself. A clear 'flag' [Preliminary documentation] in red somewhere at the top usually does the trick. Might </w:t>
+      </w:r>
+      <w:proofErr w:type="spellStart"/>
+      <w:r>
+        <w:rPr>
+          <w:color w:val="BFBFBF"/>
+        </w:rPr>
+        <w:t>tells</w:t>
+      </w:r>
+      <w:proofErr w:type="spellEnd"/>
+      <w:r>
+        <w:rPr>
+          <w:color w:val="BFBFBF"/>
+        </w:rPr>
+        <w:t xml:space="preserve"> people clearly not to not too much from the text that follows. Just being clear about that might be enough.</w:t>
       </w:r>
     </w:p>
     <w:p>
@@ -29269,7 +30028,21 @@
         <w:rPr>
           <w:color w:val="BFBFBF"/>
         </w:rPr>
-        <w:t>I notice I talk a lot about implementation rather than notation. For instance: Does a dashed circle mean it is used as a class, enforced to be a class, static inside its container, how does it work in the system interfaces? What if it is just the notation that is the main idea, what if the implementation isn't. That might even make system interfaces' precise definition not important or maybe just subjected to diagrams drawn out to represent things from another language, like C#. C# getters and setters might be in a system interface notation. But setting an object reference's interface dynamically in runtime… may be too much of an implementation detail. I think it is a language definition / runtime implementation separation. In think the engineers at Microsoft might be right about developing language spec / runtime / framework / compiler quasi-independently. Maybe I can be inspired by that and make my language definition a litte simpler. I am subjected to the pitfall of wanting to cover every little minor edge-case, of which I have a fear that it may make the whole system fall to pieces. I already warned myself about that in the Circle Language Spec Strategy document. But now I think other people might actually read this, I start to think: maybe limit the scope. Somehow define the diagram notation and what it represents and not want to work out how things would work in a runtime. Runtime would be a system where the diagrams and actually the data that internally describes the diagram, to be loaded and run as computer programs. I think I wanted to check the usability of the notation by shining light on any little aspect of it, I could find. But I think some details are not that important. Maybe those are to be demoted to possible implementation details, to keep the main part of the story clean. I am OK with apologizing in the documentation, that this might not be usable or something. The description in the Strategy document is pretty much spot on, I think.</w:t>
+        <w:t xml:space="preserve">I notice I talk a lot about implementation rather than notation. For instance: Does a dashed circle mean it is used as a class, enforced to be a class, static inside its container, how does it work in the system interfaces? What if it is just the notation that is the main idea, what if the implementation isn't. That might even make system interfaces' precise definition not important or maybe just subjected to diagrams drawn out to represent things from another language, like C#. C# getters and setters might be in a system interface notation. But setting an object reference's interface dynamically in runtime… may be too much of an implementation detail. I think it is a language definition / runtime implementation separation. In think the engineers at Microsoft might be right about developing language spec / runtime / framework / compiler quasi-independently. Maybe I can be inspired by that and make my language definition a </w:t>
+      </w:r>
+      <w:proofErr w:type="spellStart"/>
+      <w:r>
+        <w:rPr>
+          <w:color w:val="BFBFBF"/>
+        </w:rPr>
+        <w:t>litte</w:t>
+      </w:r>
+      <w:proofErr w:type="spellEnd"/>
+      <w:r>
+        <w:rPr>
+          <w:color w:val="BFBFBF"/>
+        </w:rPr>
+        <w:t xml:space="preserve"> simpler. I am subjected to the pitfall of wanting to cover every little minor edge-case, of which I have a fear that it may make the whole system fall to pieces. I already warned myself about that in the Circle Language Spec Strategy document. But now I think other people might actually read this, I start to think: maybe limit the scope. Somehow define the diagram notation and what it represents and not want to work out how things would work in a runtime. Runtime would be a system where the diagrams and actually the data that internally describes the diagram, to be loaded and run as computer programs. I think I wanted to check the usability of the notation by shining light on any little aspect of it, I could find. But I think some details are not that important. Maybe those are to be demoted to possible implementation details, to keep the main part of the story clean. I am OK with apologizing in the documentation, that this might not be usable or something. The description in the Strategy document is pretty much spot on, I think.</w:t>
       </w:r>
     </w:p>
     <w:p>
@@ -29755,8 +30528,16 @@
         <w:rPr>
           <w:color w:val="BFBFBF"/>
         </w:rPr>
-        <w:t>03. Parent Controls Its Sub-Executions &gt; Medium sized &gt; Misc-ish</w:t>
-      </w:r>
+        <w:t>03. Parent Controls Its Sub-Executions &gt; Medium sized &gt; Misc-</w:t>
+      </w:r>
+      <w:proofErr w:type="spellStart"/>
+      <w:r>
+        <w:rPr>
+          <w:color w:val="BFBFBF"/>
+        </w:rPr>
+        <w:t>ish</w:t>
+      </w:r>
+      <w:proofErr w:type="spellEnd"/>
     </w:p>
     <w:p>
       <w:pPr>
@@ -29845,8 +30626,16 @@
         <w:rPr>
           <w:color w:val="BFBFBF"/>
         </w:rPr>
-        <w:t>08. Command Referrers &gt; Smaller &gt; Misc-ish</w:t>
-      </w:r>
+        <w:t>08. Command Referrers &gt; Smaller &gt; Misc-</w:t>
+      </w:r>
+      <w:proofErr w:type="spellStart"/>
+      <w:r>
+        <w:rPr>
+          <w:color w:val="BFBFBF"/>
+        </w:rPr>
+        <w:t>ish</w:t>
+      </w:r>
+      <w:proofErr w:type="spellEnd"/>
     </w:p>
     <w:p>
       <w:pPr>
@@ -29899,8 +30688,16 @@
         <w:rPr>
           <w:color w:val="BFBFBF"/>
         </w:rPr>
-        <w:t>11. This (unfinished) &gt; Smaller &gt; Misc-ish</w:t>
-      </w:r>
+        <w:t>11. This (unfinished) &gt; Smaller &gt; Misc-</w:t>
+      </w:r>
+      <w:proofErr w:type="spellStart"/>
+      <w:r>
+        <w:rPr>
+          <w:color w:val="BFBFBF"/>
+        </w:rPr>
+        <w:t>ish</w:t>
+      </w:r>
+      <w:proofErr w:type="spellEnd"/>
     </w:p>
     <w:p>
       <w:pPr>
@@ -31492,7 +32289,21 @@
         <w:rPr>
           <w:color w:val="BFBFBF"/>
         </w:rPr>
-        <w:t>I think I already had a place in mind for that, to move this article to a different main topic. I think tso Commands, but I think I put that down in the planning doc Circle Language Spec Product List.</w:t>
+        <w:t xml:space="preserve">I think I already had a place in mind for that, to move this article to a different main topic. I think </w:t>
+      </w:r>
+      <w:proofErr w:type="spellStart"/>
+      <w:r>
+        <w:rPr>
+          <w:color w:val="BFBFBF"/>
+        </w:rPr>
+        <w:t>tso</w:t>
+      </w:r>
+      <w:proofErr w:type="spellEnd"/>
+      <w:r>
+        <w:rPr>
+          <w:color w:val="BFBFBF"/>
+        </w:rPr>
+        <w:t xml:space="preserve"> Commands, but I think I put that down in the planning doc Circle Language Spec Product List.</w:t>
       </w:r>
     </w:p>
     <w:p>
@@ -35205,7 +36016,21 @@
         <w:rPr>
           <w:color w:val="BFBFBF"/>
         </w:rPr>
-        <w:t>Even if I do not know how I could group together many of the articles logically, if I can find a few groups, that would already benefit the overviewability of the topic list.</w:t>
+        <w:t xml:space="preserve">Even if I do not know how I could group together many of the articles logically, if I can find a few groups, that would already benefit the </w:t>
+      </w:r>
+      <w:proofErr w:type="spellStart"/>
+      <w:r>
+        <w:rPr>
+          <w:color w:val="BFBFBF"/>
+        </w:rPr>
+        <w:t>overviewability</w:t>
+      </w:r>
+      <w:proofErr w:type="spellEnd"/>
+      <w:r>
+        <w:rPr>
+          <w:color w:val="BFBFBF"/>
+        </w:rPr>
+        <w:t xml:space="preserve"> of the topic list.</w:t>
       </w:r>
     </w:p>
     <w:p>
@@ -35745,7 +36570,35 @@
         <w:rPr>
           <w:color w:val="BFBFBF"/>
         </w:rPr>
-        <w:t>Maybe if ut were'd for the Start and Stop article in between I would just move more to Commands Main Concepts.</w:t>
+        <w:t xml:space="preserve">Maybe if </w:t>
+      </w:r>
+      <w:proofErr w:type="spellStart"/>
+      <w:r>
+        <w:rPr>
+          <w:color w:val="BFBFBF"/>
+        </w:rPr>
+        <w:t>ut</w:t>
+      </w:r>
+      <w:proofErr w:type="spellEnd"/>
+      <w:r>
+        <w:rPr>
+          <w:color w:val="BFBFBF"/>
+        </w:rPr>
+        <w:t xml:space="preserve"> </w:t>
+      </w:r>
+      <w:proofErr w:type="spellStart"/>
+      <w:r>
+        <w:rPr>
+          <w:color w:val="BFBFBF"/>
+        </w:rPr>
+        <w:t>were'd</w:t>
+      </w:r>
+      <w:proofErr w:type="spellEnd"/>
+      <w:r>
+        <w:rPr>
+          <w:color w:val="BFBFBF"/>
+        </w:rPr>
+        <w:t xml:space="preserve"> for the Start and Stop article in between I would just move more to Commands Main Concepts.</w:t>
       </w:r>
     </w:p>
     <w:p>
@@ -36493,7 +37346,21 @@
         <w:rPr>
           <w:color w:val="BFBFBF"/>
         </w:rPr>
-        <w:t>Actually, just reading it over, I think it may be still to rough of a text, that I want to make a bit more neutral, before making it the main thing to start with.</w:t>
+        <w:t xml:space="preserve">Actually, just reading it over, I think it may be still </w:t>
+      </w:r>
+      <w:proofErr w:type="spellStart"/>
+      <w:r>
+        <w:rPr>
+          <w:color w:val="BFBFBF"/>
+        </w:rPr>
+        <w:t>to</w:t>
+      </w:r>
+      <w:proofErr w:type="spellEnd"/>
+      <w:r>
+        <w:rPr>
+          <w:color w:val="BFBFBF"/>
+        </w:rPr>
+        <w:t xml:space="preserve"> rough of a text, that I want to make a bit more neutral, before making it the main thing to start with.</w:t>
       </w:r>
     </w:p>
     <w:p>
@@ -37084,7 +37951,21 @@
         <w:rPr>
           <w:color w:val="BFBFBF"/>
         </w:rPr>
-        <w:t>Result of diff: 2x Thumbs.db. 4x a file that is not in 'Previous Version', but is in 'Other Diagram Topics\Example Diagrams'</w:t>
+        <w:t xml:space="preserve">Result of diff: 2x </w:t>
+      </w:r>
+      <w:proofErr w:type="spellStart"/>
+      <w:r>
+        <w:rPr>
+          <w:color w:val="BFBFBF"/>
+        </w:rPr>
+        <w:t>Thumbs.db</w:t>
+      </w:r>
+      <w:proofErr w:type="spellEnd"/>
+      <w:r>
+        <w:rPr>
+          <w:color w:val="BFBFBF"/>
+        </w:rPr>
+        <w:t>. 4x a file that is not in 'Previous Version', but is in 'Other Diagram Topics\Example Diagrams'</w:t>
       </w:r>
     </w:p>
     <w:p>
@@ -37388,25 +38269,53 @@
         <w:rPr>
           <w:color w:val="BFBFBF"/>
         </w:rPr>
-        <w:t>Renaming git repo Circle Docs to Software System Docs.</w:t>
-      </w:r>
-    </w:p>
-    <w:p>
-      <w:pPr>
-        <w:pStyle w:val="ListParagraph"/>
-        <w:numPr>
-          <w:ilvl w:val="0"/>
-          <w:numId w:val="25"/>
-        </w:numPr>
-        <w:rPr>
-          <w:color w:val="BFBFBF"/>
-        </w:rPr>
-      </w:pPr>
-      <w:r>
-        <w:rPr>
-          <w:color w:val="BFBFBF"/>
-        </w:rPr>
-        <w:t>Renaming git repo Project Docs to Planning Docs.</w:t>
+        <w:t xml:space="preserve">Renaming </w:t>
+      </w:r>
+      <w:proofErr w:type="spellStart"/>
+      <w:r>
+        <w:rPr>
+          <w:color w:val="BFBFBF"/>
+        </w:rPr>
+        <w:t>git</w:t>
+      </w:r>
+      <w:proofErr w:type="spellEnd"/>
+      <w:r>
+        <w:rPr>
+          <w:color w:val="BFBFBF"/>
+        </w:rPr>
+        <w:t xml:space="preserve"> repo Circle Docs to Software System Docs.</w:t>
+      </w:r>
+    </w:p>
+    <w:p>
+      <w:pPr>
+        <w:pStyle w:val="ListParagraph"/>
+        <w:numPr>
+          <w:ilvl w:val="0"/>
+          <w:numId w:val="25"/>
+        </w:numPr>
+        <w:rPr>
+          <w:color w:val="BFBFBF"/>
+        </w:rPr>
+      </w:pPr>
+      <w:r>
+        <w:rPr>
+          <w:color w:val="BFBFBF"/>
+        </w:rPr>
+        <w:t xml:space="preserve">Renaming </w:t>
+      </w:r>
+      <w:proofErr w:type="spellStart"/>
+      <w:r>
+        <w:rPr>
+          <w:color w:val="BFBFBF"/>
+        </w:rPr>
+        <w:t>git</w:t>
+      </w:r>
+      <w:proofErr w:type="spellEnd"/>
+      <w:r>
+        <w:rPr>
+          <w:color w:val="BFBFBF"/>
+        </w:rPr>
+        <w:t xml:space="preserve"> repo Project Docs to Planning Docs.</w:t>
       </w:r>
     </w:p>
     <w:p>
@@ -37880,7 +38789,35 @@
         <w:rPr>
           <w:color w:val="BFBFBF"/>
         </w:rPr>
-        <w:t xml:space="preserve"> seems to harsh." I think maybe that won't work. Because I tend to evaluate the harshness, and this evaluation is 'jittery': sometimes it seems to be 'on', sometimes 'off', sometimes too on tightly, sometimes maybe too weakly. Perhaps I am better off dropping the whole goal of rewording it. I like learning to use language with more air in it, for my personal life for communication to others, or to prevent holding on too tightly to an idea. But this hobby project may need some air in it. Paradoxically, by not loosening up the language. I feel that writing new texts, I already seem to adopt a ligher way of conveying ideas. Evaluating existing texts seems harder.</w:t>
+        <w:t xml:space="preserve"> seems </w:t>
+      </w:r>
+      <w:proofErr w:type="spellStart"/>
+      <w:r>
+        <w:rPr>
+          <w:color w:val="BFBFBF"/>
+        </w:rPr>
+        <w:t>to</w:t>
+      </w:r>
+      <w:proofErr w:type="spellEnd"/>
+      <w:r>
+        <w:rPr>
+          <w:color w:val="BFBFBF"/>
+        </w:rPr>
+        <w:t xml:space="preserve"> harsh." I think maybe that won't work. Because I tend to evaluate the harshness, and this evaluation is 'jittery': sometimes it seems to be 'on', sometimes 'off', sometimes too on tightly, sometimes maybe too weakly. Perhaps I am better off dropping the whole goal of rewording it. I like learning to use language with more air in it, for my personal life for communication to others, or to prevent holding on too tightly to an idea. But this hobby project may need some air in it. Paradoxically, by not loosening up the language. I feel that writing new texts, I already seem to adopt a </w:t>
+      </w:r>
+      <w:proofErr w:type="spellStart"/>
+      <w:r>
+        <w:rPr>
+          <w:color w:val="BFBFBF"/>
+        </w:rPr>
+        <w:t>ligher</w:t>
+      </w:r>
+      <w:proofErr w:type="spellEnd"/>
+      <w:r>
+        <w:rPr>
+          <w:color w:val="BFBFBF"/>
+        </w:rPr>
+        <w:t xml:space="preserve"> way of conveying ideas. Evaluating existing texts seems harder.</w:t>
       </w:r>
     </w:p>
     <w:p>
@@ -38285,7 +39222,21 @@
         <w:rPr>
           <w:color w:val="BFBFBF"/>
         </w:rPr>
-        <w:t>Some things especially in evaluations may seem cocky when I call my own successes very, very good. I don't know if I need to change that. I also use I and you interchangedly when I talk about myself. Not sure if I have to change that. The plans sometimes talk in definites. Maybe openness is better language, I mean more wiggle room in the wording. Not sure if that's a problem.</w:t>
+        <w:t xml:space="preserve">Some things especially in evaluations may seem cocky when I call my own successes very, very good. I don't know if I need to change that. I also use I and you </w:t>
+      </w:r>
+      <w:proofErr w:type="spellStart"/>
+      <w:r>
+        <w:rPr>
+          <w:color w:val="BFBFBF"/>
+        </w:rPr>
+        <w:t>interchangedly</w:t>
+      </w:r>
+      <w:proofErr w:type="spellEnd"/>
+      <w:r>
+        <w:rPr>
+          <w:color w:val="BFBFBF"/>
+        </w:rPr>
+        <w:t xml:space="preserve"> when I talk about myself. Not sure if I have to change that. The plans sometimes talk in definites. Maybe openness is better language, I mean more wiggle room in the wording. Not sure if that's a problem.</w:t>
       </w:r>
     </w:p>
     <w:p>
@@ -38468,7 +39419,21 @@
         <w:rPr>
           <w:color w:val="BFBFBF"/>
         </w:rPr>
-        <w:t>This changes things. This puts even more out of scope of Language Spec. Earlier on I thought anything that has to do with language spec could be in scope of this project, but part of its postponed parts. Yeah this seems arbitrary terminology, that seems to mean the same, but I am going with it. Earlier anything language speccy would be still in the project definition, but deemed optional. This split up was by feeling it is part of the language or not part of the language. Now I actually have in mind 3 categories of things that kind of fall under that umbrella 'part of the language': Language Spec / Broader Perspective / Construct Proposals.</w:t>
+        <w:t xml:space="preserve">This changes things. This puts even more out of scope of Language Spec. Earlier on I thought anything that has to do with language spec could be in scope of this project, but part of its postponed parts. Yeah this seems arbitrary terminology, that seems to mean the same, but I am going with it. Earlier anything language </w:t>
+      </w:r>
+      <w:proofErr w:type="spellStart"/>
+      <w:r>
+        <w:rPr>
+          <w:color w:val="BFBFBF"/>
+        </w:rPr>
+        <w:t>speccy</w:t>
+      </w:r>
+      <w:proofErr w:type="spellEnd"/>
+      <w:r>
+        <w:rPr>
+          <w:color w:val="BFBFBF"/>
+        </w:rPr>
+        <w:t xml:space="preserve"> would be still in the project definition, but deemed optional. This split up was by feeling it is part of the language or not part of the language. Now I actually have in mind 3 categories of things that kind of fall under that umbrella 'part of the language': Language Spec / Broader Perspective / Construct Proposals.</w:t>
       </w:r>
     </w:p>
     <w:p/>
@@ -38726,7 +39691,21 @@
         <w:rPr>
           <w:color w:val="BFBFBF"/>
         </w:rPr>
-        <w:t>I do like too see it reworded it to nothing being a strict rule anymore and you can always make up your own mind. It seems this does not harm the integrity of the idea.</w:t>
+        <w:t xml:space="preserve">I do like </w:t>
+      </w:r>
+      <w:proofErr w:type="spellStart"/>
+      <w:r>
+        <w:rPr>
+          <w:color w:val="BFBFBF"/>
+        </w:rPr>
+        <w:t>too</w:t>
+      </w:r>
+      <w:proofErr w:type="spellEnd"/>
+      <w:r>
+        <w:rPr>
+          <w:color w:val="BFBFBF"/>
+        </w:rPr>
+        <w:t xml:space="preserve"> see it reworded it to nothing being a strict rule anymore and you can always make up your own mind. It seems this does not harm the integrity of the idea.</w:t>
       </w:r>
     </w:p>
     <w:p>
@@ -38970,7 +39949,21 @@
         <w:rPr>
           <w:color w:val="BFBFBF"/>
         </w:rPr>
-        <w:t>The other Circle Language Spec Plan docs seem fine regarding scoping for now.</w:t>
+        <w:t xml:space="preserve">The other Circle Language Spec Plan </w:t>
+      </w:r>
+      <w:proofErr w:type="spellStart"/>
+      <w:r>
+        <w:rPr>
+          <w:color w:val="BFBFBF"/>
+        </w:rPr>
+        <w:t>docs</w:t>
+      </w:r>
+      <w:proofErr w:type="spellEnd"/>
+      <w:r>
+        <w:rPr>
+          <w:color w:val="BFBFBF"/>
+        </w:rPr>
+        <w:t xml:space="preserve"> seem fine regarding scoping for now.</w:t>
       </w:r>
     </w:p>
     <w:p>
@@ -39150,7 +40143,21 @@
         <w:rPr>
           <w:color w:val="BFBFBF"/>
         </w:rPr>
-        <w:t>I do not think I can even formulate just a few sentences 'this and that' has been done regarding Circle Language Spec in this project, while the project was also about larger parts. It's just that inconcrete.</w:t>
+        <w:t xml:space="preserve">I do not think I can even formulate just a few sentences 'this and that' has been done regarding Circle Language Spec in this project, while the project was also about larger parts. It's just that </w:t>
+      </w:r>
+      <w:proofErr w:type="spellStart"/>
+      <w:r>
+        <w:rPr>
+          <w:color w:val="BFBFBF"/>
+        </w:rPr>
+        <w:t>inconcrete</w:t>
+      </w:r>
+      <w:proofErr w:type="spellEnd"/>
+      <w:r>
+        <w:rPr>
+          <w:color w:val="BFBFBF"/>
+        </w:rPr>
+        <w:t>.</w:t>
       </w:r>
     </w:p>
     <w:p>
@@ -39564,7 +40571,21 @@
         <w:rPr>
           <w:color w:val="BFBFBF"/>
         </w:rPr>
-        <w:t>/ "2003 - 2009 Software System Documentation" is sort of the prequel to Circle Language Spec. Haha.</w:t>
+        <w:t xml:space="preserve">/ "2003 - 2009 Software System Documentation" is sort of the prequel to Circle Language Spec. </w:t>
+      </w:r>
+      <w:proofErr w:type="spellStart"/>
+      <w:r>
+        <w:rPr>
+          <w:color w:val="BFBFBF"/>
+        </w:rPr>
+        <w:t>Haha</w:t>
+      </w:r>
+      <w:proofErr w:type="spellEnd"/>
+      <w:r>
+        <w:rPr>
+          <w:color w:val="BFBFBF"/>
+        </w:rPr>
+        <w:t>.</w:t>
       </w:r>
     </w:p>
     <w:p>
@@ -40022,7 +41043,21 @@
         <w:rPr>
           <w:color w:val="BFBFBF"/>
         </w:rPr>
-        <w:t>Adding maybe's and perhapses.</w:t>
+        <w:t xml:space="preserve">Adding maybe's and </w:t>
+      </w:r>
+      <w:proofErr w:type="spellStart"/>
+      <w:r>
+        <w:rPr>
+          <w:color w:val="BFBFBF"/>
+        </w:rPr>
+        <w:t>perhapses</w:t>
+      </w:r>
+      <w:proofErr w:type="spellEnd"/>
+      <w:r>
+        <w:rPr>
+          <w:color w:val="BFBFBF"/>
+        </w:rPr>
+        <w:t>.</w:t>
       </w:r>
     </w:p>
     <w:p>
@@ -40291,7 +41326,21 @@
         <w:rPr>
           <w:color w:val="BFBFBF"/>
         </w:rPr>
-        <w:t>There seem to be maybe's and perhapses missing, but it does not seem to sound too blunt.</w:t>
+        <w:t xml:space="preserve">There seem to be maybe's and </w:t>
+      </w:r>
+      <w:proofErr w:type="spellStart"/>
+      <w:r>
+        <w:rPr>
+          <w:color w:val="BFBFBF"/>
+        </w:rPr>
+        <w:t>perhapses</w:t>
+      </w:r>
+      <w:proofErr w:type="spellEnd"/>
+      <w:r>
+        <w:rPr>
+          <w:color w:val="BFBFBF"/>
+        </w:rPr>
+        <w:t xml:space="preserve"> missing, but it does not seem to sound too blunt.</w:t>
       </w:r>
     </w:p>
     <w:p>
@@ -40779,7 +41828,21 @@
         <w:rPr>
           <w:color w:val="BFBFBF"/>
         </w:rPr>
-        <w:t>As I read the first sentences of the sub-project planning doc, I tend to want to redescribe it, now I can put it into context. As I explain that context, the integrity of the planning doc seems in tact again.</w:t>
+        <w:t xml:space="preserve">As I read the first sentences of the sub-project planning doc, I tend to want to redescribe it, now I can put it into context. As I explain that context, the integrity of the planning doc seems </w:t>
+      </w:r>
+      <w:proofErr w:type="spellStart"/>
+      <w:r>
+        <w:rPr>
+          <w:color w:val="BFBFBF"/>
+        </w:rPr>
+        <w:t>in tact</w:t>
+      </w:r>
+      <w:proofErr w:type="spellEnd"/>
+      <w:r>
+        <w:rPr>
+          <w:color w:val="BFBFBF"/>
+        </w:rPr>
+        <w:t xml:space="preserve"> again.</w:t>
       </w:r>
     </w:p>
     <w:p>
@@ -40856,7 +41919,21 @@
         <w:rPr>
           <w:color w:val="BFBFBF"/>
         </w:rPr>
-        <w:t>Ideas document: ISNSE = Internet as a Single Computer &gt; But why? Internet aS a[N] Single Entity?</w:t>
+        <w:t xml:space="preserve">Ideas document: ISNSE = Internet as a Single Computer &gt; But why? Internet </w:t>
+      </w:r>
+      <w:proofErr w:type="spellStart"/>
+      <w:r>
+        <w:rPr>
+          <w:color w:val="BFBFBF"/>
+        </w:rPr>
+        <w:t>aS</w:t>
+      </w:r>
+      <w:proofErr w:type="spellEnd"/>
+      <w:r>
+        <w:rPr>
+          <w:color w:val="BFBFBF"/>
+        </w:rPr>
+        <w:t xml:space="preserve"> a[N] Single Entity?</w:t>
       </w:r>
     </w:p>
     <w:p>
@@ -41280,7 +42357,21 @@
         <w:rPr>
           <w:color w:val="BFBFBF"/>
         </w:rPr>
-        <w:t>/ Limitation: I choose to not reorganize/resubdivide the sub projects. I choose to just change the wording.</w:t>
+        <w:t>/ Limitation: I choose to not reorganize/</w:t>
+      </w:r>
+      <w:proofErr w:type="spellStart"/>
+      <w:r>
+        <w:rPr>
+          <w:color w:val="BFBFBF"/>
+        </w:rPr>
+        <w:t>resubdivide</w:t>
+      </w:r>
+      <w:proofErr w:type="spellEnd"/>
+      <w:r>
+        <w:rPr>
+          <w:color w:val="BFBFBF"/>
+        </w:rPr>
+        <w:t xml:space="preserve"> the sub projects. I choose to just change the wording.</w:t>
       </w:r>
     </w:p>
     <w:p>
@@ -42361,11 +43452,19 @@
           <w:color w:val="BFBFBF"/>
         </w:rPr>
       </w:pPr>
-      <w:r>
-        <w:rPr>
-          <w:color w:val="BFBFBF"/>
-        </w:rPr>
-        <w:t>Americanish heading case usage</w:t>
+      <w:proofErr w:type="spellStart"/>
+      <w:r>
+        <w:rPr>
+          <w:color w:val="BFBFBF"/>
+        </w:rPr>
+        <w:t>Americanish</w:t>
+      </w:r>
+      <w:proofErr w:type="spellEnd"/>
+      <w:r>
+        <w:rPr>
+          <w:color w:val="BFBFBF"/>
+        </w:rPr>
+        <w:t xml:space="preserve"> heading case usage</w:t>
       </w:r>
     </w:p>
     <w:p>
@@ -42599,7 +43698,21 @@
         <w:rPr>
           <w:color w:val="BFBFBF"/>
         </w:rPr>
-        <w:t>&gt; They use different templates, so this formatting and making consisntent, probably does not apply to those.</w:t>
+        <w:t xml:space="preserve">&gt; They use different templates, so this formatting and making </w:t>
+      </w:r>
+      <w:proofErr w:type="spellStart"/>
+      <w:r>
+        <w:rPr>
+          <w:color w:val="BFBFBF"/>
+        </w:rPr>
+        <w:t>consisntent</w:t>
+      </w:r>
+      <w:proofErr w:type="spellEnd"/>
+      <w:r>
+        <w:rPr>
+          <w:color w:val="BFBFBF"/>
+        </w:rPr>
+        <w:t>, probably does not apply to those.</w:t>
       </w:r>
     </w:p>
     <w:p>
@@ -43343,11 +44456,19 @@
           <w:color w:val="BFBFBF"/>
         </w:rPr>
       </w:pPr>
-      <w:r>
-        <w:rPr>
-          <w:color w:val="BFBFBF"/>
-        </w:rPr>
-        <w:t>Obs~ Some paths are too long…</w:t>
+      <w:proofErr w:type="spellStart"/>
+      <w:r>
+        <w:rPr>
+          <w:color w:val="BFBFBF"/>
+        </w:rPr>
+        <w:t>Obs</w:t>
+      </w:r>
+      <w:proofErr w:type="spellEnd"/>
+      <w:r>
+        <w:rPr>
+          <w:color w:val="BFBFBF"/>
+        </w:rPr>
+        <w:t>~ Some paths are too long…</w:t>
       </w:r>
     </w:p>
     <w:p>
@@ -43394,11 +44515,19 @@
           <w:color w:val="BFBFBF"/>
         </w:rPr>
       </w:pPr>
-      <w:r>
-        <w:rPr>
-          <w:color w:val="BFBFBF"/>
-        </w:rPr>
-        <w:t>Obs~ Error is gone.</w:t>
+      <w:proofErr w:type="spellStart"/>
+      <w:r>
+        <w:rPr>
+          <w:color w:val="BFBFBF"/>
+        </w:rPr>
+        <w:t>Obs</w:t>
+      </w:r>
+      <w:proofErr w:type="spellEnd"/>
+      <w:r>
+        <w:rPr>
+          <w:color w:val="BFBFBF"/>
+        </w:rPr>
+        <w:t>~ Error is gone.</w:t>
       </w:r>
     </w:p>
     <w:p>
@@ -43428,11 +44557,19 @@
           <w:color w:val="BFBFBF"/>
         </w:rPr>
       </w:pPr>
-      <w:r>
-        <w:rPr>
-          <w:color w:val="BFBFBF"/>
-        </w:rPr>
-        <w:t>Obs~ Visual Studio Find in Files will not search doc contents.</w:t>
+      <w:proofErr w:type="spellStart"/>
+      <w:r>
+        <w:rPr>
+          <w:color w:val="BFBFBF"/>
+        </w:rPr>
+        <w:t>Obs</w:t>
+      </w:r>
+      <w:proofErr w:type="spellEnd"/>
+      <w:r>
+        <w:rPr>
+          <w:color w:val="BFBFBF"/>
+        </w:rPr>
+        <w:t>~ Visual Studio Find in Files will not search doc contents.</w:t>
       </w:r>
     </w:p>
     <w:p>
@@ -43479,11 +44616,19 @@
           <w:color w:val="BFBFBF"/>
         </w:rPr>
       </w:pPr>
-      <w:r>
-        <w:rPr>
-          <w:color w:val="BFBFBF"/>
-        </w:rPr>
-        <w:t>Obs: Now it does not match "*.docx".</w:t>
+      <w:proofErr w:type="spellStart"/>
+      <w:r>
+        <w:rPr>
+          <w:color w:val="BFBFBF"/>
+        </w:rPr>
+        <w:t>Obs</w:t>
+      </w:r>
+      <w:proofErr w:type="spellEnd"/>
+      <w:r>
+        <w:rPr>
+          <w:color w:val="BFBFBF"/>
+        </w:rPr>
+        <w:t>: Now it does not match "*.docx".</w:t>
       </w:r>
     </w:p>
     <w:p>
@@ -43517,24 +44662,46 @@
         <w:rPr>
           <w:color w:val="BFBFBF"/>
         </w:rPr>
-        <w:t>Exp: Windows 7 File Explorer. "D:\Source\JJs Software\Project Docs\Circle Language Spec Plan". Search "content:Joost".</w:t>
-      </w:r>
-    </w:p>
-    <w:p>
-      <w:pPr>
-        <w:numPr>
-          <w:ilvl w:val="0"/>
-          <w:numId w:val="25"/>
-        </w:numPr>
-        <w:rPr>
-          <w:color w:val="BFBFBF"/>
-        </w:rPr>
-      </w:pPr>
-      <w:r>
-        <w:rPr>
-          <w:color w:val="BFBFBF"/>
-        </w:rPr>
-        <w:t>Obs~ It shows 2 files, if I open them (docx's) and search for Joost in Microsoft Word, I get no result. Odd.</w:t>
+        <w:t>Exp: Windows 7 File Explorer. "D:\Source\JJs Software\Project Docs\Circle Language Spec Plan". Search "</w:t>
+      </w:r>
+      <w:proofErr w:type="spellStart"/>
+      <w:r>
+        <w:rPr>
+          <w:color w:val="BFBFBF"/>
+        </w:rPr>
+        <w:t>content:Joost</w:t>
+      </w:r>
+      <w:proofErr w:type="spellEnd"/>
+      <w:r>
+        <w:rPr>
+          <w:color w:val="BFBFBF"/>
+        </w:rPr>
+        <w:t>".</w:t>
+      </w:r>
+    </w:p>
+    <w:p>
+      <w:pPr>
+        <w:numPr>
+          <w:ilvl w:val="0"/>
+          <w:numId w:val="25"/>
+        </w:numPr>
+        <w:rPr>
+          <w:color w:val="BFBFBF"/>
+        </w:rPr>
+      </w:pPr>
+      <w:proofErr w:type="spellStart"/>
+      <w:r>
+        <w:rPr>
+          <w:color w:val="BFBFBF"/>
+        </w:rPr>
+        <w:t>Obs</w:t>
+      </w:r>
+      <w:proofErr w:type="spellEnd"/>
+      <w:r>
+        <w:rPr>
+          <w:color w:val="BFBFBF"/>
+        </w:rPr>
+        <w:t>~ It shows 2 files, if I open them (docx's) and search for Joost in Microsoft Word, I get no result. Odd.</w:t>
       </w:r>
     </w:p>
     <w:p>
@@ -43844,7 +45011,35 @@
         <w:rPr>
           <w:color w:val="BFBFBF"/>
         </w:rPr>
-        <w:t>The 'Out-of-Scope' document os currently not just postponed items of the Circle Language Spec, but more than that: not even considered part of the Circle Language Spec proect at all anymore.</w:t>
+        <w:t xml:space="preserve">The 'Out-of-Scope' document </w:t>
+      </w:r>
+      <w:proofErr w:type="spellStart"/>
+      <w:r>
+        <w:rPr>
+          <w:color w:val="BFBFBF"/>
+        </w:rPr>
+        <w:t>os</w:t>
+      </w:r>
+      <w:proofErr w:type="spellEnd"/>
+      <w:r>
+        <w:rPr>
+          <w:color w:val="BFBFBF"/>
+        </w:rPr>
+        <w:t xml:space="preserve"> currently not just postponed items of the Circle Language Spec, but more than that: not even considered part of the Circle Language Spec </w:t>
+      </w:r>
+      <w:proofErr w:type="spellStart"/>
+      <w:r>
+        <w:rPr>
+          <w:color w:val="BFBFBF"/>
+        </w:rPr>
+        <w:t>proect</w:t>
+      </w:r>
+      <w:proofErr w:type="spellEnd"/>
+      <w:r>
+        <w:rPr>
+          <w:color w:val="BFBFBF"/>
+        </w:rPr>
+        <w:t xml:space="preserve"> at all anymore.</w:t>
       </w:r>
     </w:p>
     <w:p>
@@ -45414,7 +46609,21 @@
         <w:rPr>
           <w:color w:val="BFBFBF"/>
         </w:rPr>
-        <w:t>The reason for calling it that, is to make it clearer what the project entains, separating it better from the super-project with the name 'Circle Docs', so that there is a clear distinction that one is about programming and the other is about documentation.</w:t>
+        <w:t xml:space="preserve">The reason for calling it that, is to make it clearer what the project </w:t>
+      </w:r>
+      <w:proofErr w:type="spellStart"/>
+      <w:r>
+        <w:rPr>
+          <w:color w:val="BFBFBF"/>
+        </w:rPr>
+        <w:t>entains</w:t>
+      </w:r>
+      <w:proofErr w:type="spellEnd"/>
+      <w:r>
+        <w:rPr>
+          <w:color w:val="BFBFBF"/>
+        </w:rPr>
+        <w:t>, separating it better from the super-project with the name 'Circle Docs', so that there is a clear distinction that one is about programming and the other is about documentation.</w:t>
       </w:r>
     </w:p>
     <w:p>
@@ -45617,7 +46826,21 @@
         <w:rPr>
           <w:color w:val="BFBFBF"/>
         </w:rPr>
-        <w:t>Circle Language Design is also an option. 'Specification' may raise expectations about finishedness.</w:t>
+        <w:t xml:space="preserve">Circle Language Design is also an option. 'Specification' may raise expectations about </w:t>
+      </w:r>
+      <w:proofErr w:type="spellStart"/>
+      <w:r>
+        <w:rPr>
+          <w:color w:val="BFBFBF"/>
+        </w:rPr>
+        <w:t>finishedness</w:t>
+      </w:r>
+      <w:proofErr w:type="spellEnd"/>
+      <w:r>
+        <w:rPr>
+          <w:color w:val="BFBFBF"/>
+        </w:rPr>
+        <w:t>.</w:t>
       </w:r>
     </w:p>
     <w:p>
@@ -45668,7 +46891,21 @@
         <w:rPr>
           <w:color w:val="BFBFBF"/>
         </w:rPr>
-        <w:t>'Specification': suggests finishedness, but does it? CSS is all sorts unfinished modules.</w:t>
+        <w:t xml:space="preserve">'Specification': suggests </w:t>
+      </w:r>
+      <w:proofErr w:type="spellStart"/>
+      <w:r>
+        <w:rPr>
+          <w:color w:val="BFBFBF"/>
+        </w:rPr>
+        <w:t>finishedness</w:t>
+      </w:r>
+      <w:proofErr w:type="spellEnd"/>
+      <w:r>
+        <w:rPr>
+          <w:color w:val="BFBFBF"/>
+        </w:rPr>
+        <w:t>, but does it? CSS is all sorts unfinished modules.</w:t>
       </w:r>
     </w:p>
     <w:p>
@@ -46042,7 +47279,21 @@
         <w:rPr>
           <w:color w:val="BFBFBF"/>
         </w:rPr>
-        <w:t>Then it is basically just loose ideas, that might have been given a too prominent place. Maybe put it elsewhere, if it is just unhelpful for visual overview, perhaps. &gt; Some are more than that. I keep em this way.</w:t>
+        <w:t xml:space="preserve">Then it is basically just loose ideas, that might have been given a too prominent place. Maybe put it elsewhere, if it is just unhelpful for visual overview, perhaps. &gt; Some are more than that. I keep </w:t>
+      </w:r>
+      <w:proofErr w:type="spellStart"/>
+      <w:r>
+        <w:rPr>
+          <w:color w:val="BFBFBF"/>
+        </w:rPr>
+        <w:t>em</w:t>
+      </w:r>
+      <w:proofErr w:type="spellEnd"/>
+      <w:r>
+        <w:rPr>
+          <w:color w:val="BFBFBF"/>
+        </w:rPr>
+        <w:t xml:space="preserve"> this way.</w:t>
       </w:r>
     </w:p>
     <w:p>
@@ -46390,7 +47641,21 @@
         <w:rPr>
           <w:color w:val="BFBFBF"/>
         </w:rPr>
-        <w:t>That does not take away I want to split topics in these planning docs between language design one one end and programming at the other.</w:t>
+        <w:t xml:space="preserve">That does not take away I want to split topics in these planning docs between language design one </w:t>
+      </w:r>
+      <w:proofErr w:type="spellStart"/>
+      <w:r>
+        <w:rPr>
+          <w:color w:val="BFBFBF"/>
+        </w:rPr>
+        <w:t>one</w:t>
+      </w:r>
+      <w:proofErr w:type="spellEnd"/>
+      <w:r>
+        <w:rPr>
+          <w:color w:val="BFBFBF"/>
+        </w:rPr>
+        <w:t xml:space="preserve"> end and programming at the other.</w:t>
       </w:r>
     </w:p>
     <w:p>
@@ -46776,7 +48041,21 @@
         <w:rPr>
           <w:color w:val="BFBFBF"/>
         </w:rPr>
-        <w:t xml:space="preserve"> the product. I have a canundrum. I cannot describe the product without making the product, because the description is the product.</w:t>
+        <w:t xml:space="preserve"> the product. I have a </w:t>
+      </w:r>
+      <w:proofErr w:type="spellStart"/>
+      <w:r>
+        <w:rPr>
+          <w:color w:val="BFBFBF"/>
+        </w:rPr>
+        <w:t>canundrum</w:t>
+      </w:r>
+      <w:proofErr w:type="spellEnd"/>
+      <w:r>
+        <w:rPr>
+          <w:color w:val="BFBFBF"/>
+        </w:rPr>
+        <w:t>. I cannot describe the product without making the product, because the description is the product.</w:t>
       </w:r>
     </w:p>
     <w:p>
@@ -47060,7 +48339,21 @@
         <w:rPr>
           <w:color w:val="BFBFBF"/>
         </w:rPr>
-        <w:t>Proposals seems more community-based, not single authorish.</w:t>
+        <w:t xml:space="preserve">Proposals seems more community-based, not single </w:t>
+      </w:r>
+      <w:proofErr w:type="spellStart"/>
+      <w:r>
+        <w:rPr>
+          <w:color w:val="BFBFBF"/>
+        </w:rPr>
+        <w:t>authorish</w:t>
+      </w:r>
+      <w:proofErr w:type="spellEnd"/>
+      <w:r>
+        <w:rPr>
+          <w:color w:val="BFBFBF"/>
+        </w:rPr>
+        <w:t>.</w:t>
       </w:r>
     </w:p>
     <w:p>
@@ -47580,7 +48873,21 @@
         <w:rPr>
           <w:color w:val="BFBFBF"/>
         </w:rPr>
-        <w:t>Maybe I should just make 2 project folders eventually in the Project Docs repository: one for the new computer language and one for the rest, that are much like eachother, but one stripped down to computer language functional design topics, and the other in which to dump the rest: anything deemed out-of-scope of the entire new computer language topic. Those are different than topics out-of-scope because postponed, but still much to do with the new computer language. Maybe at first, even 'worse', I make 2 documents in each folder: One with topics that belong to the new computer language, and another document much like it, in which the rest is put, that I would want to leave out of it.</w:t>
+        <w:t xml:space="preserve">Maybe I should just make 2 project folders eventually in the Project Docs repository: one for the new computer language and one for the rest, that are much like </w:t>
+      </w:r>
+      <w:proofErr w:type="spellStart"/>
+      <w:r>
+        <w:rPr>
+          <w:color w:val="BFBFBF"/>
+        </w:rPr>
+        <w:t>eachother</w:t>
+      </w:r>
+      <w:proofErr w:type="spellEnd"/>
+      <w:r>
+        <w:rPr>
+          <w:color w:val="BFBFBF"/>
+        </w:rPr>
+        <w:t>, but one stripped down to computer language functional design topics, and the other in which to dump the rest: anything deemed out-of-scope of the entire new computer language topic. Those are different than topics out-of-scope because postponed, but still much to do with the new computer language. Maybe at first, even 'worse', I make 2 documents in each folder: One with topics that belong to the new computer language, and another document much like it, in which the rest is put, that I would want to leave out of it.</w:t>
       </w:r>
     </w:p>
     <w:p>
@@ -47631,7 +48938,21 @@
         <w:rPr>
           <w:color w:val="BFBFBF"/>
         </w:rPr>
-        <w:t>And lose the 'programming it out' part. And loose 'it is also a framework and an OS and any commonly used application'. It is actually quite hard for me to let go of that idea. I liked my playground back then. I wanted proof, that this could be used to realize software quicker, so one man can do what would have taken an army of programmers to do before. But I don't have that ambition anymore. Right now I just want to publically give away the programming language idea. I think I notice a lot of insecurities about people thinking it is a good idea or not. Maybe because I was trying to sell the idea, rather than just give it away? I get that I wanted a framework into which all of my ideas fit. I like some of the modularization of the concepts. But I do want to just cut away a few things. I think I am still trying to sell an idea, but then in a different way. I do not have the intention to sell it for cash, but I do want to not make it too ambitious, cover too much, so large in scope, that no one would pick it up anymore.</w:t>
+        <w:t xml:space="preserve">And lose the 'programming it out' part. And loose 'it is also a framework and an OS and any commonly used application'. It is actually quite hard for me to let go of that idea. I liked my playground back then. I wanted proof, that this could be used to realize software quicker, so one man can do what would have taken an army of programmers to do before. But I don't have that ambition anymore. Right now I just want to </w:t>
+      </w:r>
+      <w:proofErr w:type="spellStart"/>
+      <w:r>
+        <w:rPr>
+          <w:color w:val="BFBFBF"/>
+        </w:rPr>
+        <w:t>publically</w:t>
+      </w:r>
+      <w:proofErr w:type="spellEnd"/>
+      <w:r>
+        <w:rPr>
+          <w:color w:val="BFBFBF"/>
+        </w:rPr>
+        <w:t xml:space="preserve"> give away the programming language idea. I think I notice a lot of insecurities about people thinking it is a good idea or not. Maybe because I was trying to sell the idea, rather than just give it away? I get that I wanted a framework into which all of my ideas fit. I like some of the modularization of the concepts. But I do want to just cut away a few things. I think I am still trying to sell an idea, but then in a different way. I do not have the intention to sell it for cash, but I do want to not make it too ambitious, cover too much, so large in scope, that no one would pick it up anymore.</w:t>
       </w:r>
       <w:r>
         <w:t xml:space="preserve"> </w:t>
@@ -47796,7 +49117,21 @@
         <w:rPr>
           <w:color w:val="BFBFBF"/>
         </w:rPr>
-        <w:t xml:space="preserve">topics is limited to just one (24. Creation Behavior Of Calls). Its about the </w:t>
+        <w:t xml:space="preserve">topics is limited to just one (24. Creation Behavior Of Calls). </w:t>
+      </w:r>
+      <w:proofErr w:type="spellStart"/>
+      <w:r>
+        <w:rPr>
+          <w:color w:val="BFBFBF"/>
+        </w:rPr>
+        <w:t>Its</w:t>
+      </w:r>
+      <w:proofErr w:type="spellEnd"/>
+      <w:r>
+        <w:rPr>
+          <w:color w:val="BFBFBF"/>
+        </w:rPr>
+        <w:t xml:space="preserve"> about the </w:t>
       </w:r>
       <w:r>
         <w:rPr>
@@ -47950,7 +49285,21 @@
         <w:rPr>
           <w:color w:val="BFBFBF"/>
         </w:rPr>
-        <w:t>* JMath 0.9 docs in Dutch</w:t>
+        <w:t xml:space="preserve">* </w:t>
+      </w:r>
+      <w:proofErr w:type="spellStart"/>
+      <w:r>
+        <w:rPr>
+          <w:color w:val="BFBFBF"/>
+        </w:rPr>
+        <w:t>JMath</w:t>
+      </w:r>
+      <w:proofErr w:type="spellEnd"/>
+      <w:r>
+        <w:rPr>
+          <w:color w:val="BFBFBF"/>
+        </w:rPr>
+        <w:t xml:space="preserve"> 0.9 docs in Dutch</w:t>
       </w:r>
     </w:p>
     <w:p>
@@ -48120,7 +49469,35 @@
         <w:rPr>
           <w:color w:val="BFBFBF"/>
         </w:rPr>
-        <w:t>The math as objects does have a link to how math can be made not intrinsic to the language, but an extension library, which can still be compiled to good old CPU instructions. That concept is interesting for the idea of the new computer langauge. But... none of this documentation is well worded to suppord that concept...</w:t>
+        <w:t xml:space="preserve">The math as objects does have a link to how math can be made not intrinsic to the language, but an extension library, which can still be compiled to good old CPU instructions. That concept is interesting for the idea of the new computer </w:t>
+      </w:r>
+      <w:proofErr w:type="spellStart"/>
+      <w:r>
+        <w:rPr>
+          <w:color w:val="BFBFBF"/>
+        </w:rPr>
+        <w:t>langauge</w:t>
+      </w:r>
+      <w:proofErr w:type="spellEnd"/>
+      <w:r>
+        <w:rPr>
+          <w:color w:val="BFBFBF"/>
+        </w:rPr>
+        <w:t xml:space="preserve">. But... none of this documentation is well worded to </w:t>
+      </w:r>
+      <w:proofErr w:type="spellStart"/>
+      <w:r>
+        <w:rPr>
+          <w:color w:val="BFBFBF"/>
+        </w:rPr>
+        <w:t>suppord</w:t>
+      </w:r>
+      <w:proofErr w:type="spellEnd"/>
+      <w:r>
+        <w:rPr>
+          <w:color w:val="BFBFBF"/>
+        </w:rPr>
+        <w:t xml:space="preserve"> that concept...</w:t>
       </w:r>
     </w:p>
     <w:p>
@@ -48378,11 +49755,19 @@
           <w:color w:val="BFBFBF"/>
         </w:rPr>
       </w:pPr>
-      <w:r>
-        <w:rPr>
-          <w:color w:val="BFBFBF"/>
-        </w:rPr>
-        <w:t>Obs: 54 matches.</w:t>
+      <w:proofErr w:type="spellStart"/>
+      <w:r>
+        <w:rPr>
+          <w:color w:val="BFBFBF"/>
+        </w:rPr>
+        <w:t>Obs</w:t>
+      </w:r>
+      <w:proofErr w:type="spellEnd"/>
+      <w:r>
+        <w:rPr>
+          <w:color w:val="BFBFBF"/>
+        </w:rPr>
+        <w:t>: 54 matches.</w:t>
       </w:r>
     </w:p>
     <w:p>
@@ -48955,7 +50340,21 @@
         <w:rPr>
           <w:color w:val="FFC000"/>
         </w:rPr>
-        <w:t>Seems quite Circle Broader View-ish. Use-cases of how you might use it in a less conventional setting. What it might be like if the internet was a single computer that everyone was programming and using at the same time, with more parts changeable and accessible to multiple people at the same time.</w:t>
+        <w:t>Seems quite Circle Broader View-</w:t>
+      </w:r>
+      <w:proofErr w:type="spellStart"/>
+      <w:r>
+        <w:rPr>
+          <w:color w:val="FFC000"/>
+        </w:rPr>
+        <w:t>ish</w:t>
+      </w:r>
+      <w:proofErr w:type="spellEnd"/>
+      <w:r>
+        <w:rPr>
+          <w:color w:val="FFC000"/>
+        </w:rPr>
+        <w:t>. Use-cases of how you might use it in a less conventional setting. What it might be like if the internet was a single computer that everyone was programming and using at the same time, with more parts changeable and accessible to multiple people at the same time.</w:t>
       </w:r>
     </w:p>
     <w:p>
@@ -49940,7 +51339,21 @@
         <w:rPr>
           <w:color w:val="FFC000"/>
         </w:rPr>
-        <w:t>Casual mentionings of article titles are also fragile. They break quite easily.</w:t>
+        <w:t xml:space="preserve">Casual </w:t>
+      </w:r>
+      <w:proofErr w:type="spellStart"/>
+      <w:r>
+        <w:rPr>
+          <w:color w:val="FFC000"/>
+        </w:rPr>
+        <w:t>mentionings</w:t>
+      </w:r>
+      <w:proofErr w:type="spellEnd"/>
+      <w:r>
+        <w:rPr>
+          <w:color w:val="FFC000"/>
+        </w:rPr>
+        <w:t xml:space="preserve"> of article titles are also fragile. They break quite easily.</w:t>
       </w:r>
     </w:p>
     <w:p>
@@ -51406,7 +52819,21 @@
         <w:rPr>
           <w:color w:val="FFC000"/>
         </w:rPr>
-        <w:t>Maybe it's just that this UI will have its place along side other techniques.</w:t>
+        <w:t xml:space="preserve">Maybe it's just that this UI will have its place </w:t>
+      </w:r>
+      <w:proofErr w:type="spellStart"/>
+      <w:r>
+        <w:rPr>
+          <w:color w:val="FFC000"/>
+        </w:rPr>
+        <w:t>along side</w:t>
+      </w:r>
+      <w:proofErr w:type="spellEnd"/>
+      <w:r>
+        <w:rPr>
+          <w:color w:val="FFC000"/>
+        </w:rPr>
+        <w:t xml:space="preserve"> other techniques.</w:t>
       </w:r>
     </w:p>
     <w:p>
@@ -52170,7 +53597,21 @@
         <w:rPr>
           <w:color w:val="FFC000"/>
         </w:rPr>
-        <w:t>The line merge and symbol merge notations may be let go of. (See Basic Diagram Elements.) But maybe later it was let go of already, I cannot remember that clearly anymore. Those notations look quite ambiguous with more basic notation ideas. I think I introduced those, because my idea was to make bidirectional relatioships more common, and I perhaps disliked how many symbols and lines you might use to express bidirectional relationships, because in my view they would be used everywhere. I let go of that idea of bidirectional relationships everywhere. Only in use case ideas I might have for aspect oriented programming ideas it may become handy. In general it may be handy: bidirectional relationships, but they do not seem to be used ubiquitously in technology, so... So long story, but just leaving the explicit 'forward' and 'backward' relationship references drawn out explicitly, might be a good idea. And I believe that I already came up with something somewhere, where I put a 'relational ring' around the two lines of a bidirectional relationship, to indicate they would be kept in sync automatically.</w:t>
+        <w:t xml:space="preserve">The line merge and symbol merge notations may be let go of. (See Basic Diagram Elements.) But maybe later it was let go of already, I cannot remember that clearly anymore. Those notations look quite ambiguous with more basic notation ideas. I think I introduced those, because my idea was to make bidirectional </w:t>
+      </w:r>
+      <w:proofErr w:type="spellStart"/>
+      <w:r>
+        <w:rPr>
+          <w:color w:val="FFC000"/>
+        </w:rPr>
+        <w:t>relatioships</w:t>
+      </w:r>
+      <w:proofErr w:type="spellEnd"/>
+      <w:r>
+        <w:rPr>
+          <w:color w:val="FFC000"/>
+        </w:rPr>
+        <w:t xml:space="preserve"> more common, and I perhaps disliked how many symbols and lines you might use to express bidirectional relationships, because in my view they would be used everywhere. I let go of that idea of bidirectional relationships everywhere. Only in use case ideas I might have for aspect oriented programming ideas it may become handy. In general it may be handy: bidirectional relationships, but they do not seem to be used ubiquitously in technology, so... So long story, but just leaving the explicit 'forward' and 'backward' relationship references drawn out explicitly, might be a good idea. And I believe that I already came up with something somewhere, where I put a 'relational ring' around the two lines of a bidirectional relationship, to indicate they would be kept in sync automatically.</w:t>
       </w:r>
     </w:p>
     <w:p>
@@ -52449,7 +53890,21 @@
         <w:rPr>
           <w:color w:val="FFC000"/>
         </w:rPr>
-        <w:t xml:space="preserve">I also tend to go into when circles are displayed dashed. There I imply that symbols are dashed if they are used as a class, and if they are not, they are not. So members of classes would be drawn with a solid border. This seems to be, because the rule was: dashed borders was optional, if used, then it would imply the symbol is a class, or used as a class. But in other places in the docs, I already introduce variations on usages of dashed borders. Not describing it as a hard rule may help, a lot possibly. But the splinter in my brain is: I might have specific plans for the dashed borders. It might imply something is static. But I have not worked that out yet. And as I think about it, I think it might not work. If something's object aspect is not static, but something's class aspect is, a dashed border would not disambiguate. I like the idea of being able to configure each aspect of each symbol or member as static or not. I like the idea of expressing a symbol's being static as it being drawn with a dashed line. But as I think of it, it may not work unambiguously. I remember times where if I explore the idea, I might come up with a solution, for something initially seeming full of road blocks and perceived impossibilities. It's like a puzzle that I formulated myself. It is something I like about doing software. I think my idea about expressing the concept of static by having a symbol drawn in dasehed borders, was when the </w:t>
+        <w:t xml:space="preserve">I also tend to go into when circles are displayed dashed. There I imply that symbols are dashed if they are used as a class, and if they are not, they are not. So members of classes would be drawn with a solid border. This seems to be, because the rule was: dashed borders was optional, if used, then it would imply the symbol is a class, or used as a class. But in other places in the docs, I already introduce variations on usages of dashed borders. Not describing it as a hard rule may help, a lot possibly. But the splinter in my brain is: I might have specific plans for the dashed borders. It might imply something is static. But I have not worked that out yet. And as I think about it, I think it might not work. If something's object aspect is not static, but something's class aspect is, a dashed border would not disambiguate. I like the idea of being able to configure each aspect of each symbol or member as static or not. I like the idea of expressing a symbol's being static as it being drawn with a dashed line. But as I think of it, it may not work unambiguously. I remember times where if I explore the idea, I might come up with a solution, for something initially seeming full of road blocks and perceived impossibilities. It's like a puzzle that I formulated myself. It is something I like about doing software. I think my idea about expressing the concept of static by having a symbol drawn in </w:t>
+      </w:r>
+      <w:proofErr w:type="spellStart"/>
+      <w:r>
+        <w:rPr>
+          <w:color w:val="FFC000"/>
+        </w:rPr>
+        <w:t>dasehed</w:t>
+      </w:r>
+      <w:proofErr w:type="spellEnd"/>
+      <w:r>
+        <w:rPr>
+          <w:color w:val="FFC000"/>
+        </w:rPr>
+        <w:t xml:space="preserve"> borders, was when the </w:t>
       </w:r>
       <w:r>
         <w:rPr>
@@ -53498,7 +54953,21 @@
         <w:rPr>
           <w:color w:val="FFC000"/>
         </w:rPr>
-        <w:t>Is there a more containerish way to express things. For instance the 'Example': could I place documents inside Application with a sort of reference to parent notation?</w:t>
+        <w:t xml:space="preserve">Is there a more </w:t>
+      </w:r>
+      <w:proofErr w:type="spellStart"/>
+      <w:r>
+        <w:rPr>
+          <w:color w:val="FFC000"/>
+        </w:rPr>
+        <w:t>containerish</w:t>
+      </w:r>
+      <w:proofErr w:type="spellEnd"/>
+      <w:r>
+        <w:rPr>
+          <w:color w:val="FFC000"/>
+        </w:rPr>
+        <w:t xml:space="preserve"> way to express things. For instance the 'Example': could I place documents inside Application with a sort of reference to parent notation?</w:t>
       </w:r>
     </w:p>
     <w:p>
@@ -53829,7 +55298,21 @@
         <w:rPr>
           <w:color w:val="FFC000"/>
         </w:rPr>
-        <w:t>lied. A method contained by a a class can access all the other private members of that class. In my efforts to generalize and make things interchangeable, this 'had to be' explicitly denoted…</w:t>
+        <w:t xml:space="preserve">lied. A method contained by a </w:t>
+      </w:r>
+      <w:proofErr w:type="spellStart"/>
+      <w:r>
+        <w:rPr>
+          <w:color w:val="FFC000"/>
+        </w:rPr>
+        <w:t>a</w:t>
+      </w:r>
+      <w:proofErr w:type="spellEnd"/>
+      <w:r>
+        <w:rPr>
+          <w:color w:val="FFC000"/>
+        </w:rPr>
+        <w:t xml:space="preserve"> class can access all the other private members of that class. In my efforts to generalize and make things interchangeable, this 'had to be' explicitly denoted…</w:t>
       </w:r>
     </w:p>
     <w:p>
@@ -53876,11 +55359,19 @@
           <w:color w:val="FFC000"/>
         </w:rPr>
       </w:pPr>
-      <w:r>
-        <w:rPr>
-          <w:color w:val="FFC000"/>
-        </w:rPr>
-        <w:t>Obs: One of the first few headings is that 'friends' idea in the</w:t>
+      <w:proofErr w:type="spellStart"/>
+      <w:r>
+        <w:rPr>
+          <w:color w:val="FFC000"/>
+        </w:rPr>
+        <w:t>Obs</w:t>
+      </w:r>
+      <w:proofErr w:type="spellEnd"/>
+      <w:r>
+        <w:rPr>
+          <w:color w:val="FFC000"/>
+        </w:rPr>
+        <w:t>: One of the first few headings is that 'friends' idea in the</w:t>
       </w:r>
       <w:r>
         <w:rPr>
@@ -54572,7 +56063,21 @@
         <w:rPr>
           <w:color w:val="FFC000"/>
         </w:rPr>
-        <w:t>It seems to sort of get out of hand quickly when I do that rename. Instead of reformulating, I start thinking about changing the whole build up of things, which may be too much for now.</w:t>
+        <w:t xml:space="preserve">It seems to sort of get out of hand quickly when I do that rename. Instead of reformulating, I start thinking about changing the whole </w:t>
+      </w:r>
+      <w:proofErr w:type="spellStart"/>
+      <w:r>
+        <w:rPr>
+          <w:color w:val="FFC000"/>
+        </w:rPr>
+        <w:t>build up</w:t>
+      </w:r>
+      <w:proofErr w:type="spellEnd"/>
+      <w:r>
+        <w:rPr>
+          <w:color w:val="FFC000"/>
+        </w:rPr>
+        <w:t xml:space="preserve"> of things, which may be too much for now.</w:t>
       </w:r>
     </w:p>
     <w:p>
@@ -54698,7 +56203,21 @@
         <w:rPr>
           <w:color w:val="FFC000"/>
         </w:rPr>
-        <w:t xml:space="preserve">Having full fledged self-reflective object live in a run-time </w:t>
+        <w:t xml:space="preserve">Having </w:t>
+      </w:r>
+      <w:proofErr w:type="spellStart"/>
+      <w:r>
+        <w:rPr>
+          <w:color w:val="FFC000"/>
+        </w:rPr>
+        <w:t>full fledged</w:t>
+      </w:r>
+      <w:proofErr w:type="spellEnd"/>
+      <w:r>
+        <w:rPr>
+          <w:color w:val="FFC000"/>
+        </w:rPr>
+        <w:t xml:space="preserve"> self-reflective object live in a run-time </w:t>
       </w:r>
       <w:r>
         <w:rPr>
@@ -55278,7 +56797,21 @@
         <w:rPr>
           <w:color w:val="FFC000"/>
         </w:rPr>
-        <w:t xml:space="preserve"> possible e.g. Object.MemberA.MemberB might triggers 2 or 3 getters, while not necessarily causing any setters to go off. Those might be the only 2 cases that cause getters other than explicit calling. It may seem that every time I assume a set of options is complete, I may be mistaken. If I assume the set is incomplete and relax the story so that it might not be a problem, could often be the solution for conveying these ideas. But once aware of a different case, it seems to gain importance in my mind and I would like to be a bit more specific about it. 'A bit' might not only be polite talking here. A bit would do perhaps, just being honest (to myself) that I might not have it all worked out could be enough. It may not make this idea any more or less relevant.</w:t>
+        <w:t xml:space="preserve"> possible e.g. </w:t>
+      </w:r>
+      <w:proofErr w:type="spellStart"/>
+      <w:r>
+        <w:rPr>
+          <w:color w:val="FFC000"/>
+        </w:rPr>
+        <w:t>Object.MemberA.MemberB</w:t>
+      </w:r>
+      <w:proofErr w:type="spellEnd"/>
+      <w:r>
+        <w:rPr>
+          <w:color w:val="FFC000"/>
+        </w:rPr>
+        <w:t xml:space="preserve"> might triggers 2 or 3 getters, while not necessarily causing any setters to go off. Those might be the only 2 cases that cause getters other than explicit calling. It may seem that every time I assume a set of options is complete, I may be mistaken. If I assume the set is incomplete and relax the story so that it might not be a problem, could often be the solution for conveying these ideas. But once aware of a different case, it seems to gain importance in my mind and I would like to be a bit more specific about it. 'A bit' might not only be polite talking here. A bit would do perhaps, just being honest (to myself) that I might not have it all worked out could be enough. It may not make this idea any more or less relevant.</w:t>
       </w:r>
     </w:p>
     <w:p>
@@ -56175,7 +57708,77 @@
         <w:rPr>
           <w:color w:val="FFC000"/>
         </w:rPr>
-        <w:t>I thought MD would be the way to go with this project compared to docx. But I have doubts if MD is the better way to go. I keep getting stressed out about those doubts. It makes my decisions on what to do with the documents (formatting) harder, because I just am so unsure about this. What I would like is to have a good MD editor. I just hope some of the difficulties editing MD compared to docx can be taken away by a good tool. Also: I think MD will be vieweable and better indexeable on the internet, but I have not really thoroughly seen that confirmed. The main problems with MD editing I have is navigating headings and sections around and viewing the outcome of my formattings better as I type the MD in. The doubts about indexing: I know GitHub can show the MD in nice formatting, but will a lot of MD's actually be nicely navigatable? Will those MD's actually be indexed, or does that only count for e.g. the REAME.MD in the root dir of a git repository? another doubt about MD is: can I be satisfied with some of the tools that convert docx to MD? Will that all be doable? It's so many articles. Can I do it in bulk? Will I merge more articles into one making converting one by one by hand better. How does it work with links but especially with images? All those doubts made me postpone decisions about converting things to MD, but that makes me burdened with formatting docx's making them look nice, which is not that useful if I am going to convert all of that to MD anyway. That last argument does not seem very strong to me. If I know that MD indexes well, that might already make some decisions to go for MD easier, when I decide e.g. about small documents.</w:t>
+        <w:t xml:space="preserve">I thought MD would be the way to go with this project compared to docx. But I have doubts if MD is the better way to go. I keep getting stressed out about those doubts. It makes my decisions on what to do with the documents (formatting) harder, because I just am so unsure about this. What I would like is to have a good MD editor. I just hope some of the difficulties editing MD compared to docx can be taken away by a good tool. Also: I think MD will be </w:t>
+      </w:r>
+      <w:proofErr w:type="spellStart"/>
+      <w:r>
+        <w:rPr>
+          <w:color w:val="FFC000"/>
+        </w:rPr>
+        <w:t>vieweable</w:t>
+      </w:r>
+      <w:proofErr w:type="spellEnd"/>
+      <w:r>
+        <w:rPr>
+          <w:color w:val="FFC000"/>
+        </w:rPr>
+        <w:t xml:space="preserve"> and better </w:t>
+      </w:r>
+      <w:proofErr w:type="spellStart"/>
+      <w:r>
+        <w:rPr>
+          <w:color w:val="FFC000"/>
+        </w:rPr>
+        <w:t>indexeable</w:t>
+      </w:r>
+      <w:proofErr w:type="spellEnd"/>
+      <w:r>
+        <w:rPr>
+          <w:color w:val="FFC000"/>
+        </w:rPr>
+        <w:t xml:space="preserve"> on the internet, but I have not really thoroughly seen that confirmed. The main problems with MD editing I have is navigating headings and sections around and viewing the outcome of my </w:t>
+      </w:r>
+      <w:proofErr w:type="spellStart"/>
+      <w:r>
+        <w:rPr>
+          <w:color w:val="FFC000"/>
+        </w:rPr>
+        <w:t>formattings</w:t>
+      </w:r>
+      <w:proofErr w:type="spellEnd"/>
+      <w:r>
+        <w:rPr>
+          <w:color w:val="FFC000"/>
+        </w:rPr>
+        <w:t xml:space="preserve"> better as I type the MD in. The doubts about indexing: I know GitHub can show the MD in nice formatting, but will a lot of MD's actually be nicely </w:t>
+      </w:r>
+      <w:proofErr w:type="spellStart"/>
+      <w:r>
+        <w:rPr>
+          <w:color w:val="FFC000"/>
+        </w:rPr>
+        <w:t>navigatable</w:t>
+      </w:r>
+      <w:proofErr w:type="spellEnd"/>
+      <w:r>
+        <w:rPr>
+          <w:color w:val="FFC000"/>
+        </w:rPr>
+        <w:t xml:space="preserve">? Will those MD's actually be indexed, or does that only count for e.g. the REAME.MD in the root </w:t>
+      </w:r>
+      <w:proofErr w:type="spellStart"/>
+      <w:r>
+        <w:rPr>
+          <w:color w:val="FFC000"/>
+        </w:rPr>
+        <w:t>dir</w:t>
+      </w:r>
+      <w:proofErr w:type="spellEnd"/>
+      <w:r>
+        <w:rPr>
+          <w:color w:val="FFC000"/>
+        </w:rPr>
+        <w:t xml:space="preserve"> of a git repository? another doubt about MD is: can I be satisfied with some of the tools that convert docx to MD? Will that all be doable? It's so many articles. Can I do it in bulk? Will I merge more articles into one making converting one by one by hand better. How does it work with links but especially with images? All those doubts made me postpone decisions about converting things to MD, but that makes me burdened with formatting docx's making them look nice, which is not that useful if I am going to convert all of that to MD anyway. That last argument does not seem very strong to me. If I know that MD indexes well, that might already make some decisions to go for MD easier, when I decide e.g. about small documents.</w:t>
       </w:r>
     </w:p>
     <w:p>
@@ -56301,7 +57904,21 @@
         <w:rPr>
           <w:color w:val="FFC000"/>
         </w:rPr>
-        <w:t>I found out relative links to images work nicely in MD on github.</w:t>
+        <w:t xml:space="preserve">I found out relative links to images work nicely in MD on </w:t>
+      </w:r>
+      <w:proofErr w:type="spellStart"/>
+      <w:r>
+        <w:rPr>
+          <w:color w:val="FFC000"/>
+        </w:rPr>
+        <w:t>github</w:t>
+      </w:r>
+      <w:proofErr w:type="spellEnd"/>
+      <w:r>
+        <w:rPr>
+          <w:color w:val="FFC000"/>
+        </w:rPr>
+        <w:t>.</w:t>
       </w:r>
     </w:p>
     <w:p>
@@ -56663,12 +58280,53 @@
         </w:rPr>
         <w:t>[x] ~~</w:t>
       </w:r>
+      <w:proofErr w:type="spellStart"/>
       <w:r>
         <w:rPr>
           <w:strike/>
           <w:color w:val="AEAAAA" w:themeColor="background2" w:themeShade="BF"/>
         </w:rPr>
-        <w:t>Pandoc: I did not like it. It was expecting a user interface, but I got a command line interface. Also, the output from docx to MD is not what I expected. I got quote markup &gt; for just indentation and a dashed bulleted list got the dashes escaped or something \-. The check list style for GitHub that's kind a sorta already MD format, got escaped it seemed. I get not everything is unambiguously translatable, but this was too far removed of what I would type in myself. So sorry, pandoc. Moving on.</w:t>
+        <w:t>Pandoc</w:t>
+      </w:r>
+      <w:proofErr w:type="spellEnd"/>
+      <w:r>
+        <w:rPr>
+          <w:strike/>
+          <w:color w:val="AEAAAA" w:themeColor="background2" w:themeShade="BF"/>
+        </w:rPr>
+        <w:t xml:space="preserve">: I did not like it. It was expecting a user interface, but I got a command line interface. Also, the output from docx to MD is not what I expected. I got quote markup &gt; for just indentation and a dashed bulleted list got the dashes escaped or something \-. The check list style for GitHub that's kind a </w:t>
+      </w:r>
+      <w:proofErr w:type="spellStart"/>
+      <w:r>
+        <w:rPr>
+          <w:strike/>
+          <w:color w:val="AEAAAA" w:themeColor="background2" w:themeShade="BF"/>
+        </w:rPr>
+        <w:t>sorta</w:t>
+      </w:r>
+      <w:proofErr w:type="spellEnd"/>
+      <w:r>
+        <w:rPr>
+          <w:strike/>
+          <w:color w:val="AEAAAA" w:themeColor="background2" w:themeShade="BF"/>
+        </w:rPr>
+        <w:t xml:space="preserve"> already MD format, got escaped it seemed. I get not everything is unambiguously translatable, but this was too far removed of what I would type in myself. So sorry, </w:t>
+      </w:r>
+      <w:proofErr w:type="spellStart"/>
+      <w:r>
+        <w:rPr>
+          <w:strike/>
+          <w:color w:val="AEAAAA" w:themeColor="background2" w:themeShade="BF"/>
+        </w:rPr>
+        <w:t>pandoc</w:t>
+      </w:r>
+      <w:proofErr w:type="spellEnd"/>
+      <w:r>
+        <w:rPr>
+          <w:strike/>
+          <w:color w:val="AEAAAA" w:themeColor="background2" w:themeShade="BF"/>
+        </w:rPr>
+        <w:t>. Moving on.</w:t>
       </w:r>
       <w:r>
         <w:rPr>

</xml_diff>

<commit_message>
Renamed repo (to plural). Reorganized "Broader View" and "Construct Drafts" giving 'lost files' a place. Trying MarkDown with images.
</commit_message>
<xml_diff>
--- a/1. Current/2019-08 Circle Language Spec Revamp/2019-08 Circle Language Spec Revamp Notes.docx
+++ b/1. Current/2019-08 Circle Language Spec Revamp/2019-08 Circle Language Spec Revamp Notes.docx
@@ -12911,6 +12911,54 @@
           <w:numId w:val="25"/>
         </w:numPr>
         <w:rPr>
+          <w:color w:val="BFBFBF" w:themeColor="background1" w:themeShade="BF"/>
+        </w:rPr>
+      </w:pPr>
+      <w:r>
+        <w:rPr>
+          <w:color w:val="BFBFBF" w:themeColor="background1" w:themeShade="BF"/>
+        </w:rPr>
+        <w:t>[x] Renaming Circle-Language-Spec-Plan to Circle-Language-Spec-Plans (plural).</w:t>
+      </w:r>
+    </w:p>
+    <w:p>
+      <w:pPr>
+        <w:pStyle w:val="ListParagraph"/>
+        <w:numPr>
+          <w:ilvl w:val="0"/>
+          <w:numId w:val="25"/>
+        </w:numPr>
+        <w:rPr>
+          <w:color w:val="BFBFBF" w:themeColor="background1" w:themeShade="BF"/>
+        </w:rPr>
+      </w:pPr>
+      <w:r>
+        <w:rPr>
+          <w:color w:val="BFBFBF" w:themeColor="background1" w:themeShade="BF"/>
+        </w:rPr>
+        <w:t>[</w:t>
+      </w:r>
+      <w:r>
+        <w:rPr>
+          <w:color w:val="BFBFBF" w:themeColor="background1" w:themeShade="BF"/>
+        </w:rPr>
+        <w:t>x</w:t>
+      </w:r>
+      <w:r>
+        <w:rPr>
+          <w:color w:val="BFBFBF" w:themeColor="background1" w:themeShade="BF"/>
+        </w:rPr>
+        <w:t>] Reorganizing Broader View and Construct Drafts knowing they would also be published?</w:t>
+      </w:r>
+    </w:p>
+    <w:p>
+      <w:pPr>
+        <w:pStyle w:val="ListParagraph"/>
+        <w:numPr>
+          <w:ilvl w:val="0"/>
+          <w:numId w:val="25"/>
+        </w:numPr>
+        <w:rPr>
           <w:b/>
           <w:bCs/>
         </w:rPr>
@@ -12920,27 +12968,36 @@
           <w:b/>
           <w:bCs/>
         </w:rPr>
-        <w:t xml:space="preserve">[ ] </w:t>
-      </w:r>
+        <w:t xml:space="preserve">[ ] __Trying </w:t>
+      </w:r>
+      <w:proofErr w:type="spellStart"/>
       <w:r>
         <w:rPr>
           <w:b/>
           <w:bCs/>
         </w:rPr>
-        <w:t>__</w:t>
-      </w:r>
+        <w:t>MarkDown</w:t>
+      </w:r>
+      <w:proofErr w:type="spellEnd"/>
       <w:r>
         <w:rPr>
           <w:b/>
           <w:bCs/>
         </w:rPr>
-        <w:t>Reorganizing Broader View and Construct Drafts knowing they would also be published?</w:t>
+        <w:t xml:space="preserve"> with images</w:t>
       </w:r>
       <w:r>
         <w:rPr>
           <w:b/>
           <w:bCs/>
         </w:rPr>
+        <w:t>.</w:t>
+      </w:r>
+      <w:r>
+        <w:rPr>
+          <w:b/>
+          <w:bCs/>
+        </w:rPr>
         <w:t>__</w:t>
       </w:r>
     </w:p>
@@ -12948,6 +13005,41 @@
       <w:pPr>
         <w:pStyle w:val="ListParagraph"/>
         <w:numPr>
+          <w:ilvl w:val="1"/>
+          <w:numId w:val="25"/>
+        </w:numPr>
+      </w:pPr>
+      <w:r>
+        <w:t xml:space="preserve">Working URL: </w:t>
+      </w:r>
+      <w:r>
+        <w:t>https://raw.githubusercontent.com/jjvanzon/JJ.Demos.MarkDownTest/master/Sub-Folder%20with%20MD's/Images/SampleImage.jpg</w:t>
+      </w:r>
+    </w:p>
+    <w:p>
+      <w:pPr>
+        <w:pStyle w:val="ListParagraph"/>
+        <w:numPr>
+          <w:ilvl w:val="1"/>
+          <w:numId w:val="25"/>
+        </w:numPr>
+      </w:pPr>
+      <w:proofErr w:type="spellStart"/>
+      <w:r>
+        <w:t>Img</w:t>
+      </w:r>
+      <w:proofErr w:type="spellEnd"/>
+      <w:r>
+        <w:t xml:space="preserve"> URL: </w:t>
+      </w:r>
+      <w:r>
+        <w:t>/jjvanzon/JJ.Demos.MarkDownTest/raw/master/Sub-Folder%20with%20MD's/images/SampleImage.jpg?raw=true</w:t>
+      </w:r>
+    </w:p>
+    <w:p>
+      <w:pPr>
+        <w:pStyle w:val="ListParagraph"/>
+        <w:numPr>
           <w:ilvl w:val="0"/>
           <w:numId w:val="25"/>
         </w:numPr>
@@ -12973,6 +13065,18 @@
         </w:numPr>
       </w:pPr>
       <w:r>
+        <w:t>[ ] Readme's?</w:t>
+      </w:r>
+    </w:p>
+    <w:p>
+      <w:pPr>
+        <w:pStyle w:val="ListParagraph"/>
+        <w:numPr>
+          <w:ilvl w:val="0"/>
+          <w:numId w:val="25"/>
+        </w:numPr>
+      </w:pPr>
+      <w:r>
         <w:t>[ ] Just publish</w:t>
       </w:r>
       <w:r>
@@ -12980,18 +13084,6 @@
       </w:r>
       <w:r>
         <w:t xml:space="preserve"> it?</w:t>
-      </w:r>
-    </w:p>
-    <w:p>
-      <w:pPr>
-        <w:pStyle w:val="ListParagraph"/>
-        <w:numPr>
-          <w:ilvl w:val="0"/>
-          <w:numId w:val="25"/>
-        </w:numPr>
-      </w:pPr>
-      <w:r>
-        <w:t>[ ] Renaming Circle-Language-Spec-Plan to Circle-Language-Spec-Plans (plural)?</w:t>
       </w:r>
     </w:p>
     <w:p>

</xml_diff>

<commit_message>
Converting Word documents to MarkDown: Done checking content of "2019-08 Circle Language Spec Revamp Notes.md"
</commit_message>
<xml_diff>
--- a/1. Current/2019-08 Circle Language Spec Revamp/2019-08 Circle Language Spec Revamp Notes.docx
+++ b/1. Current/2019-08 Circle Language Spec Revamp/2019-08 Circle Language Spec Revamp Notes.docx
@@ -12807,8 +12807,13 @@
           <w:numId w:val="25"/>
         </w:numPr>
       </w:pPr>
-      <w:r>
-        <w:t>Pandoc o</w:t>
+      <w:proofErr w:type="spellStart"/>
+      <w:r>
+        <w:t>Pandoc</w:t>
+      </w:r>
+      <w:proofErr w:type="spellEnd"/>
+      <w:r>
+        <w:t xml:space="preserve"> o</w:t>
       </w:r>
       <w:r>
         <w:t>utput markup seem</w:t>
@@ -12835,8 +12840,13 @@
           <w:numId w:val="25"/>
         </w:numPr>
       </w:pPr>
-      <w:r>
-        <w:t>Aspose seems good</w:t>
+      <w:proofErr w:type="spellStart"/>
+      <w:r>
+        <w:t>Aspose</w:t>
+      </w:r>
+      <w:proofErr w:type="spellEnd"/>
+      <w:r>
+        <w:t xml:space="preserve"> seems good</w:t>
       </w:r>
       <w:r>
         <w:t xml:space="preserve">: </w:t>
@@ -12939,9 +12949,11 @@
       <w:r>
         <w:t xml:space="preserve">2021-02-09 TODO </w:t>
       </w:r>
+      <w:proofErr w:type="spellStart"/>
       <w:r>
         <w:t>MarkDown</w:t>
       </w:r>
+      <w:proofErr w:type="spellEnd"/>
     </w:p>
     <w:p>
       <w:pPr>
@@ -12970,7 +12982,21 @@
         <w:rPr>
           <w:color w:val="BFBFBF" w:themeColor="background1" w:themeShade="BF"/>
         </w:rPr>
-        <w:t>] Trying MarkDown with images</w:t>
+        <w:t xml:space="preserve">] Trying </w:t>
+      </w:r>
+      <w:proofErr w:type="spellStart"/>
+      <w:r>
+        <w:rPr>
+          <w:color w:val="BFBFBF" w:themeColor="background1" w:themeShade="BF"/>
+        </w:rPr>
+        <w:t>MarkDown</w:t>
+      </w:r>
+      <w:proofErr w:type="spellEnd"/>
+      <w:r>
+        <w:rPr>
+          <w:color w:val="BFBFBF" w:themeColor="background1" w:themeShade="BF"/>
+        </w:rPr>
+        <w:t xml:space="preserve"> with images</w:t>
       </w:r>
       <w:r>
         <w:rPr>
@@ -13012,7 +13038,15 @@
         </w:numPr>
       </w:pPr>
       <w:r>
-        <w:t>[ ] Converting things to MarkDown?</w:t>
+        <w:t xml:space="preserve">[ ] Converting things to </w:t>
+      </w:r>
+      <w:proofErr w:type="spellStart"/>
+      <w:r>
+        <w:t>MarkDown</w:t>
+      </w:r>
+      <w:proofErr w:type="spellEnd"/>
+      <w:r>
+        <w:t>?</w:t>
       </w:r>
     </w:p>
     <w:p>
@@ -13032,11 +13066,19 @@
         </w:rPr>
         <w:t xml:space="preserve">[x] </w:t>
       </w:r>
-      <w:r>
-        <w:rPr>
-          <w:color w:val="BFBFBF" w:themeColor="background1" w:themeShade="BF"/>
-        </w:rPr>
-        <w:t xml:space="preserve">Aspose seems good: </w:t>
+      <w:proofErr w:type="spellStart"/>
+      <w:r>
+        <w:rPr>
+          <w:color w:val="BFBFBF" w:themeColor="background1" w:themeShade="BF"/>
+        </w:rPr>
+        <w:t>Aspose</w:t>
+      </w:r>
+      <w:proofErr w:type="spellEnd"/>
+      <w:r>
+        <w:rPr>
+          <w:color w:val="BFBFBF" w:themeColor="background1" w:themeShade="BF"/>
+        </w:rPr>
+        <w:t xml:space="preserve"> seems good: </w:t>
       </w:r>
       <w:hyperlink r:id="rId13" w:history="1">
         <w:r>
@@ -13220,7 +13262,15 @@
         </w:numPr>
       </w:pPr>
       <w:r>
-        <w:t>[ ] Manual checking of differences between MarkDown result and Word document.</w:t>
+        <w:t xml:space="preserve">[ ] Manual checking of differences between </w:t>
+      </w:r>
+      <w:proofErr w:type="spellStart"/>
+      <w:r>
+        <w:t>MarkDown</w:t>
+      </w:r>
+      <w:proofErr w:type="spellEnd"/>
+      <w:r>
+        <w:t xml:space="preserve"> result and Word document.</w:t>
       </w:r>
     </w:p>
     <w:p>
@@ -13728,7 +13778,21 @@
         <w:rPr>
           <w:color w:val="BFBFBF" w:themeColor="background1" w:themeShade="BF"/>
         </w:rPr>
-        <w:t>[x] KDiff lists of files in history of previous and new run.</w:t>
+        <w:t xml:space="preserve">[x] </w:t>
+      </w:r>
+      <w:proofErr w:type="spellStart"/>
+      <w:r>
+        <w:rPr>
+          <w:color w:val="BFBFBF" w:themeColor="background1" w:themeShade="BF"/>
+        </w:rPr>
+        <w:t>KDiff</w:t>
+      </w:r>
+      <w:proofErr w:type="spellEnd"/>
+      <w:r>
+        <w:rPr>
+          <w:color w:val="BFBFBF" w:themeColor="background1" w:themeShade="BF"/>
+        </w:rPr>
+        <w:t xml:space="preserve"> lists of files in history of previous and new run.</w:t>
       </w:r>
     </w:p>
     <w:p>
@@ -13764,7 +13828,21 @@
         <w:rPr>
           <w:color w:val="BFBFBF" w:themeColor="background1" w:themeShade="BF"/>
         </w:rPr>
-        <w:t>[x] Checking out some commits and KDiff working folder of Circle-Language-Spec-Plan and JJs-Planning-Docs.</w:t>
+        <w:t xml:space="preserve">[x] Checking out some commits and </w:t>
+      </w:r>
+      <w:proofErr w:type="spellStart"/>
+      <w:r>
+        <w:rPr>
+          <w:color w:val="BFBFBF" w:themeColor="background1" w:themeShade="BF"/>
+        </w:rPr>
+        <w:t>KDiff</w:t>
+      </w:r>
+      <w:proofErr w:type="spellEnd"/>
+      <w:r>
+        <w:rPr>
+          <w:color w:val="BFBFBF" w:themeColor="background1" w:themeShade="BF"/>
+        </w:rPr>
+        <w:t xml:space="preserve"> working folder of Circle-Language-Spec-Plan and JJs-Planning-Docs.</w:t>
       </w:r>
     </w:p>
     <w:p>
@@ -14044,11 +14122,19 @@
         </w:rPr>
         <w:t xml:space="preserve">Checking: </w:t>
       </w:r>
-      <w:r>
-        <w:rPr>
-          <w:color w:val="BFBFBF" w:themeColor="background1" w:themeShade="BF"/>
-        </w:rPr>
-        <w:t>KDiff full lists of files in history of before and after.</w:t>
+      <w:proofErr w:type="spellStart"/>
+      <w:r>
+        <w:rPr>
+          <w:color w:val="BFBFBF" w:themeColor="background1" w:themeShade="BF"/>
+        </w:rPr>
+        <w:t>KDiff</w:t>
+      </w:r>
+      <w:proofErr w:type="spellEnd"/>
+      <w:r>
+        <w:rPr>
+          <w:color w:val="BFBFBF" w:themeColor="background1" w:themeShade="BF"/>
+        </w:rPr>
+        <w:t xml:space="preserve"> full lists of files in history of before and after.</w:t>
       </w:r>
     </w:p>
     <w:p>
@@ -14120,7 +14206,21 @@
         <w:rPr>
           <w:color w:val="BFBFBF" w:themeColor="background1" w:themeShade="BF"/>
         </w:rPr>
-        <w:t>[x] KDiff lists of files in history of previous and new run.</w:t>
+        <w:t xml:space="preserve">[x] </w:t>
+      </w:r>
+      <w:proofErr w:type="spellStart"/>
+      <w:r>
+        <w:rPr>
+          <w:color w:val="BFBFBF" w:themeColor="background1" w:themeShade="BF"/>
+        </w:rPr>
+        <w:t>KDiff</w:t>
+      </w:r>
+      <w:proofErr w:type="spellEnd"/>
+      <w:r>
+        <w:rPr>
+          <w:color w:val="BFBFBF" w:themeColor="background1" w:themeShade="BF"/>
+        </w:rPr>
+        <w:t xml:space="preserve"> lists of files in history of previous and new run.</w:t>
       </w:r>
     </w:p>
     <w:p>
@@ -14156,7 +14256,21 @@
         <w:rPr>
           <w:color w:val="BFBFBF" w:themeColor="background1" w:themeShade="BF"/>
         </w:rPr>
-        <w:t>[x] Checking out some commits and KDiff working folder of Circle-Language-Spec-Plan and JJs-Planning-Docs.</w:t>
+        <w:t xml:space="preserve">[x] Checking out some commits and </w:t>
+      </w:r>
+      <w:proofErr w:type="spellStart"/>
+      <w:r>
+        <w:rPr>
+          <w:color w:val="BFBFBF" w:themeColor="background1" w:themeShade="BF"/>
+        </w:rPr>
+        <w:t>KDiff</w:t>
+      </w:r>
+      <w:proofErr w:type="spellEnd"/>
+      <w:r>
+        <w:rPr>
+          <w:color w:val="BFBFBF" w:themeColor="background1" w:themeShade="BF"/>
+        </w:rPr>
+        <w:t xml:space="preserve"> working folder of Circle-Language-Spec-Plan and JJs-Planning-Docs.</w:t>
       </w:r>
     </w:p>
     <w:p>
@@ -14551,7 +14665,21 @@
         <w:rPr>
           <w:color w:val="BFBFBF" w:themeColor="background1" w:themeShade="BF"/>
         </w:rPr>
-        <w:t>[x] Checkout a more recent commit and compare in KDiff the whole folder of Circle-Docs and Software-System-Docs.</w:t>
+        <w:t xml:space="preserve">[x] Checkout a more recent commit and compare in </w:t>
+      </w:r>
+      <w:proofErr w:type="spellStart"/>
+      <w:r>
+        <w:rPr>
+          <w:color w:val="BFBFBF" w:themeColor="background1" w:themeShade="BF"/>
+        </w:rPr>
+        <w:t>KDiff</w:t>
+      </w:r>
+      <w:proofErr w:type="spellEnd"/>
+      <w:r>
+        <w:rPr>
+          <w:color w:val="BFBFBF" w:themeColor="background1" w:themeShade="BF"/>
+        </w:rPr>
+        <w:t xml:space="preserve"> the whole folder of Circle-Docs and Software-System-Docs.</w:t>
       </w:r>
     </w:p>
     <w:p>
@@ -14674,7 +14802,21 @@
         <w:rPr>
           <w:color w:val="BFBFBF" w:themeColor="background1" w:themeShade="BF"/>
         </w:rPr>
-        <w:t>- [x] Using KDiff to compare this run and previous run's lists of all files in history.</w:t>
+        <w:t xml:space="preserve">- [x] Using </w:t>
+      </w:r>
+      <w:proofErr w:type="spellStart"/>
+      <w:r>
+        <w:rPr>
+          <w:color w:val="BFBFBF" w:themeColor="background1" w:themeShade="BF"/>
+        </w:rPr>
+        <w:t>KDiff</w:t>
+      </w:r>
+      <w:proofErr w:type="spellEnd"/>
+      <w:r>
+        <w:rPr>
+          <w:color w:val="BFBFBF" w:themeColor="background1" w:themeShade="BF"/>
+        </w:rPr>
+        <w:t xml:space="preserve"> to compare this run and previous run's lists of all files in history.</w:t>
       </w:r>
     </w:p>
     <w:p>
@@ -14768,7 +14910,21 @@
         <w:rPr>
           <w:color w:val="BFBFBF" w:themeColor="background1" w:themeShade="BF"/>
         </w:rPr>
-        <w:t>(using KDiff and/or JJ Utilities)</w:t>
+        <w:t xml:space="preserve">(using </w:t>
+      </w:r>
+      <w:proofErr w:type="spellStart"/>
+      <w:r>
+        <w:rPr>
+          <w:color w:val="BFBFBF" w:themeColor="background1" w:themeShade="BF"/>
+        </w:rPr>
+        <w:t>KDiff</w:t>
+      </w:r>
+      <w:proofErr w:type="spellEnd"/>
+      <w:r>
+        <w:rPr>
+          <w:color w:val="BFBFBF" w:themeColor="background1" w:themeShade="BF"/>
+        </w:rPr>
+        <w:t xml:space="preserve"> and/or JJ Utilities)</w:t>
       </w:r>
     </w:p>
     <w:p>
@@ -16774,7 +16930,21 @@
         <w:rPr>
           <w:color w:val="BFBFBF" w:themeColor="background1" w:themeShade="BF"/>
         </w:rPr>
-        <w:t>- [x] "01. Code/5. Data Concepts/6.0. Persistance Delay/6.1. Locking/Locking.doc"</w:t>
+        <w:t xml:space="preserve">- [x] "01. Code/5. Data Concepts/6.0. </w:t>
+      </w:r>
+      <w:proofErr w:type="spellStart"/>
+      <w:r>
+        <w:rPr>
+          <w:color w:val="BFBFBF" w:themeColor="background1" w:themeShade="BF"/>
+        </w:rPr>
+        <w:t>Persistance</w:t>
+      </w:r>
+      <w:proofErr w:type="spellEnd"/>
+      <w:r>
+        <w:rPr>
+          <w:color w:val="BFBFBF" w:themeColor="background1" w:themeShade="BF"/>
+        </w:rPr>
+        <w:t xml:space="preserve"> Delay/6.1. Locking/Locking.doc"</w:t>
       </w:r>
     </w:p>
     <w:p>
@@ -16788,7 +16958,21 @@
         <w:rPr>
           <w:color w:val="BFBFBF" w:themeColor="background1" w:themeShade="BF"/>
         </w:rPr>
-        <w:t>- [x] "01. Code/5. Data Concepts/6.0. Persistance Delay/6.2. Transactions/Transactions.doc"</w:t>
+        <w:t xml:space="preserve">- [x] "01. Code/5. Data Concepts/6.0. </w:t>
+      </w:r>
+      <w:proofErr w:type="spellStart"/>
+      <w:r>
+        <w:rPr>
+          <w:color w:val="BFBFBF" w:themeColor="background1" w:themeShade="BF"/>
+        </w:rPr>
+        <w:t>Persistance</w:t>
+      </w:r>
+      <w:proofErr w:type="spellEnd"/>
+      <w:r>
+        <w:rPr>
+          <w:color w:val="BFBFBF" w:themeColor="background1" w:themeShade="BF"/>
+        </w:rPr>
+        <w:t xml:space="preserve"> Delay/6.2. Transactions/Transactions.doc"</w:t>
       </w:r>
     </w:p>
     <w:p>
@@ -16802,7 +16986,21 @@
         <w:rPr>
           <w:color w:val="BFBFBF" w:themeColor="background1" w:themeShade="BF"/>
         </w:rPr>
-        <w:t>- [x] "02. Code/3. Data Concepts/6.0. Persistance Delay/6.1. Locking/Locking.doc"</w:t>
+        <w:t xml:space="preserve">- [x] "02. Code/3. Data Concepts/6.0. </w:t>
+      </w:r>
+      <w:proofErr w:type="spellStart"/>
+      <w:r>
+        <w:rPr>
+          <w:color w:val="BFBFBF" w:themeColor="background1" w:themeShade="BF"/>
+        </w:rPr>
+        <w:t>Persistance</w:t>
+      </w:r>
+      <w:proofErr w:type="spellEnd"/>
+      <w:r>
+        <w:rPr>
+          <w:color w:val="BFBFBF" w:themeColor="background1" w:themeShade="BF"/>
+        </w:rPr>
+        <w:t xml:space="preserve"> Delay/6.1. Locking/Locking.doc"</w:t>
       </w:r>
     </w:p>
     <w:p>
@@ -16816,7 +17014,21 @@
         <w:rPr>
           <w:color w:val="BFBFBF" w:themeColor="background1" w:themeShade="BF"/>
         </w:rPr>
-        <w:t>- [x] "02. Code/3. Data Concepts/6.0. Persistance Delay/6.2. Transactions/Transactions.doc"</w:t>
+        <w:t xml:space="preserve">- [x] "02. Code/3. Data Concepts/6.0. </w:t>
+      </w:r>
+      <w:proofErr w:type="spellStart"/>
+      <w:r>
+        <w:rPr>
+          <w:color w:val="BFBFBF" w:themeColor="background1" w:themeShade="BF"/>
+        </w:rPr>
+        <w:t>Persistance</w:t>
+      </w:r>
+      <w:proofErr w:type="spellEnd"/>
+      <w:r>
+        <w:rPr>
+          <w:color w:val="BFBFBF" w:themeColor="background1" w:themeShade="BF"/>
+        </w:rPr>
+        <w:t xml:space="preserve"> Delay/6.2. Transactions/Transactions.doc"</w:t>
       </w:r>
     </w:p>
     <w:p>
@@ -16864,7 +17076,21 @@
         <w:rPr>
           <w:color w:val="BFBFBF" w:themeColor="background1" w:themeShade="BF"/>
         </w:rPr>
-        <w:t>0. Persistance Delay/6.1. Locking/empty.txt"</w:t>
+        <w:t xml:space="preserve">0. </w:t>
+      </w:r>
+      <w:proofErr w:type="spellStart"/>
+      <w:r>
+        <w:rPr>
+          <w:color w:val="BFBFBF" w:themeColor="background1" w:themeShade="BF"/>
+        </w:rPr>
+        <w:t>Persistance</w:t>
+      </w:r>
+      <w:proofErr w:type="spellEnd"/>
+      <w:r>
+        <w:rPr>
+          <w:color w:val="BFBFBF" w:themeColor="background1" w:themeShade="BF"/>
+        </w:rPr>
+        <w:t xml:space="preserve"> Delay/6.1. Locking/empty.txt"</w:t>
       </w:r>
     </w:p>
     <w:p>
@@ -16878,7 +17104,21 @@
         <w:rPr>
           <w:color w:val="BFBFBF" w:themeColor="background1" w:themeShade="BF"/>
         </w:rPr>
-        <w:t>- [x] "03. Code/04. Concepts/Data Concepts/6.0. Persistance Delay/6.2. Transactions/Transactions.doc"</w:t>
+        <w:t xml:space="preserve">- [x] "03. Code/04. Concepts/Data Concepts/6.0. </w:t>
+      </w:r>
+      <w:proofErr w:type="spellStart"/>
+      <w:r>
+        <w:rPr>
+          <w:color w:val="BFBFBF" w:themeColor="background1" w:themeShade="BF"/>
+        </w:rPr>
+        <w:t>Persistance</w:t>
+      </w:r>
+      <w:proofErr w:type="spellEnd"/>
+      <w:r>
+        <w:rPr>
+          <w:color w:val="BFBFBF" w:themeColor="background1" w:themeShade="BF"/>
+        </w:rPr>
+        <w:t xml:space="preserve"> Delay/6.2. Transactions/Transactions.doc"</w:t>
       </w:r>
     </w:p>
     <w:p>
@@ -17421,7 +17661,21 @@
         <w:rPr>
           <w:color w:val="BFBFBF" w:themeColor="background1" w:themeShade="BF"/>
         </w:rPr>
-        <w:t>01. Code/5. Data Concepts/6.0. Persistance Delay/6.1. Locking/Locking.doc</w:t>
+        <w:t xml:space="preserve">01. Code/5. Data Concepts/6.0. </w:t>
+      </w:r>
+      <w:proofErr w:type="spellStart"/>
+      <w:r>
+        <w:rPr>
+          <w:color w:val="BFBFBF" w:themeColor="background1" w:themeShade="BF"/>
+        </w:rPr>
+        <w:t>Persistance</w:t>
+      </w:r>
+      <w:proofErr w:type="spellEnd"/>
+      <w:r>
+        <w:rPr>
+          <w:color w:val="BFBFBF" w:themeColor="background1" w:themeShade="BF"/>
+        </w:rPr>
+        <w:t xml:space="preserve"> Delay/6.1. Locking/Locking.doc</w:t>
       </w:r>
     </w:p>
     <w:p>
@@ -17441,7 +17695,21 @@
         <w:rPr>
           <w:color w:val="BFBFBF" w:themeColor="background1" w:themeShade="BF"/>
         </w:rPr>
-        <w:t>01. Code/5. Data Concepts/6.0. Persistance Delay/6.2. Transactions/Transactions.doc</w:t>
+        <w:t xml:space="preserve">01. Code/5. Data Concepts/6.0. </w:t>
+      </w:r>
+      <w:proofErr w:type="spellStart"/>
+      <w:r>
+        <w:rPr>
+          <w:color w:val="BFBFBF" w:themeColor="background1" w:themeShade="BF"/>
+        </w:rPr>
+        <w:t>Persistance</w:t>
+      </w:r>
+      <w:proofErr w:type="spellEnd"/>
+      <w:r>
+        <w:rPr>
+          <w:color w:val="BFBFBF" w:themeColor="background1" w:themeShade="BF"/>
+        </w:rPr>
+        <w:t xml:space="preserve"> Delay/6.2. Transactions/Transactions.doc</w:t>
       </w:r>
     </w:p>
     <w:p>
@@ -17461,7 +17729,21 @@
         <w:rPr>
           <w:color w:val="BFBFBF" w:themeColor="background1" w:themeShade="BF"/>
         </w:rPr>
-        <w:t>01. Code/5. Data Concepts/6.0. Persistance Delay/6.3. Apply, Ok, Cancel/Apply, Ok, Cancel.doc</w:t>
+        <w:t xml:space="preserve">01. Code/5. Data Concepts/6.0. </w:t>
+      </w:r>
+      <w:proofErr w:type="spellStart"/>
+      <w:r>
+        <w:rPr>
+          <w:color w:val="BFBFBF" w:themeColor="background1" w:themeShade="BF"/>
+        </w:rPr>
+        <w:t>Persistance</w:t>
+      </w:r>
+      <w:proofErr w:type="spellEnd"/>
+      <w:r>
+        <w:rPr>
+          <w:color w:val="BFBFBF" w:themeColor="background1" w:themeShade="BF"/>
+        </w:rPr>
+        <w:t xml:space="preserve"> Delay/6.3. Apply, Ok, Cancel/Apply, Ok, Cancel.doc</w:t>
       </w:r>
     </w:p>
     <w:p>
@@ -17481,7 +17763,21 @@
         <w:rPr>
           <w:color w:val="BFBFBF" w:themeColor="background1" w:themeShade="BF"/>
         </w:rPr>
-        <w:t>01. Code/5. Data Concepts/6.0. Persistance Delay/6.4. Streaming Access/Streaming Access.doc</w:t>
+        <w:t xml:space="preserve">01. Code/5. Data Concepts/6.0. </w:t>
+      </w:r>
+      <w:proofErr w:type="spellStart"/>
+      <w:r>
+        <w:rPr>
+          <w:color w:val="BFBFBF" w:themeColor="background1" w:themeShade="BF"/>
+        </w:rPr>
+        <w:t>Persistance</w:t>
+      </w:r>
+      <w:proofErr w:type="spellEnd"/>
+      <w:r>
+        <w:rPr>
+          <w:color w:val="BFBFBF" w:themeColor="background1" w:themeShade="BF"/>
+        </w:rPr>
+        <w:t xml:space="preserve"> Delay/6.4. Streaming Access/Streaming Access.doc</w:t>
       </w:r>
     </w:p>
     <w:p>
@@ -18715,7 +19011,21 @@
         <w:rPr>
           <w:color w:val="BFBFBF"/>
         </w:rPr>
-        <w:t>A bridge saying constructs might be derived fom these basic elements.</w:t>
+        <w:t xml:space="preserve">A bridge saying constructs might be derived </w:t>
+      </w:r>
+      <w:proofErr w:type="spellStart"/>
+      <w:r>
+        <w:rPr>
+          <w:color w:val="BFBFBF"/>
+        </w:rPr>
+        <w:t>fom</w:t>
+      </w:r>
+      <w:proofErr w:type="spellEnd"/>
+      <w:r>
+        <w:rPr>
+          <w:color w:val="BFBFBF"/>
+        </w:rPr>
+        <w:t xml:space="preserve"> these basic elements.</w:t>
       </w:r>
     </w:p>
     <w:p>
@@ -19915,7 +20225,21 @@
         <w:rPr>
           <w:color w:val="BFBFBF"/>
         </w:rPr>
-        <w:t>What went sort of wrong might be: Doubts about the systematics and their completeness and correctness seemed to have driven me into a brainstorm of unresolved details. I find there is not much wrong with that, if persistence leads to a well polished end-result, but some might also call it 'losing oneself in the details'. The effort that would come with that persistence is not estimated to be within my capacities right now. I sort of have to be gentle with myself.</w:t>
+        <w:t xml:space="preserve">What went sort of wrong might be: Doubts about the systematics and their completeness and correctness seemed to have driven me into a brainstorm of unresolved details. I find there is not much wrong with that, if persistence leads to a </w:t>
+      </w:r>
+      <w:proofErr w:type="spellStart"/>
+      <w:r>
+        <w:rPr>
+          <w:color w:val="BFBFBF"/>
+        </w:rPr>
+        <w:t>well polished</w:t>
+      </w:r>
+      <w:proofErr w:type="spellEnd"/>
+      <w:r>
+        <w:rPr>
+          <w:color w:val="BFBFBF"/>
+        </w:rPr>
+        <w:t xml:space="preserve"> end-result, but some might also call it 'losing oneself in the details'. The effort that would come with that persistence is not estimated to be within my capacities right now. I sort of have to be gentle with myself.</w:t>
       </w:r>
     </w:p>
     <w:p>
@@ -20990,7 +21314,21 @@
         <w:rPr>
           <w:color w:val="BFBFBF"/>
         </w:rPr>
-        <w:t>I actually feel uneasy about the notations introduced there at all. I want to try and avoid exaggeration, but this seems like a opening a flood gate to ambiguity. But that is not the question at hand.</w:t>
+        <w:t xml:space="preserve">I actually feel uneasy about the notations introduced there at all. I want to try and avoid exaggeration, but this seems like </w:t>
+      </w:r>
+      <w:proofErr w:type="spellStart"/>
+      <w:r>
+        <w:rPr>
+          <w:color w:val="BFBFBF"/>
+        </w:rPr>
+        <w:t>a</w:t>
+      </w:r>
+      <w:proofErr w:type="spellEnd"/>
+      <w:r>
+        <w:rPr>
+          <w:color w:val="BFBFBF"/>
+        </w:rPr>
+        <w:t xml:space="preserve"> opening a flood gate to ambiguity. But that is not the question at hand.</w:t>
       </w:r>
     </w:p>
     <w:p>
@@ -22626,7 +22964,21 @@
         <w:rPr>
           <w:color w:val="BFBFBF"/>
         </w:rPr>
-        <w:t>The Related Items and Related Lists collections inside the System Interface might be handy for reflective/aspect oriented/relational model logic. But in essence you might only need one collection of 'sub-objects' (that term might questionable). Possibly, certain characteristics that a sub-object might have could turn it into a Related Item, Related List or perhaps even an Attribute. And commands, etc. There may be one 'bag' of sub-items, while you may query for ones with certain characteristics. A set of those queries could be: Commands, Items, Lists or Attributes. But at least 2 times now I guess I changed my mind about the subdivision of those 'queries'. It looks like the .NET Type type with its members like Properties, Methods, etc.? That parallel feels nice. These might even be framework extensions. I wonder how to present this. Presenting alternatives. Leaving in this design choice or changing it? It should maybe be one of the use cases of the system interfaces. I think those might deserve mentioning. That this reflective data might be used for software design based on a relational model if you just see it as Related Lists and Related Items, that might be nice. But due to the detailed construct subdivisions that commands might cause, the view on the relational design might be lost if you do not put some sort of filter over it, that excludes maybe anything going on inside a command. These are just options. I would like to explore them. I am not sure if this would make the text unnecessarily long. Let's just see.</w:t>
+        <w:t xml:space="preserve">The Related Items and Related Lists collections inside the System Interface might be handy for reflective/aspect oriented/relational model logic. But in essence you might only need one collection of 'sub-objects' (that term might questionable). Possibly, certain characteristics that a sub-object might have could turn it into a Related Item, Related List or perhaps even an Attribute. And commands, etc. There may be one 'bag' of sub-items, while you may query for ones with certain characteristics. A set of those queries could be: Commands, Items, Lists or Attributes. But at least 2 times now I guess I changed my mind about the subdivision of those 'queries'. It looks like the .NET Type </w:t>
+      </w:r>
+      <w:proofErr w:type="spellStart"/>
+      <w:r>
+        <w:rPr>
+          <w:color w:val="BFBFBF"/>
+        </w:rPr>
+        <w:t>type</w:t>
+      </w:r>
+      <w:proofErr w:type="spellEnd"/>
+      <w:r>
+        <w:rPr>
+          <w:color w:val="BFBFBF"/>
+        </w:rPr>
+        <w:t xml:space="preserve"> with its members like Properties, Methods, etc.? That parallel feels nice. These might even be framework extensions. I wonder how to present this. Presenting alternatives. Leaving in this design choice or changing it? It should maybe be one of the use cases of the system interfaces. I think those might deserve mentioning. That this reflective data might be used for software design based on a relational model if you just see it as Related Lists and Related Items, that might be nice. But due to the detailed construct subdivisions that commands might cause, the view on the relational design might be lost if you do not put some sort of filter over it, that excludes maybe anything going on inside a command. These are just options. I would like to explore them. I am not sure if this would make the text unnecessarily long. Let's just see.</w:t>
       </w:r>
     </w:p>
     <w:p>
@@ -22782,7 +23134,21 @@
         <w:rPr>
           <w:color w:val="BFBFBF"/>
         </w:rPr>
-        <w:t>Clone (2) seems a practical variation on the value aspect, because the case where there is a parent object, whose child objects are values or reference and those elements together might need a copy ('MemberwiseClone'). The value aspect might only copy a parent object's value, which it might not even have, just through its sub-objects/child value objects. But the depth parameter might be a bit creative. I think expressing this use case (maybe a bit more concisely than above), might help appreciate that the idea is proposed.</w:t>
+        <w:t>Clone (2) seems a practical variation on the value aspect, because the case where there is a parent object, whose child objects are values or reference and those elements together might need a copy ('</w:t>
+      </w:r>
+      <w:proofErr w:type="spellStart"/>
+      <w:r>
+        <w:rPr>
+          <w:color w:val="BFBFBF"/>
+        </w:rPr>
+        <w:t>MemberwiseClone</w:t>
+      </w:r>
+      <w:proofErr w:type="spellEnd"/>
+      <w:r>
+        <w:rPr>
+          <w:color w:val="BFBFBF"/>
+        </w:rPr>
+        <w:t>'). The value aspect might only copy a parent object's value, which it might not even have, just through its sub-objects/child value objects. But the depth parameter might be a bit creative. I think expressing this use case (maybe a bit more concisely than above), might help appreciate that the idea is proposed.</w:t>
       </w:r>
     </w:p>
     <w:p>
@@ -23194,43 +23560,79 @@
           <w:bCs/>
           <w:color w:val="BFBFBF" w:themeColor="background1" w:themeShade="BF"/>
         </w:rPr>
-        <w:t xml:space="preserve"> Get Object which is Another Related Item</w:t>
-      </w:r>
-    </w:p>
-    <w:p>
-      <w:pPr>
-        <w:pStyle w:val="ListParagraph"/>
-        <w:numPr>
-          <w:ilvl w:val="1"/>
-          <w:numId w:val="25"/>
-        </w:numPr>
+        <w:t xml:space="preserve"> </w:t>
+      </w:r>
+      <w:proofErr w:type="spellStart"/>
+      <w:r>
         <w:rPr>
           <w:b/>
           <w:bCs/>
           <w:color w:val="BFBFBF" w:themeColor="background1" w:themeShade="BF"/>
         </w:rPr>
-      </w:pPr>
+        <w:t>Get</w:t>
+      </w:r>
+      <w:proofErr w:type="spellEnd"/>
       <w:r>
         <w:rPr>
           <w:b/>
           <w:bCs/>
           <w:color w:val="BFBFBF" w:themeColor="background1" w:themeShade="BF"/>
         </w:rPr>
-        <w:t xml:space="preserve">Object Get </w:t>
-      </w:r>
-      <w:r>
-        <w:rPr>
-          <w:color w:val="BFBFBF"/>
-        </w:rPr>
-        <w:sym w:font="Wingdings" w:char="F0E0"/>
-      </w:r>
-      <w:r>
+        <w:t xml:space="preserve"> Object which is Another Related Item</w:t>
+      </w:r>
+    </w:p>
+    <w:p>
+      <w:pPr>
+        <w:pStyle w:val="ListParagraph"/>
+        <w:numPr>
+          <w:ilvl w:val="1"/>
+          <w:numId w:val="25"/>
+        </w:numPr>
         <w:rPr>
           <w:b/>
           <w:bCs/>
           <w:color w:val="BFBFBF" w:themeColor="background1" w:themeShade="BF"/>
         </w:rPr>
-        <w:t xml:space="preserve"> Get Object which is Another Related List Item</w:t>
+      </w:pPr>
+      <w:r>
+        <w:rPr>
+          <w:b/>
+          <w:bCs/>
+          <w:color w:val="BFBFBF" w:themeColor="background1" w:themeShade="BF"/>
+        </w:rPr>
+        <w:t xml:space="preserve">Object Get </w:t>
+      </w:r>
+      <w:r>
+        <w:rPr>
+          <w:color w:val="BFBFBF"/>
+        </w:rPr>
+        <w:sym w:font="Wingdings" w:char="F0E0"/>
+      </w:r>
+      <w:r>
+        <w:rPr>
+          <w:b/>
+          <w:bCs/>
+          <w:color w:val="BFBFBF" w:themeColor="background1" w:themeShade="BF"/>
+        </w:rPr>
+        <w:t xml:space="preserve"> </w:t>
+      </w:r>
+      <w:proofErr w:type="spellStart"/>
+      <w:r>
+        <w:rPr>
+          <w:b/>
+          <w:bCs/>
+          <w:color w:val="BFBFBF" w:themeColor="background1" w:themeShade="BF"/>
+        </w:rPr>
+        <w:t>Get</w:t>
+      </w:r>
+      <w:proofErr w:type="spellEnd"/>
+      <w:r>
+        <w:rPr>
+          <w:b/>
+          <w:bCs/>
+          <w:color w:val="BFBFBF" w:themeColor="background1" w:themeShade="BF"/>
+        </w:rPr>
+        <w:t xml:space="preserve"> Object which is Another Related List Item</w:t>
       </w:r>
     </w:p>
     <w:p>
@@ -23313,7 +23715,21 @@
         <w:rPr>
           <w:color w:val="BFBFBF"/>
         </w:rPr>
-        <w:t>Up next might be the System Objects chapter. That one is rather large: 67 pages. I wonder if I am up for it. Maybe I would want to skip it and do another one first? Commands is larger 79 pages. Hmmm… and its content seems if-and-or-but'y. Parameters is 18 pages, some of which is material I think I want to change the idea of. At one point I would like to go from one topic to the next more sequentially. I think maybe just accept that there's quite some content. I think I am just going to start with the first article of the System Objects chapter.</w:t>
+        <w:t>Up next might be the System Objects chapter. That one is rather large: 67 pages. I wonder if I am up for it. Maybe I would want to skip it and do another one first? Commands is larger 79 pages. Hmmm… and its content seems if-and-or-</w:t>
+      </w:r>
+      <w:proofErr w:type="spellStart"/>
+      <w:r>
+        <w:rPr>
+          <w:color w:val="BFBFBF"/>
+        </w:rPr>
+        <w:t>but'y</w:t>
+      </w:r>
+      <w:proofErr w:type="spellEnd"/>
+      <w:r>
+        <w:rPr>
+          <w:color w:val="BFBFBF"/>
+        </w:rPr>
+        <w:t>. Parameters is 18 pages, some of which is material I think I want to change the idea of. At one point I would like to go from one topic to the next more sequentially. I think maybe just accept that there's quite some content. I think I am just going to start with the first article of the System Objects chapter.</w:t>
       </w:r>
     </w:p>
     <w:p>
@@ -23715,7 +24131,21 @@
         <w:rPr>
           <w:color w:val="BFBFBF"/>
         </w:rPr>
-        <w:t xml:space="preserve">I have some difficulty dealing with the following: I do not seem to have much hope anymore for the double-dashed bordered ring notation that would be proposed in the current text. I tend to like the explicit two line notation with a relational ring around it. I now 'fail' to see how that would be more convoluted. The double-bordered ring seems a tiny bit far fetched in its being derived from </w:t>
+        <w:t xml:space="preserve">I have some difficulty dealing with the following: I do not seem to have much hope anymore for the double-dashed bordered ring notation that would be proposed in the current text. I tend to like the explicit two line notation with a relational ring around it. I now 'fail' to see how that would be more convoluted. The double-bordered ring seems a tiny bit </w:t>
+      </w:r>
+      <w:proofErr w:type="spellStart"/>
+      <w:r>
+        <w:rPr>
+          <w:color w:val="BFBFBF"/>
+        </w:rPr>
+        <w:t>far fetched</w:t>
+      </w:r>
+      <w:proofErr w:type="spellEnd"/>
+      <w:r>
+        <w:rPr>
+          <w:color w:val="BFBFBF"/>
+        </w:rPr>
+        <w:t xml:space="preserve"> in its being derived from </w:t>
       </w:r>
       <w:r>
         <w:rPr>
@@ -23966,7 +24396,21 @@
         <w:rPr>
           <w:color w:val="BFBFBF"/>
         </w:rPr>
-        <w:t>I might solve it more easily. In the Relationships chapter I might switch over to the relational ring notation. Then when other chapters might use the double dashed ring notation, the arguments are already given: the Relationships chapter no longer would mention it, the Basic Diagram Elements chapter would express the preference of relational ring notation. Then any piece left that still might use the 'old' notation might be excused. This may be a side-effect of stating things more 'humby' instead and being honest where there is doubt.</w:t>
+        <w:t>I might solve it more easily. In the Relationships chapter I might switch over to the relational ring notation. Then when other chapters might use the double dashed ring notation, the arguments are already given: the Relationships chapter no longer would mention it, the Basic Diagram Elements chapter would express the preference of relational ring notation. Then any piece left that still might use the 'old' notation might be excused. This may be a side-effect of stating things more '</w:t>
+      </w:r>
+      <w:proofErr w:type="spellStart"/>
+      <w:r>
+        <w:rPr>
+          <w:color w:val="BFBFBF"/>
+        </w:rPr>
+        <w:t>humby</w:t>
+      </w:r>
+      <w:proofErr w:type="spellEnd"/>
+      <w:r>
+        <w:rPr>
+          <w:color w:val="BFBFBF"/>
+        </w:rPr>
+        <w:t>' instead and being honest where there is doubt.</w:t>
       </w:r>
     </w:p>
     <w:p>
@@ -24106,7 +24550,21 @@
         <w:rPr>
           <w:color w:val="BFBFBF"/>
         </w:rPr>
-        <w:t>Maybe I can leave it with adding maybe's and perhapses and leave words that seem to express it strongly, in there.</w:t>
+        <w:t xml:space="preserve">Maybe I can leave it with adding maybe's and </w:t>
+      </w:r>
+      <w:proofErr w:type="spellStart"/>
+      <w:r>
+        <w:rPr>
+          <w:color w:val="BFBFBF"/>
+        </w:rPr>
+        <w:t>perhapses</w:t>
+      </w:r>
+      <w:proofErr w:type="spellEnd"/>
+      <w:r>
+        <w:rPr>
+          <w:color w:val="BFBFBF"/>
+        </w:rPr>
+        <w:t xml:space="preserve"> and leave words that seem to express it strongly, in there.</w:t>
       </w:r>
     </w:p>
     <w:p>
@@ -24200,7 +24658,21 @@
         <w:rPr>
           <w:color w:val="BFBFBF"/>
         </w:rPr>
-        <w:t>I used to aim to be concise. In doing so, some thing might start to seem a bit commanding or something. But I did do my best then to make the text clear. Maybe this is not such a bad thing and maybe I was not doing that badly at it after all. Maybe just adding some wiggle words is enough, so that I might form an intermediate writing style. Perhaps that will be concise, strong, but leaving room for other options.</w:t>
+        <w:t xml:space="preserve">I used to aim to be concise. In doing so, </w:t>
+      </w:r>
+      <w:proofErr w:type="spellStart"/>
+      <w:r>
+        <w:rPr>
+          <w:color w:val="BFBFBF"/>
+        </w:rPr>
+        <w:t>some thing</w:t>
+      </w:r>
+      <w:proofErr w:type="spellEnd"/>
+      <w:r>
+        <w:rPr>
+          <w:color w:val="BFBFBF"/>
+        </w:rPr>
+        <w:t xml:space="preserve"> might start to seem a bit commanding or something. But I did do my best then to make the text clear. Maybe this is not such a bad thing and maybe I was not doing that badly at it after all. Maybe just adding some wiggle words is enough, so that I might form an intermediate writing style. Perhaps that will be concise, strong, but leaving room for other options.</w:t>
       </w:r>
     </w:p>
     <w:p>
@@ -24287,7 +24759,21 @@
         <w:rPr>
           <w:color w:val="BFBFBF"/>
         </w:rPr>
-        <w:t>The idea of one reference forward creates one reference back may not be universal. In one implementation it might. But I have made implementations of bidirectional relationship management code, where this does not seem to be the case. I think the notation might be more neutral or keep more options open, to perhaps accommodate a more honest, open and inclusional view on the topic. Perhaps the framework dependence matters. Perhaps an admission of framework dependence is enough. / But I also would like to explore how bidirectional relationships between objects might look in more possible implementation situations.</w:t>
+        <w:t xml:space="preserve">The idea of one reference forward creates one reference back may not be universal. In one implementation it might. But I have made implementations of bidirectional relationship management code, where this does not seem to be the case. I think the notation might be more neutral or keep more options open, to perhaps accommodate a more honest, open and </w:t>
+      </w:r>
+      <w:proofErr w:type="spellStart"/>
+      <w:r>
+        <w:rPr>
+          <w:color w:val="BFBFBF"/>
+        </w:rPr>
+        <w:t>inclusional</w:t>
+      </w:r>
+      <w:proofErr w:type="spellEnd"/>
+      <w:r>
+        <w:rPr>
+          <w:color w:val="BFBFBF"/>
+        </w:rPr>
+        <w:t xml:space="preserve"> view on the topic. Perhaps the framework dependence matters. Perhaps an admission of framework dependence is enough. / But I also would like to explore how bidirectional relationships between objects might look in more possible implementation situations.</w:t>
       </w:r>
     </w:p>
     <w:p>
@@ -24323,7 +24809,21 @@
         <w:rPr>
           <w:color w:val="BFBFBF"/>
         </w:rPr>
-        <w:t>For bidirecitonal relationships between objects might be different implementations of synchronized bidirectional relationships, that might invite other notational subtleties. This is just one idea of a way object relations might be subtly different from class relationships. Bidirectional relationships might be managed certain ways by certain software frameworks, and the way things are kept in sync on both ends of the relationship, might inspire slightly different ways to notate it.</w:t>
+        <w:t xml:space="preserve">For </w:t>
+      </w:r>
+      <w:proofErr w:type="spellStart"/>
+      <w:r>
+        <w:rPr>
+          <w:color w:val="BFBFBF"/>
+        </w:rPr>
+        <w:t>bidirecitonal</w:t>
+      </w:r>
+      <w:proofErr w:type="spellEnd"/>
+      <w:r>
+        <w:rPr>
+          <w:color w:val="BFBFBF"/>
+        </w:rPr>
+        <w:t xml:space="preserve"> relationships between objects might be different implementations of synchronized bidirectional relationships, that might invite other notational subtleties. This is just one idea of a way object relations might be subtly different from class relationships. Bidirectional relationships might be managed certain ways by certain software frameworks, and the way things are kept in sync on both ends of the relationship, might inspire slightly different ways to notate it.</w:t>
       </w:r>
     </w:p>
     <w:p>
@@ -24483,7 +24983,21 @@
         <w:rPr>
           <w:color w:val="BFBFBF"/>
         </w:rPr>
-        <w:t>I feel that the relationships chapter could introduce the notation, maybe descriptions of the concept, what it is about, what it is for. Maybe how it could be applied. Something about a relationship being bidirectional and the the two ends of the relationship can be kept in sync.</w:t>
+        <w:t xml:space="preserve">I feel that the relationships chapter could introduce the notation, maybe descriptions of the concept, what it is about, what it is for. Maybe how it could be applied. Something about a relationship being bidirectional and the </w:t>
+      </w:r>
+      <w:proofErr w:type="spellStart"/>
+      <w:r>
+        <w:rPr>
+          <w:color w:val="BFBFBF"/>
+        </w:rPr>
+        <w:t>the</w:t>
+      </w:r>
+      <w:proofErr w:type="spellEnd"/>
+      <w:r>
+        <w:rPr>
+          <w:color w:val="BFBFBF"/>
+        </w:rPr>
+        <w:t xml:space="preserve"> two ends of the relationship can be kept in sync.</w:t>
       </w:r>
     </w:p>
     <w:p>
@@ -24591,7 +25105,21 @@
         <w:rPr>
           <w:color w:val="BFBFBF"/>
         </w:rPr>
-        <w:t>It seems, that explaining it with pictures with explicit notation may help explain the concept more precisely. And 'might be's may loosen things up a bit.</w:t>
+        <w:t xml:space="preserve">It seems, that explaining it with pictures with explicit notation may help explain the concept more precisely. And 'might </w:t>
+      </w:r>
+      <w:proofErr w:type="spellStart"/>
+      <w:r>
+        <w:rPr>
+          <w:color w:val="BFBFBF"/>
+        </w:rPr>
+        <w:t>be's</w:t>
+      </w:r>
+      <w:proofErr w:type="spellEnd"/>
+      <w:r>
+        <w:rPr>
+          <w:color w:val="BFBFBF"/>
+        </w:rPr>
+        <w:t xml:space="preserve"> may loosen things up a bit.</w:t>
       </w:r>
     </w:p>
     <w:p>
@@ -25445,7 +25973,21 @@
         <w:rPr>
           <w:color w:val="BFBFBF"/>
         </w:rPr>
-        <w:t>I propose to leave this 'problem' unsolved: move the 'Counterpart of of Sight' to Circle Construct Drafts. The argument "something out of sight' is out of sight" seems to make sense enough for this 'problem' not to be considered a problem at all.</w:t>
+        <w:t xml:space="preserve">I propose to leave this 'problem' unsolved: move the 'Counterpart of </w:t>
+      </w:r>
+      <w:proofErr w:type="spellStart"/>
+      <w:r>
+        <w:rPr>
+          <w:color w:val="BFBFBF"/>
+        </w:rPr>
+        <w:t>of</w:t>
+      </w:r>
+      <w:proofErr w:type="spellEnd"/>
+      <w:r>
+        <w:rPr>
+          <w:color w:val="BFBFBF"/>
+        </w:rPr>
+        <w:t xml:space="preserve"> Sight' to Circle Construct Drafts. The argument "something out of sight' is out of sight" seems to make sense enough for this 'problem' not to be considered a problem at all.</w:t>
       </w:r>
     </w:p>
     <w:p>
@@ -26310,7 +26852,21 @@
         <w:rPr>
           <w:color w:val="BFBFBF"/>
         </w:rPr>
-        <w:t>It seems to be used as the main idea, this exchangeability. But that seems demotable to Circle Broader View perhaps or maybe even Circle Construct Drafts.</w:t>
+        <w:t xml:space="preserve">It seems to be used as the main idea, this exchangeability. But that seems </w:t>
+      </w:r>
+      <w:proofErr w:type="spellStart"/>
+      <w:r>
+        <w:rPr>
+          <w:color w:val="BFBFBF"/>
+        </w:rPr>
+        <w:t>demotable</w:t>
+      </w:r>
+      <w:proofErr w:type="spellEnd"/>
+      <w:r>
+        <w:rPr>
+          <w:color w:val="BFBFBF"/>
+        </w:rPr>
+        <w:t xml:space="preserve"> to Circle Broader View perhaps or maybe even Circle Construct Drafts.</w:t>
       </w:r>
     </w:p>
     <w:p>
@@ -26560,7 +27116,21 @@
         <w:rPr>
           <w:color w:val="BFBFBF"/>
         </w:rPr>
-        <w:t>I get anxiety if something seems unuseful to me. It's a thing.</w:t>
+        <w:t xml:space="preserve">I get anxiety if something seems </w:t>
+      </w:r>
+      <w:proofErr w:type="spellStart"/>
+      <w:r>
+        <w:rPr>
+          <w:color w:val="BFBFBF"/>
+        </w:rPr>
+        <w:t>unuseful</w:t>
+      </w:r>
+      <w:proofErr w:type="spellEnd"/>
+      <w:r>
+        <w:rPr>
+          <w:color w:val="BFBFBF"/>
+        </w:rPr>
+        <w:t xml:space="preserve"> to me. It's a thing.</w:t>
       </w:r>
     </w:p>
     <w:p>
@@ -26828,7 +27398,21 @@
         <w:rPr>
           <w:color w:val="BFBFBF"/>
         </w:rPr>
-        <w:t>Object Reference section may start with a more basic image of the concept, / along side the more composite picture it might display now.</w:t>
+        <w:t xml:space="preserve">Object Reference section may start with a more basic image of the concept, / </w:t>
+      </w:r>
+      <w:proofErr w:type="spellStart"/>
+      <w:r>
+        <w:rPr>
+          <w:color w:val="BFBFBF"/>
+        </w:rPr>
+        <w:t>along side</w:t>
+      </w:r>
+      <w:proofErr w:type="spellEnd"/>
+      <w:r>
+        <w:rPr>
+          <w:color w:val="BFBFBF"/>
+        </w:rPr>
+        <w:t xml:space="preserve"> the more composite picture it might display now.</w:t>
       </w:r>
     </w:p>
     <w:p>
@@ -27322,7 +27906,21 @@
         <w:rPr>
           <w:color w:val="BFBFBF"/>
         </w:rPr>
-        <w:t xml:space="preserve">At one point it means not the external references. At another it includes the external references. It might be more about the notation, rather than the terminology. I think I might tend to make terminology leading. I seems to explain synonyms of things in separate headings. I have doubs about the usefulness of that. Maybe thinking more of the concepts rather than the terms, might clean up the text? My goal is not to tech terminology or something, or make one up and then teach that. My goal might be to convey an idea. The term 'sub-objects' might not be a term often heard in IT. I think I just use it, because it makes the explanations work better. Maybe, since it does not seem a well adopted, perhaps therefor not well defined, term in IT, I might mention it briefly for the flow of the story, then maybe adopt common IT terminology or at least something I seem to assign a clear, non-ambiguous definition. It might be a subtle effect in the text, this ambiguity around the term 'sub-object', but it might clean things up if I do something with it. But how? </w:t>
+        <w:t xml:space="preserve">At one point it means not the external references. At another it includes the external references. It might be more about the notation, rather than the terminology. I think I might tend to make terminology leading. I seems to explain synonyms of things in separate headings. I have </w:t>
+      </w:r>
+      <w:proofErr w:type="spellStart"/>
+      <w:r>
+        <w:rPr>
+          <w:color w:val="BFBFBF"/>
+        </w:rPr>
+        <w:t>doubs</w:t>
+      </w:r>
+      <w:proofErr w:type="spellEnd"/>
+      <w:r>
+        <w:rPr>
+          <w:color w:val="BFBFBF"/>
+        </w:rPr>
+        <w:t xml:space="preserve"> about the usefulness of that. Maybe thinking more of the concepts rather than the terms, might clean up the text? My goal is not to tech terminology or something, or make one up and then teach that. My goal might be to convey an idea. The term 'sub-objects' might not be a term often heard in IT. I think I just use it, because it makes the explanations work better. Maybe, since it does not seem a well adopted, perhaps therefor not well defined, term in IT, I might mention it briefly for the flow of the story, then maybe adopt common IT terminology or at least something I seem to assign a clear, non-ambiguous definition. It might be a subtle effect in the text, this ambiguity around the term 'sub-object', but it might clean things up if I do something with it. But how? </w:t>
       </w:r>
     </w:p>
     <w:p>
@@ -27412,7 +28010,21 @@
         <w:rPr>
           <w:color w:val="BFBFBF"/>
         </w:rPr>
-        <w:t>Object references are a bit amgibuous here. The notation suggests an external link. But other interpretations of pointer suggest otherwise (denoted in the Pointers chapter).</w:t>
+        <w:t xml:space="preserve">Object references are a bit </w:t>
+      </w:r>
+      <w:proofErr w:type="spellStart"/>
+      <w:r>
+        <w:rPr>
+          <w:color w:val="BFBFBF"/>
+        </w:rPr>
+        <w:t>amgibuous</w:t>
+      </w:r>
+      <w:proofErr w:type="spellEnd"/>
+      <w:r>
+        <w:rPr>
+          <w:color w:val="BFBFBF"/>
+        </w:rPr>
+        <w:t xml:space="preserve"> here. The notation suggests an external link. But other interpretations of pointer suggest otherwise (denoted in the Pointers chapter).</w:t>
       </w:r>
     </w:p>
     <w:p>
@@ -27774,7 +28386,21 @@
         <w:rPr>
           <w:color w:val="BFBFBF"/>
         </w:rPr>
-        <w:t xml:space="preserve">I think the dashed square with the big red cross throught it, might be a bit harshly expressed. Maybe the </w:t>
+        <w:t xml:space="preserve">I think the dashed square with the big red cross </w:t>
+      </w:r>
+      <w:proofErr w:type="spellStart"/>
+      <w:r>
+        <w:rPr>
+          <w:color w:val="BFBFBF"/>
+        </w:rPr>
+        <w:t>throught</w:t>
+      </w:r>
+      <w:proofErr w:type="spellEnd"/>
+      <w:r>
+        <w:rPr>
+          <w:color w:val="BFBFBF"/>
+        </w:rPr>
+        <w:t xml:space="preserve"> it, might be a bit harshly expressed. Maybe the </w:t>
       </w:r>
       <w:r>
         <w:rPr>
@@ -28009,7 +28635,21 @@
         <w:rPr>
           <w:color w:val="BFBFBF"/>
         </w:rPr>
-        <w:t>For Ponters: Current picture lies a little. This may be how you might express it with abused/abstracted notation, but this might not be a pointer in Circle, if I look at it from a puritan perspective. It might be supposed to point 'inward'? I am not even sure.</w:t>
+        <w:t xml:space="preserve">For </w:t>
+      </w:r>
+      <w:proofErr w:type="spellStart"/>
+      <w:r>
+        <w:rPr>
+          <w:color w:val="BFBFBF"/>
+        </w:rPr>
+        <w:t>Ponters</w:t>
+      </w:r>
+      <w:proofErr w:type="spellEnd"/>
+      <w:r>
+        <w:rPr>
+          <w:color w:val="BFBFBF"/>
+        </w:rPr>
+        <w:t>: Current picture lies a little. This may be how you might express it with abused/abstracted notation, but this might not be a pointer in Circle, if I look at it from a puritan perspective. It might be supposed to point 'inward'? I am not even sure.</w:t>
       </w:r>
     </w:p>
     <w:p>
@@ -28396,7 +29036,21 @@
         <w:rPr>
           <w:color w:val="BFBFBF"/>
         </w:rPr>
-        <w:t>At first there is no type control at all. Anything can reference anything and this results in all sorts of possibilities, that things will go wrong in a program. Type control only enforces restrictions. When type controls is implemented inside the new computer language, it is like nothing extra is offered, but only the ability to impose more restrictions to the possiblities already offered.</w:t>
+        <w:t xml:space="preserve">At first there is no type control at all. Anything can reference anything and this results in all sorts of possibilities, that things will go wrong in a program. Type control only enforces restrictions. When type controls is implemented inside the new computer language, it is like nothing extra is offered, but only the ability to impose more restrictions to the </w:t>
+      </w:r>
+      <w:proofErr w:type="spellStart"/>
+      <w:r>
+        <w:rPr>
+          <w:color w:val="BFBFBF"/>
+        </w:rPr>
+        <w:t>possiblities</w:t>
+      </w:r>
+      <w:proofErr w:type="spellEnd"/>
+      <w:r>
+        <w:rPr>
+          <w:color w:val="BFBFBF"/>
+        </w:rPr>
+        <w:t xml:space="preserve"> already offered.</w:t>
       </w:r>
     </w:p>
     <w:p>
@@ -28862,7 +29516,21 @@
         <w:rPr>
           <w:color w:val="BFBFBF"/>
         </w:rPr>
-        <w:t>&gt; One alternative seems to need energy. The other altenative seems to need focus. Neither is aplenty.</w:t>
+        <w:t xml:space="preserve">&gt; One alternative seems to need energy. The other </w:t>
+      </w:r>
+      <w:proofErr w:type="spellStart"/>
+      <w:r>
+        <w:rPr>
+          <w:color w:val="BFBFBF"/>
+        </w:rPr>
+        <w:t>altenative</w:t>
+      </w:r>
+      <w:proofErr w:type="spellEnd"/>
+      <w:r>
+        <w:rPr>
+          <w:color w:val="BFBFBF"/>
+        </w:rPr>
+        <w:t xml:space="preserve"> seems to need focus. Neither is aplenty.</w:t>
       </w:r>
     </w:p>
     <w:p>
@@ -29608,24 +30276,66 @@
         <w:rPr>
           <w:color w:val="BFBFBF"/>
         </w:rPr>
-        <w:t>/ The work might be modularized. I am not attacted to how CSS3 is modularized, each piece of specs with a different state of being finished up. It seems messy. But I can employ the same organization to accept certain concepts are just more crystalized out than others, making it easier to share, even in an unfinished state, and stimulating keeping things separated and separately usable even when other parts are just really still messy. &gt; Scoped things more sharply instead, so more is finished up better percentually.</w:t>
-      </w:r>
-    </w:p>
-    <w:p>
-      <w:pPr>
-        <w:numPr>
-          <w:ilvl w:val="0"/>
-          <w:numId w:val="25"/>
-        </w:numPr>
-        <w:rPr>
-          <w:color w:val="BFBFBF"/>
-        </w:rPr>
-      </w:pPr>
-      <w:r>
-        <w:rPr>
-          <w:color w:val="BFBFBF"/>
-        </w:rPr>
-        <w:t>/ I took a look at some of the postponed work. I worry about the messiness of the content. And if the loose ends will make the idea fall apart. And whether this makes it even fit for publishing. I just don't know. But I think I should come back to it later. Because I had strategies for this. And I might be too hard on myself. A clear 'flag' [Preliminary documentation] in red somewhere at the top usually does the trick. Might tells people clearly not to not too much from the text that follows. Just being clear about that might be enough.</w:t>
+        <w:t xml:space="preserve">/ The work might be modularized. I am not </w:t>
+      </w:r>
+      <w:proofErr w:type="spellStart"/>
+      <w:r>
+        <w:rPr>
+          <w:color w:val="BFBFBF"/>
+        </w:rPr>
+        <w:t>attacted</w:t>
+      </w:r>
+      <w:proofErr w:type="spellEnd"/>
+      <w:r>
+        <w:rPr>
+          <w:color w:val="BFBFBF"/>
+        </w:rPr>
+        <w:t xml:space="preserve"> to how CSS3 is modularized, each piece of specs with a different state of being finished up. It seems messy. But I can employ the same organization to accept certain concepts are just more crystalized out than others, making it easier to share, even in an unfinished state, and stimulating keeping things separated and separately usable even when other parts are just really still messy. &gt; Scoped things more sharply instead, so more is finished up better </w:t>
+      </w:r>
+      <w:proofErr w:type="spellStart"/>
+      <w:r>
+        <w:rPr>
+          <w:color w:val="BFBFBF"/>
+        </w:rPr>
+        <w:t>percentually</w:t>
+      </w:r>
+      <w:proofErr w:type="spellEnd"/>
+      <w:r>
+        <w:rPr>
+          <w:color w:val="BFBFBF"/>
+        </w:rPr>
+        <w:t>.</w:t>
+      </w:r>
+    </w:p>
+    <w:p>
+      <w:pPr>
+        <w:numPr>
+          <w:ilvl w:val="0"/>
+          <w:numId w:val="25"/>
+        </w:numPr>
+        <w:rPr>
+          <w:color w:val="BFBFBF"/>
+        </w:rPr>
+      </w:pPr>
+      <w:r>
+        <w:rPr>
+          <w:color w:val="BFBFBF"/>
+        </w:rPr>
+        <w:t xml:space="preserve">/ I took a look at some of the postponed work. I worry about the messiness of the content. And if the loose ends will make the idea fall apart. And whether this makes it even fit for publishing. I just don't know. But I think I should come back to it later. Because I had strategies for this. And I might be too hard on myself. A clear 'flag' [Preliminary documentation] in red somewhere at the top usually does the trick. Might </w:t>
+      </w:r>
+      <w:proofErr w:type="spellStart"/>
+      <w:r>
+        <w:rPr>
+          <w:color w:val="BFBFBF"/>
+        </w:rPr>
+        <w:t>tells</w:t>
+      </w:r>
+      <w:proofErr w:type="spellEnd"/>
+      <w:r>
+        <w:rPr>
+          <w:color w:val="BFBFBF"/>
+        </w:rPr>
+        <w:t xml:space="preserve"> people clearly not to not too much from the text that follows. Just being clear about that might be enough.</w:t>
       </w:r>
     </w:p>
     <w:p>
@@ -29675,7 +30385,21 @@
         <w:rPr>
           <w:color w:val="BFBFBF"/>
         </w:rPr>
-        <w:t>I notice I talk a lot about implementation rather than notation. For instance: Does a dashed circle mean it is used as a class, enforced to be a class, static inside its container, how does it work in the system interfaces? What if it is just the notation that is the main idea, what if the implementation isn't. That might even make system interfaces' precise definition not important or maybe just subjected to diagrams drawn out to represent things from another language, like C#. C# getters and setters might be in a system interface notation. But setting an object reference's interface dynamically in runtime… may be too much of an implementation detail. I think it is a language definition / runtime implementation separation. In think the engineers at Microsoft might be right about developing language spec / runtime / framework / compiler quasi-independently. Maybe I can be inspired by that and make my language definition a litte simpler. I am subjected to the pitfall of wanting to cover every little minor edge-case, of which I have a fear that it may make the whole system fall to pieces. I already warned myself about that in the Circle Language Spec Strategy document. But now I think other people might actually read this, I start to think: maybe limit the scope. Somehow define the diagram notation and what it represents and not want to work out how things would work in a runtime. Runtime would be a system where the diagrams and actually the data that internally describes the diagram, to be loaded and run as computer programs. I think I wanted to check the usability of the notation by shining light on any little aspect of it, I could find. But I think some details are not that important. Maybe those are to be demoted to possible implementation details, to keep the main part of the story clean. I am OK with apologizing in the documentation, that this might not be usable or something. The description in the Strategy document is pretty much spot on, I think.</w:t>
+        <w:t xml:space="preserve">I notice I talk a lot about implementation rather than notation. For instance: Does a dashed circle mean it is used as a class, enforced to be a class, static inside its container, how does it work in the system interfaces? What if it is just the notation that is the main idea, what if the implementation isn't. That might even make system interfaces' precise definition not important or maybe just subjected to diagrams drawn out to represent things from another language, like C#. C# getters and setters might be in a system interface notation. But setting an object reference's interface dynamically in runtime… may be too much of an implementation detail. I think it is a language definition / runtime implementation separation. In think the engineers at Microsoft might be right about developing language spec / runtime / framework / compiler quasi-independently. Maybe I can be inspired by that and make my language definition a </w:t>
+      </w:r>
+      <w:proofErr w:type="spellStart"/>
+      <w:r>
+        <w:rPr>
+          <w:color w:val="BFBFBF"/>
+        </w:rPr>
+        <w:t>litte</w:t>
+      </w:r>
+      <w:proofErr w:type="spellEnd"/>
+      <w:r>
+        <w:rPr>
+          <w:color w:val="BFBFBF"/>
+        </w:rPr>
+        <w:t xml:space="preserve"> simpler. I am subjected to the pitfall of wanting to cover every little minor edge-case, of which I have a fear that it may make the whole system fall to pieces. I already warned myself about that in the Circle Language Spec Strategy document. But now I think other people might actually read this, I start to think: maybe limit the scope. Somehow define the diagram notation and what it represents and not want to work out how things would work in a runtime. Runtime would be a system where the diagrams and actually the data that internally describes the diagram, to be loaded and run as computer programs. I think I wanted to check the usability of the notation by shining light on any little aspect of it, I could find. But I think some details are not that important. Maybe those are to be demoted to possible implementation details, to keep the main part of the story clean. I am OK with apologizing in the documentation, that this might not be usable or something. The description in the Strategy document is pretty much spot on, I think.</w:t>
       </w:r>
     </w:p>
     <w:p>
@@ -30161,8 +30885,16 @@
         <w:rPr>
           <w:color w:val="BFBFBF"/>
         </w:rPr>
-        <w:t>03. Parent Controls Its Sub-Executions &gt; Medium sized &gt; Misc-ish</w:t>
-      </w:r>
+        <w:t>03. Parent Controls Its Sub-Executions &gt; Medium sized &gt; Misc-</w:t>
+      </w:r>
+      <w:proofErr w:type="spellStart"/>
+      <w:r>
+        <w:rPr>
+          <w:color w:val="BFBFBF"/>
+        </w:rPr>
+        <w:t>ish</w:t>
+      </w:r>
+      <w:proofErr w:type="spellEnd"/>
     </w:p>
     <w:p>
       <w:pPr>
@@ -30251,8 +30983,16 @@
         <w:rPr>
           <w:color w:val="BFBFBF"/>
         </w:rPr>
-        <w:t>08. Command Referrers &gt; Smaller &gt; Misc-ish</w:t>
-      </w:r>
+        <w:t>08. Command Referrers &gt; Smaller &gt; Misc-</w:t>
+      </w:r>
+      <w:proofErr w:type="spellStart"/>
+      <w:r>
+        <w:rPr>
+          <w:color w:val="BFBFBF"/>
+        </w:rPr>
+        <w:t>ish</w:t>
+      </w:r>
+      <w:proofErr w:type="spellEnd"/>
     </w:p>
     <w:p>
       <w:pPr>
@@ -30305,8 +31045,16 @@
         <w:rPr>
           <w:color w:val="BFBFBF"/>
         </w:rPr>
-        <w:t>11. This (unfinished) &gt; Smaller &gt; Misc-ish</w:t>
-      </w:r>
+        <w:t>11. This (unfinished) &gt; Smaller &gt; Misc-</w:t>
+      </w:r>
+      <w:proofErr w:type="spellStart"/>
+      <w:r>
+        <w:rPr>
+          <w:color w:val="BFBFBF"/>
+        </w:rPr>
+        <w:t>ish</w:t>
+      </w:r>
+      <w:proofErr w:type="spellEnd"/>
     </w:p>
     <w:p>
       <w:pPr>
@@ -31898,7 +32646,21 @@
         <w:rPr>
           <w:color w:val="BFBFBF"/>
         </w:rPr>
-        <w:t>I think I already had a place in mind for that, to move this article to a different main topic. I think tso Commands, but I think I put that down in the planning doc Circle Language Spec Product List.</w:t>
+        <w:t xml:space="preserve">I think I already had a place in mind for that, to move this article to a different main topic. I think </w:t>
+      </w:r>
+      <w:proofErr w:type="spellStart"/>
+      <w:r>
+        <w:rPr>
+          <w:color w:val="BFBFBF"/>
+        </w:rPr>
+        <w:t>tso</w:t>
+      </w:r>
+      <w:proofErr w:type="spellEnd"/>
+      <w:r>
+        <w:rPr>
+          <w:color w:val="BFBFBF"/>
+        </w:rPr>
+        <w:t xml:space="preserve"> Commands, but I think I put that down in the planning doc Circle Language Spec Product List.</w:t>
       </w:r>
     </w:p>
     <w:p>
@@ -35611,7 +36373,21 @@
         <w:rPr>
           <w:color w:val="BFBFBF"/>
         </w:rPr>
-        <w:t>Even if I do not know how I could group together many of the articles logically, if I can find a few groups, that would already benefit the overviewability of the topic list.</w:t>
+        <w:t xml:space="preserve">Even if I do not know how I could group together many of the articles logically, if I can find a few groups, that would already benefit the </w:t>
+      </w:r>
+      <w:proofErr w:type="spellStart"/>
+      <w:r>
+        <w:rPr>
+          <w:color w:val="BFBFBF"/>
+        </w:rPr>
+        <w:t>overviewability</w:t>
+      </w:r>
+      <w:proofErr w:type="spellEnd"/>
+      <w:r>
+        <w:rPr>
+          <w:color w:val="BFBFBF"/>
+        </w:rPr>
+        <w:t xml:space="preserve"> of the topic list.</w:t>
       </w:r>
     </w:p>
     <w:p>
@@ -36151,7 +36927,35 @@
         <w:rPr>
           <w:color w:val="BFBFBF"/>
         </w:rPr>
-        <w:t>Maybe if ut were'd for the Start and Stop article in between I would just move more to Commands Main Concepts.</w:t>
+        <w:t xml:space="preserve">Maybe if </w:t>
+      </w:r>
+      <w:proofErr w:type="spellStart"/>
+      <w:r>
+        <w:rPr>
+          <w:color w:val="BFBFBF"/>
+        </w:rPr>
+        <w:t>ut</w:t>
+      </w:r>
+      <w:proofErr w:type="spellEnd"/>
+      <w:r>
+        <w:rPr>
+          <w:color w:val="BFBFBF"/>
+        </w:rPr>
+        <w:t xml:space="preserve"> </w:t>
+      </w:r>
+      <w:proofErr w:type="spellStart"/>
+      <w:r>
+        <w:rPr>
+          <w:color w:val="BFBFBF"/>
+        </w:rPr>
+        <w:t>were'd</w:t>
+      </w:r>
+      <w:proofErr w:type="spellEnd"/>
+      <w:r>
+        <w:rPr>
+          <w:color w:val="BFBFBF"/>
+        </w:rPr>
+        <w:t xml:space="preserve"> for the Start and Stop article in between I would just move more to Commands Main Concepts.</w:t>
       </w:r>
     </w:p>
     <w:p>
@@ -36899,7 +37703,21 @@
         <w:rPr>
           <w:color w:val="BFBFBF"/>
         </w:rPr>
-        <w:t>Actually, just reading it over, I think it may be still to rough of a text, that I want to make a bit more neutral, before making it the main thing to start with.</w:t>
+        <w:t xml:space="preserve">Actually, just reading it over, I think it may be still </w:t>
+      </w:r>
+      <w:proofErr w:type="spellStart"/>
+      <w:r>
+        <w:rPr>
+          <w:color w:val="BFBFBF"/>
+        </w:rPr>
+        <w:t>to</w:t>
+      </w:r>
+      <w:proofErr w:type="spellEnd"/>
+      <w:r>
+        <w:rPr>
+          <w:color w:val="BFBFBF"/>
+        </w:rPr>
+        <w:t xml:space="preserve"> rough of a text, that I want to make a bit more neutral, before making it the main thing to start with.</w:t>
       </w:r>
     </w:p>
     <w:p>
@@ -37490,7 +38308,21 @@
         <w:rPr>
           <w:color w:val="BFBFBF"/>
         </w:rPr>
-        <w:t>Result of diff: 2x Thumbs.db. 4x a file that is not in 'Previous Version', but is in 'Other Diagram Topics\Example Diagrams'</w:t>
+        <w:t xml:space="preserve">Result of diff: 2x </w:t>
+      </w:r>
+      <w:proofErr w:type="spellStart"/>
+      <w:r>
+        <w:rPr>
+          <w:color w:val="BFBFBF"/>
+        </w:rPr>
+        <w:t>Thumbs.db</w:t>
+      </w:r>
+      <w:proofErr w:type="spellEnd"/>
+      <w:r>
+        <w:rPr>
+          <w:color w:val="BFBFBF"/>
+        </w:rPr>
+        <w:t>. 4x a file that is not in 'Previous Version', but is in 'Other Diagram Topics\Example Diagrams'</w:t>
       </w:r>
     </w:p>
     <w:p>
@@ -37794,25 +38626,53 @@
         <w:rPr>
           <w:color w:val="BFBFBF"/>
         </w:rPr>
-        <w:t>Renaming git repo Circle Docs to Software System Docs.</w:t>
-      </w:r>
-    </w:p>
-    <w:p>
-      <w:pPr>
-        <w:pStyle w:val="ListParagraph"/>
-        <w:numPr>
-          <w:ilvl w:val="0"/>
-          <w:numId w:val="25"/>
-        </w:numPr>
-        <w:rPr>
-          <w:color w:val="BFBFBF"/>
-        </w:rPr>
-      </w:pPr>
-      <w:r>
-        <w:rPr>
-          <w:color w:val="BFBFBF"/>
-        </w:rPr>
-        <w:t>Renaming git repo Project Docs to Planning Docs.</w:t>
+        <w:t xml:space="preserve">Renaming </w:t>
+      </w:r>
+      <w:proofErr w:type="spellStart"/>
+      <w:r>
+        <w:rPr>
+          <w:color w:val="BFBFBF"/>
+        </w:rPr>
+        <w:t>git</w:t>
+      </w:r>
+      <w:proofErr w:type="spellEnd"/>
+      <w:r>
+        <w:rPr>
+          <w:color w:val="BFBFBF"/>
+        </w:rPr>
+        <w:t xml:space="preserve"> repo Circle Docs to Software System Docs.</w:t>
+      </w:r>
+    </w:p>
+    <w:p>
+      <w:pPr>
+        <w:pStyle w:val="ListParagraph"/>
+        <w:numPr>
+          <w:ilvl w:val="0"/>
+          <w:numId w:val="25"/>
+        </w:numPr>
+        <w:rPr>
+          <w:color w:val="BFBFBF"/>
+        </w:rPr>
+      </w:pPr>
+      <w:r>
+        <w:rPr>
+          <w:color w:val="BFBFBF"/>
+        </w:rPr>
+        <w:t xml:space="preserve">Renaming </w:t>
+      </w:r>
+      <w:proofErr w:type="spellStart"/>
+      <w:r>
+        <w:rPr>
+          <w:color w:val="BFBFBF"/>
+        </w:rPr>
+        <w:t>git</w:t>
+      </w:r>
+      <w:proofErr w:type="spellEnd"/>
+      <w:r>
+        <w:rPr>
+          <w:color w:val="BFBFBF"/>
+        </w:rPr>
+        <w:t xml:space="preserve"> repo Project Docs to Planning Docs.</w:t>
       </w:r>
     </w:p>
     <w:p>
@@ -38286,7 +39146,35 @@
         <w:rPr>
           <w:color w:val="BFBFBF"/>
         </w:rPr>
-        <w:t xml:space="preserve"> seems to harsh." I think maybe that won't work. Because I tend to evaluate the harshness, and this evaluation is 'jittery': sometimes it seems to be 'on', sometimes 'off', sometimes too on tightly, sometimes maybe too weakly. Perhaps I am better off dropping the whole goal of rewording it. I like learning to use language with more air in it, for my personal life for communication to others, or to prevent holding on too tightly to an idea. But this hobby project may need some air in it. Paradoxically, by not loosening up the language. I feel that writing new texts, I already seem to adopt a ligher way of conveying ideas. Evaluating existing texts seems harder.</w:t>
+        <w:t xml:space="preserve"> seems </w:t>
+      </w:r>
+      <w:proofErr w:type="spellStart"/>
+      <w:r>
+        <w:rPr>
+          <w:color w:val="BFBFBF"/>
+        </w:rPr>
+        <w:t>to</w:t>
+      </w:r>
+      <w:proofErr w:type="spellEnd"/>
+      <w:r>
+        <w:rPr>
+          <w:color w:val="BFBFBF"/>
+        </w:rPr>
+        <w:t xml:space="preserve"> harsh." I think maybe that won't work. Because I tend to evaluate the harshness, and this evaluation is 'jittery': sometimes it seems to be 'on', sometimes 'off', sometimes too on tightly, sometimes maybe too weakly. Perhaps I am better off dropping the whole goal of rewording it. I like learning to use language with more air in it, for my personal life for communication to others, or to prevent holding on too tightly to an idea. But this hobby project may need some air in it. Paradoxically, by not loosening up the language. I feel that writing new texts, I already seem to adopt a </w:t>
+      </w:r>
+      <w:proofErr w:type="spellStart"/>
+      <w:r>
+        <w:rPr>
+          <w:color w:val="BFBFBF"/>
+        </w:rPr>
+        <w:t>ligher</w:t>
+      </w:r>
+      <w:proofErr w:type="spellEnd"/>
+      <w:r>
+        <w:rPr>
+          <w:color w:val="BFBFBF"/>
+        </w:rPr>
+        <w:t xml:space="preserve"> way of conveying ideas. Evaluating existing texts seems harder.</w:t>
       </w:r>
     </w:p>
     <w:p>
@@ -38691,7 +39579,21 @@
         <w:rPr>
           <w:color w:val="BFBFBF"/>
         </w:rPr>
-        <w:t>Some things especially in evaluations may seem cocky when I call my own successes very, very good. I don't know if I need to change that. I also use I and you interchangedly when I talk about myself. Not sure if I have to change that. The plans sometimes talk in definites. Maybe openness is better language, I mean more wiggle room in the wording. Not sure if that's a problem.</w:t>
+        <w:t xml:space="preserve">Some things especially in evaluations may seem cocky when I call my own successes very, very good. I don't know if I need to change that. I also use I and you </w:t>
+      </w:r>
+      <w:proofErr w:type="spellStart"/>
+      <w:r>
+        <w:rPr>
+          <w:color w:val="BFBFBF"/>
+        </w:rPr>
+        <w:t>interchangedly</w:t>
+      </w:r>
+      <w:proofErr w:type="spellEnd"/>
+      <w:r>
+        <w:rPr>
+          <w:color w:val="BFBFBF"/>
+        </w:rPr>
+        <w:t xml:space="preserve"> when I talk about myself. Not sure if I have to change that. The plans sometimes talk in definites. Maybe openness is better language, I mean more wiggle room in the wording. Not sure if that's a problem.</w:t>
       </w:r>
     </w:p>
     <w:p>
@@ -38874,7 +39776,21 @@
         <w:rPr>
           <w:color w:val="BFBFBF"/>
         </w:rPr>
-        <w:t>This changes things. This puts even more out of scope of Language Spec. Earlier on I thought anything that has to do with language spec could be in scope of this project, but part of its postponed parts. Yeah this seems arbitrary terminology, that seems to mean the same, but I am going with it. Earlier anything language speccy would be still in the project definition, but deemed optional. This split up was by feeling it is part of the language or not part of the language. Now I actually have in mind 3 categories of things that kind of fall under that umbrella 'part of the language': Language Spec / Broader Perspective / Construct Proposals.</w:t>
+        <w:t xml:space="preserve">This changes things. This puts even more out of scope of Language Spec. Earlier on I thought anything that has to do with language spec could be in scope of this project, but part of its postponed parts. Yeah this seems arbitrary terminology, that seems to mean the same, but I am going with it. Earlier anything language </w:t>
+      </w:r>
+      <w:proofErr w:type="spellStart"/>
+      <w:r>
+        <w:rPr>
+          <w:color w:val="BFBFBF"/>
+        </w:rPr>
+        <w:t>speccy</w:t>
+      </w:r>
+      <w:proofErr w:type="spellEnd"/>
+      <w:r>
+        <w:rPr>
+          <w:color w:val="BFBFBF"/>
+        </w:rPr>
+        <w:t xml:space="preserve"> would be still in the project definition, but deemed optional. This split up was by feeling it is part of the language or not part of the language. Now I actually have in mind 3 categories of things that kind of fall under that umbrella 'part of the language': Language Spec / Broader Perspective / Construct Proposals.</w:t>
       </w:r>
     </w:p>
     <w:p/>
@@ -39132,7 +40048,21 @@
         <w:rPr>
           <w:color w:val="BFBFBF"/>
         </w:rPr>
-        <w:t>I do like too see it reworded it to nothing being a strict rule anymore and you can always make up your own mind. It seems this does not harm the integrity of the idea.</w:t>
+        <w:t xml:space="preserve">I do like </w:t>
+      </w:r>
+      <w:proofErr w:type="spellStart"/>
+      <w:r>
+        <w:rPr>
+          <w:color w:val="BFBFBF"/>
+        </w:rPr>
+        <w:t>too</w:t>
+      </w:r>
+      <w:proofErr w:type="spellEnd"/>
+      <w:r>
+        <w:rPr>
+          <w:color w:val="BFBFBF"/>
+        </w:rPr>
+        <w:t xml:space="preserve"> see it reworded it to nothing being a strict rule anymore and you can always make up your own mind. It seems this does not harm the integrity of the idea.</w:t>
       </w:r>
     </w:p>
     <w:p>
@@ -39376,7 +40306,21 @@
         <w:rPr>
           <w:color w:val="BFBFBF"/>
         </w:rPr>
-        <w:t>The other Circle Language Spec Plan docs seem fine regarding scoping for now.</w:t>
+        <w:t xml:space="preserve">The other Circle Language Spec Plan </w:t>
+      </w:r>
+      <w:proofErr w:type="spellStart"/>
+      <w:r>
+        <w:rPr>
+          <w:color w:val="BFBFBF"/>
+        </w:rPr>
+        <w:t>docs</w:t>
+      </w:r>
+      <w:proofErr w:type="spellEnd"/>
+      <w:r>
+        <w:rPr>
+          <w:color w:val="BFBFBF"/>
+        </w:rPr>
+        <w:t xml:space="preserve"> seem fine regarding scoping for now.</w:t>
       </w:r>
     </w:p>
     <w:p>
@@ -39556,7 +40500,21 @@
         <w:rPr>
           <w:color w:val="BFBFBF"/>
         </w:rPr>
-        <w:t>I do not think I can even formulate just a few sentences 'this and that' has been done regarding Circle Language Spec in this project, while the project was also about larger parts. It's just that inconcrete.</w:t>
+        <w:t xml:space="preserve">I do not think I can even formulate just a few sentences 'this and that' has been done regarding Circle Language Spec in this project, while the project was also about larger parts. It's just that </w:t>
+      </w:r>
+      <w:proofErr w:type="spellStart"/>
+      <w:r>
+        <w:rPr>
+          <w:color w:val="BFBFBF"/>
+        </w:rPr>
+        <w:t>inconcrete</w:t>
+      </w:r>
+      <w:proofErr w:type="spellEnd"/>
+      <w:r>
+        <w:rPr>
+          <w:color w:val="BFBFBF"/>
+        </w:rPr>
+        <w:t>.</w:t>
       </w:r>
     </w:p>
     <w:p>
@@ -39970,7 +40928,21 @@
         <w:rPr>
           <w:color w:val="BFBFBF"/>
         </w:rPr>
-        <w:t>/ "2003 - 2009 Software System Documentation" is sort of the prequel to Circle Language Spec. Haha.</w:t>
+        <w:t xml:space="preserve">/ "2003 - 2009 Software System Documentation" is sort of the prequel to Circle Language Spec. </w:t>
+      </w:r>
+      <w:proofErr w:type="spellStart"/>
+      <w:r>
+        <w:rPr>
+          <w:color w:val="BFBFBF"/>
+        </w:rPr>
+        <w:t>Haha</w:t>
+      </w:r>
+      <w:proofErr w:type="spellEnd"/>
+      <w:r>
+        <w:rPr>
+          <w:color w:val="BFBFBF"/>
+        </w:rPr>
+        <w:t>.</w:t>
       </w:r>
     </w:p>
     <w:p>
@@ -40428,7 +41400,21 @@
         <w:rPr>
           <w:color w:val="BFBFBF"/>
         </w:rPr>
-        <w:t>Adding maybe's and perhapses.</w:t>
+        <w:t xml:space="preserve">Adding maybe's and </w:t>
+      </w:r>
+      <w:proofErr w:type="spellStart"/>
+      <w:r>
+        <w:rPr>
+          <w:color w:val="BFBFBF"/>
+        </w:rPr>
+        <w:t>perhapses</w:t>
+      </w:r>
+      <w:proofErr w:type="spellEnd"/>
+      <w:r>
+        <w:rPr>
+          <w:color w:val="BFBFBF"/>
+        </w:rPr>
+        <w:t>.</w:t>
       </w:r>
     </w:p>
     <w:p>
@@ -40697,7 +41683,21 @@
         <w:rPr>
           <w:color w:val="BFBFBF"/>
         </w:rPr>
-        <w:t>There seem to be maybe's and perhapses missing, but it does not seem to sound too blunt.</w:t>
+        <w:t xml:space="preserve">There seem to be maybe's and </w:t>
+      </w:r>
+      <w:proofErr w:type="spellStart"/>
+      <w:r>
+        <w:rPr>
+          <w:color w:val="BFBFBF"/>
+        </w:rPr>
+        <w:t>perhapses</w:t>
+      </w:r>
+      <w:proofErr w:type="spellEnd"/>
+      <w:r>
+        <w:rPr>
+          <w:color w:val="BFBFBF"/>
+        </w:rPr>
+        <w:t xml:space="preserve"> missing, but it does not seem to sound too blunt.</w:t>
       </w:r>
     </w:p>
     <w:p>
@@ -41185,7 +42185,21 @@
         <w:rPr>
           <w:color w:val="BFBFBF"/>
         </w:rPr>
-        <w:t>As I read the first sentences of the sub-project planning doc, I tend to want to redescribe it, now I can put it into context. As I explain that context, the integrity of the planning doc seems in tact again.</w:t>
+        <w:t xml:space="preserve">As I read the first sentences of the sub-project planning doc, I tend to want to redescribe it, now I can put it into context. As I explain that context, the integrity of the planning doc seems </w:t>
+      </w:r>
+      <w:proofErr w:type="spellStart"/>
+      <w:r>
+        <w:rPr>
+          <w:color w:val="BFBFBF"/>
+        </w:rPr>
+        <w:t>in tact</w:t>
+      </w:r>
+      <w:proofErr w:type="spellEnd"/>
+      <w:r>
+        <w:rPr>
+          <w:color w:val="BFBFBF"/>
+        </w:rPr>
+        <w:t xml:space="preserve"> again.</w:t>
       </w:r>
     </w:p>
     <w:p>
@@ -41262,7 +42276,21 @@
         <w:rPr>
           <w:color w:val="BFBFBF"/>
         </w:rPr>
-        <w:t>Ideas document: ISNSE = Internet as a Single Computer &gt; But why? Internet aS a[N] Single Entity?</w:t>
+        <w:t xml:space="preserve">Ideas document: ISNSE = Internet as a Single Computer &gt; But why? Internet </w:t>
+      </w:r>
+      <w:proofErr w:type="spellStart"/>
+      <w:r>
+        <w:rPr>
+          <w:color w:val="BFBFBF"/>
+        </w:rPr>
+        <w:t>aS</w:t>
+      </w:r>
+      <w:proofErr w:type="spellEnd"/>
+      <w:r>
+        <w:rPr>
+          <w:color w:val="BFBFBF"/>
+        </w:rPr>
+        <w:t xml:space="preserve"> a[N] Single Entity?</w:t>
       </w:r>
     </w:p>
     <w:p>
@@ -41686,7 +42714,21 @@
         <w:rPr>
           <w:color w:val="BFBFBF"/>
         </w:rPr>
-        <w:t>/ Limitation: I choose to not reorganize/resubdivide the sub projects. I choose to just change the wording.</w:t>
+        <w:t>/ Limitation: I choose to not reorganize/</w:t>
+      </w:r>
+      <w:proofErr w:type="spellStart"/>
+      <w:r>
+        <w:rPr>
+          <w:color w:val="BFBFBF"/>
+        </w:rPr>
+        <w:t>resubdivide</w:t>
+      </w:r>
+      <w:proofErr w:type="spellEnd"/>
+      <w:r>
+        <w:rPr>
+          <w:color w:val="BFBFBF"/>
+        </w:rPr>
+        <w:t xml:space="preserve"> the sub projects. I choose to just change the wording.</w:t>
       </w:r>
     </w:p>
     <w:p>
@@ -42767,11 +43809,19 @@
           <w:color w:val="BFBFBF"/>
         </w:rPr>
       </w:pPr>
-      <w:r>
-        <w:rPr>
-          <w:color w:val="BFBFBF"/>
-        </w:rPr>
-        <w:t>Americanish heading case usage</w:t>
+      <w:proofErr w:type="spellStart"/>
+      <w:r>
+        <w:rPr>
+          <w:color w:val="BFBFBF"/>
+        </w:rPr>
+        <w:t>Americanish</w:t>
+      </w:r>
+      <w:proofErr w:type="spellEnd"/>
+      <w:r>
+        <w:rPr>
+          <w:color w:val="BFBFBF"/>
+        </w:rPr>
+        <w:t xml:space="preserve"> heading case usage</w:t>
       </w:r>
     </w:p>
     <w:p>
@@ -43005,7 +44055,21 @@
         <w:rPr>
           <w:color w:val="BFBFBF"/>
         </w:rPr>
-        <w:t>&gt; They use different templates, so this formatting and making consisntent, probably does not apply to those.</w:t>
+        <w:t xml:space="preserve">&gt; They use different templates, so this formatting and making </w:t>
+      </w:r>
+      <w:proofErr w:type="spellStart"/>
+      <w:r>
+        <w:rPr>
+          <w:color w:val="BFBFBF"/>
+        </w:rPr>
+        <w:t>consisntent</w:t>
+      </w:r>
+      <w:proofErr w:type="spellEnd"/>
+      <w:r>
+        <w:rPr>
+          <w:color w:val="BFBFBF"/>
+        </w:rPr>
+        <w:t>, probably does not apply to those.</w:t>
       </w:r>
     </w:p>
     <w:p>
@@ -43749,11 +44813,19 @@
           <w:color w:val="BFBFBF"/>
         </w:rPr>
       </w:pPr>
-      <w:r>
-        <w:rPr>
-          <w:color w:val="BFBFBF"/>
-        </w:rPr>
-        <w:t>Obs~ Some paths are too long…</w:t>
+      <w:proofErr w:type="spellStart"/>
+      <w:r>
+        <w:rPr>
+          <w:color w:val="BFBFBF"/>
+        </w:rPr>
+        <w:t>Obs</w:t>
+      </w:r>
+      <w:proofErr w:type="spellEnd"/>
+      <w:r>
+        <w:rPr>
+          <w:color w:val="BFBFBF"/>
+        </w:rPr>
+        <w:t>~ Some paths are too long…</w:t>
       </w:r>
     </w:p>
     <w:p>
@@ -43800,11 +44872,19 @@
           <w:color w:val="BFBFBF"/>
         </w:rPr>
       </w:pPr>
-      <w:r>
-        <w:rPr>
-          <w:color w:val="BFBFBF"/>
-        </w:rPr>
-        <w:t>Obs~ Error is gone.</w:t>
+      <w:proofErr w:type="spellStart"/>
+      <w:r>
+        <w:rPr>
+          <w:color w:val="BFBFBF"/>
+        </w:rPr>
+        <w:t>Obs</w:t>
+      </w:r>
+      <w:proofErr w:type="spellEnd"/>
+      <w:r>
+        <w:rPr>
+          <w:color w:val="BFBFBF"/>
+        </w:rPr>
+        <w:t>~ Error is gone.</w:t>
       </w:r>
     </w:p>
     <w:p>
@@ -43834,11 +44914,19 @@
           <w:color w:val="BFBFBF"/>
         </w:rPr>
       </w:pPr>
-      <w:r>
-        <w:rPr>
-          <w:color w:val="BFBFBF"/>
-        </w:rPr>
-        <w:t>Obs~ Visual Studio Find in Files will not search doc contents.</w:t>
+      <w:proofErr w:type="spellStart"/>
+      <w:r>
+        <w:rPr>
+          <w:color w:val="BFBFBF"/>
+        </w:rPr>
+        <w:t>Obs</w:t>
+      </w:r>
+      <w:proofErr w:type="spellEnd"/>
+      <w:r>
+        <w:rPr>
+          <w:color w:val="BFBFBF"/>
+        </w:rPr>
+        <w:t>~ Visual Studio Find in Files will not search doc contents.</w:t>
       </w:r>
     </w:p>
     <w:p>
@@ -43885,11 +44973,19 @@
           <w:color w:val="BFBFBF"/>
         </w:rPr>
       </w:pPr>
-      <w:r>
-        <w:rPr>
-          <w:color w:val="BFBFBF"/>
-        </w:rPr>
-        <w:t>Obs: Now it does not match "*.docx".</w:t>
+      <w:proofErr w:type="spellStart"/>
+      <w:r>
+        <w:rPr>
+          <w:color w:val="BFBFBF"/>
+        </w:rPr>
+        <w:t>Obs</w:t>
+      </w:r>
+      <w:proofErr w:type="spellEnd"/>
+      <w:r>
+        <w:rPr>
+          <w:color w:val="BFBFBF"/>
+        </w:rPr>
+        <w:t>: Now it does not match "*.docx".</w:t>
       </w:r>
     </w:p>
     <w:p>
@@ -43923,24 +45019,46 @@
         <w:rPr>
           <w:color w:val="BFBFBF"/>
         </w:rPr>
-        <w:t>Exp: Windows 7 File Explorer. "D:\Source\JJs Software\Project Docs\Circle Language Spec Plan". Search "content:Joost".</w:t>
-      </w:r>
-    </w:p>
-    <w:p>
-      <w:pPr>
-        <w:numPr>
-          <w:ilvl w:val="0"/>
-          <w:numId w:val="25"/>
-        </w:numPr>
-        <w:rPr>
-          <w:color w:val="BFBFBF"/>
-        </w:rPr>
-      </w:pPr>
-      <w:r>
-        <w:rPr>
-          <w:color w:val="BFBFBF"/>
-        </w:rPr>
-        <w:t>Obs~ It shows 2 files, if I open them (docx's) and search for Joost in Microsoft Word, I get no result. Odd.</w:t>
+        <w:t>Exp: Windows 7 File Explorer. "D:\Source\JJs Software\Project Docs\Circle Language Spec Plan". Search "</w:t>
+      </w:r>
+      <w:proofErr w:type="spellStart"/>
+      <w:r>
+        <w:rPr>
+          <w:color w:val="BFBFBF"/>
+        </w:rPr>
+        <w:t>content:Joost</w:t>
+      </w:r>
+      <w:proofErr w:type="spellEnd"/>
+      <w:r>
+        <w:rPr>
+          <w:color w:val="BFBFBF"/>
+        </w:rPr>
+        <w:t>".</w:t>
+      </w:r>
+    </w:p>
+    <w:p>
+      <w:pPr>
+        <w:numPr>
+          <w:ilvl w:val="0"/>
+          <w:numId w:val="25"/>
+        </w:numPr>
+        <w:rPr>
+          <w:color w:val="BFBFBF"/>
+        </w:rPr>
+      </w:pPr>
+      <w:proofErr w:type="spellStart"/>
+      <w:r>
+        <w:rPr>
+          <w:color w:val="BFBFBF"/>
+        </w:rPr>
+        <w:t>Obs</w:t>
+      </w:r>
+      <w:proofErr w:type="spellEnd"/>
+      <w:r>
+        <w:rPr>
+          <w:color w:val="BFBFBF"/>
+        </w:rPr>
+        <w:t>~ It shows 2 files, if I open them (docx's) and search for Joost in Microsoft Word, I get no result. Odd.</w:t>
       </w:r>
     </w:p>
     <w:p>
@@ -44250,7 +45368,35 @@
         <w:rPr>
           <w:color w:val="BFBFBF"/>
         </w:rPr>
-        <w:t>The 'Out-of-Scope' document os currently not just postponed items of the Circle Language Spec, but more than that: not even considered part of the Circle Language Spec proect at all anymore.</w:t>
+        <w:t xml:space="preserve">The 'Out-of-Scope' document </w:t>
+      </w:r>
+      <w:proofErr w:type="spellStart"/>
+      <w:r>
+        <w:rPr>
+          <w:color w:val="BFBFBF"/>
+        </w:rPr>
+        <w:t>os</w:t>
+      </w:r>
+      <w:proofErr w:type="spellEnd"/>
+      <w:r>
+        <w:rPr>
+          <w:color w:val="BFBFBF"/>
+        </w:rPr>
+        <w:t xml:space="preserve"> currently not just postponed items of the Circle Language Spec, but more than that: not even considered part of the Circle Language Spec </w:t>
+      </w:r>
+      <w:proofErr w:type="spellStart"/>
+      <w:r>
+        <w:rPr>
+          <w:color w:val="BFBFBF"/>
+        </w:rPr>
+        <w:t>proect</w:t>
+      </w:r>
+      <w:proofErr w:type="spellEnd"/>
+      <w:r>
+        <w:rPr>
+          <w:color w:val="BFBFBF"/>
+        </w:rPr>
+        <w:t xml:space="preserve"> at all anymore.</w:t>
       </w:r>
     </w:p>
     <w:p>
@@ -45820,7 +46966,21 @@
         <w:rPr>
           <w:color w:val="BFBFBF"/>
         </w:rPr>
-        <w:t>The reason for calling it that, is to make it clearer what the project entains, separating it better from the super-project with the name 'Circle Docs', so that there is a clear distinction that one is about programming and the other is about documentation.</w:t>
+        <w:t xml:space="preserve">The reason for calling it that, is to make it clearer what the project </w:t>
+      </w:r>
+      <w:proofErr w:type="spellStart"/>
+      <w:r>
+        <w:rPr>
+          <w:color w:val="BFBFBF"/>
+        </w:rPr>
+        <w:t>entains</w:t>
+      </w:r>
+      <w:proofErr w:type="spellEnd"/>
+      <w:r>
+        <w:rPr>
+          <w:color w:val="BFBFBF"/>
+        </w:rPr>
+        <w:t>, separating it better from the super-project with the name 'Circle Docs', so that there is a clear distinction that one is about programming and the other is about documentation.</w:t>
       </w:r>
     </w:p>
     <w:p>
@@ -46023,7 +47183,21 @@
         <w:rPr>
           <w:color w:val="BFBFBF"/>
         </w:rPr>
-        <w:t>Circle Language Design is also an option. 'Specification' may raise expectations about finishedness.</w:t>
+        <w:t xml:space="preserve">Circle Language Design is also an option. 'Specification' may raise expectations about </w:t>
+      </w:r>
+      <w:proofErr w:type="spellStart"/>
+      <w:r>
+        <w:rPr>
+          <w:color w:val="BFBFBF"/>
+        </w:rPr>
+        <w:t>finishedness</w:t>
+      </w:r>
+      <w:proofErr w:type="spellEnd"/>
+      <w:r>
+        <w:rPr>
+          <w:color w:val="BFBFBF"/>
+        </w:rPr>
+        <w:t>.</w:t>
       </w:r>
     </w:p>
     <w:p>
@@ -46074,7 +47248,21 @@
         <w:rPr>
           <w:color w:val="BFBFBF"/>
         </w:rPr>
-        <w:t>'Specification': suggests finishedness, but does it? CSS is all sorts unfinished modules.</w:t>
+        <w:t xml:space="preserve">'Specification': suggests </w:t>
+      </w:r>
+      <w:proofErr w:type="spellStart"/>
+      <w:r>
+        <w:rPr>
+          <w:color w:val="BFBFBF"/>
+        </w:rPr>
+        <w:t>finishedness</w:t>
+      </w:r>
+      <w:proofErr w:type="spellEnd"/>
+      <w:r>
+        <w:rPr>
+          <w:color w:val="BFBFBF"/>
+        </w:rPr>
+        <w:t>, but does it? CSS is all sorts unfinished modules.</w:t>
       </w:r>
     </w:p>
     <w:p>
@@ -46448,7 +47636,21 @@
         <w:rPr>
           <w:color w:val="BFBFBF"/>
         </w:rPr>
-        <w:t>Then it is basically just loose ideas, that might have been given a too prominent place. Maybe put it elsewhere, if it is just unhelpful for visual overview, perhaps. &gt; Some are more than that. I keep em this way.</w:t>
+        <w:t xml:space="preserve">Then it is basically just loose ideas, that might have been given a too prominent place. Maybe put it elsewhere, if it is just unhelpful for visual overview, perhaps. &gt; Some are more than that. I keep </w:t>
+      </w:r>
+      <w:proofErr w:type="spellStart"/>
+      <w:r>
+        <w:rPr>
+          <w:color w:val="BFBFBF"/>
+        </w:rPr>
+        <w:t>em</w:t>
+      </w:r>
+      <w:proofErr w:type="spellEnd"/>
+      <w:r>
+        <w:rPr>
+          <w:color w:val="BFBFBF"/>
+        </w:rPr>
+        <w:t xml:space="preserve"> this way.</w:t>
       </w:r>
     </w:p>
     <w:p>
@@ -46536,6 +47738,13 @@
       </w:r>
     </w:p>
     <w:p>
+      <w:pPr>
+        <w:rPr>
+          <w:color w:val="BFBFBF"/>
+        </w:rPr>
+      </w:pPr>
+    </w:p>
+    <w:p>
       <w:r>
         <w:rPr>
           <w:color w:val="BFBFBF"/>
@@ -46796,7 +48005,21 @@
         <w:rPr>
           <w:color w:val="BFBFBF"/>
         </w:rPr>
-        <w:t>That does not take away I want to split topics in these planning docs between language design one one end and programming at the other.</w:t>
+        <w:t xml:space="preserve">That does not take away I want to split topics in these planning docs between language design one </w:t>
+      </w:r>
+      <w:proofErr w:type="spellStart"/>
+      <w:r>
+        <w:rPr>
+          <w:color w:val="BFBFBF"/>
+        </w:rPr>
+        <w:t>one</w:t>
+      </w:r>
+      <w:proofErr w:type="spellEnd"/>
+      <w:r>
+        <w:rPr>
+          <w:color w:val="BFBFBF"/>
+        </w:rPr>
+        <w:t xml:space="preserve"> end and programming at the other.</w:t>
       </w:r>
     </w:p>
     <w:p>
@@ -47182,7 +48405,21 @@
         <w:rPr>
           <w:color w:val="BFBFBF"/>
         </w:rPr>
-        <w:t xml:space="preserve"> the product. I have a canundrum. I cannot describe the product without making the product, because the description is the product.</w:t>
+        <w:t xml:space="preserve"> the product. I have a </w:t>
+      </w:r>
+      <w:proofErr w:type="spellStart"/>
+      <w:r>
+        <w:rPr>
+          <w:color w:val="BFBFBF"/>
+        </w:rPr>
+        <w:t>canundrum</w:t>
+      </w:r>
+      <w:proofErr w:type="spellEnd"/>
+      <w:r>
+        <w:rPr>
+          <w:color w:val="BFBFBF"/>
+        </w:rPr>
+        <w:t>. I cannot describe the product without making the product, because the description is the product.</w:t>
       </w:r>
     </w:p>
     <w:p>
@@ -47466,7 +48703,21 @@
         <w:rPr>
           <w:color w:val="BFBFBF"/>
         </w:rPr>
-        <w:t>Proposals seems more community-based, not single authorish.</w:t>
+        <w:t xml:space="preserve">Proposals seems more community-based, not single </w:t>
+      </w:r>
+      <w:proofErr w:type="spellStart"/>
+      <w:r>
+        <w:rPr>
+          <w:color w:val="BFBFBF"/>
+        </w:rPr>
+        <w:t>authorish</w:t>
+      </w:r>
+      <w:proofErr w:type="spellEnd"/>
+      <w:r>
+        <w:rPr>
+          <w:color w:val="BFBFBF"/>
+        </w:rPr>
+        <w:t>.</w:t>
       </w:r>
     </w:p>
     <w:p>
@@ -47986,7 +49237,21 @@
         <w:rPr>
           <w:color w:val="BFBFBF"/>
         </w:rPr>
-        <w:t>Maybe I should just make 2 project folders eventually in the Project Docs repository: one for the new computer language and one for the rest, that are much like eachother, but one stripped down to computer language functional design topics, and the other in which to dump the rest: anything deemed out-of-scope of the entire new computer language topic. Those are different than topics out-of-scope because postponed, but still much to do with the new computer language. Maybe at first, even 'worse', I make 2 documents in each folder: One with topics that belong to the new computer language, and another document much like it, in which the rest is put, that I would want to leave out of it.</w:t>
+        <w:t xml:space="preserve">Maybe I should just make 2 project folders eventually in the Project Docs repository: one for the new computer language and one for the rest, that are much like </w:t>
+      </w:r>
+      <w:proofErr w:type="spellStart"/>
+      <w:r>
+        <w:rPr>
+          <w:color w:val="BFBFBF"/>
+        </w:rPr>
+        <w:t>eachother</w:t>
+      </w:r>
+      <w:proofErr w:type="spellEnd"/>
+      <w:r>
+        <w:rPr>
+          <w:color w:val="BFBFBF"/>
+        </w:rPr>
+        <w:t>, but one stripped down to computer language functional design topics, and the other in which to dump the rest: anything deemed out-of-scope of the entire new computer language topic. Those are different than topics out-of-scope because postponed, but still much to do with the new computer language. Maybe at first, even 'worse', I make 2 documents in each folder: One with topics that belong to the new computer language, and another document much like it, in which the rest is put, that I would want to leave out of it.</w:t>
       </w:r>
     </w:p>
     <w:p>
@@ -48037,7 +49302,21 @@
         <w:rPr>
           <w:color w:val="BFBFBF"/>
         </w:rPr>
-        <w:t>And lose the 'programming it out' part. And loose 'it is also a framework and an OS and any commonly used application'. It is actually quite hard for me to let go of that idea. I liked my playground back then. I wanted proof, that this could be used to realize software quicker, so one man can do what would have taken an army of programmers to do before. But I don't have that ambition anymore. Right now I just want to publically give away the programming language idea. I think I notice a lot of insecurities about people thinking it is a good idea or not. Maybe because I was trying to sell the idea, rather than just give it away? I get that I wanted a framework into which all of my ideas fit. I like some of the modularization of the concepts. But I do want to just cut away a few things. I think I am still trying to sell an idea, but then in a different way. I do not have the intention to sell it for cash, but I do want to not make it too ambitious, cover too much, so large in scope, that no one would pick it up anymore.</w:t>
+        <w:t xml:space="preserve">And lose the 'programming it out' part. And loose 'it is also a framework and an OS and any commonly used application'. It is actually quite hard for me to let go of that idea. I liked my playground back then. I wanted proof, that this could be used to realize software quicker, so one man can do what would have taken an army of programmers to do before. But I don't have that ambition anymore. Right now I just want to </w:t>
+      </w:r>
+      <w:proofErr w:type="spellStart"/>
+      <w:r>
+        <w:rPr>
+          <w:color w:val="BFBFBF"/>
+        </w:rPr>
+        <w:t>publically</w:t>
+      </w:r>
+      <w:proofErr w:type="spellEnd"/>
+      <w:r>
+        <w:rPr>
+          <w:color w:val="BFBFBF"/>
+        </w:rPr>
+        <w:t xml:space="preserve"> give away the programming language idea. I think I notice a lot of insecurities about people thinking it is a good idea or not. Maybe because I was trying to sell the idea, rather than just give it away? I get that I wanted a framework into which all of my ideas fit. I like some of the modularization of the concepts. But I do want to just cut away a few things. I think I am still trying to sell an idea, but then in a different way. I do not have the intention to sell it for cash, but I do want to not make it too ambitious, cover too much, so large in scope, that no one would pick it up anymore.</w:t>
       </w:r>
       <w:r>
         <w:t xml:space="preserve"> </w:t>
@@ -48202,7 +49481,21 @@
         <w:rPr>
           <w:color w:val="BFBFBF"/>
         </w:rPr>
-        <w:t xml:space="preserve">topics is limited to just one (24. Creation Behavior Of Calls). Its about the </w:t>
+        <w:t xml:space="preserve">topics is limited to just one (24. Creation Behavior Of Calls). </w:t>
+      </w:r>
+      <w:proofErr w:type="spellStart"/>
+      <w:r>
+        <w:rPr>
+          <w:color w:val="BFBFBF"/>
+        </w:rPr>
+        <w:t>Its</w:t>
+      </w:r>
+      <w:proofErr w:type="spellEnd"/>
+      <w:r>
+        <w:rPr>
+          <w:color w:val="BFBFBF"/>
+        </w:rPr>
+        <w:t xml:space="preserve"> about the </w:t>
       </w:r>
       <w:r>
         <w:rPr>
@@ -48356,7 +49649,21 @@
         <w:rPr>
           <w:color w:val="BFBFBF"/>
         </w:rPr>
-        <w:t>* JMath 0.9 docs in Dutch</w:t>
+        <w:t xml:space="preserve">* </w:t>
+      </w:r>
+      <w:proofErr w:type="spellStart"/>
+      <w:r>
+        <w:rPr>
+          <w:color w:val="BFBFBF"/>
+        </w:rPr>
+        <w:t>JMath</w:t>
+      </w:r>
+      <w:proofErr w:type="spellEnd"/>
+      <w:r>
+        <w:rPr>
+          <w:color w:val="BFBFBF"/>
+        </w:rPr>
+        <w:t xml:space="preserve"> 0.9 docs in Dutch</w:t>
       </w:r>
     </w:p>
     <w:p>
@@ -48526,7 +49833,35 @@
         <w:rPr>
           <w:color w:val="BFBFBF"/>
         </w:rPr>
-        <w:t>The math as objects does have a link to how math can be made not intrinsic to the language, but an extension library, which can still be compiled to good old CPU instructions. That concept is interesting for the idea of the new computer langauge. But... none of this documentation is well worded to suppord that concept...</w:t>
+        <w:t xml:space="preserve">The math as objects does have a link to how math can be made not intrinsic to the language, but an extension library, which can still be compiled to good old CPU instructions. That concept is interesting for the idea of the new computer </w:t>
+      </w:r>
+      <w:proofErr w:type="spellStart"/>
+      <w:r>
+        <w:rPr>
+          <w:color w:val="BFBFBF"/>
+        </w:rPr>
+        <w:t>langauge</w:t>
+      </w:r>
+      <w:proofErr w:type="spellEnd"/>
+      <w:r>
+        <w:rPr>
+          <w:color w:val="BFBFBF"/>
+        </w:rPr>
+        <w:t xml:space="preserve">. But... none of this documentation is well worded to </w:t>
+      </w:r>
+      <w:proofErr w:type="spellStart"/>
+      <w:r>
+        <w:rPr>
+          <w:color w:val="BFBFBF"/>
+        </w:rPr>
+        <w:t>suppord</w:t>
+      </w:r>
+      <w:proofErr w:type="spellEnd"/>
+      <w:r>
+        <w:rPr>
+          <w:color w:val="BFBFBF"/>
+        </w:rPr>
+        <w:t xml:space="preserve"> that concept...</w:t>
       </w:r>
     </w:p>
     <w:p>
@@ -48784,11 +50119,19 @@
           <w:color w:val="BFBFBF"/>
         </w:rPr>
       </w:pPr>
-      <w:r>
-        <w:rPr>
-          <w:color w:val="BFBFBF"/>
-        </w:rPr>
-        <w:t>Obs: 54 matches.</w:t>
+      <w:proofErr w:type="spellStart"/>
+      <w:r>
+        <w:rPr>
+          <w:color w:val="BFBFBF"/>
+        </w:rPr>
+        <w:t>Obs</w:t>
+      </w:r>
+      <w:proofErr w:type="spellEnd"/>
+      <w:r>
+        <w:rPr>
+          <w:color w:val="BFBFBF"/>
+        </w:rPr>
+        <w:t>: 54 matches.</w:t>
       </w:r>
     </w:p>
     <w:p>
@@ -48844,16 +50187,6 @@
     </w:p>
     <w:p>
       <w:pPr>
-        <w:ind w:left="0"/>
-        <w:rPr>
-          <w:rFonts w:ascii="Times New Roman" w:hAnsi="Times New Roman"/>
-          <w:sz w:val="20"/>
-          <w:szCs w:val="20"/>
-        </w:rPr>
-      </w:pPr>
-    </w:p>
-    <w:p>
-      <w:pPr>
         <w:pStyle w:val="Heading3"/>
         <w:rPr>
           <w:color w:val="BFBFBF"/>
@@ -48893,7 +50226,19 @@
         <w:rPr>
           <w:color w:val="BFBFBF"/>
         </w:rPr>
-        <w:t>2008-08-31 Done Writing Style Ideas</w:t>
+        <w:t>2008-08-31 Done Writin</w:t>
+      </w:r>
+      <w:r>
+        <w:rPr>
+          <w:color w:val="BFBFBF"/>
+        </w:rPr>
+        <w:softHyphen/>
+      </w:r>
+      <w:r>
+        <w:rPr>
+          <w:color w:val="BFBFBF"/>
+        </w:rPr>
+        <w:t>g Style Ideas</w:t>
       </w:r>
       <w:bookmarkEnd w:id="125"/>
     </w:p>
@@ -49361,7 +50706,21 @@
         <w:rPr>
           <w:color w:val="FFC000"/>
         </w:rPr>
-        <w:t>Seems quite Circle Broader View-ish. Use-cases of how you might use it in a less conventional setting. What it might be like if the internet was a single computer that everyone was programming and using at the same time, with more parts changeable and accessible to multiple people at the same time.</w:t>
+        <w:t>Seems quite Circle Broader View-</w:t>
+      </w:r>
+      <w:proofErr w:type="spellStart"/>
+      <w:r>
+        <w:rPr>
+          <w:color w:val="FFC000"/>
+        </w:rPr>
+        <w:t>ish</w:t>
+      </w:r>
+      <w:proofErr w:type="spellEnd"/>
+      <w:r>
+        <w:rPr>
+          <w:color w:val="FFC000"/>
+        </w:rPr>
+        <w:t>. Use-cases of how you might use it in a less conventional setting. What it might be like if the internet was a single computer that everyone was programming and using at the same time, with more parts changeable and accessible to multiple people at the same time.</w:t>
       </w:r>
     </w:p>
     <w:p>
@@ -50346,7 +51705,21 @@
         <w:rPr>
           <w:color w:val="FFC000"/>
         </w:rPr>
-        <w:t>Casual mentionings of article titles are also fragile. They break quite easily.</w:t>
+        <w:t xml:space="preserve">Casual </w:t>
+      </w:r>
+      <w:proofErr w:type="spellStart"/>
+      <w:r>
+        <w:rPr>
+          <w:color w:val="FFC000"/>
+        </w:rPr>
+        <w:t>mentionings</w:t>
+      </w:r>
+      <w:proofErr w:type="spellEnd"/>
+      <w:r>
+        <w:rPr>
+          <w:color w:val="FFC000"/>
+        </w:rPr>
+        <w:t xml:space="preserve"> of article titles are also fragile. They break quite easily.</w:t>
       </w:r>
     </w:p>
     <w:p>
@@ -51812,7 +53185,21 @@
         <w:rPr>
           <w:color w:val="FFC000"/>
         </w:rPr>
-        <w:t>Maybe it's just that this UI will have its place along side other techniques.</w:t>
+        <w:t xml:space="preserve">Maybe it's just that this UI will have its place </w:t>
+      </w:r>
+      <w:proofErr w:type="spellStart"/>
+      <w:r>
+        <w:rPr>
+          <w:color w:val="FFC000"/>
+        </w:rPr>
+        <w:t>along side</w:t>
+      </w:r>
+      <w:proofErr w:type="spellEnd"/>
+      <w:r>
+        <w:rPr>
+          <w:color w:val="FFC000"/>
+        </w:rPr>
+        <w:t xml:space="preserve"> other techniques.</w:t>
       </w:r>
     </w:p>
     <w:p>
@@ -52576,7 +53963,21 @@
         <w:rPr>
           <w:color w:val="FFC000"/>
         </w:rPr>
-        <w:t>The line merge and symbol merge notations may be let go of. (See Basic Diagram Elements.) But maybe later it was let go of already, I cannot remember that clearly anymore. Those notations look quite ambiguous with more basic notation ideas. I think I introduced those, because my idea was to make bidirectional relatioships more common, and I perhaps disliked how many symbols and lines you might use to express bidirectional relationships, because in my view they would be used everywhere. I let go of that idea of bidirectional relationships everywhere. Only in use case ideas I might have for aspect oriented programming ideas it may become handy. In general it may be handy: bidirectional relationships, but they do not seem to be used ubiquitously in technology, so... So long story, but just leaving the explicit 'forward' and 'backward' relationship references drawn out explicitly, might be a good idea. And I believe that I already came up with something somewhere, where I put a 'relational ring' around the two lines of a bidirectional relationship, to indicate they would be kept in sync automatically.</w:t>
+        <w:t xml:space="preserve">The line merge and symbol merge notations may be let go of. (See Basic Diagram Elements.) But maybe later it was let go of already, I cannot remember that clearly anymore. Those notations look quite ambiguous with more basic notation ideas. I think I introduced those, because my idea was to make bidirectional </w:t>
+      </w:r>
+      <w:proofErr w:type="spellStart"/>
+      <w:r>
+        <w:rPr>
+          <w:color w:val="FFC000"/>
+        </w:rPr>
+        <w:t>relatioships</w:t>
+      </w:r>
+      <w:proofErr w:type="spellEnd"/>
+      <w:r>
+        <w:rPr>
+          <w:color w:val="FFC000"/>
+        </w:rPr>
+        <w:t xml:space="preserve"> more common, and I perhaps disliked how many symbols and lines you might use to express bidirectional relationships, because in my view they would be used everywhere. I let go of that idea of bidirectional relationships everywhere. Only in use case ideas I might have for aspect oriented programming ideas it may become handy. In general it may be handy: bidirectional relationships, but they do not seem to be used ubiquitously in technology, so... So long story, but just leaving the explicit 'forward' and 'backward' relationship references drawn out explicitly, might be a good idea. And I believe that I already came up with something somewhere, where I put a 'relational ring' around the two lines of a bidirectional relationship, to indicate they would be kept in sync automatically.</w:t>
       </w:r>
     </w:p>
     <w:p>
@@ -52855,7 +54256,21 @@
         <w:rPr>
           <w:color w:val="FFC000"/>
         </w:rPr>
-        <w:t xml:space="preserve">I also tend to go into when circles are displayed dashed. There I imply that symbols are dashed if they are used as a class, and if they are not, they are not. So members of classes would be drawn with a solid border. This seems to be, because the rule was: dashed borders was optional, if used, then it would imply the symbol is a class, or used as a class. But in other places in the docs, I already introduce variations on usages of dashed borders. Not describing it as a hard rule may help, a lot possibly. But the splinter in my brain is: I might have specific plans for the dashed borders. It might imply something is static. But I have not worked that out yet. And as I think about it, I think it might not work. If something's object aspect is not static, but something's class aspect is, a dashed border would not disambiguate. I like the idea of being able to configure each aspect of each symbol or member as static or not. I like the idea of expressing a symbol's being static as it being drawn with a dashed line. But as I think of it, it may not work unambiguously. I remember times where if I explore the idea, I might come up with a solution, for something initially seeming full of road blocks and perceived impossibilities. It's like a puzzle that I formulated myself. It is something I like about doing software. I think my idea about expressing the concept of static by having a symbol drawn in dasehed borders, was when the </w:t>
+        <w:t xml:space="preserve">I also tend to go into when circles are displayed dashed. There I imply that symbols are dashed if they are used as a class, and if they are not, they are not. So members of classes would be drawn with a solid border. This seems to be, because the rule was: dashed borders was optional, if used, then it would imply the symbol is a class, or used as a class. But in other places in the docs, I already introduce variations on usages of dashed borders. Not describing it as a hard rule may help, a lot possibly. But the splinter in my brain is: I might have specific plans for the dashed borders. It might imply something is static. But I have not worked that out yet. And as I think about it, I think it might not work. If something's object aspect is not static, but something's class aspect is, a dashed border would not disambiguate. I like the idea of being able to configure each aspect of each symbol or member as static or not. I like the idea of expressing a symbol's being static as it being drawn with a dashed line. But as I think of it, it may not work unambiguously. I remember times where if I explore the idea, I might come up with a solution, for something initially seeming full of road blocks and perceived impossibilities. It's like a puzzle that I formulated myself. It is something I like about doing software. I think my idea about expressing the concept of static by having a symbol drawn in </w:t>
+      </w:r>
+      <w:proofErr w:type="spellStart"/>
+      <w:r>
+        <w:rPr>
+          <w:color w:val="FFC000"/>
+        </w:rPr>
+        <w:t>dasehed</w:t>
+      </w:r>
+      <w:proofErr w:type="spellEnd"/>
+      <w:r>
+        <w:rPr>
+          <w:color w:val="FFC000"/>
+        </w:rPr>
+        <w:t xml:space="preserve"> borders, was when the </w:t>
       </w:r>
       <w:r>
         <w:rPr>
@@ -53904,7 +55319,21 @@
         <w:rPr>
           <w:color w:val="FFC000"/>
         </w:rPr>
-        <w:t>Is there a more containerish way to express things. For instance the 'Example': could I place documents inside Application with a sort of reference to parent notation?</w:t>
+        <w:t xml:space="preserve">Is there a more </w:t>
+      </w:r>
+      <w:proofErr w:type="spellStart"/>
+      <w:r>
+        <w:rPr>
+          <w:color w:val="FFC000"/>
+        </w:rPr>
+        <w:t>containerish</w:t>
+      </w:r>
+      <w:proofErr w:type="spellEnd"/>
+      <w:r>
+        <w:rPr>
+          <w:color w:val="FFC000"/>
+        </w:rPr>
+        <w:t xml:space="preserve"> way to express things. For instance the 'Example': could I place documents inside Application with a sort of reference to parent notation?</w:t>
       </w:r>
     </w:p>
     <w:p>
@@ -54235,7 +55664,21 @@
         <w:rPr>
           <w:color w:val="FFC000"/>
         </w:rPr>
-        <w:t>lied. A method contained by a a class can access all the other private members of that class. In my efforts to generalize and make things interchangeable, this 'had to be' explicitly denoted…</w:t>
+        <w:t xml:space="preserve">lied. A method contained by a </w:t>
+      </w:r>
+      <w:proofErr w:type="spellStart"/>
+      <w:r>
+        <w:rPr>
+          <w:color w:val="FFC000"/>
+        </w:rPr>
+        <w:t>a</w:t>
+      </w:r>
+      <w:proofErr w:type="spellEnd"/>
+      <w:r>
+        <w:rPr>
+          <w:color w:val="FFC000"/>
+        </w:rPr>
+        <w:t xml:space="preserve"> class can access all the other private members of that class. In my efforts to generalize and make things interchangeable, this 'had to be' explicitly denoted…</w:t>
       </w:r>
     </w:p>
     <w:p>
@@ -54273,20 +55716,35 @@
     </w:p>
     <w:p>
       <w:pPr>
-        <w:pStyle w:val="ListParagraph"/>
-        <w:numPr>
-          <w:ilvl w:val="0"/>
-          <w:numId w:val="25"/>
-        </w:numPr>
-        <w:rPr>
-          <w:color w:val="FFC000"/>
-        </w:rPr>
-      </w:pPr>
-      <w:r>
-        <w:rPr>
-          <w:color w:val="FFC000"/>
-        </w:rPr>
-        <w:t>Obs: One of the first few headings is that 'friends' idea in the</w:t>
+        <w:rPr>
+          <w:color w:val="FFC000"/>
+        </w:rPr>
+      </w:pPr>
+    </w:p>
+    <w:p>
+      <w:pPr>
+        <w:pStyle w:val="ListParagraph"/>
+        <w:numPr>
+          <w:ilvl w:val="0"/>
+          <w:numId w:val="25"/>
+        </w:numPr>
+        <w:rPr>
+          <w:color w:val="FFC000"/>
+        </w:rPr>
+      </w:pPr>
+      <w:proofErr w:type="spellStart"/>
+      <w:r>
+        <w:rPr>
+          <w:color w:val="FFC000"/>
+        </w:rPr>
+        <w:t>Obs</w:t>
+      </w:r>
+      <w:proofErr w:type="spellEnd"/>
+      <w:r>
+        <w:rPr>
+          <w:color w:val="FFC000"/>
+        </w:rPr>
+        <w:t>: One of the first few headings is that 'friends' idea in the</w:t>
       </w:r>
       <w:r>
         <w:rPr>
@@ -54978,7 +56436,21 @@
         <w:rPr>
           <w:color w:val="FFC000"/>
         </w:rPr>
-        <w:t>It seems to sort of get out of hand quickly when I do that rename. Instead of reformulating, I start thinking about changing the whole build up of things, which may be too much for now.</w:t>
+        <w:t xml:space="preserve">It seems to sort of get out of hand quickly when I do that rename. Instead of reformulating, I start thinking about changing the whole </w:t>
+      </w:r>
+      <w:proofErr w:type="spellStart"/>
+      <w:r>
+        <w:rPr>
+          <w:color w:val="FFC000"/>
+        </w:rPr>
+        <w:t>build up</w:t>
+      </w:r>
+      <w:proofErr w:type="spellEnd"/>
+      <w:r>
+        <w:rPr>
+          <w:color w:val="FFC000"/>
+        </w:rPr>
+        <w:t xml:space="preserve"> of things, which may be too much for now.</w:t>
       </w:r>
     </w:p>
     <w:p>
@@ -55076,18 +56548,54 @@
         </w:rPr>
         <w:t xml:space="preserve"> </w:t>
       </w:r>
+    </w:p>
+    <w:p>
+      <w:pPr>
+        <w:pStyle w:val="ListParagraph"/>
+        <w:numPr>
+          <w:ilvl w:val="0"/>
+          <w:numId w:val="25"/>
+        </w:numPr>
+        <w:rPr>
+          <w:color w:val="FFC000"/>
+        </w:rPr>
+      </w:pPr>
       <w:r>
         <w:rPr>
           <w:color w:val="FFC000"/>
         </w:rPr>
         <w:t xml:space="preserve">but the idea of controlling system aspect is wider in use and can represent constructs from other languages too. </w:t>
       </w:r>
+    </w:p>
+    <w:p>
+      <w:pPr>
+        <w:pStyle w:val="ListParagraph"/>
+        <w:numPr>
+          <w:ilvl w:val="0"/>
+          <w:numId w:val="25"/>
+        </w:numPr>
+        <w:rPr>
+          <w:color w:val="FFC000"/>
+        </w:rPr>
+      </w:pPr>
       <w:r>
         <w:rPr>
           <w:color w:val="BFBFBF"/>
         </w:rPr>
         <w:t xml:space="preserve">Or something. Maybe just put it into context. Or multiple contexts: can be a run-time, </w:t>
       </w:r>
+    </w:p>
+    <w:p>
+      <w:pPr>
+        <w:pStyle w:val="ListParagraph"/>
+        <w:numPr>
+          <w:ilvl w:val="0"/>
+          <w:numId w:val="25"/>
+        </w:numPr>
+        <w:rPr>
+          <w:color w:val="FFC000"/>
+        </w:rPr>
+      </w:pPr>
       <w:r>
         <w:rPr>
           <w:color w:val="FFC000"/>
@@ -55104,14 +56612,52 @@
         <w:rPr>
           <w:color w:val="FFC000"/>
         </w:rPr>
-        <w:t xml:space="preserve">Having full fledged self-reflective object live in a run-time </w:t>
-      </w:r>
-      <w:r>
-        <w:rPr>
-          <w:color w:val="BFBFBF"/>
-        </w:rPr>
-        <w:t xml:space="preserve">might not be the most optimal performance-wise, though quite </w:t>
-      </w:r>
+        <w:t xml:space="preserve">Having </w:t>
+      </w:r>
+      <w:proofErr w:type="spellStart"/>
+      <w:r>
+        <w:rPr>
+          <w:color w:val="FFC000"/>
+        </w:rPr>
+        <w:t>full fledged</w:t>
+      </w:r>
+      <w:proofErr w:type="spellEnd"/>
+      <w:r>
+        <w:rPr>
+          <w:color w:val="FFC000"/>
+        </w:rPr>
+        <w:t xml:space="preserve"> self-reflective object live in a run-time</w:t>
+      </w:r>
+    </w:p>
+    <w:p>
+      <w:pPr>
+        <w:pStyle w:val="ListParagraph"/>
+        <w:numPr>
+          <w:ilvl w:val="0"/>
+          <w:numId w:val="25"/>
+        </w:numPr>
+        <w:rPr>
+          <w:color w:val="FFC000"/>
+        </w:rPr>
+      </w:pPr>
+      <w:r>
+        <w:rPr>
+          <w:color w:val="BFBFBF"/>
+        </w:rPr>
+        <w:t>might not be the most optimal performance-wise, though quite</w:t>
+      </w:r>
+    </w:p>
+    <w:p>
+      <w:pPr>
+        <w:pStyle w:val="ListParagraph"/>
+        <w:numPr>
+          <w:ilvl w:val="0"/>
+          <w:numId w:val="25"/>
+        </w:numPr>
+        <w:rPr>
+          <w:color w:val="FFC000"/>
+        </w:rPr>
+      </w:pPr>
       <w:r>
         <w:rPr>
           <w:color w:val="FFC000"/>
@@ -55124,9 +56670,18 @@
         </w:rPr>
         <w:t>.</w:t>
       </w:r>
-      <w:r>
-        <w:t xml:space="preserve"> </w:t>
-      </w:r>
+    </w:p>
+    <w:p>
+      <w:pPr>
+        <w:pStyle w:val="ListParagraph"/>
+        <w:numPr>
+          <w:ilvl w:val="0"/>
+          <w:numId w:val="25"/>
+        </w:numPr>
+        <w:rPr>
+          <w:color w:val="FFC000"/>
+        </w:rPr>
+      </w:pPr>
       <w:r>
         <w:rPr>
           <w:color w:val="BFBFBF"/>
@@ -55684,7 +57239,21 @@
         <w:rPr>
           <w:color w:val="FFC000"/>
         </w:rPr>
-        <w:t xml:space="preserve"> possible e.g. Object.MemberA.MemberB might triggers 2 or 3 getters, while not necessarily causing any setters to go off. Those might be the only 2 cases that cause getters other than explicit calling. It may seem that every time I assume a set of options is complete, I may be mistaken. If I assume the set is incomplete and relax the story so that it might not be a problem, could often be the solution for conveying these ideas. But once aware of a different case, it seems to gain importance in my mind and I would like to be a bit more specific about it. 'A bit' might not only be polite talking here. A bit would do perhaps, just being honest (to myself) that I might not have it all worked out could be enough. It may not make this idea any more or less relevant.</w:t>
+        <w:t xml:space="preserve"> possible e.g. </w:t>
+      </w:r>
+      <w:proofErr w:type="spellStart"/>
+      <w:r>
+        <w:rPr>
+          <w:color w:val="FFC000"/>
+        </w:rPr>
+        <w:t>Object.MemberA.MemberB</w:t>
+      </w:r>
+      <w:proofErr w:type="spellEnd"/>
+      <w:r>
+        <w:rPr>
+          <w:color w:val="FFC000"/>
+        </w:rPr>
+        <w:t xml:space="preserve"> might triggers 2 or 3 getters, while not necessarily causing any setters to go off. Those might be the only 2 cases that cause getters other than explicit calling. It may seem that every time I assume a set of options is complete, I may be mistaken. If I assume the set is incomplete and relax the story so that it might not be a problem, could often be the solution for conveying these ideas. But once aware of a different case, it seems to gain importance in my mind and I would like to be a bit more specific about it. 'A bit' might not only be polite talking here. A bit would do perhaps, just being honest (to myself) that I might not have it all worked out could be enough. It may not make this idea any more or less relevant.</w:t>
       </w:r>
     </w:p>
     <w:p>
@@ -56581,7 +58150,77 @@
         <w:rPr>
           <w:color w:val="FFC000"/>
         </w:rPr>
-        <w:t>I thought MD would be the way to go with this project compared to docx. But I have doubts if MD is the better way to go. I keep getting stressed out about those doubts. It makes my decisions on what to do with the documents (formatting) harder, because I just am so unsure about this. What I would like is to have a good MD editor. I just hope some of the difficulties editing MD compared to docx can be taken away by a good tool. Also: I think MD will be vieweable and better indexeable on the internet, but I have not really thoroughly seen that confirmed. The main problems with MD editing I have is navigating headings and sections around and viewing the outcome of my formattings better as I type the MD in. The doubts about indexing: I know GitHub can show the MD in nice formatting, but will a lot of MD's actually be nicely navigatable? Will those MD's actually be indexed, or does that only count for e.g. the REAME.MD in the root dir of a git repository? another doubt about MD is: can I be satisfied with some of the tools that convert docx to MD? Will that all be doable? It's so many articles. Can I do it in bulk? Will I merge more articles into one making converting one by one by hand better. How does it work with links but especially with images? All those doubts made me postpone decisions about converting things to MD, but that makes me burdened with formatting docx's making them look nice, which is not that useful if I am going to convert all of that to MD anyway. That last argument does not seem very strong to me. If I know that MD indexes well, that might already make some decisions to go for MD easier, when I decide e.g. about small documents.</w:t>
+        <w:t xml:space="preserve">I thought MD would be the way to go with this project compared to docx. But I have doubts if MD is the better way to go. I keep getting stressed out about those doubts. It makes my decisions on what to do with the documents (formatting) harder, because I just am so unsure about this. What I would like is to have a good MD editor. I just hope some of the difficulties editing MD compared to docx can be taken away by a good tool. Also: I think MD will be </w:t>
+      </w:r>
+      <w:proofErr w:type="spellStart"/>
+      <w:r>
+        <w:rPr>
+          <w:color w:val="FFC000"/>
+        </w:rPr>
+        <w:t>vieweable</w:t>
+      </w:r>
+      <w:proofErr w:type="spellEnd"/>
+      <w:r>
+        <w:rPr>
+          <w:color w:val="FFC000"/>
+        </w:rPr>
+        <w:t xml:space="preserve"> and better </w:t>
+      </w:r>
+      <w:proofErr w:type="spellStart"/>
+      <w:r>
+        <w:rPr>
+          <w:color w:val="FFC000"/>
+        </w:rPr>
+        <w:t>indexeable</w:t>
+      </w:r>
+      <w:proofErr w:type="spellEnd"/>
+      <w:r>
+        <w:rPr>
+          <w:color w:val="FFC000"/>
+        </w:rPr>
+        <w:t xml:space="preserve"> on the internet, but I have not really thoroughly seen that confirmed. The main problems with MD editing I have is navigating headings and sections around and viewing the outcome of my </w:t>
+      </w:r>
+      <w:proofErr w:type="spellStart"/>
+      <w:r>
+        <w:rPr>
+          <w:color w:val="FFC000"/>
+        </w:rPr>
+        <w:t>formattings</w:t>
+      </w:r>
+      <w:proofErr w:type="spellEnd"/>
+      <w:r>
+        <w:rPr>
+          <w:color w:val="FFC000"/>
+        </w:rPr>
+        <w:t xml:space="preserve"> better as I type the MD in. The doubts about indexing: I know GitHub can show the MD in nice formatting, but will a lot of MD's actually be nicely </w:t>
+      </w:r>
+      <w:proofErr w:type="spellStart"/>
+      <w:r>
+        <w:rPr>
+          <w:color w:val="FFC000"/>
+        </w:rPr>
+        <w:t>navigatable</w:t>
+      </w:r>
+      <w:proofErr w:type="spellEnd"/>
+      <w:r>
+        <w:rPr>
+          <w:color w:val="FFC000"/>
+        </w:rPr>
+        <w:t xml:space="preserve">? Will those MD's actually be indexed, or does that only count for e.g. the REAME.MD in the root </w:t>
+      </w:r>
+      <w:proofErr w:type="spellStart"/>
+      <w:r>
+        <w:rPr>
+          <w:color w:val="FFC000"/>
+        </w:rPr>
+        <w:t>dir</w:t>
+      </w:r>
+      <w:proofErr w:type="spellEnd"/>
+      <w:r>
+        <w:rPr>
+          <w:color w:val="FFC000"/>
+        </w:rPr>
+        <w:t xml:space="preserve"> of a git repository? another doubt about MD is: can I be satisfied with some of the tools that convert docx to MD? Will that all be doable? It's so many articles. Can I do it in bulk? Will I merge more articles into one making converting one by one by hand better. How does it work with links but especially with images? All those doubts made me postpone decisions about converting things to MD, but that makes me burdened with formatting docx's making them look nice, which is not that useful if I am going to convert all of that to MD anyway. That last argument does not seem very strong to me. If I know that MD indexes well, that might already make some decisions to go for MD easier, when I decide e.g. about small documents.</w:t>
       </w:r>
     </w:p>
     <w:p>
@@ -56707,7 +58346,21 @@
         <w:rPr>
           <w:color w:val="FFC000"/>
         </w:rPr>
-        <w:t>I found out relative links to images work nicely in MD on github.</w:t>
+        <w:t xml:space="preserve">I found out relative links to images work nicely in MD on </w:t>
+      </w:r>
+      <w:proofErr w:type="spellStart"/>
+      <w:r>
+        <w:rPr>
+          <w:color w:val="FFC000"/>
+        </w:rPr>
+        <w:t>github</w:t>
+      </w:r>
+      <w:proofErr w:type="spellEnd"/>
+      <w:r>
+        <w:rPr>
+          <w:color w:val="FFC000"/>
+        </w:rPr>
+        <w:t>.</w:t>
       </w:r>
     </w:p>
     <w:p>
@@ -57069,12 +58722,53 @@
         </w:rPr>
         <w:t>[x] ~~</w:t>
       </w:r>
+      <w:proofErr w:type="spellStart"/>
       <w:r>
         <w:rPr>
           <w:strike/>
           <w:color w:val="AEAAAA" w:themeColor="background2" w:themeShade="BF"/>
         </w:rPr>
-        <w:t>Pandoc: I did not like it. It was expecting a user interface, but I got a command line interface. Also, the output from docx to MD is not what I expected. I got quote markup &gt; for just indentation and a dashed bulleted list got the dashes escaped or something \-. The check list style for GitHub that's kind a sorta already MD format, got escaped it seemed. I get not everything is unambiguously translatable, but this was too far removed of what I would type in myself. So sorry, pandoc. Moving on.</w:t>
+        <w:t>Pandoc</w:t>
+      </w:r>
+      <w:proofErr w:type="spellEnd"/>
+      <w:r>
+        <w:rPr>
+          <w:strike/>
+          <w:color w:val="AEAAAA" w:themeColor="background2" w:themeShade="BF"/>
+        </w:rPr>
+        <w:t xml:space="preserve">: I did not like it. It was expecting a user interface, but I got a command line interface. Also, the output from docx to MD is not what I expected. I got quote markup &gt; for just indentation and a dashed bulleted list got the dashes escaped or something \-. The check list style for GitHub that's kind a </w:t>
+      </w:r>
+      <w:proofErr w:type="spellStart"/>
+      <w:r>
+        <w:rPr>
+          <w:strike/>
+          <w:color w:val="AEAAAA" w:themeColor="background2" w:themeShade="BF"/>
+        </w:rPr>
+        <w:t>sorta</w:t>
+      </w:r>
+      <w:proofErr w:type="spellEnd"/>
+      <w:r>
+        <w:rPr>
+          <w:strike/>
+          <w:color w:val="AEAAAA" w:themeColor="background2" w:themeShade="BF"/>
+        </w:rPr>
+        <w:t xml:space="preserve"> already MD format, got escaped it seemed. I get not everything is unambiguously translatable, but this was too far removed of what I would type in myself. So sorry, </w:t>
+      </w:r>
+      <w:proofErr w:type="spellStart"/>
+      <w:r>
+        <w:rPr>
+          <w:strike/>
+          <w:color w:val="AEAAAA" w:themeColor="background2" w:themeShade="BF"/>
+        </w:rPr>
+        <w:t>pandoc</w:t>
+      </w:r>
+      <w:proofErr w:type="spellEnd"/>
+      <w:r>
+        <w:rPr>
+          <w:strike/>
+          <w:color w:val="AEAAAA" w:themeColor="background2" w:themeShade="BF"/>
+        </w:rPr>
+        <w:t>. Moving on.</w:t>
       </w:r>
       <w:r>
         <w:rPr>

</xml_diff>